<commit_message>
Update UserStories.docx with latest edits
</commit_message>
<xml_diff>
--- a/documents/UserStories.docx
+++ b/documents/UserStories.docx
@@ -7,6 +7,214 @@
         <w:t>Test Sentence in User Stories</w:t>
       </w:r>
     </w:p>
+    <w:p>
+      <w:pPr>
+        <w:jc w:val="center"/>
+      </w:pPr>
+      <w:r>
+        <w:rPr>
+          <w:b/>
+          <w:bCs/>
+        </w:rPr>
+        <w:t>User stories (in progress)</w:t>
+      </w:r>
+    </w:p>
+    <w:p>
+      <w:r>
+        <w:t>  </w:t>
+      </w:r>
+    </w:p>
+    <w:p>
+      <w:r>
+        <w:rPr>
+          <w:b/>
+          <w:bCs/>
+        </w:rPr>
+        <w:t xml:space="preserve">Role persona 1: </w:t>
+      </w:r>
+      <w:r>
+        <w:t>President  </w:t>
+      </w:r>
+    </w:p>
+    <w:p>
+      <w:pPr>
+        <w:numPr>
+          <w:ilvl w:val="0"/>
+          <w:numId w:val="1"/>
+        </w:numPr>
+      </w:pPr>
+      <w:r>
+        <w:t>As president, I want to have secure login functionality so that my role is only accessible by me.  </w:t>
+      </w:r>
+    </w:p>
+    <w:p>
+      <w:pPr>
+        <w:numPr>
+          <w:ilvl w:val="0"/>
+          <w:numId w:val="2"/>
+        </w:numPr>
+      </w:pPr>
+      <w:r>
+        <w:t>As president, I want to have access to all reports so that I can stay informed and redirect to the appropriate sources. </w:t>
+      </w:r>
+    </w:p>
+    <w:p>
+      <w:pPr>
+        <w:numPr>
+          <w:ilvl w:val="0"/>
+          <w:numId w:val="3"/>
+        </w:numPr>
+      </w:pPr>
+      <w:r>
+        <w:t>As president, I want to (terminate or freeze) the accounts of former members so that I can preserve the system integrity of the site.  </w:t>
+      </w:r>
+    </w:p>
+    <w:p>
+      <w:pPr>
+        <w:numPr>
+          <w:ilvl w:val="0"/>
+          <w:numId w:val="4"/>
+        </w:numPr>
+      </w:pPr>
+      <w:r>
+        <w:t>As president, I want to be able to reset my password in case I forget it so that I can regain access to my account.  </w:t>
+      </w:r>
+    </w:p>
+    <w:p>
+      <w:r>
+        <w:t>  </w:t>
+      </w:r>
+    </w:p>
+    <w:p>
+      <w:r>
+        <w:rPr>
+          <w:b/>
+          <w:bCs/>
+        </w:rPr>
+        <w:t xml:space="preserve">Role persona 2: </w:t>
+      </w:r>
+      <w:r>
+        <w:t>Department head </w:t>
+      </w:r>
+    </w:p>
+    <w:p>
+      <w:pPr>
+        <w:numPr>
+          <w:ilvl w:val="0"/>
+          <w:numId w:val="6"/>
+        </w:numPr>
+      </w:pPr>
+      <w:r>
+        <w:t>As head of the reporting department, I want to have secure login functionality so that my role is only available to authorized personnel.  </w:t>
+      </w:r>
+    </w:p>
+    <w:p>
+      <w:pPr>
+        <w:numPr>
+          <w:ilvl w:val="0"/>
+          <w:numId w:val="7"/>
+        </w:numPr>
+      </w:pPr>
+      <w:r>
+        <w:t>As head of the reporting department, I want accurate and easily accessible information so that I can compile the reports in a timely manner.  </w:t>
+      </w:r>
+    </w:p>
+    <w:p>
+      <w:pPr>
+        <w:numPr>
+          <w:ilvl w:val="0"/>
+          <w:numId w:val="8"/>
+        </w:numPr>
+      </w:pPr>
+      <w:r>
+        <w:t>As the department head, I want to see the number of attendees and their responses to surveys, so that I can gather valuable insights from aggregated stats </w:t>
+      </w:r>
+    </w:p>
+    <w:p>
+      <w:pPr>
+        <w:numPr>
+          <w:ilvl w:val="0"/>
+          <w:numId w:val="9"/>
+        </w:numPr>
+      </w:pPr>
+      <w:r>
+        <w:t>As head of the reporting department, I want to be able to reset my password in case I forget it so that I can regain access to my account.  </w:t>
+      </w:r>
+    </w:p>
+    <w:p>
+      <w:r>
+        <w:t>  </w:t>
+      </w:r>
+    </w:p>
+    <w:p>
+      <w:r>
+        <w:rPr>
+          <w:b/>
+          <w:bCs/>
+        </w:rPr>
+        <w:t xml:space="preserve">Role persona 3: </w:t>
+      </w:r>
+      <w:r>
+        <w:t>Regular member  </w:t>
+      </w:r>
+    </w:p>
+    <w:p>
+      <w:pPr>
+        <w:numPr>
+          <w:ilvl w:val="0"/>
+          <w:numId w:val="11"/>
+        </w:numPr>
+      </w:pPr>
+      <w:r>
+        <w:t>As a regular member, I want to have secure login functionality so that I can view my past contributions.  </w:t>
+      </w:r>
+    </w:p>
+    <w:p>
+      <w:pPr>
+        <w:numPr>
+          <w:ilvl w:val="0"/>
+          <w:numId w:val="12"/>
+        </w:numPr>
+      </w:pPr>
+      <w:r>
+        <w:t>As a regular member, I want a calendar of upcoming workshops and announcements so that I can be reminded and plan around them.  </w:t>
+      </w:r>
+    </w:p>
+    <w:p>
+      <w:pPr>
+        <w:numPr>
+          <w:ilvl w:val="0"/>
+          <w:numId w:val="13"/>
+        </w:numPr>
+      </w:pPr>
+      <w:r>
+        <w:lastRenderedPageBreak/>
+        <w:t>As a regular member, I want to complete surveys pertaining to my involvement so that I can be an active participant.  </w:t>
+      </w:r>
+    </w:p>
+    <w:p>
+      <w:pPr>
+        <w:numPr>
+          <w:ilvl w:val="0"/>
+          <w:numId w:val="14"/>
+        </w:numPr>
+      </w:pPr>
+      <w:r>
+        <w:t>As a regular member, I would like to be able to pay my dues so that I can remain a member (optional, if time permits). </w:t>
+      </w:r>
+    </w:p>
+    <w:p>
+      <w:pPr>
+        <w:numPr>
+          <w:ilvl w:val="0"/>
+          <w:numId w:val="15"/>
+        </w:numPr>
+      </w:pPr>
+      <w:r>
+        <w:t>As a regular member, I want to be able to reset my password in case I forget it so that I can regain access to my account. </w:t>
+      </w:r>
+    </w:p>
+    <w:p/>
     <w:sectPr>
       <w:pgSz w:w="12240" w:h="15840"/>
       <w:pgMar w:top="1440" w:right="1440" w:bottom="1440" w:left="1440" w:header="720" w:footer="720" w:gutter="0"/>
@@ -15,6 +223,2291 @@
     </w:sectPr>
   </w:body>
 </w:document>
+</file>
+
+<file path=word/numbering.xml><?xml version="1.0" encoding="utf-8"?>
+<w:numbering xmlns:wpc="http://schemas.microsoft.com/office/word/2010/wordprocessingCanvas" xmlns:cx="http://schemas.microsoft.com/office/drawing/2014/chartex" xmlns:cx1="http://schemas.microsoft.com/office/drawing/2015/9/8/chartex" xmlns:cx2="http://schemas.microsoft.com/office/drawing/2015/10/21/chartex" xmlns:cx3="http://schemas.microsoft.com/office/drawing/2016/5/9/chartex" xmlns:cx4="http://schemas.microsoft.com/office/drawing/2016/5/10/chartex" xmlns:cx5="http://schemas.microsoft.com/office/drawing/2016/5/11/chartex" xmlns:cx6="http://schemas.microsoft.com/office/drawing/2016/5/12/chartex" xmlns:cx7="http://schemas.microsoft.com/office/drawing/2016/5/13/chartex" xmlns:cx8="http://schemas.microsoft.com/office/drawing/2016/5/14/chartex" xmlns:mc="http://schemas.openxmlformats.org/markup-compatibility/2006" xmlns:aink="http://schemas.microsoft.com/office/drawing/2016/ink" xmlns:am3d="http://schemas.microsoft.com/office/drawing/2017/model3d" xmlns:o="urn:schemas-microsoft-com:office:office" xmlns:oel="http://schemas.microsoft.com/office/2019/extlst" xmlns:r="http://schemas.openxmlformats.org/officeDocument/2006/relationships" xmlns:m="http://schemas.openxmlformats.org/officeDocument/2006/math" xmlns:v="urn:schemas-microsoft-com:vml" xmlns:wp14="http://schemas.microsoft.com/office/word/2010/wordprocessingDrawing" xmlns:wp="http://schemas.openxmlformats.org/drawingml/2006/wordprocessingDrawing" xmlns:w10="urn:schemas-microsoft-com:office:word" xmlns:w="http://schemas.openxmlformats.org/wordprocessingml/2006/main" xmlns:w14="http://schemas.microsoft.com/office/word/2010/wordml" xmlns:w15="http://schemas.microsoft.com/office/word/2012/wordml" xmlns:w16cex="http://schemas.microsoft.com/office/word/2018/wordml/cex" xmlns:w16cid="http://schemas.microsoft.com/office/word/2016/wordml/cid" xmlns:w16="http://schemas.microsoft.com/office/word/2018/wordml" xmlns:w16du="http://schemas.microsoft.com/office/word/2023/wordml/word16du" xmlns:w16sdtdh="http://schemas.microsoft.com/office/word/2020/wordml/sdtdatahash" xmlns:w16sdtfl="http://schemas.microsoft.com/office/word/2024/wordml/sdtformatlock" xmlns:w16se="http://schemas.microsoft.com/office/word/2015/wordml/symex" xmlns:wpg="http://schemas.microsoft.com/office/word/2010/wordprocessingGroup" xmlns:wpi="http://schemas.microsoft.com/office/word/2010/wordprocessingInk" xmlns:wne="http://schemas.microsoft.com/office/word/2006/wordml" xmlns:wps="http://schemas.microsoft.com/office/word/2010/wordprocessingShape" mc:Ignorable="w14 w15 w16se w16cid w16 w16cex w16sdtdh w16sdtfl w16du wp14">
+  <w:abstractNum w:abstractNumId="0" w15:restartNumberingAfterBreak="0">
+    <w:nsid w:val="08696410"/>
+    <w:multiLevelType w:val="multilevel"/>
+    <w:tmpl w:val="2F3EBD16"/>
+    <w:lvl w:ilvl="0">
+      <w:start w:val="1"/>
+      <w:numFmt w:val="bullet"/>
+      <w:lvlText w:val=""/>
+      <w:lvlJc w:val="left"/>
+      <w:pPr>
+        <w:tabs>
+          <w:tab w:val="num" w:pos="720"/>
+        </w:tabs>
+        <w:ind w:left="720" w:hanging="360"/>
+      </w:pPr>
+      <w:rPr>
+        <w:rFonts w:ascii="Symbol" w:hAnsi="Symbol" w:hint="default"/>
+        <w:sz w:val="20"/>
+      </w:rPr>
+    </w:lvl>
+    <w:lvl w:ilvl="1" w:tentative="1">
+      <w:start w:val="1"/>
+      <w:numFmt w:val="bullet"/>
+      <w:lvlText w:val=""/>
+      <w:lvlJc w:val="left"/>
+      <w:pPr>
+        <w:tabs>
+          <w:tab w:val="num" w:pos="1440"/>
+        </w:tabs>
+        <w:ind w:left="1440" w:hanging="360"/>
+      </w:pPr>
+      <w:rPr>
+        <w:rFonts w:ascii="Symbol" w:hAnsi="Symbol" w:hint="default"/>
+        <w:sz w:val="20"/>
+      </w:rPr>
+    </w:lvl>
+    <w:lvl w:ilvl="2" w:tentative="1">
+      <w:start w:val="1"/>
+      <w:numFmt w:val="bullet"/>
+      <w:lvlText w:val=""/>
+      <w:lvlJc w:val="left"/>
+      <w:pPr>
+        <w:tabs>
+          <w:tab w:val="num" w:pos="2160"/>
+        </w:tabs>
+        <w:ind w:left="2160" w:hanging="360"/>
+      </w:pPr>
+      <w:rPr>
+        <w:rFonts w:ascii="Symbol" w:hAnsi="Symbol" w:hint="default"/>
+        <w:sz w:val="20"/>
+      </w:rPr>
+    </w:lvl>
+    <w:lvl w:ilvl="3" w:tentative="1">
+      <w:start w:val="1"/>
+      <w:numFmt w:val="bullet"/>
+      <w:lvlText w:val=""/>
+      <w:lvlJc w:val="left"/>
+      <w:pPr>
+        <w:tabs>
+          <w:tab w:val="num" w:pos="2880"/>
+        </w:tabs>
+        <w:ind w:left="2880" w:hanging="360"/>
+      </w:pPr>
+      <w:rPr>
+        <w:rFonts w:ascii="Symbol" w:hAnsi="Symbol" w:hint="default"/>
+        <w:sz w:val="20"/>
+      </w:rPr>
+    </w:lvl>
+    <w:lvl w:ilvl="4" w:tentative="1">
+      <w:start w:val="1"/>
+      <w:numFmt w:val="bullet"/>
+      <w:lvlText w:val=""/>
+      <w:lvlJc w:val="left"/>
+      <w:pPr>
+        <w:tabs>
+          <w:tab w:val="num" w:pos="3600"/>
+        </w:tabs>
+        <w:ind w:left="3600" w:hanging="360"/>
+      </w:pPr>
+      <w:rPr>
+        <w:rFonts w:ascii="Symbol" w:hAnsi="Symbol" w:hint="default"/>
+        <w:sz w:val="20"/>
+      </w:rPr>
+    </w:lvl>
+    <w:lvl w:ilvl="5" w:tentative="1">
+      <w:start w:val="1"/>
+      <w:numFmt w:val="bullet"/>
+      <w:lvlText w:val=""/>
+      <w:lvlJc w:val="left"/>
+      <w:pPr>
+        <w:tabs>
+          <w:tab w:val="num" w:pos="4320"/>
+        </w:tabs>
+        <w:ind w:left="4320" w:hanging="360"/>
+      </w:pPr>
+      <w:rPr>
+        <w:rFonts w:ascii="Symbol" w:hAnsi="Symbol" w:hint="default"/>
+        <w:sz w:val="20"/>
+      </w:rPr>
+    </w:lvl>
+    <w:lvl w:ilvl="6" w:tentative="1">
+      <w:start w:val="1"/>
+      <w:numFmt w:val="bullet"/>
+      <w:lvlText w:val=""/>
+      <w:lvlJc w:val="left"/>
+      <w:pPr>
+        <w:tabs>
+          <w:tab w:val="num" w:pos="5040"/>
+        </w:tabs>
+        <w:ind w:left="5040" w:hanging="360"/>
+      </w:pPr>
+      <w:rPr>
+        <w:rFonts w:ascii="Symbol" w:hAnsi="Symbol" w:hint="default"/>
+        <w:sz w:val="20"/>
+      </w:rPr>
+    </w:lvl>
+    <w:lvl w:ilvl="7" w:tentative="1">
+      <w:start w:val="1"/>
+      <w:numFmt w:val="bullet"/>
+      <w:lvlText w:val=""/>
+      <w:lvlJc w:val="left"/>
+      <w:pPr>
+        <w:tabs>
+          <w:tab w:val="num" w:pos="5760"/>
+        </w:tabs>
+        <w:ind w:left="5760" w:hanging="360"/>
+      </w:pPr>
+      <w:rPr>
+        <w:rFonts w:ascii="Symbol" w:hAnsi="Symbol" w:hint="default"/>
+        <w:sz w:val="20"/>
+      </w:rPr>
+    </w:lvl>
+    <w:lvl w:ilvl="8" w:tentative="1">
+      <w:start w:val="1"/>
+      <w:numFmt w:val="bullet"/>
+      <w:lvlText w:val=""/>
+      <w:lvlJc w:val="left"/>
+      <w:pPr>
+        <w:tabs>
+          <w:tab w:val="num" w:pos="6480"/>
+        </w:tabs>
+        <w:ind w:left="6480" w:hanging="360"/>
+      </w:pPr>
+      <w:rPr>
+        <w:rFonts w:ascii="Symbol" w:hAnsi="Symbol" w:hint="default"/>
+        <w:sz w:val="20"/>
+      </w:rPr>
+    </w:lvl>
+  </w:abstractNum>
+  <w:abstractNum w:abstractNumId="1" w15:restartNumberingAfterBreak="0">
+    <w:nsid w:val="15ED52F3"/>
+    <w:multiLevelType w:val="multilevel"/>
+    <w:tmpl w:val="EC260FA0"/>
+    <w:lvl w:ilvl="0">
+      <w:start w:val="1"/>
+      <w:numFmt w:val="bullet"/>
+      <w:lvlText w:val=""/>
+      <w:lvlJc w:val="left"/>
+      <w:pPr>
+        <w:tabs>
+          <w:tab w:val="num" w:pos="720"/>
+        </w:tabs>
+        <w:ind w:left="720" w:hanging="360"/>
+      </w:pPr>
+      <w:rPr>
+        <w:rFonts w:ascii="Symbol" w:hAnsi="Symbol" w:hint="default"/>
+        <w:sz w:val="20"/>
+      </w:rPr>
+    </w:lvl>
+    <w:lvl w:ilvl="1" w:tentative="1">
+      <w:start w:val="1"/>
+      <w:numFmt w:val="bullet"/>
+      <w:lvlText w:val=""/>
+      <w:lvlJc w:val="left"/>
+      <w:pPr>
+        <w:tabs>
+          <w:tab w:val="num" w:pos="1440"/>
+        </w:tabs>
+        <w:ind w:left="1440" w:hanging="360"/>
+      </w:pPr>
+      <w:rPr>
+        <w:rFonts w:ascii="Symbol" w:hAnsi="Symbol" w:hint="default"/>
+        <w:sz w:val="20"/>
+      </w:rPr>
+    </w:lvl>
+    <w:lvl w:ilvl="2" w:tentative="1">
+      <w:start w:val="1"/>
+      <w:numFmt w:val="bullet"/>
+      <w:lvlText w:val=""/>
+      <w:lvlJc w:val="left"/>
+      <w:pPr>
+        <w:tabs>
+          <w:tab w:val="num" w:pos="2160"/>
+        </w:tabs>
+        <w:ind w:left="2160" w:hanging="360"/>
+      </w:pPr>
+      <w:rPr>
+        <w:rFonts w:ascii="Symbol" w:hAnsi="Symbol" w:hint="default"/>
+        <w:sz w:val="20"/>
+      </w:rPr>
+    </w:lvl>
+    <w:lvl w:ilvl="3" w:tentative="1">
+      <w:start w:val="1"/>
+      <w:numFmt w:val="bullet"/>
+      <w:lvlText w:val=""/>
+      <w:lvlJc w:val="left"/>
+      <w:pPr>
+        <w:tabs>
+          <w:tab w:val="num" w:pos="2880"/>
+        </w:tabs>
+        <w:ind w:left="2880" w:hanging="360"/>
+      </w:pPr>
+      <w:rPr>
+        <w:rFonts w:ascii="Symbol" w:hAnsi="Symbol" w:hint="default"/>
+        <w:sz w:val="20"/>
+      </w:rPr>
+    </w:lvl>
+    <w:lvl w:ilvl="4" w:tentative="1">
+      <w:start w:val="1"/>
+      <w:numFmt w:val="bullet"/>
+      <w:lvlText w:val=""/>
+      <w:lvlJc w:val="left"/>
+      <w:pPr>
+        <w:tabs>
+          <w:tab w:val="num" w:pos="3600"/>
+        </w:tabs>
+        <w:ind w:left="3600" w:hanging="360"/>
+      </w:pPr>
+      <w:rPr>
+        <w:rFonts w:ascii="Symbol" w:hAnsi="Symbol" w:hint="default"/>
+        <w:sz w:val="20"/>
+      </w:rPr>
+    </w:lvl>
+    <w:lvl w:ilvl="5" w:tentative="1">
+      <w:start w:val="1"/>
+      <w:numFmt w:val="bullet"/>
+      <w:lvlText w:val=""/>
+      <w:lvlJc w:val="left"/>
+      <w:pPr>
+        <w:tabs>
+          <w:tab w:val="num" w:pos="4320"/>
+        </w:tabs>
+        <w:ind w:left="4320" w:hanging="360"/>
+      </w:pPr>
+      <w:rPr>
+        <w:rFonts w:ascii="Symbol" w:hAnsi="Symbol" w:hint="default"/>
+        <w:sz w:val="20"/>
+      </w:rPr>
+    </w:lvl>
+    <w:lvl w:ilvl="6" w:tentative="1">
+      <w:start w:val="1"/>
+      <w:numFmt w:val="bullet"/>
+      <w:lvlText w:val=""/>
+      <w:lvlJc w:val="left"/>
+      <w:pPr>
+        <w:tabs>
+          <w:tab w:val="num" w:pos="5040"/>
+        </w:tabs>
+        <w:ind w:left="5040" w:hanging="360"/>
+      </w:pPr>
+      <w:rPr>
+        <w:rFonts w:ascii="Symbol" w:hAnsi="Symbol" w:hint="default"/>
+        <w:sz w:val="20"/>
+      </w:rPr>
+    </w:lvl>
+    <w:lvl w:ilvl="7" w:tentative="1">
+      <w:start w:val="1"/>
+      <w:numFmt w:val="bullet"/>
+      <w:lvlText w:val=""/>
+      <w:lvlJc w:val="left"/>
+      <w:pPr>
+        <w:tabs>
+          <w:tab w:val="num" w:pos="5760"/>
+        </w:tabs>
+        <w:ind w:left="5760" w:hanging="360"/>
+      </w:pPr>
+      <w:rPr>
+        <w:rFonts w:ascii="Symbol" w:hAnsi="Symbol" w:hint="default"/>
+        <w:sz w:val="20"/>
+      </w:rPr>
+    </w:lvl>
+    <w:lvl w:ilvl="8" w:tentative="1">
+      <w:start w:val="1"/>
+      <w:numFmt w:val="bullet"/>
+      <w:lvlText w:val=""/>
+      <w:lvlJc w:val="left"/>
+      <w:pPr>
+        <w:tabs>
+          <w:tab w:val="num" w:pos="6480"/>
+        </w:tabs>
+        <w:ind w:left="6480" w:hanging="360"/>
+      </w:pPr>
+      <w:rPr>
+        <w:rFonts w:ascii="Symbol" w:hAnsi="Symbol" w:hint="default"/>
+        <w:sz w:val="20"/>
+      </w:rPr>
+    </w:lvl>
+  </w:abstractNum>
+  <w:abstractNum w:abstractNumId="2" w15:restartNumberingAfterBreak="0">
+    <w:nsid w:val="1C60508F"/>
+    <w:multiLevelType w:val="multilevel"/>
+    <w:tmpl w:val="A426B1B4"/>
+    <w:lvl w:ilvl="0">
+      <w:start w:val="1"/>
+      <w:numFmt w:val="bullet"/>
+      <w:lvlText w:val=""/>
+      <w:lvlJc w:val="left"/>
+      <w:pPr>
+        <w:tabs>
+          <w:tab w:val="num" w:pos="720"/>
+        </w:tabs>
+        <w:ind w:left="720" w:hanging="360"/>
+      </w:pPr>
+      <w:rPr>
+        <w:rFonts w:ascii="Symbol" w:hAnsi="Symbol" w:hint="default"/>
+        <w:sz w:val="20"/>
+      </w:rPr>
+    </w:lvl>
+    <w:lvl w:ilvl="1" w:tentative="1">
+      <w:start w:val="1"/>
+      <w:numFmt w:val="bullet"/>
+      <w:lvlText w:val=""/>
+      <w:lvlJc w:val="left"/>
+      <w:pPr>
+        <w:tabs>
+          <w:tab w:val="num" w:pos="1440"/>
+        </w:tabs>
+        <w:ind w:left="1440" w:hanging="360"/>
+      </w:pPr>
+      <w:rPr>
+        <w:rFonts w:ascii="Symbol" w:hAnsi="Symbol" w:hint="default"/>
+        <w:sz w:val="20"/>
+      </w:rPr>
+    </w:lvl>
+    <w:lvl w:ilvl="2" w:tentative="1">
+      <w:start w:val="1"/>
+      <w:numFmt w:val="bullet"/>
+      <w:lvlText w:val=""/>
+      <w:lvlJc w:val="left"/>
+      <w:pPr>
+        <w:tabs>
+          <w:tab w:val="num" w:pos="2160"/>
+        </w:tabs>
+        <w:ind w:left="2160" w:hanging="360"/>
+      </w:pPr>
+      <w:rPr>
+        <w:rFonts w:ascii="Symbol" w:hAnsi="Symbol" w:hint="default"/>
+        <w:sz w:val="20"/>
+      </w:rPr>
+    </w:lvl>
+    <w:lvl w:ilvl="3" w:tentative="1">
+      <w:start w:val="1"/>
+      <w:numFmt w:val="bullet"/>
+      <w:lvlText w:val=""/>
+      <w:lvlJc w:val="left"/>
+      <w:pPr>
+        <w:tabs>
+          <w:tab w:val="num" w:pos="2880"/>
+        </w:tabs>
+        <w:ind w:left="2880" w:hanging="360"/>
+      </w:pPr>
+      <w:rPr>
+        <w:rFonts w:ascii="Symbol" w:hAnsi="Symbol" w:hint="default"/>
+        <w:sz w:val="20"/>
+      </w:rPr>
+    </w:lvl>
+    <w:lvl w:ilvl="4" w:tentative="1">
+      <w:start w:val="1"/>
+      <w:numFmt w:val="bullet"/>
+      <w:lvlText w:val=""/>
+      <w:lvlJc w:val="left"/>
+      <w:pPr>
+        <w:tabs>
+          <w:tab w:val="num" w:pos="3600"/>
+        </w:tabs>
+        <w:ind w:left="3600" w:hanging="360"/>
+      </w:pPr>
+      <w:rPr>
+        <w:rFonts w:ascii="Symbol" w:hAnsi="Symbol" w:hint="default"/>
+        <w:sz w:val="20"/>
+      </w:rPr>
+    </w:lvl>
+    <w:lvl w:ilvl="5" w:tentative="1">
+      <w:start w:val="1"/>
+      <w:numFmt w:val="bullet"/>
+      <w:lvlText w:val=""/>
+      <w:lvlJc w:val="left"/>
+      <w:pPr>
+        <w:tabs>
+          <w:tab w:val="num" w:pos="4320"/>
+        </w:tabs>
+        <w:ind w:left="4320" w:hanging="360"/>
+      </w:pPr>
+      <w:rPr>
+        <w:rFonts w:ascii="Symbol" w:hAnsi="Symbol" w:hint="default"/>
+        <w:sz w:val="20"/>
+      </w:rPr>
+    </w:lvl>
+    <w:lvl w:ilvl="6" w:tentative="1">
+      <w:start w:val="1"/>
+      <w:numFmt w:val="bullet"/>
+      <w:lvlText w:val=""/>
+      <w:lvlJc w:val="left"/>
+      <w:pPr>
+        <w:tabs>
+          <w:tab w:val="num" w:pos="5040"/>
+        </w:tabs>
+        <w:ind w:left="5040" w:hanging="360"/>
+      </w:pPr>
+      <w:rPr>
+        <w:rFonts w:ascii="Symbol" w:hAnsi="Symbol" w:hint="default"/>
+        <w:sz w:val="20"/>
+      </w:rPr>
+    </w:lvl>
+    <w:lvl w:ilvl="7" w:tentative="1">
+      <w:start w:val="1"/>
+      <w:numFmt w:val="bullet"/>
+      <w:lvlText w:val=""/>
+      <w:lvlJc w:val="left"/>
+      <w:pPr>
+        <w:tabs>
+          <w:tab w:val="num" w:pos="5760"/>
+        </w:tabs>
+        <w:ind w:left="5760" w:hanging="360"/>
+      </w:pPr>
+      <w:rPr>
+        <w:rFonts w:ascii="Symbol" w:hAnsi="Symbol" w:hint="default"/>
+        <w:sz w:val="20"/>
+      </w:rPr>
+    </w:lvl>
+    <w:lvl w:ilvl="8" w:tentative="1">
+      <w:start w:val="1"/>
+      <w:numFmt w:val="bullet"/>
+      <w:lvlText w:val=""/>
+      <w:lvlJc w:val="left"/>
+      <w:pPr>
+        <w:tabs>
+          <w:tab w:val="num" w:pos="6480"/>
+        </w:tabs>
+        <w:ind w:left="6480" w:hanging="360"/>
+      </w:pPr>
+      <w:rPr>
+        <w:rFonts w:ascii="Symbol" w:hAnsi="Symbol" w:hint="default"/>
+        <w:sz w:val="20"/>
+      </w:rPr>
+    </w:lvl>
+  </w:abstractNum>
+  <w:abstractNum w:abstractNumId="3" w15:restartNumberingAfterBreak="0">
+    <w:nsid w:val="27BD2E4B"/>
+    <w:multiLevelType w:val="multilevel"/>
+    <w:tmpl w:val="4CC0E6E4"/>
+    <w:lvl w:ilvl="0">
+      <w:start w:val="1"/>
+      <w:numFmt w:val="bullet"/>
+      <w:lvlText w:val=""/>
+      <w:lvlJc w:val="left"/>
+      <w:pPr>
+        <w:tabs>
+          <w:tab w:val="num" w:pos="720"/>
+        </w:tabs>
+        <w:ind w:left="720" w:hanging="360"/>
+      </w:pPr>
+      <w:rPr>
+        <w:rFonts w:ascii="Symbol" w:hAnsi="Symbol" w:hint="default"/>
+        <w:sz w:val="20"/>
+      </w:rPr>
+    </w:lvl>
+    <w:lvl w:ilvl="1" w:tentative="1">
+      <w:start w:val="1"/>
+      <w:numFmt w:val="bullet"/>
+      <w:lvlText w:val=""/>
+      <w:lvlJc w:val="left"/>
+      <w:pPr>
+        <w:tabs>
+          <w:tab w:val="num" w:pos="1440"/>
+        </w:tabs>
+        <w:ind w:left="1440" w:hanging="360"/>
+      </w:pPr>
+      <w:rPr>
+        <w:rFonts w:ascii="Symbol" w:hAnsi="Symbol" w:hint="default"/>
+        <w:sz w:val="20"/>
+      </w:rPr>
+    </w:lvl>
+    <w:lvl w:ilvl="2" w:tentative="1">
+      <w:start w:val="1"/>
+      <w:numFmt w:val="bullet"/>
+      <w:lvlText w:val=""/>
+      <w:lvlJc w:val="left"/>
+      <w:pPr>
+        <w:tabs>
+          <w:tab w:val="num" w:pos="2160"/>
+        </w:tabs>
+        <w:ind w:left="2160" w:hanging="360"/>
+      </w:pPr>
+      <w:rPr>
+        <w:rFonts w:ascii="Symbol" w:hAnsi="Symbol" w:hint="default"/>
+        <w:sz w:val="20"/>
+      </w:rPr>
+    </w:lvl>
+    <w:lvl w:ilvl="3" w:tentative="1">
+      <w:start w:val="1"/>
+      <w:numFmt w:val="bullet"/>
+      <w:lvlText w:val=""/>
+      <w:lvlJc w:val="left"/>
+      <w:pPr>
+        <w:tabs>
+          <w:tab w:val="num" w:pos="2880"/>
+        </w:tabs>
+        <w:ind w:left="2880" w:hanging="360"/>
+      </w:pPr>
+      <w:rPr>
+        <w:rFonts w:ascii="Symbol" w:hAnsi="Symbol" w:hint="default"/>
+        <w:sz w:val="20"/>
+      </w:rPr>
+    </w:lvl>
+    <w:lvl w:ilvl="4" w:tentative="1">
+      <w:start w:val="1"/>
+      <w:numFmt w:val="bullet"/>
+      <w:lvlText w:val=""/>
+      <w:lvlJc w:val="left"/>
+      <w:pPr>
+        <w:tabs>
+          <w:tab w:val="num" w:pos="3600"/>
+        </w:tabs>
+        <w:ind w:left="3600" w:hanging="360"/>
+      </w:pPr>
+      <w:rPr>
+        <w:rFonts w:ascii="Symbol" w:hAnsi="Symbol" w:hint="default"/>
+        <w:sz w:val="20"/>
+      </w:rPr>
+    </w:lvl>
+    <w:lvl w:ilvl="5" w:tentative="1">
+      <w:start w:val="1"/>
+      <w:numFmt w:val="bullet"/>
+      <w:lvlText w:val=""/>
+      <w:lvlJc w:val="left"/>
+      <w:pPr>
+        <w:tabs>
+          <w:tab w:val="num" w:pos="4320"/>
+        </w:tabs>
+        <w:ind w:left="4320" w:hanging="360"/>
+      </w:pPr>
+      <w:rPr>
+        <w:rFonts w:ascii="Symbol" w:hAnsi="Symbol" w:hint="default"/>
+        <w:sz w:val="20"/>
+      </w:rPr>
+    </w:lvl>
+    <w:lvl w:ilvl="6" w:tentative="1">
+      <w:start w:val="1"/>
+      <w:numFmt w:val="bullet"/>
+      <w:lvlText w:val=""/>
+      <w:lvlJc w:val="left"/>
+      <w:pPr>
+        <w:tabs>
+          <w:tab w:val="num" w:pos="5040"/>
+        </w:tabs>
+        <w:ind w:left="5040" w:hanging="360"/>
+      </w:pPr>
+      <w:rPr>
+        <w:rFonts w:ascii="Symbol" w:hAnsi="Symbol" w:hint="default"/>
+        <w:sz w:val="20"/>
+      </w:rPr>
+    </w:lvl>
+    <w:lvl w:ilvl="7" w:tentative="1">
+      <w:start w:val="1"/>
+      <w:numFmt w:val="bullet"/>
+      <w:lvlText w:val=""/>
+      <w:lvlJc w:val="left"/>
+      <w:pPr>
+        <w:tabs>
+          <w:tab w:val="num" w:pos="5760"/>
+        </w:tabs>
+        <w:ind w:left="5760" w:hanging="360"/>
+      </w:pPr>
+      <w:rPr>
+        <w:rFonts w:ascii="Symbol" w:hAnsi="Symbol" w:hint="default"/>
+        <w:sz w:val="20"/>
+      </w:rPr>
+    </w:lvl>
+    <w:lvl w:ilvl="8" w:tentative="1">
+      <w:start w:val="1"/>
+      <w:numFmt w:val="bullet"/>
+      <w:lvlText w:val=""/>
+      <w:lvlJc w:val="left"/>
+      <w:pPr>
+        <w:tabs>
+          <w:tab w:val="num" w:pos="6480"/>
+        </w:tabs>
+        <w:ind w:left="6480" w:hanging="360"/>
+      </w:pPr>
+      <w:rPr>
+        <w:rFonts w:ascii="Symbol" w:hAnsi="Symbol" w:hint="default"/>
+        <w:sz w:val="20"/>
+      </w:rPr>
+    </w:lvl>
+  </w:abstractNum>
+  <w:abstractNum w:abstractNumId="4" w15:restartNumberingAfterBreak="0">
+    <w:nsid w:val="31B812D8"/>
+    <w:multiLevelType w:val="multilevel"/>
+    <w:tmpl w:val="5D1C68D6"/>
+    <w:lvl w:ilvl="0">
+      <w:start w:val="1"/>
+      <w:numFmt w:val="bullet"/>
+      <w:lvlText w:val=""/>
+      <w:lvlJc w:val="left"/>
+      <w:pPr>
+        <w:tabs>
+          <w:tab w:val="num" w:pos="720"/>
+        </w:tabs>
+        <w:ind w:left="720" w:hanging="360"/>
+      </w:pPr>
+      <w:rPr>
+        <w:rFonts w:ascii="Symbol" w:hAnsi="Symbol" w:hint="default"/>
+        <w:sz w:val="20"/>
+      </w:rPr>
+    </w:lvl>
+    <w:lvl w:ilvl="1" w:tentative="1">
+      <w:start w:val="1"/>
+      <w:numFmt w:val="bullet"/>
+      <w:lvlText w:val=""/>
+      <w:lvlJc w:val="left"/>
+      <w:pPr>
+        <w:tabs>
+          <w:tab w:val="num" w:pos="1440"/>
+        </w:tabs>
+        <w:ind w:left="1440" w:hanging="360"/>
+      </w:pPr>
+      <w:rPr>
+        <w:rFonts w:ascii="Symbol" w:hAnsi="Symbol" w:hint="default"/>
+        <w:sz w:val="20"/>
+      </w:rPr>
+    </w:lvl>
+    <w:lvl w:ilvl="2" w:tentative="1">
+      <w:start w:val="1"/>
+      <w:numFmt w:val="bullet"/>
+      <w:lvlText w:val=""/>
+      <w:lvlJc w:val="left"/>
+      <w:pPr>
+        <w:tabs>
+          <w:tab w:val="num" w:pos="2160"/>
+        </w:tabs>
+        <w:ind w:left="2160" w:hanging="360"/>
+      </w:pPr>
+      <w:rPr>
+        <w:rFonts w:ascii="Symbol" w:hAnsi="Symbol" w:hint="default"/>
+        <w:sz w:val="20"/>
+      </w:rPr>
+    </w:lvl>
+    <w:lvl w:ilvl="3" w:tentative="1">
+      <w:start w:val="1"/>
+      <w:numFmt w:val="bullet"/>
+      <w:lvlText w:val=""/>
+      <w:lvlJc w:val="left"/>
+      <w:pPr>
+        <w:tabs>
+          <w:tab w:val="num" w:pos="2880"/>
+        </w:tabs>
+        <w:ind w:left="2880" w:hanging="360"/>
+      </w:pPr>
+      <w:rPr>
+        <w:rFonts w:ascii="Symbol" w:hAnsi="Symbol" w:hint="default"/>
+        <w:sz w:val="20"/>
+      </w:rPr>
+    </w:lvl>
+    <w:lvl w:ilvl="4" w:tentative="1">
+      <w:start w:val="1"/>
+      <w:numFmt w:val="bullet"/>
+      <w:lvlText w:val=""/>
+      <w:lvlJc w:val="left"/>
+      <w:pPr>
+        <w:tabs>
+          <w:tab w:val="num" w:pos="3600"/>
+        </w:tabs>
+        <w:ind w:left="3600" w:hanging="360"/>
+      </w:pPr>
+      <w:rPr>
+        <w:rFonts w:ascii="Symbol" w:hAnsi="Symbol" w:hint="default"/>
+        <w:sz w:val="20"/>
+      </w:rPr>
+    </w:lvl>
+    <w:lvl w:ilvl="5" w:tentative="1">
+      <w:start w:val="1"/>
+      <w:numFmt w:val="bullet"/>
+      <w:lvlText w:val=""/>
+      <w:lvlJc w:val="left"/>
+      <w:pPr>
+        <w:tabs>
+          <w:tab w:val="num" w:pos="4320"/>
+        </w:tabs>
+        <w:ind w:left="4320" w:hanging="360"/>
+      </w:pPr>
+      <w:rPr>
+        <w:rFonts w:ascii="Symbol" w:hAnsi="Symbol" w:hint="default"/>
+        <w:sz w:val="20"/>
+      </w:rPr>
+    </w:lvl>
+    <w:lvl w:ilvl="6" w:tentative="1">
+      <w:start w:val="1"/>
+      <w:numFmt w:val="bullet"/>
+      <w:lvlText w:val=""/>
+      <w:lvlJc w:val="left"/>
+      <w:pPr>
+        <w:tabs>
+          <w:tab w:val="num" w:pos="5040"/>
+        </w:tabs>
+        <w:ind w:left="5040" w:hanging="360"/>
+      </w:pPr>
+      <w:rPr>
+        <w:rFonts w:ascii="Symbol" w:hAnsi="Symbol" w:hint="default"/>
+        <w:sz w:val="20"/>
+      </w:rPr>
+    </w:lvl>
+    <w:lvl w:ilvl="7" w:tentative="1">
+      <w:start w:val="1"/>
+      <w:numFmt w:val="bullet"/>
+      <w:lvlText w:val=""/>
+      <w:lvlJc w:val="left"/>
+      <w:pPr>
+        <w:tabs>
+          <w:tab w:val="num" w:pos="5760"/>
+        </w:tabs>
+        <w:ind w:left="5760" w:hanging="360"/>
+      </w:pPr>
+      <w:rPr>
+        <w:rFonts w:ascii="Symbol" w:hAnsi="Symbol" w:hint="default"/>
+        <w:sz w:val="20"/>
+      </w:rPr>
+    </w:lvl>
+    <w:lvl w:ilvl="8" w:tentative="1">
+      <w:start w:val="1"/>
+      <w:numFmt w:val="bullet"/>
+      <w:lvlText w:val=""/>
+      <w:lvlJc w:val="left"/>
+      <w:pPr>
+        <w:tabs>
+          <w:tab w:val="num" w:pos="6480"/>
+        </w:tabs>
+        <w:ind w:left="6480" w:hanging="360"/>
+      </w:pPr>
+      <w:rPr>
+        <w:rFonts w:ascii="Symbol" w:hAnsi="Symbol" w:hint="default"/>
+        <w:sz w:val="20"/>
+      </w:rPr>
+    </w:lvl>
+  </w:abstractNum>
+  <w:abstractNum w:abstractNumId="5" w15:restartNumberingAfterBreak="0">
+    <w:nsid w:val="3A1A2529"/>
+    <w:multiLevelType w:val="multilevel"/>
+    <w:tmpl w:val="997EEABC"/>
+    <w:lvl w:ilvl="0">
+      <w:start w:val="1"/>
+      <w:numFmt w:val="bullet"/>
+      <w:lvlText w:val=""/>
+      <w:lvlJc w:val="left"/>
+      <w:pPr>
+        <w:tabs>
+          <w:tab w:val="num" w:pos="720"/>
+        </w:tabs>
+        <w:ind w:left="720" w:hanging="360"/>
+      </w:pPr>
+      <w:rPr>
+        <w:rFonts w:ascii="Symbol" w:hAnsi="Symbol" w:hint="default"/>
+        <w:sz w:val="20"/>
+      </w:rPr>
+    </w:lvl>
+    <w:lvl w:ilvl="1" w:tentative="1">
+      <w:start w:val="1"/>
+      <w:numFmt w:val="bullet"/>
+      <w:lvlText w:val=""/>
+      <w:lvlJc w:val="left"/>
+      <w:pPr>
+        <w:tabs>
+          <w:tab w:val="num" w:pos="1440"/>
+        </w:tabs>
+        <w:ind w:left="1440" w:hanging="360"/>
+      </w:pPr>
+      <w:rPr>
+        <w:rFonts w:ascii="Symbol" w:hAnsi="Symbol" w:hint="default"/>
+        <w:sz w:val="20"/>
+      </w:rPr>
+    </w:lvl>
+    <w:lvl w:ilvl="2" w:tentative="1">
+      <w:start w:val="1"/>
+      <w:numFmt w:val="bullet"/>
+      <w:lvlText w:val=""/>
+      <w:lvlJc w:val="left"/>
+      <w:pPr>
+        <w:tabs>
+          <w:tab w:val="num" w:pos="2160"/>
+        </w:tabs>
+        <w:ind w:left="2160" w:hanging="360"/>
+      </w:pPr>
+      <w:rPr>
+        <w:rFonts w:ascii="Symbol" w:hAnsi="Symbol" w:hint="default"/>
+        <w:sz w:val="20"/>
+      </w:rPr>
+    </w:lvl>
+    <w:lvl w:ilvl="3" w:tentative="1">
+      <w:start w:val="1"/>
+      <w:numFmt w:val="bullet"/>
+      <w:lvlText w:val=""/>
+      <w:lvlJc w:val="left"/>
+      <w:pPr>
+        <w:tabs>
+          <w:tab w:val="num" w:pos="2880"/>
+        </w:tabs>
+        <w:ind w:left="2880" w:hanging="360"/>
+      </w:pPr>
+      <w:rPr>
+        <w:rFonts w:ascii="Symbol" w:hAnsi="Symbol" w:hint="default"/>
+        <w:sz w:val="20"/>
+      </w:rPr>
+    </w:lvl>
+    <w:lvl w:ilvl="4" w:tentative="1">
+      <w:start w:val="1"/>
+      <w:numFmt w:val="bullet"/>
+      <w:lvlText w:val=""/>
+      <w:lvlJc w:val="left"/>
+      <w:pPr>
+        <w:tabs>
+          <w:tab w:val="num" w:pos="3600"/>
+        </w:tabs>
+        <w:ind w:left="3600" w:hanging="360"/>
+      </w:pPr>
+      <w:rPr>
+        <w:rFonts w:ascii="Symbol" w:hAnsi="Symbol" w:hint="default"/>
+        <w:sz w:val="20"/>
+      </w:rPr>
+    </w:lvl>
+    <w:lvl w:ilvl="5" w:tentative="1">
+      <w:start w:val="1"/>
+      <w:numFmt w:val="bullet"/>
+      <w:lvlText w:val=""/>
+      <w:lvlJc w:val="left"/>
+      <w:pPr>
+        <w:tabs>
+          <w:tab w:val="num" w:pos="4320"/>
+        </w:tabs>
+        <w:ind w:left="4320" w:hanging="360"/>
+      </w:pPr>
+      <w:rPr>
+        <w:rFonts w:ascii="Symbol" w:hAnsi="Symbol" w:hint="default"/>
+        <w:sz w:val="20"/>
+      </w:rPr>
+    </w:lvl>
+    <w:lvl w:ilvl="6" w:tentative="1">
+      <w:start w:val="1"/>
+      <w:numFmt w:val="bullet"/>
+      <w:lvlText w:val=""/>
+      <w:lvlJc w:val="left"/>
+      <w:pPr>
+        <w:tabs>
+          <w:tab w:val="num" w:pos="5040"/>
+        </w:tabs>
+        <w:ind w:left="5040" w:hanging="360"/>
+      </w:pPr>
+      <w:rPr>
+        <w:rFonts w:ascii="Symbol" w:hAnsi="Symbol" w:hint="default"/>
+        <w:sz w:val="20"/>
+      </w:rPr>
+    </w:lvl>
+    <w:lvl w:ilvl="7" w:tentative="1">
+      <w:start w:val="1"/>
+      <w:numFmt w:val="bullet"/>
+      <w:lvlText w:val=""/>
+      <w:lvlJc w:val="left"/>
+      <w:pPr>
+        <w:tabs>
+          <w:tab w:val="num" w:pos="5760"/>
+        </w:tabs>
+        <w:ind w:left="5760" w:hanging="360"/>
+      </w:pPr>
+      <w:rPr>
+        <w:rFonts w:ascii="Symbol" w:hAnsi="Symbol" w:hint="default"/>
+        <w:sz w:val="20"/>
+      </w:rPr>
+    </w:lvl>
+    <w:lvl w:ilvl="8" w:tentative="1">
+      <w:start w:val="1"/>
+      <w:numFmt w:val="bullet"/>
+      <w:lvlText w:val=""/>
+      <w:lvlJc w:val="left"/>
+      <w:pPr>
+        <w:tabs>
+          <w:tab w:val="num" w:pos="6480"/>
+        </w:tabs>
+        <w:ind w:left="6480" w:hanging="360"/>
+      </w:pPr>
+      <w:rPr>
+        <w:rFonts w:ascii="Symbol" w:hAnsi="Symbol" w:hint="default"/>
+        <w:sz w:val="20"/>
+      </w:rPr>
+    </w:lvl>
+  </w:abstractNum>
+  <w:abstractNum w:abstractNumId="6" w15:restartNumberingAfterBreak="0">
+    <w:nsid w:val="3D4959FE"/>
+    <w:multiLevelType w:val="multilevel"/>
+    <w:tmpl w:val="36AE330C"/>
+    <w:lvl w:ilvl="0">
+      <w:start w:val="1"/>
+      <w:numFmt w:val="bullet"/>
+      <w:lvlText w:val=""/>
+      <w:lvlJc w:val="left"/>
+      <w:pPr>
+        <w:tabs>
+          <w:tab w:val="num" w:pos="720"/>
+        </w:tabs>
+        <w:ind w:left="720" w:hanging="360"/>
+      </w:pPr>
+      <w:rPr>
+        <w:rFonts w:ascii="Symbol" w:hAnsi="Symbol" w:hint="default"/>
+        <w:sz w:val="20"/>
+      </w:rPr>
+    </w:lvl>
+    <w:lvl w:ilvl="1" w:tentative="1">
+      <w:start w:val="1"/>
+      <w:numFmt w:val="bullet"/>
+      <w:lvlText w:val=""/>
+      <w:lvlJc w:val="left"/>
+      <w:pPr>
+        <w:tabs>
+          <w:tab w:val="num" w:pos="1440"/>
+        </w:tabs>
+        <w:ind w:left="1440" w:hanging="360"/>
+      </w:pPr>
+      <w:rPr>
+        <w:rFonts w:ascii="Symbol" w:hAnsi="Symbol" w:hint="default"/>
+        <w:sz w:val="20"/>
+      </w:rPr>
+    </w:lvl>
+    <w:lvl w:ilvl="2" w:tentative="1">
+      <w:start w:val="1"/>
+      <w:numFmt w:val="bullet"/>
+      <w:lvlText w:val=""/>
+      <w:lvlJc w:val="left"/>
+      <w:pPr>
+        <w:tabs>
+          <w:tab w:val="num" w:pos="2160"/>
+        </w:tabs>
+        <w:ind w:left="2160" w:hanging="360"/>
+      </w:pPr>
+      <w:rPr>
+        <w:rFonts w:ascii="Symbol" w:hAnsi="Symbol" w:hint="default"/>
+        <w:sz w:val="20"/>
+      </w:rPr>
+    </w:lvl>
+    <w:lvl w:ilvl="3" w:tentative="1">
+      <w:start w:val="1"/>
+      <w:numFmt w:val="bullet"/>
+      <w:lvlText w:val=""/>
+      <w:lvlJc w:val="left"/>
+      <w:pPr>
+        <w:tabs>
+          <w:tab w:val="num" w:pos="2880"/>
+        </w:tabs>
+        <w:ind w:left="2880" w:hanging="360"/>
+      </w:pPr>
+      <w:rPr>
+        <w:rFonts w:ascii="Symbol" w:hAnsi="Symbol" w:hint="default"/>
+        <w:sz w:val="20"/>
+      </w:rPr>
+    </w:lvl>
+    <w:lvl w:ilvl="4" w:tentative="1">
+      <w:start w:val="1"/>
+      <w:numFmt w:val="bullet"/>
+      <w:lvlText w:val=""/>
+      <w:lvlJc w:val="left"/>
+      <w:pPr>
+        <w:tabs>
+          <w:tab w:val="num" w:pos="3600"/>
+        </w:tabs>
+        <w:ind w:left="3600" w:hanging="360"/>
+      </w:pPr>
+      <w:rPr>
+        <w:rFonts w:ascii="Symbol" w:hAnsi="Symbol" w:hint="default"/>
+        <w:sz w:val="20"/>
+      </w:rPr>
+    </w:lvl>
+    <w:lvl w:ilvl="5" w:tentative="1">
+      <w:start w:val="1"/>
+      <w:numFmt w:val="bullet"/>
+      <w:lvlText w:val=""/>
+      <w:lvlJc w:val="left"/>
+      <w:pPr>
+        <w:tabs>
+          <w:tab w:val="num" w:pos="4320"/>
+        </w:tabs>
+        <w:ind w:left="4320" w:hanging="360"/>
+      </w:pPr>
+      <w:rPr>
+        <w:rFonts w:ascii="Symbol" w:hAnsi="Symbol" w:hint="default"/>
+        <w:sz w:val="20"/>
+      </w:rPr>
+    </w:lvl>
+    <w:lvl w:ilvl="6" w:tentative="1">
+      <w:start w:val="1"/>
+      <w:numFmt w:val="bullet"/>
+      <w:lvlText w:val=""/>
+      <w:lvlJc w:val="left"/>
+      <w:pPr>
+        <w:tabs>
+          <w:tab w:val="num" w:pos="5040"/>
+        </w:tabs>
+        <w:ind w:left="5040" w:hanging="360"/>
+      </w:pPr>
+      <w:rPr>
+        <w:rFonts w:ascii="Symbol" w:hAnsi="Symbol" w:hint="default"/>
+        <w:sz w:val="20"/>
+      </w:rPr>
+    </w:lvl>
+    <w:lvl w:ilvl="7" w:tentative="1">
+      <w:start w:val="1"/>
+      <w:numFmt w:val="bullet"/>
+      <w:lvlText w:val=""/>
+      <w:lvlJc w:val="left"/>
+      <w:pPr>
+        <w:tabs>
+          <w:tab w:val="num" w:pos="5760"/>
+        </w:tabs>
+        <w:ind w:left="5760" w:hanging="360"/>
+      </w:pPr>
+      <w:rPr>
+        <w:rFonts w:ascii="Symbol" w:hAnsi="Symbol" w:hint="default"/>
+        <w:sz w:val="20"/>
+      </w:rPr>
+    </w:lvl>
+    <w:lvl w:ilvl="8" w:tentative="1">
+      <w:start w:val="1"/>
+      <w:numFmt w:val="bullet"/>
+      <w:lvlText w:val=""/>
+      <w:lvlJc w:val="left"/>
+      <w:pPr>
+        <w:tabs>
+          <w:tab w:val="num" w:pos="6480"/>
+        </w:tabs>
+        <w:ind w:left="6480" w:hanging="360"/>
+      </w:pPr>
+      <w:rPr>
+        <w:rFonts w:ascii="Symbol" w:hAnsi="Symbol" w:hint="default"/>
+        <w:sz w:val="20"/>
+      </w:rPr>
+    </w:lvl>
+  </w:abstractNum>
+  <w:abstractNum w:abstractNumId="7" w15:restartNumberingAfterBreak="0">
+    <w:nsid w:val="3E393EEA"/>
+    <w:multiLevelType w:val="multilevel"/>
+    <w:tmpl w:val="A596DD56"/>
+    <w:lvl w:ilvl="0">
+      <w:start w:val="1"/>
+      <w:numFmt w:val="bullet"/>
+      <w:lvlText w:val=""/>
+      <w:lvlJc w:val="left"/>
+      <w:pPr>
+        <w:tabs>
+          <w:tab w:val="num" w:pos="720"/>
+        </w:tabs>
+        <w:ind w:left="720" w:hanging="360"/>
+      </w:pPr>
+      <w:rPr>
+        <w:rFonts w:ascii="Symbol" w:hAnsi="Symbol" w:hint="default"/>
+        <w:sz w:val="20"/>
+      </w:rPr>
+    </w:lvl>
+    <w:lvl w:ilvl="1" w:tentative="1">
+      <w:start w:val="1"/>
+      <w:numFmt w:val="bullet"/>
+      <w:lvlText w:val=""/>
+      <w:lvlJc w:val="left"/>
+      <w:pPr>
+        <w:tabs>
+          <w:tab w:val="num" w:pos="1440"/>
+        </w:tabs>
+        <w:ind w:left="1440" w:hanging="360"/>
+      </w:pPr>
+      <w:rPr>
+        <w:rFonts w:ascii="Symbol" w:hAnsi="Symbol" w:hint="default"/>
+        <w:sz w:val="20"/>
+      </w:rPr>
+    </w:lvl>
+    <w:lvl w:ilvl="2" w:tentative="1">
+      <w:start w:val="1"/>
+      <w:numFmt w:val="bullet"/>
+      <w:lvlText w:val=""/>
+      <w:lvlJc w:val="left"/>
+      <w:pPr>
+        <w:tabs>
+          <w:tab w:val="num" w:pos="2160"/>
+        </w:tabs>
+        <w:ind w:left="2160" w:hanging="360"/>
+      </w:pPr>
+      <w:rPr>
+        <w:rFonts w:ascii="Symbol" w:hAnsi="Symbol" w:hint="default"/>
+        <w:sz w:val="20"/>
+      </w:rPr>
+    </w:lvl>
+    <w:lvl w:ilvl="3" w:tentative="1">
+      <w:start w:val="1"/>
+      <w:numFmt w:val="bullet"/>
+      <w:lvlText w:val=""/>
+      <w:lvlJc w:val="left"/>
+      <w:pPr>
+        <w:tabs>
+          <w:tab w:val="num" w:pos="2880"/>
+        </w:tabs>
+        <w:ind w:left="2880" w:hanging="360"/>
+      </w:pPr>
+      <w:rPr>
+        <w:rFonts w:ascii="Symbol" w:hAnsi="Symbol" w:hint="default"/>
+        <w:sz w:val="20"/>
+      </w:rPr>
+    </w:lvl>
+    <w:lvl w:ilvl="4" w:tentative="1">
+      <w:start w:val="1"/>
+      <w:numFmt w:val="bullet"/>
+      <w:lvlText w:val=""/>
+      <w:lvlJc w:val="left"/>
+      <w:pPr>
+        <w:tabs>
+          <w:tab w:val="num" w:pos="3600"/>
+        </w:tabs>
+        <w:ind w:left="3600" w:hanging="360"/>
+      </w:pPr>
+      <w:rPr>
+        <w:rFonts w:ascii="Symbol" w:hAnsi="Symbol" w:hint="default"/>
+        <w:sz w:val="20"/>
+      </w:rPr>
+    </w:lvl>
+    <w:lvl w:ilvl="5" w:tentative="1">
+      <w:start w:val="1"/>
+      <w:numFmt w:val="bullet"/>
+      <w:lvlText w:val=""/>
+      <w:lvlJc w:val="left"/>
+      <w:pPr>
+        <w:tabs>
+          <w:tab w:val="num" w:pos="4320"/>
+        </w:tabs>
+        <w:ind w:left="4320" w:hanging="360"/>
+      </w:pPr>
+      <w:rPr>
+        <w:rFonts w:ascii="Symbol" w:hAnsi="Symbol" w:hint="default"/>
+        <w:sz w:val="20"/>
+      </w:rPr>
+    </w:lvl>
+    <w:lvl w:ilvl="6" w:tentative="1">
+      <w:start w:val="1"/>
+      <w:numFmt w:val="bullet"/>
+      <w:lvlText w:val=""/>
+      <w:lvlJc w:val="left"/>
+      <w:pPr>
+        <w:tabs>
+          <w:tab w:val="num" w:pos="5040"/>
+        </w:tabs>
+        <w:ind w:left="5040" w:hanging="360"/>
+      </w:pPr>
+      <w:rPr>
+        <w:rFonts w:ascii="Symbol" w:hAnsi="Symbol" w:hint="default"/>
+        <w:sz w:val="20"/>
+      </w:rPr>
+    </w:lvl>
+    <w:lvl w:ilvl="7" w:tentative="1">
+      <w:start w:val="1"/>
+      <w:numFmt w:val="bullet"/>
+      <w:lvlText w:val=""/>
+      <w:lvlJc w:val="left"/>
+      <w:pPr>
+        <w:tabs>
+          <w:tab w:val="num" w:pos="5760"/>
+        </w:tabs>
+        <w:ind w:left="5760" w:hanging="360"/>
+      </w:pPr>
+      <w:rPr>
+        <w:rFonts w:ascii="Symbol" w:hAnsi="Symbol" w:hint="default"/>
+        <w:sz w:val="20"/>
+      </w:rPr>
+    </w:lvl>
+    <w:lvl w:ilvl="8" w:tentative="1">
+      <w:start w:val="1"/>
+      <w:numFmt w:val="bullet"/>
+      <w:lvlText w:val=""/>
+      <w:lvlJc w:val="left"/>
+      <w:pPr>
+        <w:tabs>
+          <w:tab w:val="num" w:pos="6480"/>
+        </w:tabs>
+        <w:ind w:left="6480" w:hanging="360"/>
+      </w:pPr>
+      <w:rPr>
+        <w:rFonts w:ascii="Symbol" w:hAnsi="Symbol" w:hint="default"/>
+        <w:sz w:val="20"/>
+      </w:rPr>
+    </w:lvl>
+  </w:abstractNum>
+  <w:abstractNum w:abstractNumId="8" w15:restartNumberingAfterBreak="0">
+    <w:nsid w:val="4E5A27EC"/>
+    <w:multiLevelType w:val="multilevel"/>
+    <w:tmpl w:val="9CF021BA"/>
+    <w:lvl w:ilvl="0">
+      <w:start w:val="1"/>
+      <w:numFmt w:val="bullet"/>
+      <w:lvlText w:val=""/>
+      <w:lvlJc w:val="left"/>
+      <w:pPr>
+        <w:tabs>
+          <w:tab w:val="num" w:pos="720"/>
+        </w:tabs>
+        <w:ind w:left="720" w:hanging="360"/>
+      </w:pPr>
+      <w:rPr>
+        <w:rFonts w:ascii="Symbol" w:hAnsi="Symbol" w:hint="default"/>
+        <w:sz w:val="20"/>
+      </w:rPr>
+    </w:lvl>
+    <w:lvl w:ilvl="1" w:tentative="1">
+      <w:start w:val="1"/>
+      <w:numFmt w:val="bullet"/>
+      <w:lvlText w:val=""/>
+      <w:lvlJc w:val="left"/>
+      <w:pPr>
+        <w:tabs>
+          <w:tab w:val="num" w:pos="1440"/>
+        </w:tabs>
+        <w:ind w:left="1440" w:hanging="360"/>
+      </w:pPr>
+      <w:rPr>
+        <w:rFonts w:ascii="Symbol" w:hAnsi="Symbol" w:hint="default"/>
+        <w:sz w:val="20"/>
+      </w:rPr>
+    </w:lvl>
+    <w:lvl w:ilvl="2" w:tentative="1">
+      <w:start w:val="1"/>
+      <w:numFmt w:val="bullet"/>
+      <w:lvlText w:val=""/>
+      <w:lvlJc w:val="left"/>
+      <w:pPr>
+        <w:tabs>
+          <w:tab w:val="num" w:pos="2160"/>
+        </w:tabs>
+        <w:ind w:left="2160" w:hanging="360"/>
+      </w:pPr>
+      <w:rPr>
+        <w:rFonts w:ascii="Symbol" w:hAnsi="Symbol" w:hint="default"/>
+        <w:sz w:val="20"/>
+      </w:rPr>
+    </w:lvl>
+    <w:lvl w:ilvl="3" w:tentative="1">
+      <w:start w:val="1"/>
+      <w:numFmt w:val="bullet"/>
+      <w:lvlText w:val=""/>
+      <w:lvlJc w:val="left"/>
+      <w:pPr>
+        <w:tabs>
+          <w:tab w:val="num" w:pos="2880"/>
+        </w:tabs>
+        <w:ind w:left="2880" w:hanging="360"/>
+      </w:pPr>
+      <w:rPr>
+        <w:rFonts w:ascii="Symbol" w:hAnsi="Symbol" w:hint="default"/>
+        <w:sz w:val="20"/>
+      </w:rPr>
+    </w:lvl>
+    <w:lvl w:ilvl="4" w:tentative="1">
+      <w:start w:val="1"/>
+      <w:numFmt w:val="bullet"/>
+      <w:lvlText w:val=""/>
+      <w:lvlJc w:val="left"/>
+      <w:pPr>
+        <w:tabs>
+          <w:tab w:val="num" w:pos="3600"/>
+        </w:tabs>
+        <w:ind w:left="3600" w:hanging="360"/>
+      </w:pPr>
+      <w:rPr>
+        <w:rFonts w:ascii="Symbol" w:hAnsi="Symbol" w:hint="default"/>
+        <w:sz w:val="20"/>
+      </w:rPr>
+    </w:lvl>
+    <w:lvl w:ilvl="5" w:tentative="1">
+      <w:start w:val="1"/>
+      <w:numFmt w:val="bullet"/>
+      <w:lvlText w:val=""/>
+      <w:lvlJc w:val="left"/>
+      <w:pPr>
+        <w:tabs>
+          <w:tab w:val="num" w:pos="4320"/>
+        </w:tabs>
+        <w:ind w:left="4320" w:hanging="360"/>
+      </w:pPr>
+      <w:rPr>
+        <w:rFonts w:ascii="Symbol" w:hAnsi="Symbol" w:hint="default"/>
+        <w:sz w:val="20"/>
+      </w:rPr>
+    </w:lvl>
+    <w:lvl w:ilvl="6" w:tentative="1">
+      <w:start w:val="1"/>
+      <w:numFmt w:val="bullet"/>
+      <w:lvlText w:val=""/>
+      <w:lvlJc w:val="left"/>
+      <w:pPr>
+        <w:tabs>
+          <w:tab w:val="num" w:pos="5040"/>
+        </w:tabs>
+        <w:ind w:left="5040" w:hanging="360"/>
+      </w:pPr>
+      <w:rPr>
+        <w:rFonts w:ascii="Symbol" w:hAnsi="Symbol" w:hint="default"/>
+        <w:sz w:val="20"/>
+      </w:rPr>
+    </w:lvl>
+    <w:lvl w:ilvl="7" w:tentative="1">
+      <w:start w:val="1"/>
+      <w:numFmt w:val="bullet"/>
+      <w:lvlText w:val=""/>
+      <w:lvlJc w:val="left"/>
+      <w:pPr>
+        <w:tabs>
+          <w:tab w:val="num" w:pos="5760"/>
+        </w:tabs>
+        <w:ind w:left="5760" w:hanging="360"/>
+      </w:pPr>
+      <w:rPr>
+        <w:rFonts w:ascii="Symbol" w:hAnsi="Symbol" w:hint="default"/>
+        <w:sz w:val="20"/>
+      </w:rPr>
+    </w:lvl>
+    <w:lvl w:ilvl="8" w:tentative="1">
+      <w:start w:val="1"/>
+      <w:numFmt w:val="bullet"/>
+      <w:lvlText w:val=""/>
+      <w:lvlJc w:val="left"/>
+      <w:pPr>
+        <w:tabs>
+          <w:tab w:val="num" w:pos="6480"/>
+        </w:tabs>
+        <w:ind w:left="6480" w:hanging="360"/>
+      </w:pPr>
+      <w:rPr>
+        <w:rFonts w:ascii="Symbol" w:hAnsi="Symbol" w:hint="default"/>
+        <w:sz w:val="20"/>
+      </w:rPr>
+    </w:lvl>
+  </w:abstractNum>
+  <w:abstractNum w:abstractNumId="9" w15:restartNumberingAfterBreak="0">
+    <w:nsid w:val="59FB34B7"/>
+    <w:multiLevelType w:val="multilevel"/>
+    <w:tmpl w:val="3D262870"/>
+    <w:lvl w:ilvl="0">
+      <w:start w:val="1"/>
+      <w:numFmt w:val="bullet"/>
+      <w:lvlText w:val=""/>
+      <w:lvlJc w:val="left"/>
+      <w:pPr>
+        <w:tabs>
+          <w:tab w:val="num" w:pos="720"/>
+        </w:tabs>
+        <w:ind w:left="720" w:hanging="360"/>
+      </w:pPr>
+      <w:rPr>
+        <w:rFonts w:ascii="Symbol" w:hAnsi="Symbol" w:hint="default"/>
+        <w:sz w:val="20"/>
+      </w:rPr>
+    </w:lvl>
+    <w:lvl w:ilvl="1" w:tentative="1">
+      <w:start w:val="1"/>
+      <w:numFmt w:val="bullet"/>
+      <w:lvlText w:val=""/>
+      <w:lvlJc w:val="left"/>
+      <w:pPr>
+        <w:tabs>
+          <w:tab w:val="num" w:pos="1440"/>
+        </w:tabs>
+        <w:ind w:left="1440" w:hanging="360"/>
+      </w:pPr>
+      <w:rPr>
+        <w:rFonts w:ascii="Symbol" w:hAnsi="Symbol" w:hint="default"/>
+        <w:sz w:val="20"/>
+      </w:rPr>
+    </w:lvl>
+    <w:lvl w:ilvl="2" w:tentative="1">
+      <w:start w:val="1"/>
+      <w:numFmt w:val="bullet"/>
+      <w:lvlText w:val=""/>
+      <w:lvlJc w:val="left"/>
+      <w:pPr>
+        <w:tabs>
+          <w:tab w:val="num" w:pos="2160"/>
+        </w:tabs>
+        <w:ind w:left="2160" w:hanging="360"/>
+      </w:pPr>
+      <w:rPr>
+        <w:rFonts w:ascii="Symbol" w:hAnsi="Symbol" w:hint="default"/>
+        <w:sz w:val="20"/>
+      </w:rPr>
+    </w:lvl>
+    <w:lvl w:ilvl="3" w:tentative="1">
+      <w:start w:val="1"/>
+      <w:numFmt w:val="bullet"/>
+      <w:lvlText w:val=""/>
+      <w:lvlJc w:val="left"/>
+      <w:pPr>
+        <w:tabs>
+          <w:tab w:val="num" w:pos="2880"/>
+        </w:tabs>
+        <w:ind w:left="2880" w:hanging="360"/>
+      </w:pPr>
+      <w:rPr>
+        <w:rFonts w:ascii="Symbol" w:hAnsi="Symbol" w:hint="default"/>
+        <w:sz w:val="20"/>
+      </w:rPr>
+    </w:lvl>
+    <w:lvl w:ilvl="4" w:tentative="1">
+      <w:start w:val="1"/>
+      <w:numFmt w:val="bullet"/>
+      <w:lvlText w:val=""/>
+      <w:lvlJc w:val="left"/>
+      <w:pPr>
+        <w:tabs>
+          <w:tab w:val="num" w:pos="3600"/>
+        </w:tabs>
+        <w:ind w:left="3600" w:hanging="360"/>
+      </w:pPr>
+      <w:rPr>
+        <w:rFonts w:ascii="Symbol" w:hAnsi="Symbol" w:hint="default"/>
+        <w:sz w:val="20"/>
+      </w:rPr>
+    </w:lvl>
+    <w:lvl w:ilvl="5" w:tentative="1">
+      <w:start w:val="1"/>
+      <w:numFmt w:val="bullet"/>
+      <w:lvlText w:val=""/>
+      <w:lvlJc w:val="left"/>
+      <w:pPr>
+        <w:tabs>
+          <w:tab w:val="num" w:pos="4320"/>
+        </w:tabs>
+        <w:ind w:left="4320" w:hanging="360"/>
+      </w:pPr>
+      <w:rPr>
+        <w:rFonts w:ascii="Symbol" w:hAnsi="Symbol" w:hint="default"/>
+        <w:sz w:val="20"/>
+      </w:rPr>
+    </w:lvl>
+    <w:lvl w:ilvl="6" w:tentative="1">
+      <w:start w:val="1"/>
+      <w:numFmt w:val="bullet"/>
+      <w:lvlText w:val=""/>
+      <w:lvlJc w:val="left"/>
+      <w:pPr>
+        <w:tabs>
+          <w:tab w:val="num" w:pos="5040"/>
+        </w:tabs>
+        <w:ind w:left="5040" w:hanging="360"/>
+      </w:pPr>
+      <w:rPr>
+        <w:rFonts w:ascii="Symbol" w:hAnsi="Symbol" w:hint="default"/>
+        <w:sz w:val="20"/>
+      </w:rPr>
+    </w:lvl>
+    <w:lvl w:ilvl="7" w:tentative="1">
+      <w:start w:val="1"/>
+      <w:numFmt w:val="bullet"/>
+      <w:lvlText w:val=""/>
+      <w:lvlJc w:val="left"/>
+      <w:pPr>
+        <w:tabs>
+          <w:tab w:val="num" w:pos="5760"/>
+        </w:tabs>
+        <w:ind w:left="5760" w:hanging="360"/>
+      </w:pPr>
+      <w:rPr>
+        <w:rFonts w:ascii="Symbol" w:hAnsi="Symbol" w:hint="default"/>
+        <w:sz w:val="20"/>
+      </w:rPr>
+    </w:lvl>
+    <w:lvl w:ilvl="8" w:tentative="1">
+      <w:start w:val="1"/>
+      <w:numFmt w:val="bullet"/>
+      <w:lvlText w:val=""/>
+      <w:lvlJc w:val="left"/>
+      <w:pPr>
+        <w:tabs>
+          <w:tab w:val="num" w:pos="6480"/>
+        </w:tabs>
+        <w:ind w:left="6480" w:hanging="360"/>
+      </w:pPr>
+      <w:rPr>
+        <w:rFonts w:ascii="Symbol" w:hAnsi="Symbol" w:hint="default"/>
+        <w:sz w:val="20"/>
+      </w:rPr>
+    </w:lvl>
+  </w:abstractNum>
+  <w:abstractNum w:abstractNumId="10" w15:restartNumberingAfterBreak="0">
+    <w:nsid w:val="69EE2582"/>
+    <w:multiLevelType w:val="multilevel"/>
+    <w:tmpl w:val="33DE1A02"/>
+    <w:lvl w:ilvl="0">
+      <w:start w:val="1"/>
+      <w:numFmt w:val="bullet"/>
+      <w:lvlText w:val=""/>
+      <w:lvlJc w:val="left"/>
+      <w:pPr>
+        <w:tabs>
+          <w:tab w:val="num" w:pos="720"/>
+        </w:tabs>
+        <w:ind w:left="720" w:hanging="360"/>
+      </w:pPr>
+      <w:rPr>
+        <w:rFonts w:ascii="Symbol" w:hAnsi="Symbol" w:hint="default"/>
+        <w:sz w:val="20"/>
+      </w:rPr>
+    </w:lvl>
+    <w:lvl w:ilvl="1" w:tentative="1">
+      <w:start w:val="1"/>
+      <w:numFmt w:val="bullet"/>
+      <w:lvlText w:val=""/>
+      <w:lvlJc w:val="left"/>
+      <w:pPr>
+        <w:tabs>
+          <w:tab w:val="num" w:pos="1440"/>
+        </w:tabs>
+        <w:ind w:left="1440" w:hanging="360"/>
+      </w:pPr>
+      <w:rPr>
+        <w:rFonts w:ascii="Symbol" w:hAnsi="Symbol" w:hint="default"/>
+        <w:sz w:val="20"/>
+      </w:rPr>
+    </w:lvl>
+    <w:lvl w:ilvl="2" w:tentative="1">
+      <w:start w:val="1"/>
+      <w:numFmt w:val="bullet"/>
+      <w:lvlText w:val=""/>
+      <w:lvlJc w:val="left"/>
+      <w:pPr>
+        <w:tabs>
+          <w:tab w:val="num" w:pos="2160"/>
+        </w:tabs>
+        <w:ind w:left="2160" w:hanging="360"/>
+      </w:pPr>
+      <w:rPr>
+        <w:rFonts w:ascii="Symbol" w:hAnsi="Symbol" w:hint="default"/>
+        <w:sz w:val="20"/>
+      </w:rPr>
+    </w:lvl>
+    <w:lvl w:ilvl="3" w:tentative="1">
+      <w:start w:val="1"/>
+      <w:numFmt w:val="bullet"/>
+      <w:lvlText w:val=""/>
+      <w:lvlJc w:val="left"/>
+      <w:pPr>
+        <w:tabs>
+          <w:tab w:val="num" w:pos="2880"/>
+        </w:tabs>
+        <w:ind w:left="2880" w:hanging="360"/>
+      </w:pPr>
+      <w:rPr>
+        <w:rFonts w:ascii="Symbol" w:hAnsi="Symbol" w:hint="default"/>
+        <w:sz w:val="20"/>
+      </w:rPr>
+    </w:lvl>
+    <w:lvl w:ilvl="4" w:tentative="1">
+      <w:start w:val="1"/>
+      <w:numFmt w:val="bullet"/>
+      <w:lvlText w:val=""/>
+      <w:lvlJc w:val="left"/>
+      <w:pPr>
+        <w:tabs>
+          <w:tab w:val="num" w:pos="3600"/>
+        </w:tabs>
+        <w:ind w:left="3600" w:hanging="360"/>
+      </w:pPr>
+      <w:rPr>
+        <w:rFonts w:ascii="Symbol" w:hAnsi="Symbol" w:hint="default"/>
+        <w:sz w:val="20"/>
+      </w:rPr>
+    </w:lvl>
+    <w:lvl w:ilvl="5" w:tentative="1">
+      <w:start w:val="1"/>
+      <w:numFmt w:val="bullet"/>
+      <w:lvlText w:val=""/>
+      <w:lvlJc w:val="left"/>
+      <w:pPr>
+        <w:tabs>
+          <w:tab w:val="num" w:pos="4320"/>
+        </w:tabs>
+        <w:ind w:left="4320" w:hanging="360"/>
+      </w:pPr>
+      <w:rPr>
+        <w:rFonts w:ascii="Symbol" w:hAnsi="Symbol" w:hint="default"/>
+        <w:sz w:val="20"/>
+      </w:rPr>
+    </w:lvl>
+    <w:lvl w:ilvl="6" w:tentative="1">
+      <w:start w:val="1"/>
+      <w:numFmt w:val="bullet"/>
+      <w:lvlText w:val=""/>
+      <w:lvlJc w:val="left"/>
+      <w:pPr>
+        <w:tabs>
+          <w:tab w:val="num" w:pos="5040"/>
+        </w:tabs>
+        <w:ind w:left="5040" w:hanging="360"/>
+      </w:pPr>
+      <w:rPr>
+        <w:rFonts w:ascii="Symbol" w:hAnsi="Symbol" w:hint="default"/>
+        <w:sz w:val="20"/>
+      </w:rPr>
+    </w:lvl>
+    <w:lvl w:ilvl="7" w:tentative="1">
+      <w:start w:val="1"/>
+      <w:numFmt w:val="bullet"/>
+      <w:lvlText w:val=""/>
+      <w:lvlJc w:val="left"/>
+      <w:pPr>
+        <w:tabs>
+          <w:tab w:val="num" w:pos="5760"/>
+        </w:tabs>
+        <w:ind w:left="5760" w:hanging="360"/>
+      </w:pPr>
+      <w:rPr>
+        <w:rFonts w:ascii="Symbol" w:hAnsi="Symbol" w:hint="default"/>
+        <w:sz w:val="20"/>
+      </w:rPr>
+    </w:lvl>
+    <w:lvl w:ilvl="8" w:tentative="1">
+      <w:start w:val="1"/>
+      <w:numFmt w:val="bullet"/>
+      <w:lvlText w:val=""/>
+      <w:lvlJc w:val="left"/>
+      <w:pPr>
+        <w:tabs>
+          <w:tab w:val="num" w:pos="6480"/>
+        </w:tabs>
+        <w:ind w:left="6480" w:hanging="360"/>
+      </w:pPr>
+      <w:rPr>
+        <w:rFonts w:ascii="Symbol" w:hAnsi="Symbol" w:hint="default"/>
+        <w:sz w:val="20"/>
+      </w:rPr>
+    </w:lvl>
+  </w:abstractNum>
+  <w:abstractNum w:abstractNumId="11" w15:restartNumberingAfterBreak="0">
+    <w:nsid w:val="6DF46DC0"/>
+    <w:multiLevelType w:val="multilevel"/>
+    <w:tmpl w:val="5016ACA0"/>
+    <w:lvl w:ilvl="0">
+      <w:start w:val="1"/>
+      <w:numFmt w:val="bullet"/>
+      <w:lvlText w:val=""/>
+      <w:lvlJc w:val="left"/>
+      <w:pPr>
+        <w:tabs>
+          <w:tab w:val="num" w:pos="720"/>
+        </w:tabs>
+        <w:ind w:left="720" w:hanging="360"/>
+      </w:pPr>
+      <w:rPr>
+        <w:rFonts w:ascii="Symbol" w:hAnsi="Symbol" w:hint="default"/>
+        <w:sz w:val="20"/>
+      </w:rPr>
+    </w:lvl>
+    <w:lvl w:ilvl="1" w:tentative="1">
+      <w:start w:val="1"/>
+      <w:numFmt w:val="bullet"/>
+      <w:lvlText w:val=""/>
+      <w:lvlJc w:val="left"/>
+      <w:pPr>
+        <w:tabs>
+          <w:tab w:val="num" w:pos="1440"/>
+        </w:tabs>
+        <w:ind w:left="1440" w:hanging="360"/>
+      </w:pPr>
+      <w:rPr>
+        <w:rFonts w:ascii="Symbol" w:hAnsi="Symbol" w:hint="default"/>
+        <w:sz w:val="20"/>
+      </w:rPr>
+    </w:lvl>
+    <w:lvl w:ilvl="2" w:tentative="1">
+      <w:start w:val="1"/>
+      <w:numFmt w:val="bullet"/>
+      <w:lvlText w:val=""/>
+      <w:lvlJc w:val="left"/>
+      <w:pPr>
+        <w:tabs>
+          <w:tab w:val="num" w:pos="2160"/>
+        </w:tabs>
+        <w:ind w:left="2160" w:hanging="360"/>
+      </w:pPr>
+      <w:rPr>
+        <w:rFonts w:ascii="Symbol" w:hAnsi="Symbol" w:hint="default"/>
+        <w:sz w:val="20"/>
+      </w:rPr>
+    </w:lvl>
+    <w:lvl w:ilvl="3" w:tentative="1">
+      <w:start w:val="1"/>
+      <w:numFmt w:val="bullet"/>
+      <w:lvlText w:val=""/>
+      <w:lvlJc w:val="left"/>
+      <w:pPr>
+        <w:tabs>
+          <w:tab w:val="num" w:pos="2880"/>
+        </w:tabs>
+        <w:ind w:left="2880" w:hanging="360"/>
+      </w:pPr>
+      <w:rPr>
+        <w:rFonts w:ascii="Symbol" w:hAnsi="Symbol" w:hint="default"/>
+        <w:sz w:val="20"/>
+      </w:rPr>
+    </w:lvl>
+    <w:lvl w:ilvl="4" w:tentative="1">
+      <w:start w:val="1"/>
+      <w:numFmt w:val="bullet"/>
+      <w:lvlText w:val=""/>
+      <w:lvlJc w:val="left"/>
+      <w:pPr>
+        <w:tabs>
+          <w:tab w:val="num" w:pos="3600"/>
+        </w:tabs>
+        <w:ind w:left="3600" w:hanging="360"/>
+      </w:pPr>
+      <w:rPr>
+        <w:rFonts w:ascii="Symbol" w:hAnsi="Symbol" w:hint="default"/>
+        <w:sz w:val="20"/>
+      </w:rPr>
+    </w:lvl>
+    <w:lvl w:ilvl="5" w:tentative="1">
+      <w:start w:val="1"/>
+      <w:numFmt w:val="bullet"/>
+      <w:lvlText w:val=""/>
+      <w:lvlJc w:val="left"/>
+      <w:pPr>
+        <w:tabs>
+          <w:tab w:val="num" w:pos="4320"/>
+        </w:tabs>
+        <w:ind w:left="4320" w:hanging="360"/>
+      </w:pPr>
+      <w:rPr>
+        <w:rFonts w:ascii="Symbol" w:hAnsi="Symbol" w:hint="default"/>
+        <w:sz w:val="20"/>
+      </w:rPr>
+    </w:lvl>
+    <w:lvl w:ilvl="6" w:tentative="1">
+      <w:start w:val="1"/>
+      <w:numFmt w:val="bullet"/>
+      <w:lvlText w:val=""/>
+      <w:lvlJc w:val="left"/>
+      <w:pPr>
+        <w:tabs>
+          <w:tab w:val="num" w:pos="5040"/>
+        </w:tabs>
+        <w:ind w:left="5040" w:hanging="360"/>
+      </w:pPr>
+      <w:rPr>
+        <w:rFonts w:ascii="Symbol" w:hAnsi="Symbol" w:hint="default"/>
+        <w:sz w:val="20"/>
+      </w:rPr>
+    </w:lvl>
+    <w:lvl w:ilvl="7" w:tentative="1">
+      <w:start w:val="1"/>
+      <w:numFmt w:val="bullet"/>
+      <w:lvlText w:val=""/>
+      <w:lvlJc w:val="left"/>
+      <w:pPr>
+        <w:tabs>
+          <w:tab w:val="num" w:pos="5760"/>
+        </w:tabs>
+        <w:ind w:left="5760" w:hanging="360"/>
+      </w:pPr>
+      <w:rPr>
+        <w:rFonts w:ascii="Symbol" w:hAnsi="Symbol" w:hint="default"/>
+        <w:sz w:val="20"/>
+      </w:rPr>
+    </w:lvl>
+    <w:lvl w:ilvl="8" w:tentative="1">
+      <w:start w:val="1"/>
+      <w:numFmt w:val="bullet"/>
+      <w:lvlText w:val=""/>
+      <w:lvlJc w:val="left"/>
+      <w:pPr>
+        <w:tabs>
+          <w:tab w:val="num" w:pos="6480"/>
+        </w:tabs>
+        <w:ind w:left="6480" w:hanging="360"/>
+      </w:pPr>
+      <w:rPr>
+        <w:rFonts w:ascii="Symbol" w:hAnsi="Symbol" w:hint="default"/>
+        <w:sz w:val="20"/>
+      </w:rPr>
+    </w:lvl>
+  </w:abstractNum>
+  <w:abstractNum w:abstractNumId="12" w15:restartNumberingAfterBreak="0">
+    <w:nsid w:val="701C4426"/>
+    <w:multiLevelType w:val="multilevel"/>
+    <w:tmpl w:val="46CA091C"/>
+    <w:lvl w:ilvl="0">
+      <w:start w:val="1"/>
+      <w:numFmt w:val="bullet"/>
+      <w:lvlText w:val=""/>
+      <w:lvlJc w:val="left"/>
+      <w:pPr>
+        <w:tabs>
+          <w:tab w:val="num" w:pos="720"/>
+        </w:tabs>
+        <w:ind w:left="720" w:hanging="360"/>
+      </w:pPr>
+      <w:rPr>
+        <w:rFonts w:ascii="Symbol" w:hAnsi="Symbol" w:hint="default"/>
+        <w:sz w:val="20"/>
+      </w:rPr>
+    </w:lvl>
+    <w:lvl w:ilvl="1" w:tentative="1">
+      <w:start w:val="1"/>
+      <w:numFmt w:val="bullet"/>
+      <w:lvlText w:val=""/>
+      <w:lvlJc w:val="left"/>
+      <w:pPr>
+        <w:tabs>
+          <w:tab w:val="num" w:pos="1440"/>
+        </w:tabs>
+        <w:ind w:left="1440" w:hanging="360"/>
+      </w:pPr>
+      <w:rPr>
+        <w:rFonts w:ascii="Symbol" w:hAnsi="Symbol" w:hint="default"/>
+        <w:sz w:val="20"/>
+      </w:rPr>
+    </w:lvl>
+    <w:lvl w:ilvl="2" w:tentative="1">
+      <w:start w:val="1"/>
+      <w:numFmt w:val="bullet"/>
+      <w:lvlText w:val=""/>
+      <w:lvlJc w:val="left"/>
+      <w:pPr>
+        <w:tabs>
+          <w:tab w:val="num" w:pos="2160"/>
+        </w:tabs>
+        <w:ind w:left="2160" w:hanging="360"/>
+      </w:pPr>
+      <w:rPr>
+        <w:rFonts w:ascii="Symbol" w:hAnsi="Symbol" w:hint="default"/>
+        <w:sz w:val="20"/>
+      </w:rPr>
+    </w:lvl>
+    <w:lvl w:ilvl="3" w:tentative="1">
+      <w:start w:val="1"/>
+      <w:numFmt w:val="bullet"/>
+      <w:lvlText w:val=""/>
+      <w:lvlJc w:val="left"/>
+      <w:pPr>
+        <w:tabs>
+          <w:tab w:val="num" w:pos="2880"/>
+        </w:tabs>
+        <w:ind w:left="2880" w:hanging="360"/>
+      </w:pPr>
+      <w:rPr>
+        <w:rFonts w:ascii="Symbol" w:hAnsi="Symbol" w:hint="default"/>
+        <w:sz w:val="20"/>
+      </w:rPr>
+    </w:lvl>
+    <w:lvl w:ilvl="4" w:tentative="1">
+      <w:start w:val="1"/>
+      <w:numFmt w:val="bullet"/>
+      <w:lvlText w:val=""/>
+      <w:lvlJc w:val="left"/>
+      <w:pPr>
+        <w:tabs>
+          <w:tab w:val="num" w:pos="3600"/>
+        </w:tabs>
+        <w:ind w:left="3600" w:hanging="360"/>
+      </w:pPr>
+      <w:rPr>
+        <w:rFonts w:ascii="Symbol" w:hAnsi="Symbol" w:hint="default"/>
+        <w:sz w:val="20"/>
+      </w:rPr>
+    </w:lvl>
+    <w:lvl w:ilvl="5" w:tentative="1">
+      <w:start w:val="1"/>
+      <w:numFmt w:val="bullet"/>
+      <w:lvlText w:val=""/>
+      <w:lvlJc w:val="left"/>
+      <w:pPr>
+        <w:tabs>
+          <w:tab w:val="num" w:pos="4320"/>
+        </w:tabs>
+        <w:ind w:left="4320" w:hanging="360"/>
+      </w:pPr>
+      <w:rPr>
+        <w:rFonts w:ascii="Symbol" w:hAnsi="Symbol" w:hint="default"/>
+        <w:sz w:val="20"/>
+      </w:rPr>
+    </w:lvl>
+    <w:lvl w:ilvl="6" w:tentative="1">
+      <w:start w:val="1"/>
+      <w:numFmt w:val="bullet"/>
+      <w:lvlText w:val=""/>
+      <w:lvlJc w:val="left"/>
+      <w:pPr>
+        <w:tabs>
+          <w:tab w:val="num" w:pos="5040"/>
+        </w:tabs>
+        <w:ind w:left="5040" w:hanging="360"/>
+      </w:pPr>
+      <w:rPr>
+        <w:rFonts w:ascii="Symbol" w:hAnsi="Symbol" w:hint="default"/>
+        <w:sz w:val="20"/>
+      </w:rPr>
+    </w:lvl>
+    <w:lvl w:ilvl="7" w:tentative="1">
+      <w:start w:val="1"/>
+      <w:numFmt w:val="bullet"/>
+      <w:lvlText w:val=""/>
+      <w:lvlJc w:val="left"/>
+      <w:pPr>
+        <w:tabs>
+          <w:tab w:val="num" w:pos="5760"/>
+        </w:tabs>
+        <w:ind w:left="5760" w:hanging="360"/>
+      </w:pPr>
+      <w:rPr>
+        <w:rFonts w:ascii="Symbol" w:hAnsi="Symbol" w:hint="default"/>
+        <w:sz w:val="20"/>
+      </w:rPr>
+    </w:lvl>
+    <w:lvl w:ilvl="8" w:tentative="1">
+      <w:start w:val="1"/>
+      <w:numFmt w:val="bullet"/>
+      <w:lvlText w:val=""/>
+      <w:lvlJc w:val="left"/>
+      <w:pPr>
+        <w:tabs>
+          <w:tab w:val="num" w:pos="6480"/>
+        </w:tabs>
+        <w:ind w:left="6480" w:hanging="360"/>
+      </w:pPr>
+      <w:rPr>
+        <w:rFonts w:ascii="Symbol" w:hAnsi="Symbol" w:hint="default"/>
+        <w:sz w:val="20"/>
+      </w:rPr>
+    </w:lvl>
+  </w:abstractNum>
+  <w:abstractNum w:abstractNumId="13" w15:restartNumberingAfterBreak="0">
+    <w:nsid w:val="79544CE2"/>
+    <w:multiLevelType w:val="multilevel"/>
+    <w:tmpl w:val="755E1AD2"/>
+    <w:lvl w:ilvl="0">
+      <w:start w:val="1"/>
+      <w:numFmt w:val="bullet"/>
+      <w:lvlText w:val=""/>
+      <w:lvlJc w:val="left"/>
+      <w:pPr>
+        <w:tabs>
+          <w:tab w:val="num" w:pos="720"/>
+        </w:tabs>
+        <w:ind w:left="720" w:hanging="360"/>
+      </w:pPr>
+      <w:rPr>
+        <w:rFonts w:ascii="Symbol" w:hAnsi="Symbol" w:hint="default"/>
+        <w:sz w:val="20"/>
+      </w:rPr>
+    </w:lvl>
+    <w:lvl w:ilvl="1" w:tentative="1">
+      <w:start w:val="1"/>
+      <w:numFmt w:val="bullet"/>
+      <w:lvlText w:val=""/>
+      <w:lvlJc w:val="left"/>
+      <w:pPr>
+        <w:tabs>
+          <w:tab w:val="num" w:pos="1440"/>
+        </w:tabs>
+        <w:ind w:left="1440" w:hanging="360"/>
+      </w:pPr>
+      <w:rPr>
+        <w:rFonts w:ascii="Symbol" w:hAnsi="Symbol" w:hint="default"/>
+        <w:sz w:val="20"/>
+      </w:rPr>
+    </w:lvl>
+    <w:lvl w:ilvl="2" w:tentative="1">
+      <w:start w:val="1"/>
+      <w:numFmt w:val="bullet"/>
+      <w:lvlText w:val=""/>
+      <w:lvlJc w:val="left"/>
+      <w:pPr>
+        <w:tabs>
+          <w:tab w:val="num" w:pos="2160"/>
+        </w:tabs>
+        <w:ind w:left="2160" w:hanging="360"/>
+      </w:pPr>
+      <w:rPr>
+        <w:rFonts w:ascii="Symbol" w:hAnsi="Symbol" w:hint="default"/>
+        <w:sz w:val="20"/>
+      </w:rPr>
+    </w:lvl>
+    <w:lvl w:ilvl="3" w:tentative="1">
+      <w:start w:val="1"/>
+      <w:numFmt w:val="bullet"/>
+      <w:lvlText w:val=""/>
+      <w:lvlJc w:val="left"/>
+      <w:pPr>
+        <w:tabs>
+          <w:tab w:val="num" w:pos="2880"/>
+        </w:tabs>
+        <w:ind w:left="2880" w:hanging="360"/>
+      </w:pPr>
+      <w:rPr>
+        <w:rFonts w:ascii="Symbol" w:hAnsi="Symbol" w:hint="default"/>
+        <w:sz w:val="20"/>
+      </w:rPr>
+    </w:lvl>
+    <w:lvl w:ilvl="4" w:tentative="1">
+      <w:start w:val="1"/>
+      <w:numFmt w:val="bullet"/>
+      <w:lvlText w:val=""/>
+      <w:lvlJc w:val="left"/>
+      <w:pPr>
+        <w:tabs>
+          <w:tab w:val="num" w:pos="3600"/>
+        </w:tabs>
+        <w:ind w:left="3600" w:hanging="360"/>
+      </w:pPr>
+      <w:rPr>
+        <w:rFonts w:ascii="Symbol" w:hAnsi="Symbol" w:hint="default"/>
+        <w:sz w:val="20"/>
+      </w:rPr>
+    </w:lvl>
+    <w:lvl w:ilvl="5" w:tentative="1">
+      <w:start w:val="1"/>
+      <w:numFmt w:val="bullet"/>
+      <w:lvlText w:val=""/>
+      <w:lvlJc w:val="left"/>
+      <w:pPr>
+        <w:tabs>
+          <w:tab w:val="num" w:pos="4320"/>
+        </w:tabs>
+        <w:ind w:left="4320" w:hanging="360"/>
+      </w:pPr>
+      <w:rPr>
+        <w:rFonts w:ascii="Symbol" w:hAnsi="Symbol" w:hint="default"/>
+        <w:sz w:val="20"/>
+      </w:rPr>
+    </w:lvl>
+    <w:lvl w:ilvl="6" w:tentative="1">
+      <w:start w:val="1"/>
+      <w:numFmt w:val="bullet"/>
+      <w:lvlText w:val=""/>
+      <w:lvlJc w:val="left"/>
+      <w:pPr>
+        <w:tabs>
+          <w:tab w:val="num" w:pos="5040"/>
+        </w:tabs>
+        <w:ind w:left="5040" w:hanging="360"/>
+      </w:pPr>
+      <w:rPr>
+        <w:rFonts w:ascii="Symbol" w:hAnsi="Symbol" w:hint="default"/>
+        <w:sz w:val="20"/>
+      </w:rPr>
+    </w:lvl>
+    <w:lvl w:ilvl="7" w:tentative="1">
+      <w:start w:val="1"/>
+      <w:numFmt w:val="bullet"/>
+      <w:lvlText w:val=""/>
+      <w:lvlJc w:val="left"/>
+      <w:pPr>
+        <w:tabs>
+          <w:tab w:val="num" w:pos="5760"/>
+        </w:tabs>
+        <w:ind w:left="5760" w:hanging="360"/>
+      </w:pPr>
+      <w:rPr>
+        <w:rFonts w:ascii="Symbol" w:hAnsi="Symbol" w:hint="default"/>
+        <w:sz w:val="20"/>
+      </w:rPr>
+    </w:lvl>
+    <w:lvl w:ilvl="8" w:tentative="1">
+      <w:start w:val="1"/>
+      <w:numFmt w:val="bullet"/>
+      <w:lvlText w:val=""/>
+      <w:lvlJc w:val="left"/>
+      <w:pPr>
+        <w:tabs>
+          <w:tab w:val="num" w:pos="6480"/>
+        </w:tabs>
+        <w:ind w:left="6480" w:hanging="360"/>
+      </w:pPr>
+      <w:rPr>
+        <w:rFonts w:ascii="Symbol" w:hAnsi="Symbol" w:hint="default"/>
+        <w:sz w:val="20"/>
+      </w:rPr>
+    </w:lvl>
+  </w:abstractNum>
+  <w:abstractNum w:abstractNumId="14" w15:restartNumberingAfterBreak="0">
+    <w:nsid w:val="7ED21F12"/>
+    <w:multiLevelType w:val="multilevel"/>
+    <w:tmpl w:val="383CC3A6"/>
+    <w:lvl w:ilvl="0">
+      <w:start w:val="1"/>
+      <w:numFmt w:val="bullet"/>
+      <w:lvlText w:val=""/>
+      <w:lvlJc w:val="left"/>
+      <w:pPr>
+        <w:tabs>
+          <w:tab w:val="num" w:pos="720"/>
+        </w:tabs>
+        <w:ind w:left="720" w:hanging="360"/>
+      </w:pPr>
+      <w:rPr>
+        <w:rFonts w:ascii="Symbol" w:hAnsi="Symbol" w:hint="default"/>
+        <w:sz w:val="20"/>
+      </w:rPr>
+    </w:lvl>
+    <w:lvl w:ilvl="1" w:tentative="1">
+      <w:start w:val="1"/>
+      <w:numFmt w:val="bullet"/>
+      <w:lvlText w:val=""/>
+      <w:lvlJc w:val="left"/>
+      <w:pPr>
+        <w:tabs>
+          <w:tab w:val="num" w:pos="1440"/>
+        </w:tabs>
+        <w:ind w:left="1440" w:hanging="360"/>
+      </w:pPr>
+      <w:rPr>
+        <w:rFonts w:ascii="Symbol" w:hAnsi="Symbol" w:hint="default"/>
+        <w:sz w:val="20"/>
+      </w:rPr>
+    </w:lvl>
+    <w:lvl w:ilvl="2" w:tentative="1">
+      <w:start w:val="1"/>
+      <w:numFmt w:val="bullet"/>
+      <w:lvlText w:val=""/>
+      <w:lvlJc w:val="left"/>
+      <w:pPr>
+        <w:tabs>
+          <w:tab w:val="num" w:pos="2160"/>
+        </w:tabs>
+        <w:ind w:left="2160" w:hanging="360"/>
+      </w:pPr>
+      <w:rPr>
+        <w:rFonts w:ascii="Symbol" w:hAnsi="Symbol" w:hint="default"/>
+        <w:sz w:val="20"/>
+      </w:rPr>
+    </w:lvl>
+    <w:lvl w:ilvl="3" w:tentative="1">
+      <w:start w:val="1"/>
+      <w:numFmt w:val="bullet"/>
+      <w:lvlText w:val=""/>
+      <w:lvlJc w:val="left"/>
+      <w:pPr>
+        <w:tabs>
+          <w:tab w:val="num" w:pos="2880"/>
+        </w:tabs>
+        <w:ind w:left="2880" w:hanging="360"/>
+      </w:pPr>
+      <w:rPr>
+        <w:rFonts w:ascii="Symbol" w:hAnsi="Symbol" w:hint="default"/>
+        <w:sz w:val="20"/>
+      </w:rPr>
+    </w:lvl>
+    <w:lvl w:ilvl="4" w:tentative="1">
+      <w:start w:val="1"/>
+      <w:numFmt w:val="bullet"/>
+      <w:lvlText w:val=""/>
+      <w:lvlJc w:val="left"/>
+      <w:pPr>
+        <w:tabs>
+          <w:tab w:val="num" w:pos="3600"/>
+        </w:tabs>
+        <w:ind w:left="3600" w:hanging="360"/>
+      </w:pPr>
+      <w:rPr>
+        <w:rFonts w:ascii="Symbol" w:hAnsi="Symbol" w:hint="default"/>
+        <w:sz w:val="20"/>
+      </w:rPr>
+    </w:lvl>
+    <w:lvl w:ilvl="5" w:tentative="1">
+      <w:start w:val="1"/>
+      <w:numFmt w:val="bullet"/>
+      <w:lvlText w:val=""/>
+      <w:lvlJc w:val="left"/>
+      <w:pPr>
+        <w:tabs>
+          <w:tab w:val="num" w:pos="4320"/>
+        </w:tabs>
+        <w:ind w:left="4320" w:hanging="360"/>
+      </w:pPr>
+      <w:rPr>
+        <w:rFonts w:ascii="Symbol" w:hAnsi="Symbol" w:hint="default"/>
+        <w:sz w:val="20"/>
+      </w:rPr>
+    </w:lvl>
+    <w:lvl w:ilvl="6" w:tentative="1">
+      <w:start w:val="1"/>
+      <w:numFmt w:val="bullet"/>
+      <w:lvlText w:val=""/>
+      <w:lvlJc w:val="left"/>
+      <w:pPr>
+        <w:tabs>
+          <w:tab w:val="num" w:pos="5040"/>
+        </w:tabs>
+        <w:ind w:left="5040" w:hanging="360"/>
+      </w:pPr>
+      <w:rPr>
+        <w:rFonts w:ascii="Symbol" w:hAnsi="Symbol" w:hint="default"/>
+        <w:sz w:val="20"/>
+      </w:rPr>
+    </w:lvl>
+    <w:lvl w:ilvl="7" w:tentative="1">
+      <w:start w:val="1"/>
+      <w:numFmt w:val="bullet"/>
+      <w:lvlText w:val=""/>
+      <w:lvlJc w:val="left"/>
+      <w:pPr>
+        <w:tabs>
+          <w:tab w:val="num" w:pos="5760"/>
+        </w:tabs>
+        <w:ind w:left="5760" w:hanging="360"/>
+      </w:pPr>
+      <w:rPr>
+        <w:rFonts w:ascii="Symbol" w:hAnsi="Symbol" w:hint="default"/>
+        <w:sz w:val="20"/>
+      </w:rPr>
+    </w:lvl>
+    <w:lvl w:ilvl="8" w:tentative="1">
+      <w:start w:val="1"/>
+      <w:numFmt w:val="bullet"/>
+      <w:lvlText w:val=""/>
+      <w:lvlJc w:val="left"/>
+      <w:pPr>
+        <w:tabs>
+          <w:tab w:val="num" w:pos="6480"/>
+        </w:tabs>
+        <w:ind w:left="6480" w:hanging="360"/>
+      </w:pPr>
+      <w:rPr>
+        <w:rFonts w:ascii="Symbol" w:hAnsi="Symbol" w:hint="default"/>
+        <w:sz w:val="20"/>
+      </w:rPr>
+    </w:lvl>
+  </w:abstractNum>
+  <w:num w:numId="1" w16cid:durableId="1711418894">
+    <w:abstractNumId w:val="12"/>
+  </w:num>
+  <w:num w:numId="2" w16cid:durableId="1275402889">
+    <w:abstractNumId w:val="0"/>
+  </w:num>
+  <w:num w:numId="3" w16cid:durableId="983970024">
+    <w:abstractNumId w:val="4"/>
+  </w:num>
+  <w:num w:numId="4" w16cid:durableId="774903593">
+    <w:abstractNumId w:val="14"/>
+  </w:num>
+  <w:num w:numId="5" w16cid:durableId="1587837922">
+    <w:abstractNumId w:val="6"/>
+  </w:num>
+  <w:num w:numId="6" w16cid:durableId="2045592811">
+    <w:abstractNumId w:val="11"/>
+  </w:num>
+  <w:num w:numId="7" w16cid:durableId="854071654">
+    <w:abstractNumId w:val="3"/>
+  </w:num>
+  <w:num w:numId="8" w16cid:durableId="1855150846">
+    <w:abstractNumId w:val="2"/>
+  </w:num>
+  <w:num w:numId="9" w16cid:durableId="918364821">
+    <w:abstractNumId w:val="13"/>
+  </w:num>
+  <w:num w:numId="10" w16cid:durableId="1293287628">
+    <w:abstractNumId w:val="9"/>
+  </w:num>
+  <w:num w:numId="11" w16cid:durableId="1663511188">
+    <w:abstractNumId w:val="7"/>
+  </w:num>
+  <w:num w:numId="12" w16cid:durableId="1606422334">
+    <w:abstractNumId w:val="5"/>
+  </w:num>
+  <w:num w:numId="13" w16cid:durableId="285041562">
+    <w:abstractNumId w:val="10"/>
+  </w:num>
+  <w:num w:numId="14" w16cid:durableId="258022788">
+    <w:abstractNumId w:val="8"/>
+  </w:num>
+  <w:num w:numId="15" w16cid:durableId="1637641541">
+    <w:abstractNumId w:val="1"/>
+  </w:num>
+</w:numbering>
 </file>
 
 <file path=word/styles.xml><?xml version="1.0" encoding="utf-8"?>
@@ -620,7 +3113,6 @@
   <w:style w:type="character" w:default="1" w:styleId="DefaultParagraphFont">
     <w:name w:val="Default Paragraph Font"/>
     <w:uiPriority w:val="1"/>
-    <w:semiHidden/>
     <w:unhideWhenUsed/>
   </w:style>
   <w:style w:type="table" w:default="1" w:styleId="TableNormal">

</xml_diff>

<commit_message>
update user storie added acceptance criteria
</commit_message>
<xml_diff>
--- a/documents/UserStories.docx
+++ b/documents/UserStories.docx
@@ -4,216 +4,1566 @@
   <w:body>
     <w:p>
       <w:pPr>
+        <w:spacing w:after="0"/>
         <w:jc w:val="center"/>
-      </w:pPr>
-      <w:r>
-        <w:rPr>
+        <w:rPr>
+          <w:rFonts w:asciiTheme="majorHAnsi" w:eastAsia="Aptos" w:hAnsiTheme="majorHAnsi" w:cs="Aptos"/>
           <w:b/>
           <w:bCs/>
         </w:rPr>
-        <w:t>User stories (in progress)</w:t>
+      </w:pPr>
+      <w:r>
+        <w:rPr>
+          <w:rFonts w:asciiTheme="majorHAnsi" w:eastAsia="Aptos" w:hAnsiTheme="majorHAnsi" w:cs="Aptos"/>
+          <w:b/>
+          <w:bCs/>
+        </w:rPr>
+        <w:t>User Stories and Acceptance Criteria</w:t>
       </w:r>
     </w:p>
     <w:p>
-      <w:r>
-        <w:t>  </w:t>
+      <w:pPr>
+        <w:spacing w:after="0"/>
+        <w:rPr>
+          <w:rFonts w:asciiTheme="majorHAnsi" w:eastAsia="Aptos" w:hAnsiTheme="majorHAnsi" w:cs="Aptos"/>
+        </w:rPr>
+      </w:pPr>
+      <w:r>
+        <w:rPr>
+          <w:rFonts w:asciiTheme="majorHAnsi" w:eastAsia="Aptos" w:hAnsiTheme="majorHAnsi" w:cs="Aptos"/>
+        </w:rPr>
+        <w:t xml:space="preserve"> </w:t>
       </w:r>
     </w:p>
     <w:p>
-      <w:r>
-        <w:rPr>
+      <w:pPr>
+        <w:spacing w:after="0"/>
+        <w:rPr>
+          <w:rFonts w:asciiTheme="majorHAnsi" w:hAnsiTheme="majorHAnsi"/>
           <w:b/>
           <w:bCs/>
         </w:rPr>
-        <w:t xml:space="preserve">Role persona 1: </w:t>
-      </w:r>
-      <w:r>
-        <w:t>President  </w:t>
+      </w:pPr>
+      <w:r>
+        <w:rPr>
+          <w:rFonts w:asciiTheme="majorHAnsi" w:eastAsia="Aptos" w:hAnsiTheme="majorHAnsi" w:cs="Aptos"/>
+          <w:b/>
+          <w:bCs/>
+        </w:rPr>
+        <w:t xml:space="preserve">Role persona 1: President </w:t>
       </w:r>
     </w:p>
     <w:p>
       <w:pPr>
+        <w:pStyle w:val="ListParagraph"/>
         <w:numPr>
           <w:ilvl w:val="0"/>
-          <w:numId w:val="1"/>
+          <w:numId w:val="18"/>
         </w:numPr>
-      </w:pPr>
-      <w:r>
-        <w:t>As president, I want to have secure login functionality so that my role is only accessible by me.  </w:t>
+        <w:spacing w:after="0"/>
+        <w:rPr>
+          <w:rFonts w:asciiTheme="majorHAnsi" w:eastAsia="Aptos" w:hAnsiTheme="majorHAnsi" w:cs="Aptos"/>
+        </w:rPr>
+      </w:pPr>
+      <w:r>
+        <w:rPr>
+          <w:rFonts w:asciiTheme="majorHAnsi" w:eastAsia="Aptos" w:hAnsiTheme="majorHAnsi" w:cs="Aptos"/>
+        </w:rPr>
+        <w:t xml:space="preserve">As </w:t>
+      </w:r>
+      <w:r>
+        <w:rPr>
+          <w:rFonts w:asciiTheme="majorHAnsi" w:eastAsia="Aptos" w:hAnsiTheme="majorHAnsi" w:cs="Aptos"/>
+          <w:i/>
+          <w:iCs/>
+        </w:rPr>
+        <w:t>president</w:t>
+      </w:r>
+      <w:r>
+        <w:rPr>
+          <w:rFonts w:asciiTheme="majorHAnsi" w:eastAsia="Aptos" w:hAnsiTheme="majorHAnsi" w:cs="Aptos"/>
+        </w:rPr>
+        <w:t xml:space="preserve">, I want to have secure login functionality so that my role is only accessible by me. </w:t>
       </w:r>
     </w:p>
     <w:p>
       <w:pPr>
+        <w:pStyle w:val="li1"/>
+        <w:numPr>
+          <w:ilvl w:val="1"/>
+          <w:numId w:val="18"/>
+        </w:numPr>
+        <w:rPr>
+          <w:rFonts w:asciiTheme="majorHAnsi" w:eastAsia="Times New Roman" w:hAnsiTheme="majorHAnsi"/>
+          <w:sz w:val="24"/>
+          <w:szCs w:val="24"/>
+        </w:rPr>
+      </w:pPr>
+      <w:r>
+        <w:rPr>
+          <w:rStyle w:val="s1"/>
+          <w:rFonts w:asciiTheme="majorHAnsi" w:eastAsia="Times New Roman" w:hAnsiTheme="majorHAnsi"/>
+          <w:b/>
+          <w:bCs/>
+          <w:sz w:val="24"/>
+          <w:szCs w:val="24"/>
+        </w:rPr>
+        <w:t>Acceptance criteria:</w:t>
+      </w:r>
+      <w:r>
+        <w:rPr>
+          <w:rStyle w:val="s1"/>
+          <w:rFonts w:asciiTheme="majorHAnsi" w:eastAsia="Times New Roman" w:hAnsiTheme="majorHAnsi"/>
+          <w:sz w:val="24"/>
+          <w:szCs w:val="24"/>
+        </w:rPr>
+        <w:t xml:space="preserve"> User must enter a unique email and valid password to gain access.</w:t>
+      </w:r>
+      <w:r>
+        <w:rPr>
+          <w:rStyle w:val="apple-converted-space"/>
+          <w:rFonts w:asciiTheme="majorHAnsi" w:eastAsia="Times New Roman" w:hAnsiTheme="majorHAnsi"/>
+          <w:sz w:val="24"/>
+          <w:szCs w:val="24"/>
+        </w:rPr>
+        <w:t> </w:t>
+      </w:r>
+    </w:p>
+    <w:p>
+      <w:pPr>
+        <w:spacing w:after="0"/>
+        <w:rPr>
+          <w:rFonts w:asciiTheme="majorHAnsi" w:eastAsia="Aptos" w:hAnsiTheme="majorHAnsi" w:cs="Aptos"/>
+        </w:rPr>
+      </w:pPr>
+    </w:p>
+    <w:p>
+      <w:pPr>
+        <w:pStyle w:val="ListParagraph"/>
         <w:numPr>
           <w:ilvl w:val="0"/>
-          <w:numId w:val="2"/>
+          <w:numId w:val="18"/>
         </w:numPr>
-      </w:pPr>
-      <w:r>
-        <w:t>As president, I want to have access to all reports so that I can stay informed and redirect to the appropriate sources. </w:t>
+        <w:spacing w:after="0"/>
+        <w:rPr>
+          <w:rFonts w:asciiTheme="majorHAnsi" w:eastAsia="Aptos" w:hAnsiTheme="majorHAnsi" w:cs="Aptos"/>
+        </w:rPr>
+      </w:pPr>
+      <w:r>
+        <w:rPr>
+          <w:rFonts w:asciiTheme="majorHAnsi" w:eastAsia="Aptos" w:hAnsiTheme="majorHAnsi" w:cs="Aptos"/>
+        </w:rPr>
+        <w:t xml:space="preserve">As </w:t>
+      </w:r>
+      <w:r>
+        <w:rPr>
+          <w:rFonts w:asciiTheme="majorHAnsi" w:eastAsia="Aptos" w:hAnsiTheme="majorHAnsi" w:cs="Aptos"/>
+          <w:i/>
+          <w:iCs/>
+        </w:rPr>
+        <w:t>president</w:t>
+      </w:r>
+      <w:r>
+        <w:rPr>
+          <w:rFonts w:asciiTheme="majorHAnsi" w:eastAsia="Aptos" w:hAnsiTheme="majorHAnsi" w:cs="Aptos"/>
+        </w:rPr>
+        <w:t>, I want to have access to all reports so that I can stay informed and redirect to the appropriate sources.</w:t>
       </w:r>
     </w:p>
     <w:p>
       <w:pPr>
+        <w:pStyle w:val="li1"/>
+        <w:numPr>
+          <w:ilvl w:val="1"/>
+          <w:numId w:val="18"/>
+        </w:numPr>
+        <w:rPr>
+          <w:rFonts w:asciiTheme="majorHAnsi" w:eastAsia="Times New Roman" w:hAnsiTheme="majorHAnsi"/>
+          <w:sz w:val="24"/>
+          <w:szCs w:val="24"/>
+        </w:rPr>
+      </w:pPr>
+      <w:r>
+        <w:rPr>
+          <w:rStyle w:val="s1"/>
+          <w:rFonts w:asciiTheme="majorHAnsi" w:eastAsia="Times New Roman" w:hAnsiTheme="majorHAnsi"/>
+          <w:b/>
+          <w:bCs/>
+          <w:sz w:val="24"/>
+          <w:szCs w:val="24"/>
+        </w:rPr>
+        <w:t>Acceptance criteria:</w:t>
+      </w:r>
+      <w:r>
+        <w:rPr>
+          <w:rStyle w:val="s1"/>
+          <w:rFonts w:asciiTheme="majorHAnsi" w:eastAsia="Times New Roman" w:hAnsiTheme="majorHAnsi"/>
+          <w:sz w:val="24"/>
+          <w:szCs w:val="24"/>
+        </w:rPr>
+        <w:t xml:space="preserve"> User can view all aggregated results from the reports.</w:t>
+      </w:r>
+      <w:r>
+        <w:rPr>
+          <w:rStyle w:val="apple-converted-space"/>
+          <w:rFonts w:asciiTheme="majorHAnsi" w:eastAsia="Times New Roman" w:hAnsiTheme="majorHAnsi"/>
+          <w:sz w:val="24"/>
+          <w:szCs w:val="24"/>
+        </w:rPr>
+        <w:t> </w:t>
+      </w:r>
+    </w:p>
+    <w:p>
+      <w:pPr>
+        <w:spacing w:after="0"/>
+        <w:rPr>
+          <w:rFonts w:asciiTheme="majorHAnsi" w:eastAsia="Aptos" w:hAnsiTheme="majorHAnsi" w:cs="Aptos"/>
+        </w:rPr>
+      </w:pPr>
+    </w:p>
+    <w:p>
+      <w:pPr>
+        <w:pStyle w:val="ListParagraph"/>
         <w:numPr>
           <w:ilvl w:val="0"/>
-          <w:numId w:val="3"/>
+          <w:numId w:val="18"/>
         </w:numPr>
-      </w:pPr>
-      <w:r>
-        <w:t>As president, I want to (terminate or freeze) the accounts of former members so that I can preserve the system integrity of the site.  </w:t>
+        <w:spacing w:after="0"/>
+        <w:rPr>
+          <w:rFonts w:asciiTheme="majorHAnsi" w:eastAsia="Aptos" w:hAnsiTheme="majorHAnsi" w:cs="Aptos"/>
+        </w:rPr>
+      </w:pPr>
+      <w:r>
+        <w:rPr>
+          <w:rFonts w:asciiTheme="majorHAnsi" w:eastAsia="Aptos" w:hAnsiTheme="majorHAnsi" w:cs="Aptos"/>
+        </w:rPr>
+        <w:t xml:space="preserve">As </w:t>
+      </w:r>
+      <w:r>
+        <w:rPr>
+          <w:rFonts w:asciiTheme="majorHAnsi" w:eastAsia="Aptos" w:hAnsiTheme="majorHAnsi" w:cs="Aptos"/>
+          <w:i/>
+          <w:iCs/>
+        </w:rPr>
+        <w:t>president</w:t>
+      </w:r>
+      <w:r>
+        <w:rPr>
+          <w:rFonts w:asciiTheme="majorHAnsi" w:eastAsia="Aptos" w:hAnsiTheme="majorHAnsi" w:cs="Aptos"/>
+        </w:rPr>
+        <w:t>, I want to (terminate or freeze) the accounts of former members so that I can preserve the system integrity of the site.</w:t>
       </w:r>
     </w:p>
     <w:p>
       <w:pPr>
+        <w:pStyle w:val="li1"/>
+        <w:numPr>
+          <w:ilvl w:val="1"/>
+          <w:numId w:val="18"/>
+        </w:numPr>
+        <w:rPr>
+          <w:rFonts w:asciiTheme="majorHAnsi" w:eastAsia="Times New Roman" w:hAnsiTheme="majorHAnsi"/>
+          <w:sz w:val="24"/>
+          <w:szCs w:val="24"/>
+        </w:rPr>
+      </w:pPr>
+      <w:r>
+        <w:rPr>
+          <w:rStyle w:val="s1"/>
+          <w:rFonts w:asciiTheme="majorHAnsi" w:eastAsia="Times New Roman" w:hAnsiTheme="majorHAnsi"/>
+          <w:b/>
+          <w:bCs/>
+          <w:sz w:val="24"/>
+          <w:szCs w:val="24"/>
+        </w:rPr>
+        <w:t>Acceptance criteria:</w:t>
+      </w:r>
+      <w:r>
+        <w:rPr>
+          <w:rStyle w:val="s1"/>
+          <w:rFonts w:asciiTheme="majorHAnsi" w:eastAsia="Times New Roman" w:hAnsiTheme="majorHAnsi"/>
+          <w:sz w:val="24"/>
+          <w:szCs w:val="24"/>
+        </w:rPr>
+        <w:t xml:space="preserve"> User can add new users or deactivate accounts as needed.</w:t>
+      </w:r>
+      <w:r>
+        <w:rPr>
+          <w:rStyle w:val="apple-converted-space"/>
+          <w:rFonts w:asciiTheme="majorHAnsi" w:eastAsia="Times New Roman" w:hAnsiTheme="majorHAnsi"/>
+          <w:sz w:val="24"/>
+          <w:szCs w:val="24"/>
+        </w:rPr>
+        <w:t> </w:t>
+      </w:r>
+    </w:p>
+    <w:p>
+      <w:pPr>
+        <w:pStyle w:val="ListParagraph"/>
+        <w:spacing w:after="0"/>
+        <w:rPr>
+          <w:rFonts w:asciiTheme="majorHAnsi" w:eastAsia="Aptos" w:hAnsiTheme="majorHAnsi" w:cs="Aptos"/>
+        </w:rPr>
+      </w:pPr>
+    </w:p>
+    <w:p>
+      <w:pPr>
+        <w:pStyle w:val="ListParagraph"/>
         <w:numPr>
           <w:ilvl w:val="0"/>
-          <w:numId w:val="4"/>
+          <w:numId w:val="18"/>
         </w:numPr>
-      </w:pPr>
-      <w:r>
-        <w:t>As president, I want to be able to reset my password in case I forget it so that I can regain access to my account.  </w:t>
+        <w:spacing w:after="0"/>
+        <w:rPr>
+          <w:rFonts w:asciiTheme="majorHAnsi" w:eastAsia="Aptos" w:hAnsiTheme="majorHAnsi" w:cs="Aptos"/>
+        </w:rPr>
+      </w:pPr>
+      <w:r>
+        <w:rPr>
+          <w:rFonts w:asciiTheme="majorHAnsi" w:eastAsia="Aptos" w:hAnsiTheme="majorHAnsi" w:cs="Aptos"/>
+        </w:rPr>
+        <w:t xml:space="preserve">As </w:t>
+      </w:r>
+      <w:r>
+        <w:rPr>
+          <w:rFonts w:asciiTheme="majorHAnsi" w:eastAsia="Aptos" w:hAnsiTheme="majorHAnsi" w:cs="Aptos"/>
+          <w:i/>
+          <w:iCs/>
+        </w:rPr>
+        <w:t>president</w:t>
+      </w:r>
+      <w:r>
+        <w:rPr>
+          <w:rFonts w:asciiTheme="majorHAnsi" w:eastAsia="Aptos" w:hAnsiTheme="majorHAnsi" w:cs="Aptos"/>
+        </w:rPr>
+        <w:t xml:space="preserve">, I want to be able to reset my password in case I forget it so that I can regain access to my account. </w:t>
       </w:r>
     </w:p>
     <w:p>
-      <w:r>
-        <w:t>  </w:t>
+      <w:pPr>
+        <w:pStyle w:val="li1"/>
+        <w:numPr>
+          <w:ilvl w:val="1"/>
+          <w:numId w:val="18"/>
+        </w:numPr>
+        <w:rPr>
+          <w:rFonts w:asciiTheme="majorHAnsi" w:eastAsia="Times New Roman" w:hAnsiTheme="majorHAnsi"/>
+          <w:sz w:val="24"/>
+          <w:szCs w:val="24"/>
+        </w:rPr>
+      </w:pPr>
+      <w:r>
+        <w:rPr>
+          <w:rStyle w:val="s1"/>
+          <w:rFonts w:asciiTheme="majorHAnsi" w:eastAsia="Times New Roman" w:hAnsiTheme="majorHAnsi"/>
+          <w:b/>
+          <w:bCs/>
+          <w:sz w:val="24"/>
+          <w:szCs w:val="24"/>
+        </w:rPr>
+        <w:t>Acceptance criteria:</w:t>
+      </w:r>
+      <w:r>
+        <w:rPr>
+          <w:rStyle w:val="s1"/>
+          <w:rFonts w:asciiTheme="majorHAnsi" w:eastAsia="Times New Roman" w:hAnsiTheme="majorHAnsi"/>
+          <w:sz w:val="24"/>
+          <w:szCs w:val="24"/>
+        </w:rPr>
+        <w:t xml:space="preserve"> User can update their password using their email.</w:t>
+      </w:r>
+      <w:r>
+        <w:rPr>
+          <w:rStyle w:val="apple-converted-space"/>
+          <w:rFonts w:asciiTheme="majorHAnsi" w:eastAsia="Times New Roman" w:hAnsiTheme="majorHAnsi"/>
+          <w:sz w:val="24"/>
+          <w:szCs w:val="24"/>
+        </w:rPr>
+        <w:t> </w:t>
       </w:r>
     </w:p>
     <w:p>
-      <w:r>
-        <w:rPr>
+      <w:pPr>
+        <w:spacing w:after="0"/>
+        <w:rPr>
+          <w:rFonts w:asciiTheme="majorHAnsi" w:hAnsiTheme="majorHAnsi"/>
+        </w:rPr>
+      </w:pPr>
+    </w:p>
+    <w:p>
+      <w:pPr>
+        <w:spacing w:after="0"/>
+        <w:rPr>
+          <w:rFonts w:asciiTheme="majorHAnsi" w:hAnsiTheme="majorHAnsi"/>
           <w:b/>
           <w:bCs/>
         </w:rPr>
-        <w:t xml:space="preserve">Role persona 2: </w:t>
-      </w:r>
-      <w:r>
-        <w:t>Department head </w:t>
+      </w:pPr>
+      <w:r>
+        <w:rPr>
+          <w:rFonts w:asciiTheme="majorHAnsi" w:eastAsia="Aptos" w:hAnsiTheme="majorHAnsi" w:cs="Aptos"/>
+          <w:b/>
+          <w:bCs/>
+        </w:rPr>
+        <w:t>Role persona 2: Department head</w:t>
       </w:r>
     </w:p>
     <w:p>
       <w:pPr>
+        <w:pStyle w:val="ListParagraph"/>
         <w:numPr>
           <w:ilvl w:val="0"/>
-          <w:numId w:val="6"/>
+          <w:numId w:val="17"/>
         </w:numPr>
-      </w:pPr>
-      <w:r>
-        <w:t>As head of the reporting department, I want to have secure login functionality so that my role is only available to authorized personnel.  </w:t>
+        <w:spacing w:after="0"/>
+        <w:rPr>
+          <w:rFonts w:asciiTheme="majorHAnsi" w:eastAsia="Aptos" w:hAnsiTheme="majorHAnsi" w:cs="Aptos"/>
+        </w:rPr>
+      </w:pPr>
+      <w:r>
+        <w:rPr>
+          <w:rFonts w:asciiTheme="majorHAnsi" w:eastAsia="Aptos" w:hAnsiTheme="majorHAnsi" w:cs="Aptos"/>
+        </w:rPr>
+        <w:t xml:space="preserve">As </w:t>
+      </w:r>
+      <w:r>
+        <w:rPr>
+          <w:rFonts w:asciiTheme="majorHAnsi" w:eastAsia="Aptos" w:hAnsiTheme="majorHAnsi" w:cs="Aptos"/>
+          <w:i/>
+          <w:iCs/>
+        </w:rPr>
+        <w:t>head of the reporting department</w:t>
+      </w:r>
+      <w:r>
+        <w:rPr>
+          <w:rFonts w:asciiTheme="majorHAnsi" w:eastAsia="Aptos" w:hAnsiTheme="majorHAnsi" w:cs="Aptos"/>
+        </w:rPr>
+        <w:t xml:space="preserve">, I want to have secure login functionality so that my role is only available to authorized personnel. </w:t>
       </w:r>
     </w:p>
     <w:p>
       <w:pPr>
+        <w:pStyle w:val="li1"/>
+        <w:numPr>
+          <w:ilvl w:val="1"/>
+          <w:numId w:val="17"/>
+        </w:numPr>
+        <w:rPr>
+          <w:rFonts w:asciiTheme="majorHAnsi" w:eastAsia="Times New Roman" w:hAnsiTheme="majorHAnsi"/>
+          <w:sz w:val="24"/>
+          <w:szCs w:val="24"/>
+        </w:rPr>
+      </w:pPr>
+      <w:r>
+        <w:rPr>
+          <w:rStyle w:val="s1"/>
+          <w:rFonts w:asciiTheme="majorHAnsi" w:eastAsia="Times New Roman" w:hAnsiTheme="majorHAnsi"/>
+          <w:b/>
+          <w:bCs/>
+          <w:sz w:val="24"/>
+          <w:szCs w:val="24"/>
+        </w:rPr>
+        <w:t xml:space="preserve">Acceptance criteria: </w:t>
+      </w:r>
+      <w:r>
+        <w:rPr>
+          <w:rStyle w:val="s1"/>
+          <w:rFonts w:asciiTheme="majorHAnsi" w:eastAsia="Times New Roman" w:hAnsiTheme="majorHAnsi"/>
+          <w:sz w:val="24"/>
+          <w:szCs w:val="24"/>
+        </w:rPr>
+        <w:t>User must enter a unique email and valid password to gain access.</w:t>
+      </w:r>
+      <w:r>
+        <w:rPr>
+          <w:rStyle w:val="apple-converted-space"/>
+          <w:rFonts w:asciiTheme="majorHAnsi" w:eastAsia="Times New Roman" w:hAnsiTheme="majorHAnsi"/>
+          <w:sz w:val="24"/>
+          <w:szCs w:val="24"/>
+        </w:rPr>
+        <w:t> </w:t>
+      </w:r>
+    </w:p>
+    <w:p>
+      <w:pPr>
+        <w:spacing w:after="0"/>
+        <w:rPr>
+          <w:rFonts w:asciiTheme="majorHAnsi" w:eastAsia="Aptos" w:hAnsiTheme="majorHAnsi" w:cs="Aptos"/>
+        </w:rPr>
+      </w:pPr>
+    </w:p>
+    <w:p>
+      <w:pPr>
+        <w:pStyle w:val="ListParagraph"/>
         <w:numPr>
           <w:ilvl w:val="0"/>
-          <w:numId w:val="7"/>
+          <w:numId w:val="17"/>
         </w:numPr>
-      </w:pPr>
-      <w:r>
-        <w:t>As head of the reporting department, I want accurate and easily accessible information so that I can compile the reports in a timely manner.  </w:t>
+        <w:spacing w:after="0"/>
+        <w:rPr>
+          <w:rFonts w:asciiTheme="majorHAnsi" w:eastAsia="Aptos" w:hAnsiTheme="majorHAnsi" w:cs="Aptos"/>
+        </w:rPr>
+      </w:pPr>
+      <w:r>
+        <w:rPr>
+          <w:rFonts w:asciiTheme="majorHAnsi" w:eastAsia="Aptos" w:hAnsiTheme="majorHAnsi" w:cs="Aptos"/>
+        </w:rPr>
+        <w:t xml:space="preserve">As </w:t>
+      </w:r>
+      <w:r>
+        <w:rPr>
+          <w:rFonts w:asciiTheme="majorHAnsi" w:eastAsia="Aptos" w:hAnsiTheme="majorHAnsi" w:cs="Aptos"/>
+          <w:i/>
+          <w:iCs/>
+        </w:rPr>
+        <w:t>head of the reporting department</w:t>
+      </w:r>
+      <w:r>
+        <w:rPr>
+          <w:rFonts w:asciiTheme="majorHAnsi" w:eastAsia="Aptos" w:hAnsiTheme="majorHAnsi" w:cs="Aptos"/>
+        </w:rPr>
+        <w:t xml:space="preserve">, I want accurate and easily accessible information so that I can compile the reports in a timely manner. </w:t>
       </w:r>
     </w:p>
     <w:p>
       <w:pPr>
+        <w:pStyle w:val="li1"/>
+        <w:numPr>
+          <w:ilvl w:val="1"/>
+          <w:numId w:val="17"/>
+        </w:numPr>
+        <w:rPr>
+          <w:rFonts w:asciiTheme="majorHAnsi" w:eastAsia="Times New Roman" w:hAnsiTheme="majorHAnsi"/>
+          <w:sz w:val="24"/>
+          <w:szCs w:val="24"/>
+        </w:rPr>
+      </w:pPr>
+      <w:r>
+        <w:rPr>
+          <w:rStyle w:val="s1"/>
+          <w:rFonts w:asciiTheme="majorHAnsi" w:eastAsia="Times New Roman" w:hAnsiTheme="majorHAnsi"/>
+          <w:b/>
+          <w:bCs/>
+          <w:sz w:val="24"/>
+          <w:szCs w:val="24"/>
+        </w:rPr>
+        <w:t>Acceptance criteria:</w:t>
+      </w:r>
+      <w:r>
+        <w:rPr>
+          <w:rStyle w:val="s1"/>
+          <w:rFonts w:asciiTheme="majorHAnsi" w:eastAsia="Times New Roman" w:hAnsiTheme="majorHAnsi"/>
+          <w:sz w:val="24"/>
+          <w:szCs w:val="24"/>
+        </w:rPr>
+        <w:t xml:space="preserve"> User data from regular users is already aggregated and can be placed in a report template.</w:t>
+      </w:r>
+      <w:r>
+        <w:rPr>
+          <w:rStyle w:val="apple-converted-space"/>
+          <w:rFonts w:asciiTheme="majorHAnsi" w:eastAsia="Times New Roman" w:hAnsiTheme="majorHAnsi"/>
+          <w:sz w:val="24"/>
+          <w:szCs w:val="24"/>
+        </w:rPr>
+        <w:t> </w:t>
+      </w:r>
+    </w:p>
+    <w:p>
+      <w:pPr>
+        <w:pStyle w:val="ListParagraph"/>
+        <w:spacing w:after="0"/>
+        <w:rPr>
+          <w:rFonts w:asciiTheme="majorHAnsi" w:eastAsia="Aptos" w:hAnsiTheme="majorHAnsi" w:cs="Aptos"/>
+        </w:rPr>
+      </w:pPr>
+    </w:p>
+    <w:p>
+      <w:pPr>
+        <w:pStyle w:val="ListParagraph"/>
         <w:numPr>
           <w:ilvl w:val="0"/>
-          <w:numId w:val="8"/>
+          <w:numId w:val="17"/>
         </w:numPr>
-      </w:pPr>
-      <w:r>
-        <w:t>As the department head, I want to see the number of attendees and their responses to surveys, so that I can gather valuable insights from aggregated stats </w:t>
+        <w:spacing w:after="0"/>
+        <w:rPr>
+          <w:rFonts w:asciiTheme="majorHAnsi" w:eastAsia="Aptos" w:hAnsiTheme="majorHAnsi" w:cs="Aptos"/>
+        </w:rPr>
+      </w:pPr>
+      <w:r>
+        <w:rPr>
+          <w:rFonts w:asciiTheme="majorHAnsi" w:eastAsia="Aptos" w:hAnsiTheme="majorHAnsi" w:cs="Aptos"/>
+        </w:rPr>
+        <w:t xml:space="preserve">As </w:t>
+      </w:r>
+      <w:r>
+        <w:rPr>
+          <w:rFonts w:asciiTheme="majorHAnsi" w:eastAsia="Aptos" w:hAnsiTheme="majorHAnsi" w:cs="Aptos"/>
+          <w:i/>
+          <w:iCs/>
+        </w:rPr>
+        <w:t>head of the reporting department</w:t>
+      </w:r>
+      <w:r>
+        <w:rPr>
+          <w:rFonts w:asciiTheme="majorHAnsi" w:eastAsia="Aptos" w:hAnsiTheme="majorHAnsi" w:cs="Aptos"/>
+        </w:rPr>
+        <w:t>, I want to see the number of attendees and their responses to surveys, so that I can gather valuable insights from aggregated stats.</w:t>
       </w:r>
     </w:p>
     <w:p>
       <w:pPr>
+        <w:pStyle w:val="li1"/>
+        <w:numPr>
+          <w:ilvl w:val="1"/>
+          <w:numId w:val="17"/>
+        </w:numPr>
+        <w:rPr>
+          <w:rStyle w:val="apple-converted-space"/>
+          <w:rFonts w:asciiTheme="majorHAnsi" w:eastAsia="Times New Roman" w:hAnsiTheme="majorHAnsi"/>
+          <w:sz w:val="24"/>
+          <w:szCs w:val="24"/>
+        </w:rPr>
+      </w:pPr>
+      <w:r>
+        <w:rPr>
+          <w:rStyle w:val="s1"/>
+          <w:rFonts w:asciiTheme="majorHAnsi" w:eastAsia="Times New Roman" w:hAnsiTheme="majorHAnsi"/>
+          <w:b/>
+          <w:bCs/>
+          <w:sz w:val="24"/>
+          <w:szCs w:val="24"/>
+        </w:rPr>
+        <w:t>Acceptance criteria:</w:t>
+      </w:r>
+      <w:r>
+        <w:rPr>
+          <w:rStyle w:val="s1"/>
+          <w:rFonts w:asciiTheme="majorHAnsi" w:eastAsia="Times New Roman" w:hAnsiTheme="majorHAnsi"/>
+          <w:sz w:val="24"/>
+          <w:szCs w:val="24"/>
+        </w:rPr>
+        <w:t xml:space="preserve"> User can view all forms and other documents submitted by regular members.</w:t>
+      </w:r>
+      <w:r>
+        <w:rPr>
+          <w:rStyle w:val="apple-converted-space"/>
+          <w:rFonts w:asciiTheme="majorHAnsi" w:eastAsia="Times New Roman" w:hAnsiTheme="majorHAnsi"/>
+          <w:sz w:val="24"/>
+          <w:szCs w:val="24"/>
+        </w:rPr>
+        <w:t> </w:t>
+      </w:r>
+    </w:p>
+    <w:p>
+      <w:pPr>
+        <w:pStyle w:val="li1"/>
+        <w:rPr>
+          <w:rFonts w:asciiTheme="majorHAnsi" w:eastAsia="Times New Roman" w:hAnsiTheme="majorHAnsi"/>
+          <w:sz w:val="24"/>
+          <w:szCs w:val="24"/>
+        </w:rPr>
+      </w:pPr>
+    </w:p>
+    <w:p>
+      <w:pPr>
+        <w:pStyle w:val="li1"/>
         <w:numPr>
           <w:ilvl w:val="0"/>
-          <w:numId w:val="9"/>
+          <w:numId w:val="17"/>
         </w:numPr>
-      </w:pPr>
-      <w:r>
-        <w:t>As head of the reporting department, I want to be able to reset my password in case I forget it so that I can regain access to my account.  </w:t>
+        <w:rPr>
+          <w:rFonts w:asciiTheme="majorHAnsi" w:eastAsia="Times New Roman" w:hAnsiTheme="majorHAnsi"/>
+          <w:sz w:val="24"/>
+          <w:szCs w:val="24"/>
+        </w:rPr>
+      </w:pPr>
+      <w:r>
+        <w:rPr>
+          <w:rStyle w:val="s1"/>
+          <w:rFonts w:asciiTheme="majorHAnsi" w:eastAsia="Times New Roman" w:hAnsiTheme="majorHAnsi"/>
+          <w:sz w:val="24"/>
+          <w:szCs w:val="24"/>
+        </w:rPr>
+        <w:t xml:space="preserve">As </w:t>
+      </w:r>
+      <w:r>
+        <w:rPr>
+          <w:rStyle w:val="s1"/>
+          <w:rFonts w:asciiTheme="majorHAnsi" w:eastAsia="Times New Roman" w:hAnsiTheme="majorHAnsi"/>
+          <w:i/>
+          <w:iCs/>
+          <w:sz w:val="24"/>
+          <w:szCs w:val="24"/>
+        </w:rPr>
+        <w:t>head of the reporting department</w:t>
+      </w:r>
+      <w:r>
+        <w:rPr>
+          <w:rStyle w:val="s1"/>
+          <w:rFonts w:asciiTheme="majorHAnsi" w:eastAsia="Times New Roman" w:hAnsiTheme="majorHAnsi"/>
+          <w:sz w:val="24"/>
+          <w:szCs w:val="24"/>
+        </w:rPr>
+        <w:t>, I want to receive forms sent by other departments so that I can gather valuable insights from aggregated stats.</w:t>
       </w:r>
     </w:p>
     <w:p>
-      <w:r>
-        <w:t>  </w:t>
+      <w:pPr>
+        <w:pStyle w:val="li1"/>
+        <w:numPr>
+          <w:ilvl w:val="1"/>
+          <w:numId w:val="17"/>
+        </w:numPr>
+        <w:rPr>
+          <w:rFonts w:asciiTheme="majorHAnsi" w:eastAsia="Times New Roman" w:hAnsiTheme="majorHAnsi"/>
+          <w:sz w:val="24"/>
+          <w:szCs w:val="24"/>
+        </w:rPr>
+      </w:pPr>
+      <w:r>
+        <w:rPr>
+          <w:rStyle w:val="s1"/>
+          <w:rFonts w:asciiTheme="majorHAnsi" w:eastAsia="Times New Roman" w:hAnsiTheme="majorHAnsi"/>
+          <w:b/>
+          <w:bCs/>
+          <w:sz w:val="24"/>
+          <w:szCs w:val="24"/>
+        </w:rPr>
+        <w:t xml:space="preserve">Acceptance criteria: </w:t>
+      </w:r>
+      <w:r>
+        <w:rPr>
+          <w:rStyle w:val="s1"/>
+          <w:rFonts w:asciiTheme="majorHAnsi" w:eastAsia="Times New Roman" w:hAnsiTheme="majorHAnsi"/>
+          <w:sz w:val="24"/>
+          <w:szCs w:val="24"/>
+        </w:rPr>
+        <w:t>User can view all forms and other documents submitted by other departments.</w:t>
+      </w:r>
+      <w:r>
+        <w:rPr>
+          <w:rStyle w:val="apple-converted-space"/>
+          <w:rFonts w:asciiTheme="majorHAnsi" w:eastAsia="Times New Roman" w:hAnsiTheme="majorHAnsi"/>
+          <w:sz w:val="24"/>
+          <w:szCs w:val="24"/>
+        </w:rPr>
+        <w:t> </w:t>
       </w:r>
     </w:p>
     <w:p>
-      <w:r>
-        <w:rPr>
+      <w:pPr>
+        <w:spacing w:after="0"/>
+        <w:rPr>
+          <w:rFonts w:asciiTheme="majorHAnsi" w:eastAsia="Aptos" w:hAnsiTheme="majorHAnsi" w:cs="Aptos"/>
+        </w:rPr>
+      </w:pPr>
+    </w:p>
+    <w:p>
+      <w:pPr>
+        <w:pStyle w:val="ListParagraph"/>
+        <w:numPr>
+          <w:ilvl w:val="0"/>
+          <w:numId w:val="17"/>
+        </w:numPr>
+        <w:spacing w:after="0"/>
+        <w:rPr>
+          <w:rFonts w:asciiTheme="majorHAnsi" w:eastAsia="Aptos" w:hAnsiTheme="majorHAnsi" w:cs="Aptos"/>
+        </w:rPr>
+      </w:pPr>
+      <w:r>
+        <w:rPr>
+          <w:rFonts w:asciiTheme="majorHAnsi" w:eastAsia="Aptos" w:hAnsiTheme="majorHAnsi" w:cs="Aptos"/>
+        </w:rPr>
+        <w:lastRenderedPageBreak/>
+        <w:t xml:space="preserve">As </w:t>
+      </w:r>
+      <w:r>
+        <w:rPr>
+          <w:rFonts w:asciiTheme="majorHAnsi" w:eastAsia="Aptos" w:hAnsiTheme="majorHAnsi" w:cs="Aptos"/>
+          <w:i/>
+          <w:iCs/>
+        </w:rPr>
+        <w:t>head of the reporting department</w:t>
+      </w:r>
+      <w:r>
+        <w:rPr>
+          <w:rFonts w:asciiTheme="majorHAnsi" w:eastAsia="Aptos" w:hAnsiTheme="majorHAnsi" w:cs="Aptos"/>
+        </w:rPr>
+        <w:t xml:space="preserve">, I want to be able to reset my password in case I forget it so that I can regain access to my account. </w:t>
+      </w:r>
+    </w:p>
+    <w:p>
+      <w:pPr>
+        <w:pStyle w:val="li1"/>
+        <w:numPr>
+          <w:ilvl w:val="1"/>
+          <w:numId w:val="17"/>
+        </w:numPr>
+        <w:rPr>
+          <w:rStyle w:val="apple-converted-space"/>
+          <w:rFonts w:asciiTheme="majorHAnsi" w:eastAsia="Times New Roman" w:hAnsiTheme="majorHAnsi"/>
+          <w:sz w:val="24"/>
+          <w:szCs w:val="24"/>
+        </w:rPr>
+      </w:pPr>
+      <w:r>
+        <w:rPr>
+          <w:rStyle w:val="s1"/>
+          <w:rFonts w:asciiTheme="majorHAnsi" w:eastAsia="Times New Roman" w:hAnsiTheme="majorHAnsi"/>
           <w:b/>
           <w:bCs/>
-        </w:rPr>
-        <w:t xml:space="preserve">Role persona 3: </w:t>
-      </w:r>
-      <w:r>
-        <w:t>Regular member  </w:t>
+          <w:sz w:val="24"/>
+          <w:szCs w:val="24"/>
+        </w:rPr>
+        <w:t xml:space="preserve">Acceptance criteria: </w:t>
+      </w:r>
+      <w:r>
+        <w:rPr>
+          <w:rStyle w:val="s1"/>
+          <w:rFonts w:asciiTheme="majorHAnsi" w:eastAsia="Times New Roman" w:hAnsiTheme="majorHAnsi"/>
+          <w:sz w:val="24"/>
+          <w:szCs w:val="24"/>
+        </w:rPr>
+        <w:t>User can update their password using their email.</w:t>
+      </w:r>
+      <w:r>
+        <w:rPr>
+          <w:rStyle w:val="apple-converted-space"/>
+          <w:rFonts w:asciiTheme="majorHAnsi" w:eastAsia="Times New Roman" w:hAnsiTheme="majorHAnsi"/>
+          <w:sz w:val="24"/>
+          <w:szCs w:val="24"/>
+        </w:rPr>
+        <w:t> </w:t>
       </w:r>
     </w:p>
     <w:p>
       <w:pPr>
+        <w:pStyle w:val="li1"/>
+        <w:rPr>
+          <w:rStyle w:val="apple-converted-space"/>
+          <w:rFonts w:asciiTheme="majorHAnsi" w:eastAsia="Times New Roman" w:hAnsiTheme="majorHAnsi"/>
+          <w:sz w:val="24"/>
+          <w:szCs w:val="24"/>
+        </w:rPr>
+      </w:pPr>
+    </w:p>
+    <w:p>
+      <w:pPr>
+        <w:pStyle w:val="p1"/>
         <w:numPr>
           <w:ilvl w:val="0"/>
-          <w:numId w:val="11"/>
+          <w:numId w:val="19"/>
         </w:numPr>
-      </w:pPr>
-      <w:r>
-        <w:t>As a regular member, I want to have secure login functionality so that I can view my past contributions.  </w:t>
+        <w:rPr>
+          <w:rFonts w:asciiTheme="majorHAnsi" w:hAnsiTheme="majorHAnsi"/>
+          <w:sz w:val="24"/>
+          <w:szCs w:val="24"/>
+        </w:rPr>
+      </w:pPr>
+      <w:r>
+        <w:rPr>
+          <w:rStyle w:val="s1"/>
+          <w:rFonts w:asciiTheme="majorHAnsi" w:hAnsiTheme="majorHAnsi"/>
+          <w:sz w:val="24"/>
+          <w:szCs w:val="24"/>
+        </w:rPr>
+        <w:t xml:space="preserve">As </w:t>
+      </w:r>
+      <w:r>
+        <w:rPr>
+          <w:rStyle w:val="s1"/>
+          <w:rFonts w:asciiTheme="majorHAnsi" w:hAnsiTheme="majorHAnsi"/>
+          <w:i/>
+          <w:iCs/>
+          <w:sz w:val="24"/>
+          <w:szCs w:val="24"/>
+        </w:rPr>
+        <w:t>head of the reporting department</w:t>
+      </w:r>
+      <w:r>
+        <w:rPr>
+          <w:rStyle w:val="s1"/>
+          <w:rFonts w:asciiTheme="majorHAnsi" w:hAnsiTheme="majorHAnsi"/>
+          <w:sz w:val="24"/>
+          <w:szCs w:val="24"/>
+        </w:rPr>
+        <w:t>, I want to be able to see the report details I have submitted so that I can keep track of previous years and compare them.</w:t>
+      </w:r>
+      <w:r>
+        <w:rPr>
+          <w:rStyle w:val="apple-converted-space"/>
+          <w:rFonts w:asciiTheme="majorHAnsi" w:hAnsiTheme="majorHAnsi"/>
+          <w:sz w:val="24"/>
+          <w:szCs w:val="24"/>
+        </w:rPr>
+        <w:t> </w:t>
       </w:r>
     </w:p>
     <w:p>
       <w:pPr>
+        <w:pStyle w:val="p1"/>
+        <w:numPr>
+          <w:ilvl w:val="1"/>
+          <w:numId w:val="19"/>
+        </w:numPr>
+        <w:rPr>
+          <w:rFonts w:asciiTheme="majorHAnsi" w:hAnsiTheme="majorHAnsi"/>
+          <w:sz w:val="24"/>
+          <w:szCs w:val="24"/>
+        </w:rPr>
+      </w:pPr>
+      <w:r>
+        <w:rPr>
+          <w:rStyle w:val="s1"/>
+          <w:rFonts w:asciiTheme="majorHAnsi" w:hAnsiTheme="majorHAnsi"/>
+          <w:b/>
+          <w:bCs/>
+          <w:sz w:val="24"/>
+          <w:szCs w:val="24"/>
+        </w:rPr>
+        <w:t>Acceptance Criteria:</w:t>
+      </w:r>
+      <w:r>
+        <w:rPr>
+          <w:rStyle w:val="s1"/>
+          <w:rFonts w:asciiTheme="majorHAnsi" w:hAnsiTheme="majorHAnsi"/>
+          <w:sz w:val="24"/>
+          <w:szCs w:val="24"/>
+        </w:rPr>
+        <w:t xml:space="preserve"> Users can view a list of their previous submissions with timestamps and form details.</w:t>
+      </w:r>
+    </w:p>
+    <w:p>
+      <w:pPr>
+        <w:spacing w:after="0"/>
+        <w:rPr>
+          <w:rFonts w:asciiTheme="majorHAnsi" w:hAnsiTheme="majorHAnsi"/>
+        </w:rPr>
+      </w:pPr>
+    </w:p>
+    <w:p>
+      <w:pPr>
+        <w:spacing w:after="0"/>
+        <w:rPr>
+          <w:rFonts w:asciiTheme="majorHAnsi" w:hAnsiTheme="majorHAnsi"/>
+          <w:b/>
+          <w:bCs/>
+        </w:rPr>
+      </w:pPr>
+      <w:r>
+        <w:rPr>
+          <w:rFonts w:asciiTheme="majorHAnsi" w:eastAsia="Aptos" w:hAnsiTheme="majorHAnsi" w:cs="Aptos"/>
+          <w:b/>
+          <w:bCs/>
+        </w:rPr>
+        <w:t xml:space="preserve">Role persona 3: Regular member </w:t>
+      </w:r>
+    </w:p>
+    <w:p>
+      <w:pPr>
+        <w:pStyle w:val="ListParagraph"/>
         <w:numPr>
           <w:ilvl w:val="0"/>
-          <w:numId w:val="12"/>
+          <w:numId w:val="16"/>
         </w:numPr>
-      </w:pPr>
-      <w:r>
-        <w:t>As a regular member, I want a calendar of upcoming workshops and announcements so that I can be reminded and plan around them.  </w:t>
+        <w:spacing w:after="0"/>
+        <w:rPr>
+          <w:rFonts w:asciiTheme="majorHAnsi" w:eastAsia="Aptos" w:hAnsiTheme="majorHAnsi" w:cs="Aptos"/>
+        </w:rPr>
+      </w:pPr>
+      <w:r>
+        <w:rPr>
+          <w:rFonts w:asciiTheme="majorHAnsi" w:eastAsia="Aptos" w:hAnsiTheme="majorHAnsi" w:cs="Aptos"/>
+        </w:rPr>
+        <w:t xml:space="preserve">As a </w:t>
+      </w:r>
+      <w:r>
+        <w:rPr>
+          <w:rFonts w:asciiTheme="majorHAnsi" w:eastAsia="Aptos" w:hAnsiTheme="majorHAnsi" w:cs="Aptos"/>
+          <w:i/>
+          <w:iCs/>
+        </w:rPr>
+        <w:t>regular member</w:t>
+      </w:r>
+      <w:r>
+        <w:rPr>
+          <w:rFonts w:asciiTheme="majorHAnsi" w:eastAsia="Aptos" w:hAnsiTheme="majorHAnsi" w:cs="Aptos"/>
+        </w:rPr>
+        <w:t xml:space="preserve">, I want to have secure login functionality so that I can view my past contributions. </w:t>
       </w:r>
     </w:p>
     <w:p>
       <w:pPr>
+        <w:pStyle w:val="li1"/>
+        <w:numPr>
+          <w:ilvl w:val="1"/>
+          <w:numId w:val="16"/>
+        </w:numPr>
+        <w:rPr>
+          <w:rFonts w:asciiTheme="majorHAnsi" w:eastAsia="Times New Roman" w:hAnsiTheme="majorHAnsi"/>
+          <w:sz w:val="24"/>
+          <w:szCs w:val="24"/>
+        </w:rPr>
+      </w:pPr>
+      <w:r>
+        <w:rPr>
+          <w:rStyle w:val="s1"/>
+          <w:rFonts w:asciiTheme="majorHAnsi" w:eastAsia="Times New Roman" w:hAnsiTheme="majorHAnsi"/>
+          <w:b/>
+          <w:bCs/>
+          <w:sz w:val="24"/>
+          <w:szCs w:val="24"/>
+        </w:rPr>
+        <w:t>Acceptance criteria:</w:t>
+      </w:r>
+      <w:r>
+        <w:rPr>
+          <w:rStyle w:val="s1"/>
+          <w:rFonts w:asciiTheme="majorHAnsi" w:eastAsia="Times New Roman" w:hAnsiTheme="majorHAnsi"/>
+          <w:sz w:val="24"/>
+          <w:szCs w:val="24"/>
+        </w:rPr>
+        <w:t xml:space="preserve"> User must enter a unique email and valid password to gain access.</w:t>
+      </w:r>
+      <w:r>
+        <w:rPr>
+          <w:rStyle w:val="apple-converted-space"/>
+          <w:rFonts w:asciiTheme="majorHAnsi" w:eastAsia="Times New Roman" w:hAnsiTheme="majorHAnsi"/>
+          <w:sz w:val="24"/>
+          <w:szCs w:val="24"/>
+        </w:rPr>
+        <w:t> </w:t>
+      </w:r>
+    </w:p>
+    <w:p>
+      <w:pPr>
+        <w:pStyle w:val="ListParagraph"/>
+        <w:spacing w:after="0"/>
+        <w:rPr>
+          <w:rFonts w:asciiTheme="majorHAnsi" w:eastAsia="Aptos" w:hAnsiTheme="majorHAnsi" w:cs="Aptos"/>
+        </w:rPr>
+      </w:pPr>
+    </w:p>
+    <w:p>
+      <w:pPr>
+        <w:pStyle w:val="ListParagraph"/>
         <w:numPr>
           <w:ilvl w:val="0"/>
-          <w:numId w:val="13"/>
+          <w:numId w:val="16"/>
         </w:numPr>
-      </w:pPr>
-      <w:r>
-        <w:t>As a regular member, I want to complete surveys pertaining to my involvement so that I can be an active participant.  </w:t>
+        <w:spacing w:after="0"/>
+        <w:rPr>
+          <w:rFonts w:asciiTheme="majorHAnsi" w:eastAsia="Aptos" w:hAnsiTheme="majorHAnsi" w:cs="Aptos"/>
+        </w:rPr>
+      </w:pPr>
+      <w:r>
+        <w:rPr>
+          <w:rFonts w:asciiTheme="majorHAnsi" w:eastAsia="Aptos" w:hAnsiTheme="majorHAnsi" w:cs="Aptos"/>
+        </w:rPr>
+        <w:t xml:space="preserve">As a </w:t>
+      </w:r>
+      <w:r>
+        <w:rPr>
+          <w:rFonts w:asciiTheme="majorHAnsi" w:eastAsia="Aptos" w:hAnsiTheme="majorHAnsi" w:cs="Aptos"/>
+          <w:i/>
+          <w:iCs/>
+        </w:rPr>
+        <w:t>regular member</w:t>
+      </w:r>
+      <w:r>
+        <w:rPr>
+          <w:rFonts w:asciiTheme="majorHAnsi" w:eastAsia="Aptos" w:hAnsiTheme="majorHAnsi" w:cs="Aptos"/>
+        </w:rPr>
+        <w:t xml:space="preserve">, I want a calendar of upcoming workshops and announcements so that I can be reminded and plan around them. </w:t>
       </w:r>
     </w:p>
     <w:p>
       <w:pPr>
+        <w:pStyle w:val="li1"/>
+        <w:numPr>
+          <w:ilvl w:val="1"/>
+          <w:numId w:val="16"/>
+        </w:numPr>
+        <w:rPr>
+          <w:rFonts w:asciiTheme="majorHAnsi" w:eastAsia="Times New Roman" w:hAnsiTheme="majorHAnsi"/>
+          <w:sz w:val="24"/>
+          <w:szCs w:val="24"/>
+        </w:rPr>
+      </w:pPr>
+      <w:r>
+        <w:rPr>
+          <w:rStyle w:val="s1"/>
+          <w:rFonts w:asciiTheme="majorHAnsi" w:eastAsia="Times New Roman" w:hAnsiTheme="majorHAnsi"/>
+          <w:b/>
+          <w:bCs/>
+          <w:sz w:val="24"/>
+          <w:szCs w:val="24"/>
+        </w:rPr>
+        <w:t>Acceptance criteria:</w:t>
+      </w:r>
+      <w:r>
+        <w:rPr>
+          <w:rStyle w:val="s1"/>
+          <w:rFonts w:asciiTheme="majorHAnsi" w:eastAsia="Times New Roman" w:hAnsiTheme="majorHAnsi"/>
+          <w:sz w:val="24"/>
+          <w:szCs w:val="24"/>
+        </w:rPr>
+        <w:t xml:space="preserve"> User can view a calendar for all important events.</w:t>
+      </w:r>
+      <w:r>
+        <w:rPr>
+          <w:rStyle w:val="apple-converted-space"/>
+          <w:rFonts w:asciiTheme="majorHAnsi" w:eastAsia="Times New Roman" w:hAnsiTheme="majorHAnsi"/>
+          <w:sz w:val="24"/>
+          <w:szCs w:val="24"/>
+        </w:rPr>
+        <w:t> </w:t>
+      </w:r>
+    </w:p>
+    <w:p>
+      <w:pPr>
+        <w:pStyle w:val="ListParagraph"/>
+        <w:spacing w:after="0"/>
+        <w:rPr>
+          <w:rFonts w:asciiTheme="majorHAnsi" w:eastAsia="Aptos" w:hAnsiTheme="majorHAnsi" w:cs="Aptos"/>
+        </w:rPr>
+      </w:pPr>
+    </w:p>
+    <w:p>
+      <w:pPr>
+        <w:pStyle w:val="ListParagraph"/>
         <w:numPr>
           <w:ilvl w:val="0"/>
-          <w:numId w:val="14"/>
+          <w:numId w:val="16"/>
         </w:numPr>
-      </w:pPr>
-      <w:r>
-        <w:lastRenderedPageBreak/>
-        <w:t>As a regular member, I would like to be able to pay my dues so that I can remain a member (optional, if time permits). </w:t>
+        <w:spacing w:after="0"/>
+        <w:rPr>
+          <w:rFonts w:asciiTheme="majorHAnsi" w:eastAsia="Aptos" w:hAnsiTheme="majorHAnsi" w:cs="Aptos"/>
+        </w:rPr>
+      </w:pPr>
+      <w:r>
+        <w:rPr>
+          <w:rFonts w:asciiTheme="majorHAnsi" w:eastAsia="Aptos" w:hAnsiTheme="majorHAnsi" w:cs="Aptos"/>
+        </w:rPr>
+        <w:t xml:space="preserve">As a </w:t>
+      </w:r>
+      <w:r>
+        <w:rPr>
+          <w:rFonts w:asciiTheme="majorHAnsi" w:eastAsia="Aptos" w:hAnsiTheme="majorHAnsi" w:cs="Aptos"/>
+          <w:i/>
+          <w:iCs/>
+        </w:rPr>
+        <w:t>regular member</w:t>
+      </w:r>
+      <w:r>
+        <w:rPr>
+          <w:rFonts w:asciiTheme="majorHAnsi" w:eastAsia="Aptos" w:hAnsiTheme="majorHAnsi" w:cs="Aptos"/>
+        </w:rPr>
+        <w:t xml:space="preserve">, I want to complete surveys pertaining to my involvement so that I can be an active participant. </w:t>
       </w:r>
     </w:p>
     <w:p>
       <w:pPr>
+        <w:pStyle w:val="li1"/>
+        <w:numPr>
+          <w:ilvl w:val="1"/>
+          <w:numId w:val="16"/>
+        </w:numPr>
+        <w:rPr>
+          <w:rFonts w:asciiTheme="majorHAnsi" w:eastAsia="Times New Roman" w:hAnsiTheme="majorHAnsi"/>
+          <w:sz w:val="24"/>
+          <w:szCs w:val="24"/>
+        </w:rPr>
+      </w:pPr>
+      <w:r>
+        <w:rPr>
+          <w:rStyle w:val="s1"/>
+          <w:rFonts w:asciiTheme="majorHAnsi" w:eastAsia="Times New Roman" w:hAnsiTheme="majorHAnsi"/>
+          <w:b/>
+          <w:bCs/>
+          <w:sz w:val="24"/>
+          <w:szCs w:val="24"/>
+        </w:rPr>
+        <w:t>Acceptance criteria:</w:t>
+      </w:r>
+      <w:r>
+        <w:rPr>
+          <w:rStyle w:val="s1"/>
+          <w:rFonts w:asciiTheme="majorHAnsi" w:eastAsia="Times New Roman" w:hAnsiTheme="majorHAnsi"/>
+          <w:sz w:val="24"/>
+          <w:szCs w:val="24"/>
+        </w:rPr>
+        <w:t xml:space="preserve"> User must be able to fill out and submit the form.</w:t>
+      </w:r>
+    </w:p>
+    <w:p>
+      <w:pPr>
+        <w:pStyle w:val="ListParagraph"/>
+        <w:spacing w:after="0"/>
+        <w:rPr>
+          <w:rFonts w:asciiTheme="majorHAnsi" w:eastAsia="Aptos" w:hAnsiTheme="majorHAnsi" w:cs="Aptos"/>
+        </w:rPr>
+      </w:pPr>
+    </w:p>
+    <w:p>
+      <w:pPr>
+        <w:pStyle w:val="ListParagraph"/>
         <w:numPr>
           <w:ilvl w:val="0"/>
-          <w:numId w:val="15"/>
+          <w:numId w:val="16"/>
         </w:numPr>
-      </w:pPr>
-      <w:r>
-        <w:t>As a regular member, I want to be able to reset my password in case I forget it so that I can regain access to my account. </w:t>
-      </w:r>
-      <w:r>
-        <w:t xml:space="preserve"> </w:t>
+        <w:spacing w:after="0"/>
+        <w:rPr>
+          <w:rFonts w:asciiTheme="majorHAnsi" w:eastAsia="Aptos" w:hAnsiTheme="majorHAnsi" w:cs="Aptos"/>
+        </w:rPr>
+      </w:pPr>
+      <w:r>
+        <w:rPr>
+          <w:rFonts w:asciiTheme="majorHAnsi" w:eastAsia="Aptos" w:hAnsiTheme="majorHAnsi" w:cs="Aptos"/>
+        </w:rPr>
+        <w:t xml:space="preserve">As a </w:t>
+      </w:r>
+      <w:r>
+        <w:rPr>
+          <w:rFonts w:asciiTheme="majorHAnsi" w:eastAsia="Aptos" w:hAnsiTheme="majorHAnsi" w:cs="Aptos"/>
+          <w:i/>
+          <w:iCs/>
+        </w:rPr>
+        <w:t>regular member</w:t>
+      </w:r>
+      <w:r>
+        <w:rPr>
+          <w:rFonts w:asciiTheme="majorHAnsi" w:eastAsia="Aptos" w:hAnsiTheme="majorHAnsi" w:cs="Aptos"/>
+        </w:rPr>
+        <w:t>, I would like to be able to pay my dues so that I can remain a member (optional, if time permits).</w:t>
+      </w:r>
+    </w:p>
+    <w:p>
+      <w:pPr>
+        <w:pStyle w:val="li1"/>
+        <w:numPr>
+          <w:ilvl w:val="1"/>
+          <w:numId w:val="16"/>
+        </w:numPr>
+        <w:rPr>
+          <w:rFonts w:asciiTheme="majorHAnsi" w:eastAsia="Times New Roman" w:hAnsiTheme="majorHAnsi"/>
+          <w:sz w:val="24"/>
+          <w:szCs w:val="24"/>
+        </w:rPr>
+      </w:pPr>
+      <w:r>
+        <w:rPr>
+          <w:rStyle w:val="s1"/>
+          <w:rFonts w:asciiTheme="majorHAnsi" w:eastAsia="Times New Roman" w:hAnsiTheme="majorHAnsi"/>
+          <w:b/>
+          <w:bCs/>
+          <w:sz w:val="24"/>
+          <w:szCs w:val="24"/>
+        </w:rPr>
+        <w:t>Acceptance criteria:</w:t>
+      </w:r>
+      <w:r>
+        <w:rPr>
+          <w:rStyle w:val="s1"/>
+          <w:rFonts w:asciiTheme="majorHAnsi" w:eastAsia="Times New Roman" w:hAnsiTheme="majorHAnsi"/>
+          <w:sz w:val="24"/>
+          <w:szCs w:val="24"/>
+        </w:rPr>
+        <w:t xml:space="preserve"> Users could send payments through the web portal.</w:t>
+      </w:r>
+      <w:r>
+        <w:rPr>
+          <w:rStyle w:val="apple-converted-space"/>
+          <w:rFonts w:asciiTheme="majorHAnsi" w:eastAsia="Times New Roman" w:hAnsiTheme="majorHAnsi"/>
+          <w:sz w:val="24"/>
+          <w:szCs w:val="24"/>
+        </w:rPr>
+        <w:t> </w:t>
+      </w:r>
+    </w:p>
+    <w:p>
+      <w:pPr>
+        <w:pStyle w:val="ListParagraph"/>
+        <w:spacing w:after="0"/>
+        <w:rPr>
+          <w:rFonts w:asciiTheme="majorHAnsi" w:eastAsia="Aptos" w:hAnsiTheme="majorHAnsi" w:cs="Aptos"/>
+        </w:rPr>
+      </w:pPr>
+    </w:p>
+    <w:p>
+      <w:pPr>
+        <w:pStyle w:val="ListParagraph"/>
+        <w:numPr>
+          <w:ilvl w:val="0"/>
+          <w:numId w:val="16"/>
+        </w:numPr>
+        <w:spacing w:after="0"/>
+        <w:rPr>
+          <w:rFonts w:asciiTheme="majorHAnsi" w:eastAsia="Aptos" w:hAnsiTheme="majorHAnsi" w:cs="Aptos"/>
+        </w:rPr>
+      </w:pPr>
+      <w:r>
+        <w:rPr>
+          <w:rFonts w:asciiTheme="majorHAnsi" w:eastAsia="Aptos" w:hAnsiTheme="majorHAnsi" w:cs="Aptos"/>
+        </w:rPr>
+        <w:t xml:space="preserve">As a </w:t>
+      </w:r>
+      <w:r>
+        <w:rPr>
+          <w:rFonts w:asciiTheme="majorHAnsi" w:eastAsia="Aptos" w:hAnsiTheme="majorHAnsi" w:cs="Aptos"/>
+          <w:i/>
+          <w:iCs/>
+        </w:rPr>
+        <w:t>regular member</w:t>
+      </w:r>
+      <w:r>
+        <w:rPr>
+          <w:rFonts w:asciiTheme="majorHAnsi" w:eastAsia="Aptos" w:hAnsiTheme="majorHAnsi" w:cs="Aptos"/>
+        </w:rPr>
+        <w:t>, I want to be able to reset my password in case I forget it so that I can regain access to my account.</w:t>
+      </w:r>
+    </w:p>
+    <w:p>
+      <w:pPr>
+        <w:pStyle w:val="li1"/>
+        <w:numPr>
+          <w:ilvl w:val="1"/>
+          <w:numId w:val="16"/>
+        </w:numPr>
+        <w:rPr>
+          <w:rStyle w:val="apple-converted-space"/>
+          <w:rFonts w:asciiTheme="majorHAnsi" w:eastAsia="Times New Roman" w:hAnsiTheme="majorHAnsi"/>
+          <w:sz w:val="24"/>
+          <w:szCs w:val="24"/>
+        </w:rPr>
+      </w:pPr>
+      <w:r>
+        <w:rPr>
+          <w:rStyle w:val="s1"/>
+          <w:rFonts w:asciiTheme="majorHAnsi" w:eastAsia="Times New Roman" w:hAnsiTheme="majorHAnsi"/>
+          <w:b/>
+          <w:bCs/>
+          <w:sz w:val="24"/>
+          <w:szCs w:val="24"/>
+        </w:rPr>
+        <w:t>Acceptance criteria:</w:t>
+      </w:r>
+      <w:r>
+        <w:rPr>
+          <w:rStyle w:val="s1"/>
+          <w:rFonts w:asciiTheme="majorHAnsi" w:eastAsia="Times New Roman" w:hAnsiTheme="majorHAnsi"/>
+          <w:sz w:val="24"/>
+          <w:szCs w:val="24"/>
+        </w:rPr>
+        <w:t xml:space="preserve"> User can update their password using their email.</w:t>
+      </w:r>
+      <w:r>
+        <w:rPr>
+          <w:rStyle w:val="apple-converted-space"/>
+          <w:rFonts w:asciiTheme="majorHAnsi" w:eastAsia="Times New Roman" w:hAnsiTheme="majorHAnsi"/>
+          <w:sz w:val="24"/>
+          <w:szCs w:val="24"/>
+        </w:rPr>
+        <w:t> </w:t>
+      </w:r>
+    </w:p>
+    <w:p>
+      <w:pPr>
+        <w:pStyle w:val="li1"/>
+        <w:rPr>
+          <w:rFonts w:asciiTheme="majorHAnsi" w:eastAsia="Times New Roman" w:hAnsiTheme="majorHAnsi"/>
+          <w:sz w:val="24"/>
+          <w:szCs w:val="24"/>
+        </w:rPr>
+      </w:pPr>
+    </w:p>
+    <w:p>
+      <w:pPr>
+        <w:pStyle w:val="li1"/>
+        <w:numPr>
+          <w:ilvl w:val="0"/>
+          <w:numId w:val="16"/>
+        </w:numPr>
+        <w:rPr>
+          <w:rFonts w:asciiTheme="majorHAnsi" w:eastAsia="Times New Roman" w:hAnsiTheme="majorHAnsi"/>
+          <w:sz w:val="24"/>
+          <w:szCs w:val="24"/>
+        </w:rPr>
+      </w:pPr>
+      <w:r>
+        <w:rPr>
+          <w:rStyle w:val="s1"/>
+          <w:rFonts w:asciiTheme="majorHAnsi" w:eastAsia="Times New Roman" w:hAnsiTheme="majorHAnsi"/>
+          <w:sz w:val="24"/>
+          <w:szCs w:val="24"/>
+        </w:rPr>
+        <w:t xml:space="preserve">As a </w:t>
+      </w:r>
+      <w:r>
+        <w:rPr>
+          <w:rStyle w:val="s1"/>
+          <w:rFonts w:asciiTheme="majorHAnsi" w:eastAsia="Times New Roman" w:hAnsiTheme="majorHAnsi"/>
+          <w:i/>
+          <w:iCs/>
+          <w:sz w:val="24"/>
+          <w:szCs w:val="24"/>
+        </w:rPr>
+        <w:t>regular member</w:t>
+      </w:r>
+      <w:r>
+        <w:rPr>
+          <w:rStyle w:val="s1"/>
+          <w:rFonts w:asciiTheme="majorHAnsi" w:eastAsia="Times New Roman" w:hAnsiTheme="majorHAnsi"/>
+          <w:sz w:val="24"/>
+          <w:szCs w:val="24"/>
+        </w:rPr>
+        <w:t>, I want to know if my survey responses were successful so that I can go back to re-submit if not.</w:t>
+      </w:r>
+      <w:r>
+        <w:rPr>
+          <w:rStyle w:val="apple-converted-space"/>
+          <w:rFonts w:asciiTheme="majorHAnsi" w:eastAsia="Times New Roman" w:hAnsiTheme="majorHAnsi"/>
+          <w:sz w:val="24"/>
+          <w:szCs w:val="24"/>
+        </w:rPr>
+        <w:t> </w:t>
+      </w:r>
+    </w:p>
+    <w:p>
+      <w:pPr>
+        <w:pStyle w:val="li1"/>
+        <w:numPr>
+          <w:ilvl w:val="1"/>
+          <w:numId w:val="16"/>
+        </w:numPr>
+        <w:rPr>
+          <w:rStyle w:val="apple-converted-space"/>
+          <w:rFonts w:asciiTheme="majorHAnsi" w:eastAsia="Times New Roman" w:hAnsiTheme="majorHAnsi"/>
+          <w:sz w:val="24"/>
+          <w:szCs w:val="24"/>
+        </w:rPr>
+      </w:pPr>
+      <w:r>
+        <w:rPr>
+          <w:rStyle w:val="s1"/>
+          <w:rFonts w:asciiTheme="majorHAnsi" w:eastAsia="Times New Roman" w:hAnsiTheme="majorHAnsi"/>
+          <w:b/>
+          <w:bCs/>
+          <w:sz w:val="24"/>
+          <w:szCs w:val="24"/>
+        </w:rPr>
+        <w:t>Acceptance criteria:</w:t>
+      </w:r>
+      <w:r>
+        <w:rPr>
+          <w:rStyle w:val="s1"/>
+          <w:rFonts w:asciiTheme="majorHAnsi" w:eastAsia="Times New Roman" w:hAnsiTheme="majorHAnsi"/>
+          <w:sz w:val="24"/>
+          <w:szCs w:val="24"/>
+        </w:rPr>
+        <w:t xml:space="preserve"> Users will see an error or confirmation message for inputs.</w:t>
+      </w:r>
+      <w:r>
+        <w:rPr>
+          <w:rStyle w:val="apple-converted-space"/>
+          <w:rFonts w:asciiTheme="majorHAnsi" w:eastAsia="Times New Roman" w:hAnsiTheme="majorHAnsi"/>
+          <w:sz w:val="24"/>
+          <w:szCs w:val="24"/>
+        </w:rPr>
+        <w:t> </w:t>
+      </w:r>
+    </w:p>
+    <w:p>
+      <w:pPr>
+        <w:pStyle w:val="li1"/>
+        <w:rPr>
+          <w:rStyle w:val="apple-converted-space"/>
+          <w:rFonts w:asciiTheme="majorHAnsi" w:eastAsia="Times New Roman" w:hAnsiTheme="majorHAnsi"/>
+          <w:sz w:val="24"/>
+          <w:szCs w:val="24"/>
+        </w:rPr>
+      </w:pPr>
+    </w:p>
+    <w:p>
+      <w:pPr>
+        <w:pStyle w:val="p1"/>
+        <w:numPr>
+          <w:ilvl w:val="0"/>
+          <w:numId w:val="16"/>
+        </w:numPr>
+        <w:rPr>
+          <w:rFonts w:asciiTheme="majorHAnsi" w:hAnsiTheme="majorHAnsi"/>
+          <w:sz w:val="24"/>
+          <w:szCs w:val="24"/>
+        </w:rPr>
+      </w:pPr>
+      <w:r>
+        <w:rPr>
+          <w:rStyle w:val="s1"/>
+          <w:rFonts w:asciiTheme="majorHAnsi" w:hAnsiTheme="majorHAnsi"/>
+          <w:sz w:val="24"/>
+          <w:szCs w:val="24"/>
+        </w:rPr>
+        <w:t xml:space="preserve">As a </w:t>
+      </w:r>
+      <w:r>
+        <w:rPr>
+          <w:rStyle w:val="s1"/>
+          <w:rFonts w:asciiTheme="majorHAnsi" w:hAnsiTheme="majorHAnsi"/>
+          <w:i/>
+          <w:iCs/>
+          <w:sz w:val="24"/>
+          <w:szCs w:val="24"/>
+        </w:rPr>
+        <w:t>regular member</w:t>
+      </w:r>
+      <w:r>
+        <w:rPr>
+          <w:rStyle w:val="s1"/>
+          <w:rFonts w:asciiTheme="majorHAnsi" w:hAnsiTheme="majorHAnsi"/>
+          <w:sz w:val="24"/>
+          <w:szCs w:val="24"/>
+        </w:rPr>
+        <w:t>, I want to be able to see the responses to forms I have submitted so that I can track my contributions.</w:t>
+      </w:r>
+    </w:p>
+    <w:p>
+      <w:pPr>
+        <w:pStyle w:val="p1"/>
+        <w:numPr>
+          <w:ilvl w:val="1"/>
+          <w:numId w:val="16"/>
+        </w:numPr>
+        <w:rPr>
+          <w:rFonts w:asciiTheme="majorHAnsi" w:hAnsiTheme="majorHAnsi"/>
+          <w:sz w:val="24"/>
+          <w:szCs w:val="24"/>
+        </w:rPr>
+      </w:pPr>
+      <w:r>
+        <w:rPr>
+          <w:rStyle w:val="s1"/>
+          <w:rFonts w:asciiTheme="majorHAnsi" w:hAnsiTheme="majorHAnsi"/>
+          <w:b/>
+          <w:bCs/>
+          <w:sz w:val="24"/>
+          <w:szCs w:val="24"/>
+        </w:rPr>
+        <w:t>Acceptance Criteria:</w:t>
+      </w:r>
+      <w:r>
+        <w:rPr>
+          <w:rStyle w:val="s1"/>
+          <w:rFonts w:asciiTheme="majorHAnsi" w:hAnsiTheme="majorHAnsi"/>
+          <w:sz w:val="24"/>
+          <w:szCs w:val="24"/>
+        </w:rPr>
+        <w:t xml:space="preserve"> Users can view a list of their previous submissions with timestamps and form details.</w:t>
       </w:r>
     </w:p>
     <w:p/>
     <w:sectPr>
+      <w:headerReference w:type="default" r:id="rId7"/>
       <w:pgSz w:w="12240" w:h="15840"/>
       <w:pgMar w:top="1440" w:right="1440" w:bottom="1440" w:left="1440" w:header="720" w:footer="720" w:gutter="0"/>
       <w:cols w:space="720"/>
@@ -223,6 +1573,161 @@
 </w:document>
 </file>
 
+<file path=word/endnotes.xml><?xml version="1.0" encoding="utf-8"?>
+<w:endnotes xmlns:wpc="http://schemas.microsoft.com/office/word/2010/wordprocessingCanvas" xmlns:cx="http://schemas.microsoft.com/office/drawing/2014/chartex" xmlns:cx1="http://schemas.microsoft.com/office/drawing/2015/9/8/chartex" xmlns:cx2="http://schemas.microsoft.com/office/drawing/2015/10/21/chartex" xmlns:cx3="http://schemas.microsoft.com/office/drawing/2016/5/9/chartex" xmlns:cx4="http://schemas.microsoft.com/office/drawing/2016/5/10/chartex" xmlns:cx5="http://schemas.microsoft.com/office/drawing/2016/5/11/chartex" xmlns:cx6="http://schemas.microsoft.com/office/drawing/2016/5/12/chartex" xmlns:cx7="http://schemas.microsoft.com/office/drawing/2016/5/13/chartex" xmlns:cx8="http://schemas.microsoft.com/office/drawing/2016/5/14/chartex" xmlns:mc="http://schemas.openxmlformats.org/markup-compatibility/2006" xmlns:aink="http://schemas.microsoft.com/office/drawing/2016/ink" xmlns:am3d="http://schemas.microsoft.com/office/drawing/2017/model3d" xmlns:o="urn:schemas-microsoft-com:office:office" xmlns:oel="http://schemas.microsoft.com/office/2019/extlst" xmlns:r="http://schemas.openxmlformats.org/officeDocument/2006/relationships" xmlns:m="http://schemas.openxmlformats.org/officeDocument/2006/math" xmlns:v="urn:schemas-microsoft-com:vml" xmlns:wp14="http://schemas.microsoft.com/office/word/2010/wordprocessingDrawing" xmlns:wp="http://schemas.openxmlformats.org/drawingml/2006/wordprocessingDrawing" xmlns:w10="urn:schemas-microsoft-com:office:word" xmlns:w="http://schemas.openxmlformats.org/wordprocessingml/2006/main" xmlns:w14="http://schemas.microsoft.com/office/word/2010/wordml" xmlns:w15="http://schemas.microsoft.com/office/word/2012/wordml" xmlns:w16cex="http://schemas.microsoft.com/office/word/2018/wordml/cex" xmlns:w16cid="http://schemas.microsoft.com/office/word/2016/wordml/cid" xmlns:w16="http://schemas.microsoft.com/office/word/2018/wordml" xmlns:w16du="http://schemas.microsoft.com/office/word/2023/wordml/word16du" xmlns:w16sdtdh="http://schemas.microsoft.com/office/word/2020/wordml/sdtdatahash" xmlns:w16sdtfl="http://schemas.microsoft.com/office/word/2024/wordml/sdtformatlock" xmlns:w16se="http://schemas.microsoft.com/office/word/2015/wordml/symex" xmlns:wpg="http://schemas.microsoft.com/office/word/2010/wordprocessingGroup" xmlns:wpi="http://schemas.microsoft.com/office/word/2010/wordprocessingInk" xmlns:wne="http://schemas.microsoft.com/office/word/2006/wordml" xmlns:wps="http://schemas.microsoft.com/office/word/2010/wordprocessingShape" mc:Ignorable="w14 w15 w16se w16cid w16 w16cex w16sdtdh w16sdtfl w16du wp14">
+  <w:endnote w:type="separator" w:id="-1">
+    <w:p>
+      <w:pPr>
+        <w:spacing w:after="0" w:line="240" w:lineRule="auto"/>
+      </w:pPr>
+      <w:r>
+        <w:separator/>
+      </w:r>
+    </w:p>
+  </w:endnote>
+  <w:endnote w:type="continuationSeparator" w:id="0">
+    <w:p>
+      <w:pPr>
+        <w:spacing w:after="0" w:line="240" w:lineRule="auto"/>
+      </w:pPr>
+      <w:r>
+        <w:continuationSeparator/>
+      </w:r>
+    </w:p>
+  </w:endnote>
+</w:endnotes>
+</file>
+
+<file path=word/footnotes.xml><?xml version="1.0" encoding="utf-8"?>
+<w:footnotes xmlns:wpc="http://schemas.microsoft.com/office/word/2010/wordprocessingCanvas" xmlns:cx="http://schemas.microsoft.com/office/drawing/2014/chartex" xmlns:cx1="http://schemas.microsoft.com/office/drawing/2015/9/8/chartex" xmlns:cx2="http://schemas.microsoft.com/office/drawing/2015/10/21/chartex" xmlns:cx3="http://schemas.microsoft.com/office/drawing/2016/5/9/chartex" xmlns:cx4="http://schemas.microsoft.com/office/drawing/2016/5/10/chartex" xmlns:cx5="http://schemas.microsoft.com/office/drawing/2016/5/11/chartex" xmlns:cx6="http://schemas.microsoft.com/office/drawing/2016/5/12/chartex" xmlns:cx7="http://schemas.microsoft.com/office/drawing/2016/5/13/chartex" xmlns:cx8="http://schemas.microsoft.com/office/drawing/2016/5/14/chartex" xmlns:mc="http://schemas.openxmlformats.org/markup-compatibility/2006" xmlns:aink="http://schemas.microsoft.com/office/drawing/2016/ink" xmlns:am3d="http://schemas.microsoft.com/office/drawing/2017/model3d" xmlns:o="urn:schemas-microsoft-com:office:office" xmlns:oel="http://schemas.microsoft.com/office/2019/extlst" xmlns:r="http://schemas.openxmlformats.org/officeDocument/2006/relationships" xmlns:m="http://schemas.openxmlformats.org/officeDocument/2006/math" xmlns:v="urn:schemas-microsoft-com:vml" xmlns:wp14="http://schemas.microsoft.com/office/word/2010/wordprocessingDrawing" xmlns:wp="http://schemas.openxmlformats.org/drawingml/2006/wordprocessingDrawing" xmlns:w10="urn:schemas-microsoft-com:office:word" xmlns:w="http://schemas.openxmlformats.org/wordprocessingml/2006/main" xmlns:w14="http://schemas.microsoft.com/office/word/2010/wordml" xmlns:w15="http://schemas.microsoft.com/office/word/2012/wordml" xmlns:w16cex="http://schemas.microsoft.com/office/word/2018/wordml/cex" xmlns:w16cid="http://schemas.microsoft.com/office/word/2016/wordml/cid" xmlns:w16="http://schemas.microsoft.com/office/word/2018/wordml" xmlns:w16du="http://schemas.microsoft.com/office/word/2023/wordml/word16du" xmlns:w16sdtdh="http://schemas.microsoft.com/office/word/2020/wordml/sdtdatahash" xmlns:w16sdtfl="http://schemas.microsoft.com/office/word/2024/wordml/sdtformatlock" xmlns:w16se="http://schemas.microsoft.com/office/word/2015/wordml/symex" xmlns:wpg="http://schemas.microsoft.com/office/word/2010/wordprocessingGroup" xmlns:wpi="http://schemas.microsoft.com/office/word/2010/wordprocessingInk" xmlns:wne="http://schemas.microsoft.com/office/word/2006/wordml" xmlns:wps="http://schemas.microsoft.com/office/word/2010/wordprocessingShape" mc:Ignorable="w14 w15 w16se w16cid w16 w16cex w16sdtdh w16sdtfl w16du wp14">
+  <w:footnote w:type="separator" w:id="-1">
+    <w:p>
+      <w:pPr>
+        <w:spacing w:after="0" w:line="240" w:lineRule="auto"/>
+      </w:pPr>
+      <w:r>
+        <w:separator/>
+      </w:r>
+    </w:p>
+  </w:footnote>
+  <w:footnote w:type="continuationSeparator" w:id="0">
+    <w:p>
+      <w:pPr>
+        <w:spacing w:after="0" w:line="240" w:lineRule="auto"/>
+      </w:pPr>
+      <w:r>
+        <w:continuationSeparator/>
+      </w:r>
+    </w:p>
+  </w:footnote>
+</w:footnotes>
+</file>
+
+<file path=word/header1.xml><?xml version="1.0" encoding="utf-8"?>
+<w:hdr xmlns:wpc="http://schemas.microsoft.com/office/word/2010/wordprocessingCanvas" xmlns:cx="http://schemas.microsoft.com/office/drawing/2014/chartex" xmlns:cx1="http://schemas.microsoft.com/office/drawing/2015/9/8/chartex" xmlns:cx2="http://schemas.microsoft.com/office/drawing/2015/10/21/chartex" xmlns:cx3="http://schemas.microsoft.com/office/drawing/2016/5/9/chartex" xmlns:cx4="http://schemas.microsoft.com/office/drawing/2016/5/10/chartex" xmlns:cx5="http://schemas.microsoft.com/office/drawing/2016/5/11/chartex" xmlns:cx6="http://schemas.microsoft.com/office/drawing/2016/5/12/chartex" xmlns:cx7="http://schemas.microsoft.com/office/drawing/2016/5/13/chartex" xmlns:cx8="http://schemas.microsoft.com/office/drawing/2016/5/14/chartex" xmlns:mc="http://schemas.openxmlformats.org/markup-compatibility/2006" xmlns:aink="http://schemas.microsoft.com/office/drawing/2016/ink" xmlns:am3d="http://schemas.microsoft.com/office/drawing/2017/model3d" xmlns:o="urn:schemas-microsoft-com:office:office" xmlns:oel="http://schemas.microsoft.com/office/2019/extlst" xmlns:r="http://schemas.openxmlformats.org/officeDocument/2006/relationships" xmlns:m="http://schemas.openxmlformats.org/officeDocument/2006/math" xmlns:v="urn:schemas-microsoft-com:vml" xmlns:wp14="http://schemas.microsoft.com/office/word/2010/wordprocessingDrawing" xmlns:wp="http://schemas.openxmlformats.org/drawingml/2006/wordprocessingDrawing" xmlns:w10="urn:schemas-microsoft-com:office:word" xmlns:w="http://schemas.openxmlformats.org/wordprocessingml/2006/main" xmlns:w14="http://schemas.microsoft.com/office/word/2010/wordml" xmlns:w15="http://schemas.microsoft.com/office/word/2012/wordml" xmlns:w16cex="http://schemas.microsoft.com/office/word/2018/wordml/cex" xmlns:w16cid="http://schemas.microsoft.com/office/word/2016/wordml/cid" xmlns:w16="http://schemas.microsoft.com/office/word/2018/wordml" xmlns:w16du="http://schemas.microsoft.com/office/word/2023/wordml/word16du" xmlns:w16sdtdh="http://schemas.microsoft.com/office/word/2020/wordml/sdtdatahash" xmlns:w16sdtfl="http://schemas.microsoft.com/office/word/2024/wordml/sdtformatlock" xmlns:w16se="http://schemas.microsoft.com/office/word/2015/wordml/symex" xmlns:wpg="http://schemas.microsoft.com/office/word/2010/wordprocessingGroup" xmlns:wpi="http://schemas.microsoft.com/office/word/2010/wordprocessingInk" xmlns:wne="http://schemas.microsoft.com/office/word/2006/wordml" xmlns:wps="http://schemas.microsoft.com/office/word/2010/wordprocessingShape" mc:Ignorable="w14 w15 w16se w16cid w16 w16cex w16sdtdh w16sdtfl w16du wp14">
+  <w:sdt>
+    <w:sdtPr>
+      <w:id w:val="-1318336367"/>
+      <w:docPartObj>
+        <w:docPartGallery w:val="Page Numbers (Top of Page)"/>
+        <w:docPartUnique/>
+      </w:docPartObj>
+    </w:sdtPr>
+    <w:sdtContent>
+      <w:p>
+        <w:pPr>
+          <w:pStyle w:val="Header"/>
+          <w:jc w:val="right"/>
+        </w:pPr>
+        <w:r>
+          <w:t xml:space="preserve">Page </w:t>
+        </w:r>
+        <w:r>
+          <w:rPr>
+            <w:b/>
+            <w:bCs/>
+          </w:rPr>
+          <w:fldChar w:fldCharType="begin"/>
+        </w:r>
+        <w:r>
+          <w:rPr>
+            <w:b/>
+            <w:bCs/>
+          </w:rPr>
+          <w:instrText xml:space="preserve"> PAGE </w:instrText>
+        </w:r>
+        <w:r>
+          <w:rPr>
+            <w:b/>
+            <w:bCs/>
+          </w:rPr>
+          <w:fldChar w:fldCharType="separate"/>
+        </w:r>
+        <w:r>
+          <w:rPr>
+            <w:b/>
+            <w:bCs/>
+            <w:noProof/>
+          </w:rPr>
+          <w:t>2</w:t>
+        </w:r>
+        <w:r>
+          <w:rPr>
+            <w:b/>
+            <w:bCs/>
+          </w:rPr>
+          <w:fldChar w:fldCharType="end"/>
+        </w:r>
+        <w:r>
+          <w:t xml:space="preserve"> of </w:t>
+        </w:r>
+        <w:r>
+          <w:rPr>
+            <w:b/>
+            <w:bCs/>
+          </w:rPr>
+          <w:fldChar w:fldCharType="begin"/>
+        </w:r>
+        <w:r>
+          <w:rPr>
+            <w:b/>
+            <w:bCs/>
+          </w:rPr>
+          <w:instrText xml:space="preserve"> NUMPAGES  </w:instrText>
+        </w:r>
+        <w:r>
+          <w:rPr>
+            <w:b/>
+            <w:bCs/>
+          </w:rPr>
+          <w:fldChar w:fldCharType="separate"/>
+        </w:r>
+        <w:r>
+          <w:rPr>
+            <w:b/>
+            <w:bCs/>
+            <w:noProof/>
+          </w:rPr>
+          <w:t>2</w:t>
+        </w:r>
+        <w:r>
+          <w:rPr>
+            <w:b/>
+            <w:bCs/>
+          </w:rPr>
+          <w:fldChar w:fldCharType="end"/>
+        </w:r>
+      </w:p>
+    </w:sdtContent>
+  </w:sdt>
+  <w:p>
+    <w:pPr>
+      <w:pStyle w:val="Header"/>
+    </w:pPr>
+  </w:p>
+</w:hdr>
+</file>
+
 <file path=word/numbering.xml><?xml version="1.0" encoding="utf-8"?>
 <w:numbering xmlns:wpc="http://schemas.microsoft.com/office/word/2010/wordprocessingCanvas" xmlns:cx="http://schemas.microsoft.com/office/drawing/2014/chartex" xmlns:cx1="http://schemas.microsoft.com/office/drawing/2015/9/8/chartex" xmlns:cx2="http://schemas.microsoft.com/office/drawing/2015/10/21/chartex" xmlns:cx3="http://schemas.microsoft.com/office/drawing/2016/5/9/chartex" xmlns:cx4="http://schemas.microsoft.com/office/drawing/2016/5/10/chartex" xmlns:cx5="http://schemas.microsoft.com/office/drawing/2016/5/11/chartex" xmlns:cx6="http://schemas.microsoft.com/office/drawing/2016/5/12/chartex" xmlns:cx7="http://schemas.microsoft.com/office/drawing/2016/5/13/chartex" xmlns:cx8="http://schemas.microsoft.com/office/drawing/2016/5/14/chartex" xmlns:mc="http://schemas.openxmlformats.org/markup-compatibility/2006" xmlns:aink="http://schemas.microsoft.com/office/drawing/2016/ink" xmlns:am3d="http://schemas.microsoft.com/office/drawing/2017/model3d" xmlns:o="urn:schemas-microsoft-com:office:office" xmlns:oel="http://schemas.microsoft.com/office/2019/extlst" xmlns:r="http://schemas.openxmlformats.org/officeDocument/2006/relationships" xmlns:m="http://schemas.openxmlformats.org/officeDocument/2006/math" xmlns:v="urn:schemas-microsoft-com:vml" xmlns:wp14="http://schemas.microsoft.com/office/word/2010/wordprocessingDrawing" xmlns:wp="http://schemas.openxmlformats.org/drawingml/2006/wordprocessingDrawing" xmlns:w10="urn:schemas-microsoft-com:office:word" xmlns:w="http://schemas.openxmlformats.org/wordprocessingml/2006/main" xmlns:w14="http://schemas.microsoft.com/office/word/2010/wordml" xmlns:w15="http://schemas.microsoft.com/office/word/2012/wordml" xmlns:w16cex="http://schemas.microsoft.com/office/word/2018/wordml/cex" xmlns:w16cid="http://schemas.microsoft.com/office/word/2016/wordml/cid" xmlns:w16="http://schemas.microsoft.com/office/word/2018/wordml" xmlns:w16du="http://schemas.microsoft.com/office/word/2023/wordml/word16du" xmlns:w16sdtdh="http://schemas.microsoft.com/office/word/2020/wordml/sdtdatahash" xmlns:w16sdtfl="http://schemas.microsoft.com/office/word/2024/wordml/sdtformatlock" xmlns:w16se="http://schemas.microsoft.com/office/word/2015/wordml/symex" xmlns:wpg="http://schemas.microsoft.com/office/word/2010/wordprocessingGroup" xmlns:wpi="http://schemas.microsoft.com/office/word/2010/wordprocessingInk" xmlns:wne="http://schemas.microsoft.com/office/word/2006/wordml" xmlns:wps="http://schemas.microsoft.com/office/word/2010/wordprocessingShape" mc:Ignorable="w14 w15 w16se w16cid w16 w16cex w16sdtdh w16sdtfl w16du wp14">
   <w:abstractNum w:abstractNumId="0" w15:restartNumberingAfterBreak="0">
@@ -375,6 +1880,119 @@
     </w:lvl>
   </w:abstractNum>
   <w:abstractNum w:abstractNumId="1" w15:restartNumberingAfterBreak="0">
+    <w:nsid w:val="13671B39"/>
+    <w:multiLevelType w:val="hybridMultilevel"/>
+    <w:tmpl w:val="FD7C00D6"/>
+    <w:lvl w:ilvl="0" w:tplc="984E8E3E">
+      <w:start w:val="1"/>
+      <w:numFmt w:val="bullet"/>
+      <w:lvlText w:val="·"/>
+      <w:lvlJc w:val="left"/>
+      <w:pPr>
+        <w:ind w:left="360" w:hanging="360"/>
+      </w:pPr>
+      <w:rPr>
+        <w:rFonts w:ascii="Symbol" w:hAnsi="Symbol" w:hint="default"/>
+      </w:rPr>
+    </w:lvl>
+    <w:lvl w:ilvl="1" w:tplc="04090003">
+      <w:start w:val="1"/>
+      <w:numFmt w:val="bullet"/>
+      <w:lvlText w:val="o"/>
+      <w:lvlJc w:val="left"/>
+      <w:pPr>
+        <w:ind w:left="1440" w:hanging="360"/>
+      </w:pPr>
+      <w:rPr>
+        <w:rFonts w:ascii="Courier New" w:hAnsi="Courier New" w:cs="Courier New" w:hint="default"/>
+      </w:rPr>
+    </w:lvl>
+    <w:lvl w:ilvl="2" w:tplc="04090005" w:tentative="1">
+      <w:start w:val="1"/>
+      <w:numFmt w:val="bullet"/>
+      <w:lvlText w:val=""/>
+      <w:lvlJc w:val="left"/>
+      <w:pPr>
+        <w:ind w:left="2160" w:hanging="360"/>
+      </w:pPr>
+      <w:rPr>
+        <w:rFonts w:ascii="Wingdings" w:hAnsi="Wingdings" w:hint="default"/>
+      </w:rPr>
+    </w:lvl>
+    <w:lvl w:ilvl="3" w:tplc="04090001" w:tentative="1">
+      <w:start w:val="1"/>
+      <w:numFmt w:val="bullet"/>
+      <w:lvlText w:val=""/>
+      <w:lvlJc w:val="left"/>
+      <w:pPr>
+        <w:ind w:left="2880" w:hanging="360"/>
+      </w:pPr>
+      <w:rPr>
+        <w:rFonts w:ascii="Symbol" w:hAnsi="Symbol" w:hint="default"/>
+      </w:rPr>
+    </w:lvl>
+    <w:lvl w:ilvl="4" w:tplc="04090003" w:tentative="1">
+      <w:start w:val="1"/>
+      <w:numFmt w:val="bullet"/>
+      <w:lvlText w:val="o"/>
+      <w:lvlJc w:val="left"/>
+      <w:pPr>
+        <w:ind w:left="3600" w:hanging="360"/>
+      </w:pPr>
+      <w:rPr>
+        <w:rFonts w:ascii="Courier New" w:hAnsi="Courier New" w:cs="Courier New" w:hint="default"/>
+      </w:rPr>
+    </w:lvl>
+    <w:lvl w:ilvl="5" w:tplc="04090005" w:tentative="1">
+      <w:start w:val="1"/>
+      <w:numFmt w:val="bullet"/>
+      <w:lvlText w:val=""/>
+      <w:lvlJc w:val="left"/>
+      <w:pPr>
+        <w:ind w:left="4320" w:hanging="360"/>
+      </w:pPr>
+      <w:rPr>
+        <w:rFonts w:ascii="Wingdings" w:hAnsi="Wingdings" w:hint="default"/>
+      </w:rPr>
+    </w:lvl>
+    <w:lvl w:ilvl="6" w:tplc="04090001" w:tentative="1">
+      <w:start w:val="1"/>
+      <w:numFmt w:val="bullet"/>
+      <w:lvlText w:val=""/>
+      <w:lvlJc w:val="left"/>
+      <w:pPr>
+        <w:ind w:left="5040" w:hanging="360"/>
+      </w:pPr>
+      <w:rPr>
+        <w:rFonts w:ascii="Symbol" w:hAnsi="Symbol" w:hint="default"/>
+      </w:rPr>
+    </w:lvl>
+    <w:lvl w:ilvl="7" w:tplc="04090003" w:tentative="1">
+      <w:start w:val="1"/>
+      <w:numFmt w:val="bullet"/>
+      <w:lvlText w:val="o"/>
+      <w:lvlJc w:val="left"/>
+      <w:pPr>
+        <w:ind w:left="5760" w:hanging="360"/>
+      </w:pPr>
+      <w:rPr>
+        <w:rFonts w:ascii="Courier New" w:hAnsi="Courier New" w:cs="Courier New" w:hint="default"/>
+      </w:rPr>
+    </w:lvl>
+    <w:lvl w:ilvl="8" w:tplc="04090005" w:tentative="1">
+      <w:start w:val="1"/>
+      <w:numFmt w:val="bullet"/>
+      <w:lvlText w:val=""/>
+      <w:lvlJc w:val="left"/>
+      <w:pPr>
+        <w:ind w:left="6480" w:hanging="360"/>
+      </w:pPr>
+      <w:rPr>
+        <w:rFonts w:ascii="Wingdings" w:hAnsi="Wingdings" w:hint="default"/>
+      </w:rPr>
+    </w:lvl>
+  </w:abstractNum>
+  <w:abstractNum w:abstractNumId="2" w15:restartNumberingAfterBreak="0">
     <w:nsid w:val="15ED52F3"/>
     <w:multiLevelType w:val="multilevel"/>
     <w:tmpl w:val="EC260FA0"/>
@@ -523,7 +2141,120 @@
       </w:rPr>
     </w:lvl>
   </w:abstractNum>
-  <w:abstractNum w:abstractNumId="2" w15:restartNumberingAfterBreak="0">
+  <w:abstractNum w:abstractNumId="3" w15:restartNumberingAfterBreak="0">
+    <w:nsid w:val="1C2BF874"/>
+    <w:multiLevelType w:val="hybridMultilevel"/>
+    <w:tmpl w:val="8AEE490A"/>
+    <w:lvl w:ilvl="0" w:tplc="984E8E3E">
+      <w:start w:val="1"/>
+      <w:numFmt w:val="bullet"/>
+      <w:lvlText w:val="·"/>
+      <w:lvlJc w:val="left"/>
+      <w:pPr>
+        <w:ind w:left="360" w:hanging="360"/>
+      </w:pPr>
+      <w:rPr>
+        <w:rFonts w:ascii="Symbol" w:hAnsi="Symbol" w:hint="default"/>
+      </w:rPr>
+    </w:lvl>
+    <w:lvl w:ilvl="1" w:tplc="8CFE5A76">
+      <w:start w:val="1"/>
+      <w:numFmt w:val="bullet"/>
+      <w:lvlText w:val="o"/>
+      <w:lvlJc w:val="left"/>
+      <w:pPr>
+        <w:ind w:left="1080" w:hanging="360"/>
+      </w:pPr>
+      <w:rPr>
+        <w:rFonts w:ascii="Courier New" w:hAnsi="Courier New" w:hint="default"/>
+      </w:rPr>
+    </w:lvl>
+    <w:lvl w:ilvl="2" w:tplc="DDA0E104">
+      <w:start w:val="1"/>
+      <w:numFmt w:val="bullet"/>
+      <w:lvlText w:val=""/>
+      <w:lvlJc w:val="left"/>
+      <w:pPr>
+        <w:ind w:left="1800" w:hanging="360"/>
+      </w:pPr>
+      <w:rPr>
+        <w:rFonts w:ascii="Wingdings" w:hAnsi="Wingdings" w:hint="default"/>
+      </w:rPr>
+    </w:lvl>
+    <w:lvl w:ilvl="3" w:tplc="EC8C6828">
+      <w:start w:val="1"/>
+      <w:numFmt w:val="bullet"/>
+      <w:lvlText w:val=""/>
+      <w:lvlJc w:val="left"/>
+      <w:pPr>
+        <w:ind w:left="2520" w:hanging="360"/>
+      </w:pPr>
+      <w:rPr>
+        <w:rFonts w:ascii="Symbol" w:hAnsi="Symbol" w:hint="default"/>
+      </w:rPr>
+    </w:lvl>
+    <w:lvl w:ilvl="4" w:tplc="4C3617F6">
+      <w:start w:val="1"/>
+      <w:numFmt w:val="bullet"/>
+      <w:lvlText w:val="o"/>
+      <w:lvlJc w:val="left"/>
+      <w:pPr>
+        <w:ind w:left="3240" w:hanging="360"/>
+      </w:pPr>
+      <w:rPr>
+        <w:rFonts w:ascii="Courier New" w:hAnsi="Courier New" w:hint="default"/>
+      </w:rPr>
+    </w:lvl>
+    <w:lvl w:ilvl="5" w:tplc="C1A46922">
+      <w:start w:val="1"/>
+      <w:numFmt w:val="bullet"/>
+      <w:lvlText w:val=""/>
+      <w:lvlJc w:val="left"/>
+      <w:pPr>
+        <w:ind w:left="3960" w:hanging="360"/>
+      </w:pPr>
+      <w:rPr>
+        <w:rFonts w:ascii="Wingdings" w:hAnsi="Wingdings" w:hint="default"/>
+      </w:rPr>
+    </w:lvl>
+    <w:lvl w:ilvl="6" w:tplc="BECAD7A8">
+      <w:start w:val="1"/>
+      <w:numFmt w:val="bullet"/>
+      <w:lvlText w:val=""/>
+      <w:lvlJc w:val="left"/>
+      <w:pPr>
+        <w:ind w:left="4680" w:hanging="360"/>
+      </w:pPr>
+      <w:rPr>
+        <w:rFonts w:ascii="Symbol" w:hAnsi="Symbol" w:hint="default"/>
+      </w:rPr>
+    </w:lvl>
+    <w:lvl w:ilvl="7" w:tplc="C34A6D26">
+      <w:start w:val="1"/>
+      <w:numFmt w:val="bullet"/>
+      <w:lvlText w:val="o"/>
+      <w:lvlJc w:val="left"/>
+      <w:pPr>
+        <w:ind w:left="5400" w:hanging="360"/>
+      </w:pPr>
+      <w:rPr>
+        <w:rFonts w:ascii="Courier New" w:hAnsi="Courier New" w:hint="default"/>
+      </w:rPr>
+    </w:lvl>
+    <w:lvl w:ilvl="8" w:tplc="DD78076C">
+      <w:start w:val="1"/>
+      <w:numFmt w:val="bullet"/>
+      <w:lvlText w:val=""/>
+      <w:lvlJc w:val="left"/>
+      <w:pPr>
+        <w:ind w:left="6120" w:hanging="360"/>
+      </w:pPr>
+      <w:rPr>
+        <w:rFonts w:ascii="Wingdings" w:hAnsi="Wingdings" w:hint="default"/>
+      </w:rPr>
+    </w:lvl>
+  </w:abstractNum>
+  <w:abstractNum w:abstractNumId="4" w15:restartNumberingAfterBreak="0">
     <w:nsid w:val="1C60508F"/>
     <w:multiLevelType w:val="multilevel"/>
     <w:tmpl w:val="A426B1B4"/>
@@ -672,7 +2403,7 @@
       </w:rPr>
     </w:lvl>
   </w:abstractNum>
-  <w:abstractNum w:abstractNumId="3" w15:restartNumberingAfterBreak="0">
+  <w:abstractNum w:abstractNumId="5" w15:restartNumberingAfterBreak="0">
     <w:nsid w:val="27BD2E4B"/>
     <w:multiLevelType w:val="multilevel"/>
     <w:tmpl w:val="4CC0E6E4"/>
@@ -821,7 +2552,7 @@
       </w:rPr>
     </w:lvl>
   </w:abstractNum>
-  <w:abstractNum w:abstractNumId="4" w15:restartNumberingAfterBreak="0">
+  <w:abstractNum w:abstractNumId="6" w15:restartNumberingAfterBreak="0">
     <w:nsid w:val="31B812D8"/>
     <w:multiLevelType w:val="multilevel"/>
     <w:tmpl w:val="5D1C68D6"/>
@@ -970,7 +2701,120 @@
       </w:rPr>
     </w:lvl>
   </w:abstractNum>
-  <w:abstractNum w:abstractNumId="5" w15:restartNumberingAfterBreak="0">
+  <w:abstractNum w:abstractNumId="7" w15:restartNumberingAfterBreak="0">
+    <w:nsid w:val="36683282"/>
+    <w:multiLevelType w:val="hybridMultilevel"/>
+    <w:tmpl w:val="FFFFFFFF"/>
+    <w:lvl w:ilvl="0" w:tplc="A740CD72">
+      <w:start w:val="1"/>
+      <w:numFmt w:val="bullet"/>
+      <w:lvlText w:val="·"/>
+      <w:lvlJc w:val="left"/>
+      <w:pPr>
+        <w:ind w:left="360" w:hanging="360"/>
+      </w:pPr>
+      <w:rPr>
+        <w:rFonts w:ascii="Symbol" w:hAnsi="Symbol" w:hint="default"/>
+      </w:rPr>
+    </w:lvl>
+    <w:lvl w:ilvl="1" w:tplc="3B2A359E">
+      <w:start w:val="1"/>
+      <w:numFmt w:val="bullet"/>
+      <w:lvlText w:val="o"/>
+      <w:lvlJc w:val="left"/>
+      <w:pPr>
+        <w:ind w:left="1080" w:hanging="360"/>
+      </w:pPr>
+      <w:rPr>
+        <w:rFonts w:ascii="Courier New" w:hAnsi="Courier New" w:hint="default"/>
+      </w:rPr>
+    </w:lvl>
+    <w:lvl w:ilvl="2" w:tplc="4A02B6F4">
+      <w:start w:val="1"/>
+      <w:numFmt w:val="bullet"/>
+      <w:lvlText w:val=""/>
+      <w:lvlJc w:val="left"/>
+      <w:pPr>
+        <w:ind w:left="1800" w:hanging="360"/>
+      </w:pPr>
+      <w:rPr>
+        <w:rFonts w:ascii="Wingdings" w:hAnsi="Wingdings" w:hint="default"/>
+      </w:rPr>
+    </w:lvl>
+    <w:lvl w:ilvl="3" w:tplc="3BF4818C">
+      <w:start w:val="1"/>
+      <w:numFmt w:val="bullet"/>
+      <w:lvlText w:val=""/>
+      <w:lvlJc w:val="left"/>
+      <w:pPr>
+        <w:ind w:left="2520" w:hanging="360"/>
+      </w:pPr>
+      <w:rPr>
+        <w:rFonts w:ascii="Symbol" w:hAnsi="Symbol" w:hint="default"/>
+      </w:rPr>
+    </w:lvl>
+    <w:lvl w:ilvl="4" w:tplc="6D9C732C">
+      <w:start w:val="1"/>
+      <w:numFmt w:val="bullet"/>
+      <w:lvlText w:val="o"/>
+      <w:lvlJc w:val="left"/>
+      <w:pPr>
+        <w:ind w:left="3240" w:hanging="360"/>
+      </w:pPr>
+      <w:rPr>
+        <w:rFonts w:ascii="Courier New" w:hAnsi="Courier New" w:hint="default"/>
+      </w:rPr>
+    </w:lvl>
+    <w:lvl w:ilvl="5" w:tplc="EA50847C">
+      <w:start w:val="1"/>
+      <w:numFmt w:val="bullet"/>
+      <w:lvlText w:val=""/>
+      <w:lvlJc w:val="left"/>
+      <w:pPr>
+        <w:ind w:left="3960" w:hanging="360"/>
+      </w:pPr>
+      <w:rPr>
+        <w:rFonts w:ascii="Wingdings" w:hAnsi="Wingdings" w:hint="default"/>
+      </w:rPr>
+    </w:lvl>
+    <w:lvl w:ilvl="6" w:tplc="11462C1C">
+      <w:start w:val="1"/>
+      <w:numFmt w:val="bullet"/>
+      <w:lvlText w:val=""/>
+      <w:lvlJc w:val="left"/>
+      <w:pPr>
+        <w:ind w:left="4680" w:hanging="360"/>
+      </w:pPr>
+      <w:rPr>
+        <w:rFonts w:ascii="Symbol" w:hAnsi="Symbol" w:hint="default"/>
+      </w:rPr>
+    </w:lvl>
+    <w:lvl w:ilvl="7" w:tplc="B0FAE860">
+      <w:start w:val="1"/>
+      <w:numFmt w:val="bullet"/>
+      <w:lvlText w:val="o"/>
+      <w:lvlJc w:val="left"/>
+      <w:pPr>
+        <w:ind w:left="5400" w:hanging="360"/>
+      </w:pPr>
+      <w:rPr>
+        <w:rFonts w:ascii="Courier New" w:hAnsi="Courier New" w:hint="default"/>
+      </w:rPr>
+    </w:lvl>
+    <w:lvl w:ilvl="8" w:tplc="5B36C262">
+      <w:start w:val="1"/>
+      <w:numFmt w:val="bullet"/>
+      <w:lvlText w:val=""/>
+      <w:lvlJc w:val="left"/>
+      <w:pPr>
+        <w:ind w:left="6120" w:hanging="360"/>
+      </w:pPr>
+      <w:rPr>
+        <w:rFonts w:ascii="Wingdings" w:hAnsi="Wingdings" w:hint="default"/>
+      </w:rPr>
+    </w:lvl>
+  </w:abstractNum>
+  <w:abstractNum w:abstractNumId="8" w15:restartNumberingAfterBreak="0">
     <w:nsid w:val="3A1A2529"/>
     <w:multiLevelType w:val="multilevel"/>
     <w:tmpl w:val="997EEABC"/>
@@ -1119,7 +2963,7 @@
       </w:rPr>
     </w:lvl>
   </w:abstractNum>
-  <w:abstractNum w:abstractNumId="6" w15:restartNumberingAfterBreak="0">
+  <w:abstractNum w:abstractNumId="9" w15:restartNumberingAfterBreak="0">
     <w:nsid w:val="3D4959FE"/>
     <w:multiLevelType w:val="multilevel"/>
     <w:tmpl w:val="36AE330C"/>
@@ -1268,7 +3112,7 @@
       </w:rPr>
     </w:lvl>
   </w:abstractNum>
-  <w:abstractNum w:abstractNumId="7" w15:restartNumberingAfterBreak="0">
+  <w:abstractNum w:abstractNumId="10" w15:restartNumberingAfterBreak="0">
     <w:nsid w:val="3E393EEA"/>
     <w:multiLevelType w:val="multilevel"/>
     <w:tmpl w:val="A596DD56"/>
@@ -1417,7 +3261,7 @@
       </w:rPr>
     </w:lvl>
   </w:abstractNum>
-  <w:abstractNum w:abstractNumId="8" w15:restartNumberingAfterBreak="0">
+  <w:abstractNum w:abstractNumId="11" w15:restartNumberingAfterBreak="0">
     <w:nsid w:val="4E5A27EC"/>
     <w:multiLevelType w:val="multilevel"/>
     <w:tmpl w:val="9CF021BA"/>
@@ -1566,7 +3410,120 @@
       </w:rPr>
     </w:lvl>
   </w:abstractNum>
-  <w:abstractNum w:abstractNumId="9" w15:restartNumberingAfterBreak="0">
+  <w:abstractNum w:abstractNumId="12" w15:restartNumberingAfterBreak="0">
+    <w:nsid w:val="55C0EBD3"/>
+    <w:multiLevelType w:val="hybridMultilevel"/>
+    <w:tmpl w:val="A16648DC"/>
+    <w:lvl w:ilvl="0" w:tplc="71D69D64">
+      <w:start w:val="1"/>
+      <w:numFmt w:val="bullet"/>
+      <w:lvlText w:val="·"/>
+      <w:lvlJc w:val="left"/>
+      <w:pPr>
+        <w:ind w:left="360" w:hanging="360"/>
+      </w:pPr>
+      <w:rPr>
+        <w:rFonts w:ascii="Symbol" w:hAnsi="Symbol" w:hint="default"/>
+      </w:rPr>
+    </w:lvl>
+    <w:lvl w:ilvl="1" w:tplc="B66A8D32">
+      <w:start w:val="1"/>
+      <w:numFmt w:val="bullet"/>
+      <w:lvlText w:val="o"/>
+      <w:lvlJc w:val="left"/>
+      <w:pPr>
+        <w:ind w:left="1080" w:hanging="360"/>
+      </w:pPr>
+      <w:rPr>
+        <w:rFonts w:ascii="Courier New" w:hAnsi="Courier New" w:hint="default"/>
+      </w:rPr>
+    </w:lvl>
+    <w:lvl w:ilvl="2" w:tplc="3D90516C">
+      <w:start w:val="1"/>
+      <w:numFmt w:val="bullet"/>
+      <w:lvlText w:val=""/>
+      <w:lvlJc w:val="left"/>
+      <w:pPr>
+        <w:ind w:left="1800" w:hanging="360"/>
+      </w:pPr>
+      <w:rPr>
+        <w:rFonts w:ascii="Wingdings" w:hAnsi="Wingdings" w:hint="default"/>
+      </w:rPr>
+    </w:lvl>
+    <w:lvl w:ilvl="3" w:tplc="F6408D68">
+      <w:start w:val="1"/>
+      <w:numFmt w:val="bullet"/>
+      <w:lvlText w:val=""/>
+      <w:lvlJc w:val="left"/>
+      <w:pPr>
+        <w:ind w:left="2520" w:hanging="360"/>
+      </w:pPr>
+      <w:rPr>
+        <w:rFonts w:ascii="Symbol" w:hAnsi="Symbol" w:hint="default"/>
+      </w:rPr>
+    </w:lvl>
+    <w:lvl w:ilvl="4" w:tplc="78748A1A">
+      <w:start w:val="1"/>
+      <w:numFmt w:val="bullet"/>
+      <w:lvlText w:val="o"/>
+      <w:lvlJc w:val="left"/>
+      <w:pPr>
+        <w:ind w:left="3240" w:hanging="360"/>
+      </w:pPr>
+      <w:rPr>
+        <w:rFonts w:ascii="Courier New" w:hAnsi="Courier New" w:hint="default"/>
+      </w:rPr>
+    </w:lvl>
+    <w:lvl w:ilvl="5" w:tplc="85DCDC12">
+      <w:start w:val="1"/>
+      <w:numFmt w:val="bullet"/>
+      <w:lvlText w:val=""/>
+      <w:lvlJc w:val="left"/>
+      <w:pPr>
+        <w:ind w:left="3960" w:hanging="360"/>
+      </w:pPr>
+      <w:rPr>
+        <w:rFonts w:ascii="Wingdings" w:hAnsi="Wingdings" w:hint="default"/>
+      </w:rPr>
+    </w:lvl>
+    <w:lvl w:ilvl="6" w:tplc="446A0F4A">
+      <w:start w:val="1"/>
+      <w:numFmt w:val="bullet"/>
+      <w:lvlText w:val=""/>
+      <w:lvlJc w:val="left"/>
+      <w:pPr>
+        <w:ind w:left="4680" w:hanging="360"/>
+      </w:pPr>
+      <w:rPr>
+        <w:rFonts w:ascii="Symbol" w:hAnsi="Symbol" w:hint="default"/>
+      </w:rPr>
+    </w:lvl>
+    <w:lvl w:ilvl="7" w:tplc="FD34791C">
+      <w:start w:val="1"/>
+      <w:numFmt w:val="bullet"/>
+      <w:lvlText w:val="o"/>
+      <w:lvlJc w:val="left"/>
+      <w:pPr>
+        <w:ind w:left="5400" w:hanging="360"/>
+      </w:pPr>
+      <w:rPr>
+        <w:rFonts w:ascii="Courier New" w:hAnsi="Courier New" w:hint="default"/>
+      </w:rPr>
+    </w:lvl>
+    <w:lvl w:ilvl="8" w:tplc="B31E02E0">
+      <w:start w:val="1"/>
+      <w:numFmt w:val="bullet"/>
+      <w:lvlText w:val=""/>
+      <w:lvlJc w:val="left"/>
+      <w:pPr>
+        <w:ind w:left="6120" w:hanging="360"/>
+      </w:pPr>
+      <w:rPr>
+        <w:rFonts w:ascii="Wingdings" w:hAnsi="Wingdings" w:hint="default"/>
+      </w:rPr>
+    </w:lvl>
+  </w:abstractNum>
+  <w:abstractNum w:abstractNumId="13" w15:restartNumberingAfterBreak="0">
     <w:nsid w:val="59FB34B7"/>
     <w:multiLevelType w:val="multilevel"/>
     <w:tmpl w:val="3D262870"/>
@@ -1715,7 +3672,7 @@
       </w:rPr>
     </w:lvl>
   </w:abstractNum>
-  <w:abstractNum w:abstractNumId="10" w15:restartNumberingAfterBreak="0">
+  <w:abstractNum w:abstractNumId="14" w15:restartNumberingAfterBreak="0">
     <w:nsid w:val="69EE2582"/>
     <w:multiLevelType w:val="multilevel"/>
     <w:tmpl w:val="33DE1A02"/>
@@ -1864,7 +3821,7 @@
       </w:rPr>
     </w:lvl>
   </w:abstractNum>
-  <w:abstractNum w:abstractNumId="11" w15:restartNumberingAfterBreak="0">
+  <w:abstractNum w:abstractNumId="15" w15:restartNumberingAfterBreak="0">
     <w:nsid w:val="6DF46DC0"/>
     <w:multiLevelType w:val="multilevel"/>
     <w:tmpl w:val="5016ACA0"/>
@@ -2013,7 +3970,7 @@
       </w:rPr>
     </w:lvl>
   </w:abstractNum>
-  <w:abstractNum w:abstractNumId="12" w15:restartNumberingAfterBreak="0">
+  <w:abstractNum w:abstractNumId="16" w15:restartNumberingAfterBreak="0">
     <w:nsid w:val="701C4426"/>
     <w:multiLevelType w:val="multilevel"/>
     <w:tmpl w:val="46CA091C"/>
@@ -2162,7 +4119,7 @@
       </w:rPr>
     </w:lvl>
   </w:abstractNum>
-  <w:abstractNum w:abstractNumId="13" w15:restartNumberingAfterBreak="0">
+  <w:abstractNum w:abstractNumId="17" w15:restartNumberingAfterBreak="0">
     <w:nsid w:val="79544CE2"/>
     <w:multiLevelType w:val="multilevel"/>
     <w:tmpl w:val="755E1AD2"/>
@@ -2311,7 +4268,7 @@
       </w:rPr>
     </w:lvl>
   </w:abstractNum>
-  <w:abstractNum w:abstractNumId="14" w15:restartNumberingAfterBreak="0">
+  <w:abstractNum w:abstractNumId="18" w15:restartNumberingAfterBreak="0">
     <w:nsid w:val="7ED21F12"/>
     <w:multiLevelType w:val="multilevel"/>
     <w:tmpl w:val="383CC3A6"/>
@@ -2461,48 +4418,60 @@
     </w:lvl>
   </w:abstractNum>
   <w:num w:numId="1" w16cid:durableId="1711418894">
-    <w:abstractNumId w:val="12"/>
+    <w:abstractNumId w:val="16"/>
   </w:num>
   <w:num w:numId="2" w16cid:durableId="1275402889">
     <w:abstractNumId w:val="0"/>
   </w:num>
   <w:num w:numId="3" w16cid:durableId="983970024">
+    <w:abstractNumId w:val="6"/>
+  </w:num>
+  <w:num w:numId="4" w16cid:durableId="774903593">
+    <w:abstractNumId w:val="18"/>
+  </w:num>
+  <w:num w:numId="5" w16cid:durableId="1587837922">
+    <w:abstractNumId w:val="9"/>
+  </w:num>
+  <w:num w:numId="6" w16cid:durableId="2045592811">
+    <w:abstractNumId w:val="15"/>
+  </w:num>
+  <w:num w:numId="7" w16cid:durableId="854071654">
+    <w:abstractNumId w:val="5"/>
+  </w:num>
+  <w:num w:numId="8" w16cid:durableId="1855150846">
     <w:abstractNumId w:val="4"/>
   </w:num>
-  <w:num w:numId="4" w16cid:durableId="774903593">
+  <w:num w:numId="9" w16cid:durableId="918364821">
+    <w:abstractNumId w:val="17"/>
+  </w:num>
+  <w:num w:numId="10" w16cid:durableId="1293287628">
+    <w:abstractNumId w:val="13"/>
+  </w:num>
+  <w:num w:numId="11" w16cid:durableId="1663511188">
+    <w:abstractNumId w:val="10"/>
+  </w:num>
+  <w:num w:numId="12" w16cid:durableId="1606422334">
+    <w:abstractNumId w:val="8"/>
+  </w:num>
+  <w:num w:numId="13" w16cid:durableId="285041562">
     <w:abstractNumId w:val="14"/>
   </w:num>
-  <w:num w:numId="5" w16cid:durableId="1587837922">
-    <w:abstractNumId w:val="6"/>
-  </w:num>
-  <w:num w:numId="6" w16cid:durableId="2045592811">
+  <w:num w:numId="14" w16cid:durableId="258022788">
     <w:abstractNumId w:val="11"/>
   </w:num>
-  <w:num w:numId="7" w16cid:durableId="854071654">
+  <w:num w:numId="15" w16cid:durableId="1637641541">
+    <w:abstractNumId w:val="2"/>
+  </w:num>
+  <w:num w:numId="16" w16cid:durableId="83036378">
+    <w:abstractNumId w:val="7"/>
+  </w:num>
+  <w:num w:numId="17" w16cid:durableId="379983050">
     <w:abstractNumId w:val="3"/>
   </w:num>
-  <w:num w:numId="8" w16cid:durableId="1855150846">
-    <w:abstractNumId w:val="2"/>
+  <w:num w:numId="18" w16cid:durableId="1785349580">
+    <w:abstractNumId w:val="12"/>
   </w:num>
-  <w:num w:numId="9" w16cid:durableId="918364821">
-    <w:abstractNumId w:val="13"/>
-  </w:num>
-  <w:num w:numId="10" w16cid:durableId="1293287628">
-    <w:abstractNumId w:val="9"/>
-  </w:num>
-  <w:num w:numId="11" w16cid:durableId="1663511188">
-    <w:abstractNumId w:val="7"/>
-  </w:num>
-  <w:num w:numId="12" w16cid:durableId="1606422334">
-    <w:abstractNumId w:val="5"/>
-  </w:num>
-  <w:num w:numId="13" w16cid:durableId="285041562">
-    <w:abstractNumId w:val="10"/>
-  </w:num>
-  <w:num w:numId="14" w16cid:durableId="258022788">
-    <w:abstractNumId w:val="8"/>
-  </w:num>
-  <w:num w:numId="15" w16cid:durableId="1637641541">
+  <w:num w:numId="19" w16cid:durableId="1750997430">
     <w:abstractNumId w:val="1"/>
   </w:num>
 </w:numbering>
@@ -2908,6 +4877,7 @@
   <w:style w:type="paragraph" w:default="1" w:styleId="Normal">
     <w:name w:val="Normal"/>
     <w:qFormat/>
+    <w:rsid w:val="00861747"/>
   </w:style>
   <w:style w:type="paragraph" w:styleId="Heading1">
     <w:name w:val="heading 1"/>
@@ -3425,6 +5395,99 @@
       <w:spacing w:val="5"/>
     </w:rPr>
   </w:style>
+  <w:style w:type="character" w:customStyle="1" w:styleId="s1">
+    <w:name w:val="s1"/>
+    <w:basedOn w:val="DefaultParagraphFont"/>
+    <w:rsid w:val="00861747"/>
+    <w:rPr>
+      <w:rFonts w:ascii="UICTFontTextStyleBody" w:hAnsi="UICTFontTextStyleBody" w:hint="default"/>
+      <w:b w:val="0"/>
+      <w:bCs w:val="0"/>
+      <w:i w:val="0"/>
+      <w:iCs w:val="0"/>
+      <w:sz w:val="26"/>
+      <w:szCs w:val="26"/>
+    </w:rPr>
+  </w:style>
+  <w:style w:type="paragraph" w:customStyle="1" w:styleId="li1">
+    <w:name w:val="li1"/>
+    <w:basedOn w:val="Normal"/>
+    <w:rsid w:val="00861747"/>
+    <w:pPr>
+      <w:spacing w:after="0" w:line="240" w:lineRule="auto"/>
+    </w:pPr>
+    <w:rPr>
+      <w:rFonts w:ascii=".AppleSystemUIFont" w:eastAsiaTheme="minorEastAsia" w:hAnsi=".AppleSystemUIFont" w:cs="Times New Roman"/>
+      <w:kern w:val="0"/>
+      <w:sz w:val="26"/>
+      <w:szCs w:val="26"/>
+      <w14:ligatures w14:val="none"/>
+    </w:rPr>
+  </w:style>
+  <w:style w:type="character" w:customStyle="1" w:styleId="apple-converted-space">
+    <w:name w:val="apple-converted-space"/>
+    <w:basedOn w:val="DefaultParagraphFont"/>
+    <w:rsid w:val="00861747"/>
+  </w:style>
+  <w:style w:type="paragraph" w:customStyle="1" w:styleId="p1">
+    <w:name w:val="p1"/>
+    <w:basedOn w:val="Normal"/>
+    <w:rsid w:val="00861747"/>
+    <w:pPr>
+      <w:spacing w:after="0" w:line="240" w:lineRule="auto"/>
+    </w:pPr>
+    <w:rPr>
+      <w:rFonts w:ascii=".AppleSystemUIFont" w:eastAsiaTheme="minorEastAsia" w:hAnsi=".AppleSystemUIFont" w:cs="Times New Roman"/>
+      <w:kern w:val="0"/>
+      <w:sz w:val="26"/>
+      <w:szCs w:val="26"/>
+      <w14:ligatures w14:val="none"/>
+    </w:rPr>
+  </w:style>
+  <w:style w:type="paragraph" w:styleId="Header">
+    <w:name w:val="header"/>
+    <w:basedOn w:val="Normal"/>
+    <w:link w:val="HeaderChar"/>
+    <w:uiPriority w:val="99"/>
+    <w:unhideWhenUsed/>
+    <w:rsid w:val="00861747"/>
+    <w:pPr>
+      <w:tabs>
+        <w:tab w:val="center" w:pos="4680"/>
+        <w:tab w:val="right" w:pos="9360"/>
+      </w:tabs>
+      <w:spacing w:after="0" w:line="240" w:lineRule="auto"/>
+    </w:pPr>
+  </w:style>
+  <w:style w:type="character" w:customStyle="1" w:styleId="HeaderChar">
+    <w:name w:val="Header Char"/>
+    <w:basedOn w:val="DefaultParagraphFont"/>
+    <w:link w:val="Header"/>
+    <w:uiPriority w:val="99"/>
+    <w:rsid w:val="00861747"/>
+  </w:style>
+  <w:style w:type="paragraph" w:styleId="Footer">
+    <w:name w:val="footer"/>
+    <w:basedOn w:val="Normal"/>
+    <w:link w:val="FooterChar"/>
+    <w:uiPriority w:val="99"/>
+    <w:unhideWhenUsed/>
+    <w:rsid w:val="00861747"/>
+    <w:pPr>
+      <w:tabs>
+        <w:tab w:val="center" w:pos="4680"/>
+        <w:tab w:val="right" w:pos="9360"/>
+      </w:tabs>
+      <w:spacing w:after="0" w:line="240" w:lineRule="auto"/>
+    </w:pPr>
+  </w:style>
+  <w:style w:type="character" w:customStyle="1" w:styleId="FooterChar">
+    <w:name w:val="Footer Char"/>
+    <w:basedOn w:val="DefaultParagraphFont"/>
+    <w:link w:val="Footer"/>
+    <w:uiPriority w:val="99"/>
+    <w:rsid w:val="00861747"/>
+  </w:style>
 </w:styles>
 </file>
 

</xml_diff>

<commit_message>
Update UserStories.docx with acceptance criteria
</commit_message>
<xml_diff>
--- a/documents/UserStories.docx
+++ b/documents/UserStories.docx
@@ -482,6 +482,15 @@
           <w:szCs w:val="24"/>
         </w:rPr>
         <w:t> </w:t>
+      </w:r>
+      <w:r>
+        <w:rPr>
+          <w:rStyle w:val="apple-converted-space"/>
+          <w:rFonts w:asciiTheme="majorHAnsi" w:eastAsia="Times New Roman" w:hAnsiTheme="majorHAnsi"/>
+          <w:sz w:val="24"/>
+          <w:szCs w:val="24"/>
+        </w:rPr>
+        <w:t xml:space="preserve"> </w:t>
       </w:r>
     </w:p>
     <w:p>

</xml_diff>

<commit_message>
Merge origin/main and resolve conflicts
</commit_message>
<xml_diff>
--- a/documents/UserStories.docx
+++ b/documents/UserStories.docx
@@ -128,15 +128,6 @@
         </w:rPr>
         <w:t> </w:t>
       </w:r>
-      <w:r>
-        <w:rPr>
-          <w:rStyle w:val="apple-converted-space"/>
-          <w:rFonts w:asciiTheme="majorHAnsi" w:eastAsia="Times New Roman" w:hAnsiTheme="majorHAnsi"/>
-          <w:sz w:val="24"/>
-          <w:szCs w:val="24"/>
-        </w:rPr>
-        <w:t xml:space="preserve"> </w:t>
-      </w:r>
     </w:p>
     <w:p>
       <w:pPr>
@@ -949,6 +940,15 @@
           <w:szCs w:val="24"/>
         </w:rPr>
         <w:t xml:space="preserve"> Users can view a list of their previous submissions with timestamps and form details.</w:t>
+      </w:r>
+      <w:r>
+        <w:rPr>
+          <w:rStyle w:val="s1"/>
+          <w:rFonts w:asciiTheme="majorHAnsi" w:hAnsiTheme="majorHAnsi"/>
+          <w:sz w:val="24"/>
+          <w:szCs w:val="24"/>
+        </w:rPr>
+        <w:t xml:space="preserve"> </w:t>
       </w:r>
     </w:p>
     <w:p>

</xml_diff>

<commit_message>
merge origin and added universal stories (in progress)
</commit_message>
<xml_diff>
--- a/documents/UserStories.docx
+++ b/documents/UserStories.docx
@@ -63,11 +63,13 @@
         <w:spacing w:after="0"/>
         <w:rPr>
           <w:rFonts w:asciiTheme="majorHAnsi" w:eastAsia="Aptos" w:hAnsiTheme="majorHAnsi" w:cs="Aptos"/>
-        </w:rPr>
-      </w:pPr>
-      <w:r>
-        <w:rPr>
-          <w:rFonts w:asciiTheme="majorHAnsi" w:eastAsia="Aptos" w:hAnsiTheme="majorHAnsi" w:cs="Aptos"/>
+          <w:strike/>
+        </w:rPr>
+      </w:pPr>
+      <w:r>
+        <w:rPr>
+          <w:rFonts w:asciiTheme="majorHAnsi" w:eastAsia="Aptos" w:hAnsiTheme="majorHAnsi" w:cs="Aptos"/>
+          <w:strike/>
         </w:rPr>
         <w:t xml:space="preserve">As </w:t>
       </w:r>
@@ -76,12 +78,14 @@
           <w:rFonts w:asciiTheme="majorHAnsi" w:eastAsia="Aptos" w:hAnsiTheme="majorHAnsi" w:cs="Aptos"/>
           <w:i/>
           <w:iCs/>
+          <w:strike/>
         </w:rPr>
         <w:t>president</w:t>
       </w:r>
       <w:r>
         <w:rPr>
           <w:rFonts w:asciiTheme="majorHAnsi" w:eastAsia="Aptos" w:hAnsiTheme="majorHAnsi" w:cs="Aptos"/>
+          <w:strike/>
         </w:rPr>
         <w:t xml:space="preserve">, I want to have secure login functionality so that my role is only accessible by me. </w:t>
       </w:r>
@@ -95,6 +99,7 @@
         </w:numPr>
         <w:rPr>
           <w:rFonts w:asciiTheme="majorHAnsi" w:eastAsia="Times New Roman" w:hAnsiTheme="majorHAnsi"/>
+          <w:strike/>
           <w:sz w:val="24"/>
           <w:szCs w:val="24"/>
         </w:rPr>
@@ -105,6 +110,7 @@
           <w:rFonts w:asciiTheme="majorHAnsi" w:eastAsia="Times New Roman" w:hAnsiTheme="majorHAnsi"/>
           <w:b/>
           <w:bCs/>
+          <w:strike/>
           <w:sz w:val="24"/>
           <w:szCs w:val="24"/>
         </w:rPr>
@@ -114,6 +120,7 @@
         <w:rPr>
           <w:rStyle w:val="s1"/>
           <w:rFonts w:asciiTheme="majorHAnsi" w:eastAsia="Times New Roman" w:hAnsiTheme="majorHAnsi"/>
+          <w:strike/>
           <w:sz w:val="24"/>
           <w:szCs w:val="24"/>
         </w:rPr>
@@ -123,6 +130,7 @@
         <w:rPr>
           <w:rStyle w:val="apple-converted-space"/>
           <w:rFonts w:asciiTheme="majorHAnsi" w:eastAsia="Times New Roman" w:hAnsiTheme="majorHAnsi"/>
+          <w:strike/>
           <w:sz w:val="24"/>
           <w:szCs w:val="24"/>
         </w:rPr>
@@ -316,11 +324,13 @@
         <w:spacing w:after="0"/>
         <w:rPr>
           <w:rFonts w:asciiTheme="majorHAnsi" w:eastAsia="Aptos" w:hAnsiTheme="majorHAnsi" w:cs="Aptos"/>
-        </w:rPr>
-      </w:pPr>
-      <w:r>
-        <w:rPr>
-          <w:rFonts w:asciiTheme="majorHAnsi" w:eastAsia="Aptos" w:hAnsiTheme="majorHAnsi" w:cs="Aptos"/>
+          <w:strike/>
+        </w:rPr>
+      </w:pPr>
+      <w:r>
+        <w:rPr>
+          <w:rFonts w:asciiTheme="majorHAnsi" w:eastAsia="Aptos" w:hAnsiTheme="majorHAnsi" w:cs="Aptos"/>
+          <w:strike/>
         </w:rPr>
         <w:t xml:space="preserve">As </w:t>
       </w:r>
@@ -329,12 +339,14 @@
           <w:rFonts w:asciiTheme="majorHAnsi" w:eastAsia="Aptos" w:hAnsiTheme="majorHAnsi" w:cs="Aptos"/>
           <w:i/>
           <w:iCs/>
+          <w:strike/>
         </w:rPr>
         <w:t>president</w:t>
       </w:r>
       <w:r>
         <w:rPr>
           <w:rFonts w:asciiTheme="majorHAnsi" w:eastAsia="Aptos" w:hAnsiTheme="majorHAnsi" w:cs="Aptos"/>
+          <w:strike/>
         </w:rPr>
         <w:t xml:space="preserve">, I want to be able to reset my password in case I forget it so that I can regain access to my account. </w:t>
       </w:r>
@@ -348,6 +360,7 @@
         </w:numPr>
         <w:rPr>
           <w:rFonts w:asciiTheme="majorHAnsi" w:eastAsia="Times New Roman" w:hAnsiTheme="majorHAnsi"/>
+          <w:strike/>
           <w:sz w:val="24"/>
           <w:szCs w:val="24"/>
         </w:rPr>
@@ -358,6 +371,7 @@
           <w:rFonts w:asciiTheme="majorHAnsi" w:eastAsia="Times New Roman" w:hAnsiTheme="majorHAnsi"/>
           <w:b/>
           <w:bCs/>
+          <w:strike/>
           <w:sz w:val="24"/>
           <w:szCs w:val="24"/>
         </w:rPr>
@@ -367,6 +381,7 @@
         <w:rPr>
           <w:rStyle w:val="s1"/>
           <w:rFonts w:asciiTheme="majorHAnsi" w:eastAsia="Times New Roman" w:hAnsiTheme="majorHAnsi"/>
+          <w:strike/>
           <w:sz w:val="24"/>
           <w:szCs w:val="24"/>
         </w:rPr>
@@ -376,6 +391,7 @@
         <w:rPr>
           <w:rStyle w:val="apple-converted-space"/>
           <w:rFonts w:asciiTheme="majorHAnsi" w:eastAsia="Times New Roman" w:hAnsiTheme="majorHAnsi"/>
+          <w:strike/>
           <w:sz w:val="24"/>
           <w:szCs w:val="24"/>
         </w:rPr>
@@ -418,11 +434,13 @@
         <w:spacing w:after="0"/>
         <w:rPr>
           <w:rFonts w:asciiTheme="majorHAnsi" w:eastAsia="Aptos" w:hAnsiTheme="majorHAnsi" w:cs="Aptos"/>
-        </w:rPr>
-      </w:pPr>
-      <w:r>
-        <w:rPr>
-          <w:rFonts w:asciiTheme="majorHAnsi" w:eastAsia="Aptos" w:hAnsiTheme="majorHAnsi" w:cs="Aptos"/>
+          <w:strike/>
+        </w:rPr>
+      </w:pPr>
+      <w:r>
+        <w:rPr>
+          <w:rFonts w:asciiTheme="majorHAnsi" w:eastAsia="Aptos" w:hAnsiTheme="majorHAnsi" w:cs="Aptos"/>
+          <w:strike/>
         </w:rPr>
         <w:t xml:space="preserve">As </w:t>
       </w:r>
@@ -431,12 +449,14 @@
           <w:rFonts w:asciiTheme="majorHAnsi" w:eastAsia="Aptos" w:hAnsiTheme="majorHAnsi" w:cs="Aptos"/>
           <w:i/>
           <w:iCs/>
+          <w:strike/>
         </w:rPr>
         <w:t>head of the reporting department</w:t>
       </w:r>
       <w:r>
         <w:rPr>
           <w:rFonts w:asciiTheme="majorHAnsi" w:eastAsia="Aptos" w:hAnsiTheme="majorHAnsi" w:cs="Aptos"/>
+          <w:strike/>
         </w:rPr>
         <w:t xml:space="preserve">, I want to have secure login functionality so that my role is only available to authorized personnel. </w:t>
       </w:r>
@@ -450,6 +470,7 @@
         </w:numPr>
         <w:rPr>
           <w:rFonts w:asciiTheme="majorHAnsi" w:eastAsia="Times New Roman" w:hAnsiTheme="majorHAnsi"/>
+          <w:strike/>
           <w:sz w:val="24"/>
           <w:szCs w:val="24"/>
         </w:rPr>
@@ -460,6 +481,7 @@
           <w:rFonts w:asciiTheme="majorHAnsi" w:eastAsia="Times New Roman" w:hAnsiTheme="majorHAnsi"/>
           <w:b/>
           <w:bCs/>
+          <w:strike/>
           <w:sz w:val="24"/>
           <w:szCs w:val="24"/>
         </w:rPr>
@@ -469,6 +491,7 @@
         <w:rPr>
           <w:rStyle w:val="s1"/>
           <w:rFonts w:asciiTheme="majorHAnsi" w:eastAsia="Times New Roman" w:hAnsiTheme="majorHAnsi"/>
+          <w:strike/>
           <w:sz w:val="24"/>
           <w:szCs w:val="24"/>
         </w:rPr>
@@ -478,6 +501,7 @@
         <w:rPr>
           <w:rStyle w:val="apple-converted-space"/>
           <w:rFonts w:asciiTheme="majorHAnsi" w:eastAsia="Times New Roman" w:hAnsiTheme="majorHAnsi"/>
+          <w:strike/>
           <w:sz w:val="24"/>
           <w:szCs w:val="24"/>
         </w:rPr>
@@ -487,6 +511,7 @@
         <w:rPr>
           <w:rStyle w:val="apple-converted-space"/>
           <w:rFonts w:asciiTheme="majorHAnsi" w:eastAsia="Times New Roman" w:hAnsiTheme="majorHAnsi"/>
+          <w:strike/>
           <w:sz w:val="24"/>
           <w:szCs w:val="24"/>
         </w:rPr>
@@ -777,11 +802,13 @@
         <w:spacing w:after="0"/>
         <w:rPr>
           <w:rFonts w:asciiTheme="majorHAnsi" w:eastAsia="Aptos" w:hAnsiTheme="majorHAnsi" w:cs="Aptos"/>
-        </w:rPr>
-      </w:pPr>
-      <w:r>
-        <w:rPr>
-          <w:rFonts w:asciiTheme="majorHAnsi" w:eastAsia="Aptos" w:hAnsiTheme="majorHAnsi" w:cs="Aptos"/>
+          <w:strike/>
+        </w:rPr>
+      </w:pPr>
+      <w:r>
+        <w:rPr>
+          <w:rFonts w:asciiTheme="majorHAnsi" w:eastAsia="Aptos" w:hAnsiTheme="majorHAnsi" w:cs="Aptos"/>
+          <w:strike/>
         </w:rPr>
         <w:lastRenderedPageBreak/>
         <w:t xml:space="preserve">As </w:t>
@@ -791,12 +818,14 @@
           <w:rFonts w:asciiTheme="majorHAnsi" w:eastAsia="Aptos" w:hAnsiTheme="majorHAnsi" w:cs="Aptos"/>
           <w:i/>
           <w:iCs/>
+          <w:strike/>
         </w:rPr>
         <w:t>head of the reporting department</w:t>
       </w:r>
       <w:r>
         <w:rPr>
           <w:rFonts w:asciiTheme="majorHAnsi" w:eastAsia="Aptos" w:hAnsiTheme="majorHAnsi" w:cs="Aptos"/>
+          <w:strike/>
         </w:rPr>
         <w:t xml:space="preserve">, I want to be able to reset my password in case I forget it so that I can regain access to my account. </w:t>
       </w:r>
@@ -811,6 +840,7 @@
         <w:rPr>
           <w:rStyle w:val="apple-converted-space"/>
           <w:rFonts w:asciiTheme="majorHAnsi" w:eastAsia="Times New Roman" w:hAnsiTheme="majorHAnsi"/>
+          <w:strike/>
           <w:sz w:val="24"/>
           <w:szCs w:val="24"/>
         </w:rPr>
@@ -821,6 +851,7 @@
           <w:rFonts w:asciiTheme="majorHAnsi" w:eastAsia="Times New Roman" w:hAnsiTheme="majorHAnsi"/>
           <w:b/>
           <w:bCs/>
+          <w:strike/>
           <w:sz w:val="24"/>
           <w:szCs w:val="24"/>
         </w:rPr>
@@ -830,6 +861,7 @@
         <w:rPr>
           <w:rStyle w:val="s1"/>
           <w:rFonts w:asciiTheme="majorHAnsi" w:eastAsia="Times New Roman" w:hAnsiTheme="majorHAnsi"/>
+          <w:strike/>
           <w:sz w:val="24"/>
           <w:szCs w:val="24"/>
         </w:rPr>
@@ -839,6 +871,7 @@
         <w:rPr>
           <w:rStyle w:val="apple-converted-space"/>
           <w:rFonts w:asciiTheme="majorHAnsi" w:eastAsia="Times New Roman" w:hAnsiTheme="majorHAnsi"/>
+          <w:strike/>
           <w:sz w:val="24"/>
           <w:szCs w:val="24"/>
         </w:rPr>
@@ -987,11 +1020,13 @@
         <w:spacing w:after="0"/>
         <w:rPr>
           <w:rFonts w:asciiTheme="majorHAnsi" w:eastAsia="Aptos" w:hAnsiTheme="majorHAnsi" w:cs="Aptos"/>
-        </w:rPr>
-      </w:pPr>
-      <w:r>
-        <w:rPr>
-          <w:rFonts w:asciiTheme="majorHAnsi" w:eastAsia="Aptos" w:hAnsiTheme="majorHAnsi" w:cs="Aptos"/>
+          <w:strike/>
+        </w:rPr>
+      </w:pPr>
+      <w:r>
+        <w:rPr>
+          <w:rFonts w:asciiTheme="majorHAnsi" w:eastAsia="Aptos" w:hAnsiTheme="majorHAnsi" w:cs="Aptos"/>
+          <w:strike/>
         </w:rPr>
         <w:t xml:space="preserve">As a </w:t>
       </w:r>
@@ -1000,12 +1035,14 @@
           <w:rFonts w:asciiTheme="majorHAnsi" w:eastAsia="Aptos" w:hAnsiTheme="majorHAnsi" w:cs="Aptos"/>
           <w:i/>
           <w:iCs/>
+          <w:strike/>
         </w:rPr>
         <w:t>regular member</w:t>
       </w:r>
       <w:r>
         <w:rPr>
           <w:rFonts w:asciiTheme="majorHAnsi" w:eastAsia="Aptos" w:hAnsiTheme="majorHAnsi" w:cs="Aptos"/>
+          <w:strike/>
         </w:rPr>
         <w:t xml:space="preserve">, I want to have secure login functionality so that I can view my past contributions. </w:t>
       </w:r>
@@ -1019,6 +1056,7 @@
         </w:numPr>
         <w:rPr>
           <w:rFonts w:asciiTheme="majorHAnsi" w:eastAsia="Times New Roman" w:hAnsiTheme="majorHAnsi"/>
+          <w:strike/>
           <w:sz w:val="24"/>
           <w:szCs w:val="24"/>
         </w:rPr>
@@ -1029,6 +1067,7 @@
           <w:rFonts w:asciiTheme="majorHAnsi" w:eastAsia="Times New Roman" w:hAnsiTheme="majorHAnsi"/>
           <w:b/>
           <w:bCs/>
+          <w:strike/>
           <w:sz w:val="24"/>
           <w:szCs w:val="24"/>
         </w:rPr>
@@ -1038,6 +1077,7 @@
         <w:rPr>
           <w:rStyle w:val="s1"/>
           <w:rFonts w:asciiTheme="majorHAnsi" w:eastAsia="Times New Roman" w:hAnsiTheme="majorHAnsi"/>
+          <w:strike/>
           <w:sz w:val="24"/>
           <w:szCs w:val="24"/>
         </w:rPr>
@@ -1047,6 +1087,7 @@
         <w:rPr>
           <w:rStyle w:val="apple-converted-space"/>
           <w:rFonts w:asciiTheme="majorHAnsi" w:eastAsia="Times New Roman" w:hAnsiTheme="majorHAnsi"/>
+          <w:strike/>
           <w:sz w:val="24"/>
           <w:szCs w:val="24"/>
         </w:rPr>
@@ -1318,11 +1359,13 @@
         <w:spacing w:after="0"/>
         <w:rPr>
           <w:rFonts w:asciiTheme="majorHAnsi" w:eastAsia="Aptos" w:hAnsiTheme="majorHAnsi" w:cs="Aptos"/>
-        </w:rPr>
-      </w:pPr>
-      <w:r>
-        <w:rPr>
-          <w:rFonts w:asciiTheme="majorHAnsi" w:eastAsia="Aptos" w:hAnsiTheme="majorHAnsi" w:cs="Aptos"/>
+          <w:strike/>
+        </w:rPr>
+      </w:pPr>
+      <w:r>
+        <w:rPr>
+          <w:rFonts w:asciiTheme="majorHAnsi" w:eastAsia="Aptos" w:hAnsiTheme="majorHAnsi" w:cs="Aptos"/>
+          <w:strike/>
         </w:rPr>
         <w:t xml:space="preserve">As a </w:t>
       </w:r>
@@ -1331,12 +1374,14 @@
           <w:rFonts w:asciiTheme="majorHAnsi" w:eastAsia="Aptos" w:hAnsiTheme="majorHAnsi" w:cs="Aptos"/>
           <w:i/>
           <w:iCs/>
+          <w:strike/>
         </w:rPr>
         <w:t>regular member</w:t>
       </w:r>
       <w:r>
         <w:rPr>
           <w:rFonts w:asciiTheme="majorHAnsi" w:eastAsia="Aptos" w:hAnsiTheme="majorHAnsi" w:cs="Aptos"/>
+          <w:strike/>
         </w:rPr>
         <w:t>, I want to be able to reset my password in case I forget it so that I can regain access to my account.</w:t>
       </w:r>
@@ -1351,6 +1396,7 @@
         <w:rPr>
           <w:rStyle w:val="apple-converted-space"/>
           <w:rFonts w:asciiTheme="majorHAnsi" w:eastAsia="Times New Roman" w:hAnsiTheme="majorHAnsi"/>
+          <w:strike/>
           <w:sz w:val="24"/>
           <w:szCs w:val="24"/>
         </w:rPr>
@@ -1361,6 +1407,7 @@
           <w:rFonts w:asciiTheme="majorHAnsi" w:eastAsia="Times New Roman" w:hAnsiTheme="majorHAnsi"/>
           <w:b/>
           <w:bCs/>
+          <w:strike/>
           <w:sz w:val="24"/>
           <w:szCs w:val="24"/>
         </w:rPr>
@@ -1370,6 +1417,7 @@
         <w:rPr>
           <w:rStyle w:val="s1"/>
           <w:rFonts w:asciiTheme="majorHAnsi" w:eastAsia="Times New Roman" w:hAnsiTheme="majorHAnsi"/>
+          <w:strike/>
           <w:sz w:val="24"/>
           <w:szCs w:val="24"/>
         </w:rPr>
@@ -1379,6 +1427,7 @@
         <w:rPr>
           <w:rStyle w:val="apple-converted-space"/>
           <w:rFonts w:asciiTheme="majorHAnsi" w:eastAsia="Times New Roman" w:hAnsiTheme="majorHAnsi"/>
+          <w:strike/>
           <w:sz w:val="24"/>
           <w:szCs w:val="24"/>
         </w:rPr>
@@ -1578,6 +1627,649 @@
         </w:rPr>
         <w:t xml:space="preserve"> Users can view a list of their previous submissions with timestamps and form details.</w:t>
       </w:r>
+    </w:p>
+    <w:p>
+      <w:r>
+        <w:br w:type="page"/>
+      </w:r>
+    </w:p>
+    <w:p>
+      <w:pPr>
+        <w:pStyle w:val="p1"/>
+        <w:jc w:val="center"/>
+        <w:rPr>
+          <w:rFonts w:asciiTheme="majorHAnsi" w:hAnsiTheme="majorHAnsi"/>
+          <w:b/>
+          <w:bCs/>
+          <w:sz w:val="24"/>
+          <w:szCs w:val="24"/>
+        </w:rPr>
+      </w:pPr>
+      <w:r>
+        <w:rPr>
+          <w:rFonts w:asciiTheme="majorHAnsi" w:hAnsiTheme="majorHAnsi"/>
+          <w:b/>
+          <w:bCs/>
+          <w:sz w:val="24"/>
+          <w:szCs w:val="24"/>
+        </w:rPr>
+        <w:lastRenderedPageBreak/>
+        <w:t>Universal to all roles (not role specific)</w:t>
+      </w:r>
+    </w:p>
+    <w:p>
+      <w:pPr>
+        <w:pStyle w:val="p1"/>
+        <w:rPr>
+          <w:rFonts w:asciiTheme="majorHAnsi" w:hAnsiTheme="majorHAnsi"/>
+          <w:sz w:val="24"/>
+          <w:szCs w:val="24"/>
+        </w:rPr>
+      </w:pPr>
+    </w:p>
+    <w:p>
+      <w:pPr>
+        <w:pStyle w:val="ListParagraph"/>
+        <w:numPr>
+          <w:ilvl w:val="0"/>
+          <w:numId w:val="17"/>
+        </w:numPr>
+        <w:spacing w:after="0"/>
+        <w:rPr>
+          <w:rFonts w:asciiTheme="majorHAnsi" w:eastAsia="Aptos" w:hAnsiTheme="majorHAnsi" w:cs="Aptos"/>
+        </w:rPr>
+      </w:pPr>
+      <w:r>
+        <w:rPr>
+          <w:rFonts w:asciiTheme="majorHAnsi" w:hAnsiTheme="majorHAnsi"/>
+        </w:rPr>
+        <w:t xml:space="preserve">As a </w:t>
+      </w:r>
+      <w:r>
+        <w:rPr>
+          <w:rFonts w:asciiTheme="majorHAnsi" w:hAnsiTheme="majorHAnsi"/>
+        </w:rPr>
+        <w:t>User</w:t>
+      </w:r>
+      <w:r>
+        <w:rPr>
+          <w:rFonts w:asciiTheme="majorHAnsi" w:hAnsiTheme="majorHAnsi"/>
+        </w:rPr>
+        <w:t xml:space="preserve"> (President/Head/Member/Admin), I want my login experience to be secure and authenticated so that my account </w:t>
+      </w:r>
+      <w:r>
+        <w:rPr>
+          <w:rFonts w:asciiTheme="majorHAnsi" w:eastAsia="Aptos" w:hAnsiTheme="majorHAnsi" w:cs="Aptos"/>
+        </w:rPr>
+        <w:t xml:space="preserve">role is only available to authorized personnel. </w:t>
+      </w:r>
+    </w:p>
+    <w:p>
+      <w:pPr>
+        <w:pStyle w:val="ListParagraph"/>
+        <w:numPr>
+          <w:ilvl w:val="1"/>
+          <w:numId w:val="17"/>
+        </w:numPr>
+        <w:spacing w:after="0"/>
+        <w:rPr>
+          <w:rFonts w:asciiTheme="majorHAnsi" w:eastAsia="Aptos" w:hAnsiTheme="majorHAnsi" w:cs="Aptos"/>
+          <w:b/>
+          <w:bCs/>
+        </w:rPr>
+      </w:pPr>
+      <w:r>
+        <w:rPr>
+          <w:rFonts w:asciiTheme="majorHAnsi" w:eastAsia="Aptos" w:hAnsiTheme="majorHAnsi" w:cs="Aptos"/>
+          <w:b/>
+          <w:bCs/>
+        </w:rPr>
+        <w:t>Acceptance Criteria:</w:t>
+      </w:r>
+    </w:p>
+    <w:p>
+      <w:pPr>
+        <w:pStyle w:val="ListParagraph"/>
+        <w:numPr>
+          <w:ilvl w:val="2"/>
+          <w:numId w:val="17"/>
+        </w:numPr>
+        <w:spacing w:after="0"/>
+        <w:rPr>
+          <w:rFonts w:asciiTheme="majorHAnsi" w:eastAsia="Aptos" w:hAnsiTheme="majorHAnsi" w:cs="Aptos"/>
+        </w:rPr>
+      </w:pPr>
+      <w:r>
+        <w:rPr>
+          <w:rFonts w:asciiTheme="majorHAnsi" w:eastAsia="Aptos" w:hAnsiTheme="majorHAnsi" w:cs="Aptos"/>
+        </w:rPr>
+        <w:t>Login verification that matches the unique email to stored password.</w:t>
+      </w:r>
+    </w:p>
+    <w:p>
+      <w:pPr>
+        <w:pStyle w:val="ListParagraph"/>
+        <w:numPr>
+          <w:ilvl w:val="2"/>
+          <w:numId w:val="17"/>
+        </w:numPr>
+        <w:spacing w:after="0"/>
+        <w:rPr>
+          <w:rFonts w:asciiTheme="majorHAnsi" w:eastAsia="Aptos" w:hAnsiTheme="majorHAnsi" w:cs="Aptos"/>
+        </w:rPr>
+      </w:pPr>
+      <w:r>
+        <w:rPr>
+          <w:rFonts w:asciiTheme="majorHAnsi" w:eastAsia="Aptos" w:hAnsiTheme="majorHAnsi" w:cs="Aptos"/>
+        </w:rPr>
+        <w:t xml:space="preserve">Error handling that lets the user know if their login attempt was successful or not, but </w:t>
+      </w:r>
+      <w:r>
+        <w:rPr>
+          <w:rFonts w:asciiTheme="majorHAnsi" w:eastAsia="Aptos" w:hAnsiTheme="majorHAnsi" w:cs="Aptos"/>
+        </w:rPr>
+        <w:t>not</w:t>
+      </w:r>
+      <w:r>
+        <w:rPr>
+          <w:rFonts w:asciiTheme="majorHAnsi" w:eastAsia="Aptos" w:hAnsiTheme="majorHAnsi" w:cs="Aptos"/>
+        </w:rPr>
+        <w:t xml:space="preserve"> specifically whether the user/password was correct/incorrect (to deter hacking).</w:t>
+      </w:r>
+      <w:r>
+        <w:rPr>
+          <w:rFonts w:asciiTheme="majorHAnsi" w:eastAsia="Aptos" w:hAnsiTheme="majorHAnsi" w:cs="Aptos"/>
+        </w:rPr>
+        <w:t xml:space="preserve"> </w:t>
+      </w:r>
+    </w:p>
+    <w:p>
+      <w:pPr>
+        <w:pStyle w:val="ListParagraph"/>
+        <w:numPr>
+          <w:ilvl w:val="2"/>
+          <w:numId w:val="17"/>
+        </w:numPr>
+        <w:spacing w:after="0"/>
+        <w:rPr>
+          <w:rFonts w:asciiTheme="majorHAnsi" w:eastAsia="Aptos" w:hAnsiTheme="majorHAnsi" w:cs="Aptos"/>
+        </w:rPr>
+      </w:pPr>
+      <w:r>
+        <w:rPr>
+          <w:rFonts w:asciiTheme="majorHAnsi" w:eastAsia="Aptos" w:hAnsiTheme="majorHAnsi" w:cs="Aptos"/>
+        </w:rPr>
+        <w:t>If successful, the roles are automatically routed from the server-side based on credentials entered in the login page.</w:t>
+      </w:r>
+    </w:p>
+    <w:p>
+      <w:pPr>
+        <w:pStyle w:val="ListParagraph"/>
+        <w:numPr>
+          <w:ilvl w:val="2"/>
+          <w:numId w:val="17"/>
+        </w:numPr>
+        <w:spacing w:after="0"/>
+        <w:rPr>
+          <w:rFonts w:asciiTheme="majorHAnsi" w:eastAsia="Aptos" w:hAnsiTheme="majorHAnsi" w:cs="Aptos"/>
+        </w:rPr>
+      </w:pPr>
+      <w:r>
+        <w:rPr>
+          <w:rFonts w:asciiTheme="majorHAnsi" w:eastAsia="Aptos" w:hAnsiTheme="majorHAnsi" w:cs="Aptos"/>
+        </w:rPr>
+        <w:t xml:space="preserve">If unsuccessful, users are temporarily locked out after 5 failed attempts and must wait 2 hours before trying again. </w:t>
+      </w:r>
+    </w:p>
+    <w:p>
+      <w:pPr>
+        <w:pStyle w:val="p1"/>
+        <w:numPr>
+          <w:ilvl w:val="0"/>
+          <w:numId w:val="16"/>
+        </w:numPr>
+        <w:rPr>
+          <w:rFonts w:asciiTheme="majorHAnsi" w:hAnsiTheme="majorHAnsi"/>
+          <w:sz w:val="24"/>
+          <w:szCs w:val="24"/>
+        </w:rPr>
+      </w:pPr>
+      <w:r>
+        <w:rPr>
+          <w:rFonts w:asciiTheme="majorHAnsi" w:hAnsiTheme="majorHAnsi"/>
+          <w:sz w:val="24"/>
+          <w:szCs w:val="24"/>
+        </w:rPr>
+        <w:t xml:space="preserve">As a </w:t>
+      </w:r>
+      <w:r>
+        <w:rPr>
+          <w:rFonts w:asciiTheme="majorHAnsi" w:hAnsiTheme="majorHAnsi"/>
+          <w:sz w:val="24"/>
+          <w:szCs w:val="24"/>
+        </w:rPr>
+        <w:t>User</w:t>
+      </w:r>
+      <w:r>
+        <w:rPr>
+          <w:rFonts w:asciiTheme="majorHAnsi" w:hAnsiTheme="majorHAnsi"/>
+          <w:sz w:val="24"/>
+          <w:szCs w:val="24"/>
+        </w:rPr>
+        <w:t xml:space="preserve"> (President/Head/Member/Admin), </w:t>
+      </w:r>
+      <w:r>
+        <w:rPr>
+          <w:rFonts w:asciiTheme="majorHAnsi" w:hAnsiTheme="majorHAnsi"/>
+          <w:sz w:val="24"/>
+          <w:szCs w:val="24"/>
+        </w:rPr>
+        <w:t xml:space="preserve">I </w:t>
+      </w:r>
+      <w:r>
+        <w:rPr>
+          <w:rFonts w:asciiTheme="majorHAnsi" w:hAnsiTheme="majorHAnsi"/>
+          <w:sz w:val="24"/>
+          <w:szCs w:val="24"/>
+        </w:rPr>
+        <w:t xml:space="preserve">might forget or lose my password and </w:t>
+      </w:r>
+      <w:r>
+        <w:rPr>
+          <w:rFonts w:asciiTheme="majorHAnsi" w:hAnsiTheme="majorHAnsi"/>
+          <w:sz w:val="24"/>
+          <w:szCs w:val="24"/>
+        </w:rPr>
+        <w:t xml:space="preserve">want to be able to reset my password </w:t>
+      </w:r>
+      <w:r>
+        <w:rPr>
+          <w:rFonts w:asciiTheme="majorHAnsi" w:hAnsiTheme="majorHAnsi"/>
+          <w:sz w:val="24"/>
+          <w:szCs w:val="24"/>
+        </w:rPr>
+        <w:t xml:space="preserve">just </w:t>
+      </w:r>
+      <w:r>
+        <w:rPr>
+          <w:rFonts w:asciiTheme="majorHAnsi" w:hAnsiTheme="majorHAnsi"/>
+          <w:sz w:val="24"/>
+          <w:szCs w:val="24"/>
+        </w:rPr>
+        <w:t>in case</w:t>
+      </w:r>
+      <w:r>
+        <w:rPr>
+          <w:rFonts w:asciiTheme="majorHAnsi" w:hAnsiTheme="majorHAnsi"/>
+          <w:sz w:val="24"/>
+          <w:szCs w:val="24"/>
+        </w:rPr>
+        <w:t xml:space="preserve">, </w:t>
+      </w:r>
+      <w:r>
+        <w:rPr>
+          <w:rFonts w:asciiTheme="majorHAnsi" w:hAnsiTheme="majorHAnsi"/>
+          <w:sz w:val="24"/>
+          <w:szCs w:val="24"/>
+        </w:rPr>
+        <w:t xml:space="preserve">so that I can </w:t>
+      </w:r>
+      <w:r>
+        <w:rPr>
+          <w:rFonts w:asciiTheme="majorHAnsi" w:hAnsiTheme="majorHAnsi"/>
+          <w:sz w:val="24"/>
+          <w:szCs w:val="24"/>
+        </w:rPr>
+        <w:t xml:space="preserve">safely </w:t>
+      </w:r>
+      <w:r>
+        <w:rPr>
+          <w:rFonts w:asciiTheme="majorHAnsi" w:hAnsiTheme="majorHAnsi"/>
+          <w:sz w:val="24"/>
+          <w:szCs w:val="24"/>
+        </w:rPr>
+        <w:t>re</w:t>
+      </w:r>
+      <w:r>
+        <w:rPr>
+          <w:rFonts w:asciiTheme="majorHAnsi" w:hAnsiTheme="majorHAnsi"/>
+          <w:sz w:val="24"/>
+          <w:szCs w:val="24"/>
+        </w:rPr>
+        <w:t>cover</w:t>
+      </w:r>
+      <w:r>
+        <w:rPr>
+          <w:rFonts w:asciiTheme="majorHAnsi" w:hAnsiTheme="majorHAnsi"/>
+          <w:sz w:val="24"/>
+          <w:szCs w:val="24"/>
+        </w:rPr>
+        <w:t xml:space="preserve"> access to my account.</w:t>
+      </w:r>
+    </w:p>
+    <w:p>
+      <w:pPr>
+        <w:pStyle w:val="p1"/>
+        <w:numPr>
+          <w:ilvl w:val="1"/>
+          <w:numId w:val="16"/>
+        </w:numPr>
+        <w:rPr>
+          <w:rFonts w:asciiTheme="majorHAnsi" w:hAnsiTheme="majorHAnsi"/>
+          <w:b/>
+          <w:bCs/>
+          <w:sz w:val="24"/>
+          <w:szCs w:val="24"/>
+        </w:rPr>
+      </w:pPr>
+      <w:r>
+        <w:rPr>
+          <w:rFonts w:asciiTheme="majorHAnsi" w:hAnsiTheme="majorHAnsi"/>
+          <w:b/>
+          <w:bCs/>
+          <w:sz w:val="24"/>
+          <w:szCs w:val="24"/>
+        </w:rPr>
+        <w:t>Acceptance Criteria:</w:t>
+      </w:r>
+    </w:p>
+    <w:p>
+      <w:pPr>
+        <w:pStyle w:val="p1"/>
+        <w:numPr>
+          <w:ilvl w:val="2"/>
+          <w:numId w:val="16"/>
+        </w:numPr>
+        <w:rPr>
+          <w:rFonts w:asciiTheme="majorHAnsi" w:hAnsiTheme="majorHAnsi"/>
+          <w:sz w:val="24"/>
+          <w:szCs w:val="24"/>
+        </w:rPr>
+      </w:pPr>
+      <w:r>
+        <w:rPr>
+          <w:rFonts w:asciiTheme="majorHAnsi" w:hAnsiTheme="majorHAnsi"/>
+          <w:sz w:val="24"/>
+          <w:szCs w:val="24"/>
+        </w:rPr>
+        <w:t>A (possibly tokenized) link is sent to the user’s email, prompting the user to enter and confirm their new password.</w:t>
+      </w:r>
+      <w:r>
+        <w:rPr>
+          <w:rFonts w:asciiTheme="majorHAnsi" w:hAnsiTheme="majorHAnsi"/>
+          <w:sz w:val="24"/>
+          <w:szCs w:val="24"/>
+        </w:rPr>
+        <w:t xml:space="preserve"> </w:t>
+      </w:r>
+    </w:p>
+    <w:p>
+      <w:pPr>
+        <w:pStyle w:val="p1"/>
+        <w:numPr>
+          <w:ilvl w:val="2"/>
+          <w:numId w:val="16"/>
+        </w:numPr>
+        <w:rPr>
+          <w:rFonts w:asciiTheme="majorHAnsi" w:hAnsiTheme="majorHAnsi"/>
+          <w:sz w:val="24"/>
+          <w:szCs w:val="24"/>
+        </w:rPr>
+      </w:pPr>
+      <w:r>
+        <w:rPr>
+          <w:rFonts w:asciiTheme="majorHAnsi" w:hAnsiTheme="majorHAnsi"/>
+          <w:sz w:val="24"/>
+          <w:szCs w:val="24"/>
+        </w:rPr>
+        <w:t>Strong passwords use regular expressions (regex) to set security criteria (i.e., length min 8 characters, min of 2 numbers, min of 1 special character symbol, must start with a capital letter)</w:t>
+      </w:r>
+    </w:p>
+    <w:p>
+      <w:pPr>
+        <w:pStyle w:val="ListParagraph"/>
+        <w:numPr>
+          <w:ilvl w:val="2"/>
+          <w:numId w:val="16"/>
+        </w:numPr>
+        <w:spacing w:after="0"/>
+        <w:rPr>
+          <w:rFonts w:asciiTheme="majorHAnsi" w:eastAsia="Aptos" w:hAnsiTheme="majorHAnsi" w:cs="Aptos"/>
+        </w:rPr>
+      </w:pPr>
+      <w:r>
+        <w:rPr>
+          <w:rFonts w:asciiTheme="majorHAnsi" w:eastAsia="Aptos" w:hAnsiTheme="majorHAnsi" w:cs="Aptos"/>
+        </w:rPr>
+        <w:t>Passwords are hashed when stored in the database.</w:t>
+      </w:r>
+    </w:p>
+    <w:p>
+      <w:pPr>
+        <w:pStyle w:val="p1"/>
+        <w:numPr>
+          <w:ilvl w:val="0"/>
+          <w:numId w:val="16"/>
+        </w:numPr>
+        <w:rPr>
+          <w:rFonts w:asciiTheme="majorHAnsi" w:hAnsiTheme="majorHAnsi"/>
+          <w:sz w:val="24"/>
+          <w:szCs w:val="24"/>
+        </w:rPr>
+      </w:pPr>
+      <w:r>
+        <w:rPr>
+          <w:rFonts w:asciiTheme="majorHAnsi" w:hAnsiTheme="majorHAnsi"/>
+          <w:sz w:val="24"/>
+          <w:szCs w:val="24"/>
+        </w:rPr>
+        <w:t xml:space="preserve">As a </w:t>
+      </w:r>
+      <w:r>
+        <w:rPr>
+          <w:rFonts w:asciiTheme="majorHAnsi" w:hAnsiTheme="majorHAnsi"/>
+          <w:sz w:val="24"/>
+          <w:szCs w:val="24"/>
+        </w:rPr>
+        <w:t>User</w:t>
+      </w:r>
+      <w:r>
+        <w:rPr>
+          <w:rFonts w:asciiTheme="majorHAnsi" w:hAnsiTheme="majorHAnsi"/>
+          <w:sz w:val="24"/>
+          <w:szCs w:val="24"/>
+        </w:rPr>
+        <w:t xml:space="preserve"> (President/Head/Member/Admin), I want to terminate my account’s session by logging out so that I can protect my information from outside.</w:t>
+      </w:r>
+    </w:p>
+    <w:p>
+      <w:pPr>
+        <w:pStyle w:val="p1"/>
+        <w:numPr>
+          <w:ilvl w:val="1"/>
+          <w:numId w:val="16"/>
+        </w:numPr>
+        <w:rPr>
+          <w:rFonts w:asciiTheme="majorHAnsi" w:hAnsiTheme="majorHAnsi"/>
+          <w:b/>
+          <w:bCs/>
+          <w:sz w:val="24"/>
+          <w:szCs w:val="24"/>
+        </w:rPr>
+      </w:pPr>
+      <w:r>
+        <w:rPr>
+          <w:rFonts w:asciiTheme="majorHAnsi" w:hAnsiTheme="majorHAnsi"/>
+          <w:b/>
+          <w:bCs/>
+          <w:sz w:val="24"/>
+          <w:szCs w:val="24"/>
+        </w:rPr>
+        <w:t>Acceptance Criteria:</w:t>
+      </w:r>
+    </w:p>
+    <w:p>
+      <w:pPr>
+        <w:pStyle w:val="p1"/>
+        <w:numPr>
+          <w:ilvl w:val="2"/>
+          <w:numId w:val="16"/>
+        </w:numPr>
+        <w:rPr>
+          <w:rFonts w:asciiTheme="majorHAnsi" w:hAnsiTheme="majorHAnsi"/>
+          <w:sz w:val="24"/>
+          <w:szCs w:val="24"/>
+        </w:rPr>
+      </w:pPr>
+      <w:r>
+        <w:rPr>
+          <w:rFonts w:asciiTheme="majorHAnsi" w:hAnsiTheme="majorHAnsi"/>
+          <w:sz w:val="24"/>
+          <w:szCs w:val="24"/>
+        </w:rPr>
+        <w:t>Display message that lets the user know the session has successfully ended.</w:t>
+      </w:r>
+    </w:p>
+    <w:p>
+      <w:pPr>
+        <w:pStyle w:val="p1"/>
+        <w:numPr>
+          <w:ilvl w:val="2"/>
+          <w:numId w:val="16"/>
+        </w:numPr>
+        <w:rPr>
+          <w:rFonts w:asciiTheme="majorHAnsi" w:hAnsiTheme="majorHAnsi"/>
+          <w:sz w:val="24"/>
+          <w:szCs w:val="24"/>
+        </w:rPr>
+      </w:pPr>
+      <w:r>
+        <w:rPr>
+          <w:rFonts w:asciiTheme="majorHAnsi" w:hAnsiTheme="majorHAnsi"/>
+          <w:sz w:val="24"/>
+          <w:szCs w:val="24"/>
+        </w:rPr>
+        <w:t>Redirects to main menu page with the option to log in again.</w:t>
+      </w:r>
+    </w:p>
+    <w:p>
+      <w:pPr>
+        <w:pStyle w:val="p1"/>
+        <w:numPr>
+          <w:ilvl w:val="0"/>
+          <w:numId w:val="16"/>
+        </w:numPr>
+        <w:rPr>
+          <w:rFonts w:asciiTheme="majorHAnsi" w:hAnsiTheme="majorHAnsi"/>
+          <w:sz w:val="24"/>
+          <w:szCs w:val="24"/>
+        </w:rPr>
+      </w:pPr>
+      <w:r>
+        <w:rPr>
+          <w:rFonts w:asciiTheme="majorHAnsi" w:hAnsiTheme="majorHAnsi"/>
+          <w:sz w:val="24"/>
+          <w:szCs w:val="24"/>
+        </w:rPr>
+        <w:t xml:space="preserve">As a </w:t>
+      </w:r>
+      <w:r>
+        <w:rPr>
+          <w:rFonts w:asciiTheme="majorHAnsi" w:hAnsiTheme="majorHAnsi"/>
+          <w:sz w:val="24"/>
+          <w:szCs w:val="24"/>
+        </w:rPr>
+        <w:t>User</w:t>
+      </w:r>
+      <w:r>
+        <w:rPr>
+          <w:rFonts w:asciiTheme="majorHAnsi" w:hAnsiTheme="majorHAnsi"/>
+          <w:sz w:val="24"/>
+          <w:szCs w:val="24"/>
+        </w:rPr>
+        <w:t xml:space="preserve"> (President/Head/Member/Admin), after I log in, I want to see a personalized dashboard so that I can quickly navigate relevant functions for my role and to know at first glance what the platform offers.</w:t>
+      </w:r>
+    </w:p>
+    <w:p>
+      <w:pPr>
+        <w:pStyle w:val="p1"/>
+        <w:numPr>
+          <w:ilvl w:val="1"/>
+          <w:numId w:val="16"/>
+        </w:numPr>
+        <w:rPr>
+          <w:rFonts w:asciiTheme="majorHAnsi" w:hAnsiTheme="majorHAnsi"/>
+          <w:b/>
+          <w:bCs/>
+          <w:sz w:val="24"/>
+          <w:szCs w:val="24"/>
+        </w:rPr>
+      </w:pPr>
+      <w:r>
+        <w:rPr>
+          <w:rFonts w:asciiTheme="majorHAnsi" w:hAnsiTheme="majorHAnsi"/>
+          <w:b/>
+          <w:bCs/>
+          <w:sz w:val="24"/>
+          <w:szCs w:val="24"/>
+        </w:rPr>
+        <w:t>Acceptance Criteria:</w:t>
+      </w:r>
+    </w:p>
+    <w:p>
+      <w:pPr>
+        <w:pStyle w:val="p1"/>
+        <w:numPr>
+          <w:ilvl w:val="2"/>
+          <w:numId w:val="16"/>
+        </w:numPr>
+        <w:rPr>
+          <w:rFonts w:asciiTheme="majorHAnsi" w:hAnsiTheme="majorHAnsi"/>
+          <w:sz w:val="24"/>
+          <w:szCs w:val="24"/>
+        </w:rPr>
+      </w:pPr>
+      <w:r>
+        <w:rPr>
+          <w:rFonts w:asciiTheme="majorHAnsi" w:hAnsiTheme="majorHAnsi"/>
+          <w:sz w:val="24"/>
+          <w:szCs w:val="24"/>
+        </w:rPr>
+        <w:t>The user is welcomed with their name and role in the top banner.</w:t>
+      </w:r>
+    </w:p>
+    <w:p>
+      <w:pPr>
+        <w:pStyle w:val="p1"/>
+        <w:numPr>
+          <w:ilvl w:val="2"/>
+          <w:numId w:val="16"/>
+        </w:numPr>
+        <w:rPr>
+          <w:rFonts w:asciiTheme="majorHAnsi" w:hAnsiTheme="majorHAnsi"/>
+          <w:sz w:val="24"/>
+          <w:szCs w:val="24"/>
+        </w:rPr>
+      </w:pPr>
+      <w:r>
+        <w:rPr>
+          <w:rFonts w:asciiTheme="majorHAnsi" w:hAnsiTheme="majorHAnsi"/>
+          <w:sz w:val="24"/>
+          <w:szCs w:val="24"/>
+        </w:rPr>
+        <w:t>Organized list of links to easily access what the user wants to do such as new forms available, past submissions, profile settings, etc.</w:t>
+      </w:r>
+    </w:p>
+    <w:p>
+      <w:pPr>
+        <w:pStyle w:val="p1"/>
+        <w:ind w:left="360"/>
+        <w:rPr>
+          <w:rFonts w:asciiTheme="majorHAnsi" w:hAnsiTheme="majorHAnsi"/>
+          <w:sz w:val="24"/>
+          <w:szCs w:val="24"/>
+        </w:rPr>
+      </w:pPr>
     </w:p>
     <w:p/>
     <w:sectPr>

</xml_diff>

<commit_message>
merge origin and revised stories (in progress)
</commit_message>
<xml_diff>
--- a/documents/UserStories.docx
+++ b/documents/UserStories.docx
@@ -50,8 +50,40 @@
           <w:b/>
           <w:bCs/>
         </w:rPr>
-        <w:t xml:space="preserve">Role persona 1: President </w:t>
-      </w:r>
+        <w:t xml:space="preserve">Role persona </w:t>
+      </w:r>
+      <w:r>
+        <w:rPr>
+          <w:rFonts w:asciiTheme="majorHAnsi" w:eastAsia="Aptos" w:hAnsiTheme="majorHAnsi" w:cs="Aptos"/>
+          <w:b/>
+          <w:bCs/>
+        </w:rPr>
+        <w:t>1</w:t>
+      </w:r>
+      <w:r>
+        <w:rPr>
+          <w:rFonts w:asciiTheme="majorHAnsi" w:eastAsia="Aptos" w:hAnsiTheme="majorHAnsi" w:cs="Aptos"/>
+          <w:b/>
+          <w:bCs/>
+        </w:rPr>
+        <w:t xml:space="preserve">: </w:t>
+      </w:r>
+      <w:r>
+        <w:rPr>
+          <w:rFonts w:asciiTheme="majorHAnsi" w:eastAsia="Aptos" w:hAnsiTheme="majorHAnsi" w:cs="Aptos"/>
+          <w:b/>
+          <w:bCs/>
+        </w:rPr>
+        <w:t xml:space="preserve">President </w:t>
+      </w:r>
+    </w:p>
+    <w:p>
+      <w:pPr>
+        <w:spacing w:after="0"/>
+        <w:rPr>
+          <w:rFonts w:asciiTheme="majorHAnsi" w:eastAsia="Aptos" w:hAnsiTheme="majorHAnsi" w:cs="Aptos"/>
+        </w:rPr>
+      </w:pPr>
     </w:p>
     <w:p>
       <w:pPr>
@@ -63,13 +95,11 @@
         <w:spacing w:after="0"/>
         <w:rPr>
           <w:rFonts w:asciiTheme="majorHAnsi" w:eastAsia="Aptos" w:hAnsiTheme="majorHAnsi" w:cs="Aptos"/>
-          <w:strike/>
-        </w:rPr>
-      </w:pPr>
-      <w:r>
-        <w:rPr>
-          <w:rFonts w:asciiTheme="majorHAnsi" w:eastAsia="Aptos" w:hAnsiTheme="majorHAnsi" w:cs="Aptos"/>
-          <w:strike/>
+        </w:rPr>
+      </w:pPr>
+      <w:r>
+        <w:rPr>
+          <w:rFonts w:asciiTheme="majorHAnsi" w:eastAsia="Aptos" w:hAnsiTheme="majorHAnsi" w:cs="Aptos"/>
         </w:rPr>
         <w:t xml:space="preserve">As </w:t>
       </w:r>
@@ -78,16 +108,26 @@
           <w:rFonts w:asciiTheme="majorHAnsi" w:eastAsia="Aptos" w:hAnsiTheme="majorHAnsi" w:cs="Aptos"/>
           <w:i/>
           <w:iCs/>
-          <w:strike/>
         </w:rPr>
         <w:t>president</w:t>
       </w:r>
       <w:r>
         <w:rPr>
           <w:rFonts w:asciiTheme="majorHAnsi" w:eastAsia="Aptos" w:hAnsiTheme="majorHAnsi" w:cs="Aptos"/>
-          <w:strike/>
-        </w:rPr>
-        <w:t xml:space="preserve">, I want to have secure login functionality so that my role is only accessible by me. </w:t>
+        </w:rPr>
+        <w:t xml:space="preserve">, I want to have access to all </w:t>
+      </w:r>
+      <w:r>
+        <w:rPr>
+          <w:rFonts w:asciiTheme="majorHAnsi" w:eastAsia="Aptos" w:hAnsiTheme="majorHAnsi" w:cs="Aptos"/>
+        </w:rPr>
+        <w:t xml:space="preserve">the </w:t>
+      </w:r>
+      <w:r>
+        <w:rPr>
+          <w:rFonts w:asciiTheme="majorHAnsi" w:eastAsia="Aptos" w:hAnsiTheme="majorHAnsi" w:cs="Aptos"/>
+        </w:rPr>
+        <w:t>reports so that I can stay informed and redirect to the appropriate sources.</w:t>
       </w:r>
     </w:p>
     <w:p>
@@ -99,7 +139,6 @@
         </w:numPr>
         <w:rPr>
           <w:rFonts w:asciiTheme="majorHAnsi" w:eastAsia="Times New Roman" w:hAnsiTheme="majorHAnsi"/>
-          <w:strike/>
           <w:sz w:val="24"/>
           <w:szCs w:val="24"/>
         </w:rPr>
@@ -110,7 +149,6 @@
           <w:rFonts w:asciiTheme="majorHAnsi" w:eastAsia="Times New Roman" w:hAnsiTheme="majorHAnsi"/>
           <w:b/>
           <w:bCs/>
-          <w:strike/>
           <w:sz w:val="24"/>
           <w:szCs w:val="24"/>
         </w:rPr>
@@ -120,17 +158,15 @@
         <w:rPr>
           <w:rStyle w:val="s1"/>
           <w:rFonts w:asciiTheme="majorHAnsi" w:eastAsia="Times New Roman" w:hAnsiTheme="majorHAnsi"/>
-          <w:strike/>
-          <w:sz w:val="24"/>
-          <w:szCs w:val="24"/>
-        </w:rPr>
-        <w:t xml:space="preserve"> User must enter a unique email and valid password to gain access.</w:t>
+          <w:sz w:val="24"/>
+          <w:szCs w:val="24"/>
+        </w:rPr>
+        <w:t xml:space="preserve"> User can view all aggregated results from the reports.</w:t>
       </w:r>
       <w:r>
         <w:rPr>
           <w:rStyle w:val="apple-converted-space"/>
           <w:rFonts w:asciiTheme="majorHAnsi" w:eastAsia="Times New Roman" w:hAnsiTheme="majorHAnsi"/>
-          <w:strike/>
           <w:sz w:val="24"/>
           <w:szCs w:val="24"/>
         </w:rPr>
@@ -166,6 +202,8 @@
       <w:r>
         <w:rPr>
           <w:rFonts w:asciiTheme="majorHAnsi" w:eastAsia="Aptos" w:hAnsiTheme="majorHAnsi" w:cs="Aptos"/>
+          <w:b/>
+          <w:bCs/>
           <w:i/>
           <w:iCs/>
         </w:rPr>
@@ -175,7 +213,79 @@
         <w:rPr>
           <w:rFonts w:asciiTheme="majorHAnsi" w:eastAsia="Aptos" w:hAnsiTheme="majorHAnsi" w:cs="Aptos"/>
         </w:rPr>
-        <w:t>, I want to have access to all reports so that I can stay informed and redirect to the appropriate sources.</w:t>
+        <w:t xml:space="preserve">, I want to </w:t>
+      </w:r>
+      <w:r>
+        <w:rPr>
+          <w:rFonts w:asciiTheme="majorHAnsi" w:eastAsia="Aptos" w:hAnsiTheme="majorHAnsi" w:cs="Aptos"/>
+        </w:rPr>
+        <w:t>manage</w:t>
+      </w:r>
+      <w:r>
+        <w:rPr>
+          <w:rFonts w:asciiTheme="majorHAnsi" w:eastAsia="Aptos" w:hAnsiTheme="majorHAnsi" w:cs="Aptos"/>
+        </w:rPr>
+        <w:t xml:space="preserve"> users </w:t>
+      </w:r>
+      <w:r>
+        <w:rPr>
+          <w:rFonts w:asciiTheme="majorHAnsi" w:eastAsia="Aptos" w:hAnsiTheme="majorHAnsi" w:cs="Aptos"/>
+        </w:rPr>
+        <w:t>(</w:t>
+      </w:r>
+      <w:r>
+        <w:rPr>
+          <w:rFonts w:asciiTheme="majorHAnsi" w:eastAsia="Aptos" w:hAnsiTheme="majorHAnsi" w:cs="Aptos"/>
+        </w:rPr>
+        <w:t>terminate</w:t>
+      </w:r>
+      <w:r>
+        <w:rPr>
+          <w:rFonts w:asciiTheme="majorHAnsi" w:eastAsia="Aptos" w:hAnsiTheme="majorHAnsi" w:cs="Aptos"/>
+        </w:rPr>
+        <w:t>/</w:t>
+      </w:r>
+      <w:r>
+        <w:rPr>
+          <w:rFonts w:asciiTheme="majorHAnsi" w:eastAsia="Aptos" w:hAnsiTheme="majorHAnsi" w:cs="Aptos"/>
+        </w:rPr>
+        <w:t>freeze</w:t>
+      </w:r>
+      <w:r>
+        <w:rPr>
+          <w:rFonts w:asciiTheme="majorHAnsi" w:eastAsia="Aptos" w:hAnsiTheme="majorHAnsi" w:cs="Aptos"/>
+        </w:rPr>
+        <w:t xml:space="preserve"> </w:t>
+      </w:r>
+      <w:r>
+        <w:rPr>
+          <w:rFonts w:asciiTheme="majorHAnsi" w:eastAsia="Aptos" w:hAnsiTheme="majorHAnsi" w:cs="Aptos"/>
+        </w:rPr>
+        <w:t>the</w:t>
+      </w:r>
+      <w:r>
+        <w:rPr>
+          <w:rFonts w:asciiTheme="majorHAnsi" w:eastAsia="Aptos" w:hAnsiTheme="majorHAnsi" w:cs="Aptos"/>
+        </w:rPr>
+        <w:t xml:space="preserve"> accounts </w:t>
+      </w:r>
+      <w:r>
+        <w:rPr>
+          <w:rFonts w:asciiTheme="majorHAnsi" w:eastAsia="Aptos" w:hAnsiTheme="majorHAnsi" w:cs="Aptos"/>
+        </w:rPr>
+        <w:t xml:space="preserve">of former members </w:t>
+      </w:r>
+      <w:r>
+        <w:rPr>
+          <w:rFonts w:asciiTheme="majorHAnsi" w:eastAsia="Aptos" w:hAnsiTheme="majorHAnsi" w:cs="Aptos"/>
+        </w:rPr>
+        <w:t xml:space="preserve">or create accounts for new members) </w:t>
+      </w:r>
+      <w:r>
+        <w:rPr>
+          <w:rFonts w:asciiTheme="majorHAnsi" w:eastAsia="Aptos" w:hAnsiTheme="majorHAnsi" w:cs="Aptos"/>
+        </w:rPr>
+        <w:t>so that I can preserve the system integrity of the site.</w:t>
       </w:r>
     </w:p>
     <w:p>
@@ -186,6 +296,7 @@
           <w:numId w:val="18"/>
         </w:numPr>
         <w:rPr>
+          <w:rStyle w:val="s1"/>
           <w:rFonts w:asciiTheme="majorHAnsi" w:eastAsia="Times New Roman" w:hAnsiTheme="majorHAnsi"/>
           <w:sz w:val="24"/>
           <w:szCs w:val="24"/>
@@ -209,23 +320,104 @@
           <w:sz w:val="24"/>
           <w:szCs w:val="24"/>
         </w:rPr>
-        <w:t xml:space="preserve"> User can view all aggregated results from the reports.</w:t>
-      </w:r>
-      <w:r>
-        <w:rPr>
-          <w:rStyle w:val="apple-converted-space"/>
+        <w:t xml:space="preserve"> </w:t>
+      </w:r>
+    </w:p>
+    <w:p>
+      <w:pPr>
+        <w:pStyle w:val="li1"/>
+        <w:numPr>
+          <w:ilvl w:val="2"/>
+          <w:numId w:val="18"/>
+        </w:numPr>
+        <w:rPr>
+          <w:rStyle w:val="s1"/>
           <w:rFonts w:asciiTheme="majorHAnsi" w:eastAsia="Times New Roman" w:hAnsiTheme="majorHAnsi"/>
           <w:sz w:val="24"/>
           <w:szCs w:val="24"/>
         </w:rPr>
-        <w:t> </w:t>
-      </w:r>
-    </w:p>
-    <w:p>
-      <w:pPr>
-        <w:spacing w:after="0"/>
-        <w:rPr>
-          <w:rFonts w:asciiTheme="majorHAnsi" w:eastAsia="Aptos" w:hAnsiTheme="majorHAnsi" w:cs="Aptos"/>
+      </w:pPr>
+      <w:r>
+        <w:rPr>
+          <w:rStyle w:val="s1"/>
+          <w:rFonts w:asciiTheme="majorHAnsi" w:eastAsia="Times New Roman" w:hAnsiTheme="majorHAnsi"/>
+          <w:sz w:val="24"/>
+          <w:szCs w:val="24"/>
+        </w:rPr>
+        <w:t xml:space="preserve">Enter the users’ account credentials and basic information (member’s </w:t>
+      </w:r>
+      <w:r>
+        <w:rPr>
+          <w:rStyle w:val="s1"/>
+          <w:rFonts w:asciiTheme="majorHAnsi" w:eastAsia="Times New Roman" w:hAnsiTheme="majorHAnsi"/>
+          <w:sz w:val="24"/>
+          <w:szCs w:val="24"/>
+        </w:rPr>
+        <w:t xml:space="preserve">first and last </w:t>
+      </w:r>
+      <w:r>
+        <w:rPr>
+          <w:rStyle w:val="s1"/>
+          <w:rFonts w:asciiTheme="majorHAnsi" w:eastAsia="Times New Roman" w:hAnsiTheme="majorHAnsi"/>
+          <w:sz w:val="24"/>
+          <w:szCs w:val="24"/>
+        </w:rPr>
+        <w:t>name, email address, and temporary password</w:t>
+      </w:r>
+      <w:r>
+        <w:rPr>
+          <w:rStyle w:val="s1"/>
+          <w:rFonts w:asciiTheme="majorHAnsi" w:eastAsia="Times New Roman" w:hAnsiTheme="majorHAnsi"/>
+          <w:sz w:val="24"/>
+          <w:szCs w:val="24"/>
+        </w:rPr>
+        <w:t>) to create account</w:t>
+      </w:r>
+      <w:r>
+        <w:rPr>
+          <w:rStyle w:val="s1"/>
+          <w:rFonts w:asciiTheme="majorHAnsi" w:eastAsia="Times New Roman" w:hAnsiTheme="majorHAnsi"/>
+          <w:sz w:val="24"/>
+          <w:szCs w:val="24"/>
+        </w:rPr>
+        <w:t>.</w:t>
+      </w:r>
+    </w:p>
+    <w:p>
+      <w:pPr>
+        <w:pStyle w:val="li1"/>
+        <w:numPr>
+          <w:ilvl w:val="2"/>
+          <w:numId w:val="18"/>
+        </w:numPr>
+        <w:rPr>
+          <w:rStyle w:val="s1"/>
+          <w:rFonts w:asciiTheme="majorHAnsi" w:eastAsia="Times New Roman" w:hAnsiTheme="majorHAnsi"/>
+          <w:sz w:val="24"/>
+          <w:szCs w:val="24"/>
+        </w:rPr>
+      </w:pPr>
+      <w:r>
+        <w:rPr>
+          <w:rStyle w:val="s1"/>
+          <w:rFonts w:asciiTheme="majorHAnsi" w:eastAsia="Times New Roman" w:hAnsiTheme="majorHAnsi"/>
+          <w:sz w:val="24"/>
+          <w:szCs w:val="24"/>
+        </w:rPr>
+        <w:t>Only members can have an account and only one account is allowed per member.</w:t>
+      </w:r>
+    </w:p>
+    <w:p>
+      <w:pPr>
+        <w:pStyle w:val="li1"/>
+        <w:numPr>
+          <w:ilvl w:val="2"/>
+          <w:numId w:val="18"/>
+        </w:numPr>
+        <w:rPr>
+          <w:rFonts w:asciiTheme="majorHAnsi" w:eastAsia="Times New Roman" w:hAnsiTheme="majorHAnsi"/>
+          <w:sz w:val="24"/>
+          <w:szCs w:val="24"/>
         </w:rPr>
       </w:pPr>
     </w:p>
@@ -236,193 +428,204 @@
           <w:ilvl w:val="0"/>
           <w:numId w:val="18"/>
         </w:numPr>
-        <w:spacing w:after="0"/>
-        <w:rPr>
-          <w:rFonts w:asciiTheme="majorHAnsi" w:eastAsia="Aptos" w:hAnsiTheme="majorHAnsi" w:cs="Aptos"/>
-        </w:rPr>
-      </w:pPr>
-      <w:r>
-        <w:rPr>
-          <w:rFonts w:asciiTheme="majorHAnsi" w:eastAsia="Aptos" w:hAnsiTheme="majorHAnsi" w:cs="Aptos"/>
+        <w:rPr>
+          <w:rFonts w:asciiTheme="majorHAnsi" w:hAnsiTheme="majorHAnsi"/>
+        </w:rPr>
+      </w:pPr>
+      <w:r>
+        <w:rPr>
+          <w:rFonts w:asciiTheme="majorHAnsi" w:hAnsiTheme="majorHAnsi"/>
         </w:rPr>
         <w:t xml:space="preserve">As </w:t>
       </w:r>
       <w:r>
         <w:rPr>
-          <w:rFonts w:asciiTheme="majorHAnsi" w:eastAsia="Aptos" w:hAnsiTheme="majorHAnsi" w:cs="Aptos"/>
+          <w:rFonts w:asciiTheme="majorHAnsi" w:hAnsiTheme="majorHAnsi"/>
+          <w:b/>
+          <w:bCs/>
           <w:i/>
           <w:iCs/>
         </w:rPr>
-        <w:t>president</w:t>
-      </w:r>
-      <w:r>
-        <w:rPr>
-          <w:rFonts w:asciiTheme="majorHAnsi" w:eastAsia="Aptos" w:hAnsiTheme="majorHAnsi" w:cs="Aptos"/>
-        </w:rPr>
-        <w:t>, I want to (terminate or freeze) the accounts of former members so that I can preserve the system integrity of the site.</w:t>
-      </w:r>
-    </w:p>
-    <w:p>
-      <w:pPr>
-        <w:pStyle w:val="li1"/>
+        <w:t>President</w:t>
+      </w:r>
+      <w:r>
+        <w:rPr>
+          <w:rFonts w:asciiTheme="majorHAnsi" w:hAnsiTheme="majorHAnsi"/>
+        </w:rPr>
+        <w:t>, I want to upload documents and set visibility (All/Dept Heads/President) so that sensitive files are controlled.</w:t>
+      </w:r>
+    </w:p>
+    <w:p>
+      <w:pPr>
+        <w:pStyle w:val="ListParagraph"/>
         <w:numPr>
           <w:ilvl w:val="1"/>
           <w:numId w:val="18"/>
         </w:numPr>
         <w:rPr>
-          <w:rFonts w:asciiTheme="majorHAnsi" w:eastAsia="Times New Roman" w:hAnsiTheme="majorHAnsi"/>
-          <w:sz w:val="24"/>
-          <w:szCs w:val="24"/>
-        </w:rPr>
-      </w:pPr>
-      <w:r>
-        <w:rPr>
-          <w:rStyle w:val="s1"/>
-          <w:rFonts w:asciiTheme="majorHAnsi" w:eastAsia="Times New Roman" w:hAnsiTheme="majorHAnsi"/>
+          <w:rFonts w:asciiTheme="majorHAnsi" w:hAnsiTheme="majorHAnsi"/>
           <w:b/>
           <w:bCs/>
-          <w:sz w:val="24"/>
-          <w:szCs w:val="24"/>
-        </w:rPr>
-        <w:t>Acceptance criteria:</w:t>
-      </w:r>
-      <w:r>
-        <w:rPr>
-          <w:rStyle w:val="s1"/>
-          <w:rFonts w:asciiTheme="majorHAnsi" w:eastAsia="Times New Roman" w:hAnsiTheme="majorHAnsi"/>
-          <w:sz w:val="24"/>
-          <w:szCs w:val="24"/>
-        </w:rPr>
-        <w:t xml:space="preserve"> User can add new users or deactivate accounts as needed.</w:t>
-      </w:r>
-      <w:r>
-        <w:rPr>
-          <w:rStyle w:val="apple-converted-space"/>
-          <w:rFonts w:asciiTheme="majorHAnsi" w:eastAsia="Times New Roman" w:hAnsiTheme="majorHAnsi"/>
-          <w:sz w:val="24"/>
-          <w:szCs w:val="24"/>
-        </w:rPr>
-        <w:t> </w:t>
-      </w:r>
-    </w:p>
-    <w:p>
-      <w:pPr>
-        <w:pStyle w:val="ListParagraph"/>
-        <w:spacing w:after="0"/>
-        <w:rPr>
-          <w:rFonts w:asciiTheme="majorHAnsi" w:eastAsia="Aptos" w:hAnsiTheme="majorHAnsi" w:cs="Aptos"/>
-        </w:rPr>
-      </w:pPr>
+        </w:rPr>
+      </w:pPr>
+      <w:r>
+        <w:rPr>
+          <w:rFonts w:asciiTheme="majorHAnsi" w:hAnsiTheme="majorHAnsi"/>
+          <w:b/>
+          <w:bCs/>
+        </w:rPr>
+        <w:t>Acceptance Criteria:</w:t>
+      </w:r>
     </w:p>
     <w:p>
       <w:pPr>
         <w:pStyle w:val="ListParagraph"/>
         <w:numPr>
-          <w:ilvl w:val="0"/>
+          <w:ilvl w:val="2"/>
           <w:numId w:val="18"/>
         </w:numPr>
-        <w:spacing w:after="0"/>
-        <w:rPr>
-          <w:rFonts w:asciiTheme="majorHAnsi" w:eastAsia="Aptos" w:hAnsiTheme="majorHAnsi" w:cs="Aptos"/>
-          <w:strike/>
-        </w:rPr>
-      </w:pPr>
-      <w:r>
-        <w:rPr>
-          <w:rFonts w:asciiTheme="majorHAnsi" w:eastAsia="Aptos" w:hAnsiTheme="majorHAnsi" w:cs="Aptos"/>
-          <w:strike/>
-        </w:rPr>
-        <w:t xml:space="preserve">As </w:t>
-      </w:r>
-      <w:r>
-        <w:rPr>
-          <w:rFonts w:asciiTheme="majorHAnsi" w:eastAsia="Aptos" w:hAnsiTheme="majorHAnsi" w:cs="Aptos"/>
-          <w:i/>
-          <w:iCs/>
-          <w:strike/>
-        </w:rPr>
-        <w:t>president</w:t>
-      </w:r>
-      <w:r>
-        <w:rPr>
-          <w:rFonts w:asciiTheme="majorHAnsi" w:eastAsia="Aptos" w:hAnsiTheme="majorHAnsi" w:cs="Aptos"/>
-          <w:strike/>
-        </w:rPr>
-        <w:t xml:space="preserve">, I want to be able to reset my password in case I forget it so that I can regain access to my account. </w:t>
-      </w:r>
-    </w:p>
-    <w:p>
-      <w:pPr>
-        <w:pStyle w:val="li1"/>
+        <w:rPr>
+          <w:rFonts w:asciiTheme="majorHAnsi" w:hAnsiTheme="majorHAnsi"/>
+        </w:rPr>
+      </w:pPr>
+      <w:r>
+        <w:rPr>
+          <w:rFonts w:asciiTheme="majorHAnsi" w:hAnsiTheme="majorHAnsi"/>
+        </w:rPr>
+        <w:t>Allowed types: PDF, DOCX; max size 10 MB; upload ≤ 3 sec for 10 MB on campus net.</w:t>
+      </w:r>
+    </w:p>
+    <w:p>
+      <w:pPr>
+        <w:pStyle w:val="ListParagraph"/>
         <w:numPr>
-          <w:ilvl w:val="1"/>
+          <w:ilvl w:val="2"/>
           <w:numId w:val="18"/>
         </w:numPr>
         <w:rPr>
-          <w:rFonts w:asciiTheme="majorHAnsi" w:eastAsia="Times New Roman" w:hAnsiTheme="majorHAnsi"/>
-          <w:strike/>
-          <w:sz w:val="24"/>
-          <w:szCs w:val="24"/>
-        </w:rPr>
-      </w:pPr>
-      <w:r>
-        <w:rPr>
-          <w:rStyle w:val="s1"/>
-          <w:rFonts w:asciiTheme="majorHAnsi" w:eastAsia="Times New Roman" w:hAnsiTheme="majorHAnsi"/>
+          <w:rFonts w:asciiTheme="majorHAnsi" w:hAnsiTheme="majorHAnsi"/>
+        </w:rPr>
+      </w:pPr>
+      <w:r>
+        <w:rPr>
+          <w:rFonts w:asciiTheme="majorHAnsi" w:hAnsiTheme="majorHAnsi"/>
+        </w:rPr>
+        <w:t>Only users within the visibility group can see &amp; download.</w:t>
+      </w:r>
+    </w:p>
+    <w:p>
+      <w:pPr>
+        <w:pStyle w:val="ListParagraph"/>
+        <w:numPr>
+          <w:ilvl w:val="2"/>
+          <w:numId w:val="18"/>
+        </w:numPr>
+        <w:rPr>
+          <w:rFonts w:asciiTheme="majorHAnsi" w:hAnsiTheme="majorHAnsi"/>
+        </w:rPr>
+      </w:pPr>
+      <w:r>
+        <w:rPr>
+          <w:rFonts w:asciiTheme="majorHAnsi" w:hAnsiTheme="majorHAnsi"/>
+        </w:rPr>
+        <w:t>Download events are logged (user, file, timestamp).</w:t>
+      </w:r>
+    </w:p>
+    <w:p>
+      <w:pPr>
+        <w:pStyle w:val="ListParagraph"/>
+        <w:numPr>
+          <w:ilvl w:val="2"/>
+          <w:numId w:val="18"/>
+        </w:numPr>
+        <w:rPr>
+          <w:rFonts w:asciiTheme="majorHAnsi" w:hAnsiTheme="majorHAnsi"/>
+        </w:rPr>
+      </w:pPr>
+      <w:r>
+        <w:rPr>
+          <w:rFonts w:asciiTheme="majorHAnsi" w:hAnsiTheme="majorHAnsi"/>
+        </w:rPr>
+        <w:t>Files can be archived (not deleted) to preserve history</w:t>
+      </w:r>
+      <w:r>
+        <w:rPr>
+          <w:rFonts w:asciiTheme="majorHAnsi" w:hAnsiTheme="majorHAnsi"/>
+        </w:rPr>
+        <w:t>.</w:t>
+      </w:r>
+    </w:p>
+    <w:p>
+      <w:pPr>
+        <w:pStyle w:val="ListParagraph"/>
+        <w:ind w:left="1800"/>
+        <w:rPr>
+          <w:rFonts w:asciiTheme="majorHAnsi" w:hAnsiTheme="majorHAnsi"/>
+        </w:rPr>
+      </w:pPr>
+    </w:p>
+    <w:p>
+      <w:pPr>
+        <w:rPr>
+          <w:rFonts w:asciiTheme="majorHAnsi" w:hAnsiTheme="majorHAnsi"/>
+        </w:rPr>
+      </w:pPr>
+    </w:p>
+    <w:p>
+      <w:pPr>
+        <w:rPr>
+          <w:rFonts w:asciiTheme="majorHAnsi" w:hAnsiTheme="majorHAnsi"/>
+        </w:rPr>
+      </w:pPr>
+      <w:r>
+        <w:rPr>
+          <w:rFonts w:asciiTheme="majorHAnsi" w:hAnsiTheme="majorHAnsi"/>
+        </w:rPr>
+        <w:br w:type="page"/>
+      </w:r>
+    </w:p>
+    <w:p>
+      <w:pPr>
+        <w:spacing w:after="0"/>
+        <w:rPr>
+          <w:rFonts w:asciiTheme="majorHAnsi" w:hAnsiTheme="majorHAnsi"/>
           <w:b/>
           <w:bCs/>
-          <w:strike/>
-          <w:sz w:val="24"/>
-          <w:szCs w:val="24"/>
-        </w:rPr>
-        <w:t>Acceptance criteria:</w:t>
-      </w:r>
-      <w:r>
-        <w:rPr>
-          <w:rStyle w:val="s1"/>
-          <w:rFonts w:asciiTheme="majorHAnsi" w:eastAsia="Times New Roman" w:hAnsiTheme="majorHAnsi"/>
-          <w:strike/>
-          <w:sz w:val="24"/>
-          <w:szCs w:val="24"/>
-        </w:rPr>
-        <w:t xml:space="preserve"> User can update their password using their email.</w:t>
-      </w:r>
-      <w:r>
-        <w:rPr>
-          <w:rStyle w:val="apple-converted-space"/>
-          <w:rFonts w:asciiTheme="majorHAnsi" w:eastAsia="Times New Roman" w:hAnsiTheme="majorHAnsi"/>
-          <w:strike/>
-          <w:sz w:val="24"/>
-          <w:szCs w:val="24"/>
-        </w:rPr>
-        <w:t> </w:t>
-      </w:r>
-    </w:p>
-    <w:p>
-      <w:pPr>
-        <w:spacing w:after="0"/>
-        <w:rPr>
-          <w:rFonts w:asciiTheme="majorHAnsi" w:hAnsiTheme="majorHAnsi"/>
-        </w:rPr>
-      </w:pPr>
-    </w:p>
-    <w:p>
-      <w:pPr>
-        <w:spacing w:after="0"/>
-        <w:rPr>
-          <w:rFonts w:asciiTheme="majorHAnsi" w:hAnsiTheme="majorHAnsi"/>
+        </w:rPr>
+      </w:pPr>
+      <w:r>
+        <w:rPr>
+          <w:rFonts w:asciiTheme="majorHAnsi" w:eastAsia="Aptos" w:hAnsiTheme="majorHAnsi" w:cs="Aptos"/>
           <w:b/>
           <w:bCs/>
         </w:rPr>
-      </w:pPr>
+        <w:lastRenderedPageBreak/>
+        <w:t xml:space="preserve">Role persona </w:t>
+      </w:r>
       <w:r>
         <w:rPr>
           <w:rFonts w:asciiTheme="majorHAnsi" w:eastAsia="Aptos" w:hAnsiTheme="majorHAnsi" w:cs="Aptos"/>
           <w:b/>
           <w:bCs/>
         </w:rPr>
-        <w:t>Role persona 2: Department head</w:t>
-      </w:r>
+        <w:t>2</w:t>
+      </w:r>
+      <w:r>
+        <w:rPr>
+          <w:rFonts w:asciiTheme="majorHAnsi" w:eastAsia="Aptos" w:hAnsiTheme="majorHAnsi" w:cs="Aptos"/>
+          <w:b/>
+          <w:bCs/>
+        </w:rPr>
+        <w:t>: Department head</w:t>
+      </w:r>
+    </w:p>
+    <w:p>
+      <w:pPr>
+        <w:spacing w:after="0"/>
+        <w:rPr>
+          <w:rFonts w:asciiTheme="majorHAnsi" w:eastAsia="Aptos" w:hAnsiTheme="majorHAnsi" w:cs="Aptos"/>
+        </w:rPr>
+      </w:pPr>
     </w:p>
     <w:p>
       <w:pPr>
@@ -434,13 +637,11 @@
         <w:spacing w:after="0"/>
         <w:rPr>
           <w:rFonts w:asciiTheme="majorHAnsi" w:eastAsia="Aptos" w:hAnsiTheme="majorHAnsi" w:cs="Aptos"/>
-          <w:strike/>
-        </w:rPr>
-      </w:pPr>
-      <w:r>
-        <w:rPr>
-          <w:rFonts w:asciiTheme="majorHAnsi" w:eastAsia="Aptos" w:hAnsiTheme="majorHAnsi" w:cs="Aptos"/>
-          <w:strike/>
+        </w:rPr>
+      </w:pPr>
+      <w:r>
+        <w:rPr>
+          <w:rFonts w:asciiTheme="majorHAnsi" w:eastAsia="Aptos" w:hAnsiTheme="majorHAnsi" w:cs="Aptos"/>
         </w:rPr>
         <w:t xml:space="preserve">As </w:t>
       </w:r>
@@ -449,16 +650,14 @@
           <w:rFonts w:asciiTheme="majorHAnsi" w:eastAsia="Aptos" w:hAnsiTheme="majorHAnsi" w:cs="Aptos"/>
           <w:i/>
           <w:iCs/>
-          <w:strike/>
         </w:rPr>
         <w:t>head of the reporting department</w:t>
       </w:r>
       <w:r>
         <w:rPr>
           <w:rFonts w:asciiTheme="majorHAnsi" w:eastAsia="Aptos" w:hAnsiTheme="majorHAnsi" w:cs="Aptos"/>
-          <w:strike/>
-        </w:rPr>
-        <w:t xml:space="preserve">, I want to have secure login functionality so that my role is only available to authorized personnel. </w:t>
+        </w:rPr>
+        <w:t xml:space="preserve">, I want accurate and easily accessible information so that I can compile the reports in a timely manner. </w:t>
       </w:r>
     </w:p>
     <w:p>
@@ -470,7 +669,6 @@
         </w:numPr>
         <w:rPr>
           <w:rFonts w:asciiTheme="majorHAnsi" w:eastAsia="Times New Roman" w:hAnsiTheme="majorHAnsi"/>
-          <w:strike/>
           <w:sz w:val="24"/>
           <w:szCs w:val="24"/>
         </w:rPr>
@@ -481,45 +679,33 @@
           <w:rFonts w:asciiTheme="majorHAnsi" w:eastAsia="Times New Roman" w:hAnsiTheme="majorHAnsi"/>
           <w:b/>
           <w:bCs/>
-          <w:strike/>
-          <w:sz w:val="24"/>
-          <w:szCs w:val="24"/>
-        </w:rPr>
-        <w:t xml:space="preserve">Acceptance criteria: </w:t>
+          <w:sz w:val="24"/>
+          <w:szCs w:val="24"/>
+        </w:rPr>
+        <w:t>Acceptance criteria:</w:t>
       </w:r>
       <w:r>
         <w:rPr>
           <w:rStyle w:val="s1"/>
           <w:rFonts w:asciiTheme="majorHAnsi" w:eastAsia="Times New Roman" w:hAnsiTheme="majorHAnsi"/>
-          <w:strike/>
-          <w:sz w:val="24"/>
-          <w:szCs w:val="24"/>
-        </w:rPr>
-        <w:t>User must enter a unique email and valid password to gain access.</w:t>
+          <w:sz w:val="24"/>
+          <w:szCs w:val="24"/>
+        </w:rPr>
+        <w:t xml:space="preserve"> User data from regular users is already aggregated and can be placed in a report template.</w:t>
       </w:r>
       <w:r>
         <w:rPr>
           <w:rStyle w:val="apple-converted-space"/>
           <w:rFonts w:asciiTheme="majorHAnsi" w:eastAsia="Times New Roman" w:hAnsiTheme="majorHAnsi"/>
-          <w:strike/>
           <w:sz w:val="24"/>
           <w:szCs w:val="24"/>
         </w:rPr>
         <w:t> </w:t>
       </w:r>
-      <w:r>
-        <w:rPr>
-          <w:rStyle w:val="apple-converted-space"/>
-          <w:rFonts w:asciiTheme="majorHAnsi" w:eastAsia="Times New Roman" w:hAnsiTheme="majorHAnsi"/>
-          <w:strike/>
-          <w:sz w:val="24"/>
-          <w:szCs w:val="24"/>
-        </w:rPr>
-        <w:t xml:space="preserve"> </w:t>
-      </w:r>
-    </w:p>
-    <w:p>
-      <w:pPr>
+    </w:p>
+    <w:p>
+      <w:pPr>
+        <w:pStyle w:val="ListParagraph"/>
         <w:spacing w:after="0"/>
         <w:rPr>
           <w:rFonts w:asciiTheme="majorHAnsi" w:eastAsia="Aptos" w:hAnsiTheme="majorHAnsi" w:cs="Aptos"/>
@@ -556,7 +742,7 @@
         <w:rPr>
           <w:rFonts w:asciiTheme="majorHAnsi" w:eastAsia="Aptos" w:hAnsiTheme="majorHAnsi" w:cs="Aptos"/>
         </w:rPr>
-        <w:t xml:space="preserve">, I want accurate and easily accessible information so that I can compile the reports in a timely manner. </w:t>
+        <w:t>, I want to see the number of attendees and their responses to surveys, so that I can gather valuable insights from aggregated stats.</w:t>
       </w:r>
     </w:p>
     <w:p>
@@ -567,6 +753,7 @@
           <w:numId w:val="17"/>
         </w:numPr>
         <w:rPr>
+          <w:rStyle w:val="apple-converted-space"/>
           <w:rFonts w:asciiTheme="majorHAnsi" w:eastAsia="Times New Roman" w:hAnsiTheme="majorHAnsi"/>
           <w:sz w:val="24"/>
           <w:szCs w:val="24"/>
@@ -590,7 +777,7 @@
           <w:sz w:val="24"/>
           <w:szCs w:val="24"/>
         </w:rPr>
-        <w:t xml:space="preserve"> User data from regular users is already aggregated and can be placed in a report template.</w:t>
+        <w:t xml:space="preserve"> User can view all forms and other documents submitted by regular members.</w:t>
       </w:r>
       <w:r>
         <w:rPr>
@@ -604,10 +791,1342 @@
     </w:p>
     <w:p>
       <w:pPr>
+        <w:pStyle w:val="li1"/>
+        <w:rPr>
+          <w:rFonts w:asciiTheme="majorHAnsi" w:eastAsia="Times New Roman" w:hAnsiTheme="majorHAnsi"/>
+          <w:sz w:val="24"/>
+          <w:szCs w:val="24"/>
+        </w:rPr>
+      </w:pPr>
+    </w:p>
+    <w:p>
+      <w:pPr>
+        <w:pStyle w:val="li1"/>
+        <w:numPr>
+          <w:ilvl w:val="0"/>
+          <w:numId w:val="17"/>
+        </w:numPr>
+        <w:rPr>
+          <w:rFonts w:asciiTheme="majorHAnsi" w:eastAsia="Times New Roman" w:hAnsiTheme="majorHAnsi"/>
+          <w:sz w:val="24"/>
+          <w:szCs w:val="24"/>
+        </w:rPr>
+      </w:pPr>
+      <w:r>
+        <w:rPr>
+          <w:rStyle w:val="s1"/>
+          <w:rFonts w:asciiTheme="majorHAnsi" w:eastAsia="Times New Roman" w:hAnsiTheme="majorHAnsi"/>
+          <w:sz w:val="24"/>
+          <w:szCs w:val="24"/>
+        </w:rPr>
+        <w:t xml:space="preserve">As </w:t>
+      </w:r>
+      <w:r>
+        <w:rPr>
+          <w:rStyle w:val="s1"/>
+          <w:rFonts w:asciiTheme="majorHAnsi" w:eastAsia="Times New Roman" w:hAnsiTheme="majorHAnsi"/>
+          <w:i/>
+          <w:iCs/>
+          <w:sz w:val="24"/>
+          <w:szCs w:val="24"/>
+        </w:rPr>
+        <w:t>head of the reporting department</w:t>
+      </w:r>
+      <w:r>
+        <w:rPr>
+          <w:rStyle w:val="s1"/>
+          <w:rFonts w:asciiTheme="majorHAnsi" w:eastAsia="Times New Roman" w:hAnsiTheme="majorHAnsi"/>
+          <w:sz w:val="24"/>
+          <w:szCs w:val="24"/>
+        </w:rPr>
+        <w:t>, I want to receive forms sent by other departments so that I can gather valuable insights from aggregated stats.</w:t>
+      </w:r>
+    </w:p>
+    <w:p>
+      <w:pPr>
+        <w:pStyle w:val="li1"/>
+        <w:numPr>
+          <w:ilvl w:val="1"/>
+          <w:numId w:val="17"/>
+        </w:numPr>
+        <w:rPr>
+          <w:rFonts w:asciiTheme="majorHAnsi" w:eastAsia="Times New Roman" w:hAnsiTheme="majorHAnsi"/>
+          <w:sz w:val="24"/>
+          <w:szCs w:val="24"/>
+        </w:rPr>
+      </w:pPr>
+      <w:r>
+        <w:rPr>
+          <w:rStyle w:val="s1"/>
+          <w:rFonts w:asciiTheme="majorHAnsi" w:eastAsia="Times New Roman" w:hAnsiTheme="majorHAnsi"/>
+          <w:b/>
+          <w:bCs/>
+          <w:sz w:val="24"/>
+          <w:szCs w:val="24"/>
+        </w:rPr>
+        <w:t xml:space="preserve">Acceptance criteria: </w:t>
+      </w:r>
+      <w:r>
+        <w:rPr>
+          <w:rStyle w:val="s1"/>
+          <w:rFonts w:asciiTheme="majorHAnsi" w:eastAsia="Times New Roman" w:hAnsiTheme="majorHAnsi"/>
+          <w:sz w:val="24"/>
+          <w:szCs w:val="24"/>
+        </w:rPr>
+        <w:t>User can view all forms and other documents submitted by other departments.</w:t>
+      </w:r>
+      <w:r>
+        <w:rPr>
+          <w:rStyle w:val="apple-converted-space"/>
+          <w:rFonts w:asciiTheme="majorHAnsi" w:eastAsia="Times New Roman" w:hAnsiTheme="majorHAnsi"/>
+          <w:sz w:val="24"/>
+          <w:szCs w:val="24"/>
+        </w:rPr>
+        <w:t> </w:t>
+      </w:r>
+    </w:p>
+    <w:p>
+      <w:pPr>
+        <w:pStyle w:val="li1"/>
+        <w:rPr>
+          <w:rStyle w:val="apple-converted-space"/>
+          <w:rFonts w:asciiTheme="majorHAnsi" w:eastAsia="Times New Roman" w:hAnsiTheme="majorHAnsi"/>
+          <w:sz w:val="24"/>
+          <w:szCs w:val="24"/>
+        </w:rPr>
+      </w:pPr>
+    </w:p>
+    <w:p>
+      <w:pPr>
+        <w:pStyle w:val="p1"/>
+        <w:numPr>
+          <w:ilvl w:val="0"/>
+          <w:numId w:val="19"/>
+        </w:numPr>
+        <w:rPr>
+          <w:rFonts w:asciiTheme="majorHAnsi" w:hAnsiTheme="majorHAnsi"/>
+          <w:sz w:val="24"/>
+          <w:szCs w:val="24"/>
+        </w:rPr>
+      </w:pPr>
+      <w:r>
+        <w:rPr>
+          <w:rStyle w:val="s1"/>
+          <w:rFonts w:asciiTheme="majorHAnsi" w:hAnsiTheme="majorHAnsi"/>
+          <w:sz w:val="24"/>
+          <w:szCs w:val="24"/>
+        </w:rPr>
+        <w:t xml:space="preserve">As </w:t>
+      </w:r>
+      <w:r>
+        <w:rPr>
+          <w:rStyle w:val="s1"/>
+          <w:rFonts w:asciiTheme="majorHAnsi" w:hAnsiTheme="majorHAnsi"/>
+          <w:i/>
+          <w:iCs/>
+          <w:sz w:val="24"/>
+          <w:szCs w:val="24"/>
+        </w:rPr>
+        <w:t>head of the reporting department</w:t>
+      </w:r>
+      <w:r>
+        <w:rPr>
+          <w:rStyle w:val="s1"/>
+          <w:rFonts w:asciiTheme="majorHAnsi" w:hAnsiTheme="majorHAnsi"/>
+          <w:sz w:val="24"/>
+          <w:szCs w:val="24"/>
+        </w:rPr>
+        <w:t>, I want to be able to see the report details I have submitted so that I can keep track of previous years and compare them.</w:t>
+      </w:r>
+      <w:r>
+        <w:rPr>
+          <w:rStyle w:val="apple-converted-space"/>
+          <w:rFonts w:asciiTheme="majorHAnsi" w:hAnsiTheme="majorHAnsi"/>
+          <w:sz w:val="24"/>
+          <w:szCs w:val="24"/>
+        </w:rPr>
+        <w:t> </w:t>
+      </w:r>
+    </w:p>
+    <w:p>
+      <w:pPr>
+        <w:pStyle w:val="p1"/>
+        <w:numPr>
+          <w:ilvl w:val="1"/>
+          <w:numId w:val="19"/>
+        </w:numPr>
+        <w:ind w:left="1080"/>
+        <w:rPr>
+          <w:rStyle w:val="s1"/>
+          <w:rFonts w:asciiTheme="majorHAnsi" w:hAnsiTheme="majorHAnsi"/>
+          <w:sz w:val="24"/>
+          <w:szCs w:val="24"/>
+        </w:rPr>
+      </w:pPr>
+      <w:r>
+        <w:rPr>
+          <w:rStyle w:val="s1"/>
+          <w:rFonts w:asciiTheme="majorHAnsi" w:hAnsiTheme="majorHAnsi"/>
+          <w:b/>
+          <w:bCs/>
+          <w:sz w:val="24"/>
+          <w:szCs w:val="24"/>
+        </w:rPr>
+        <w:t>Acceptance Criteria:</w:t>
+      </w:r>
+      <w:r>
+        <w:rPr>
+          <w:rStyle w:val="s1"/>
+          <w:rFonts w:asciiTheme="majorHAnsi" w:hAnsiTheme="majorHAnsi"/>
+          <w:sz w:val="24"/>
+          <w:szCs w:val="24"/>
+        </w:rPr>
+        <w:t xml:space="preserve"> Users can view a list of their previous submissions with timestamps and form details.</w:t>
+      </w:r>
+      <w:r>
+        <w:rPr>
+          <w:rStyle w:val="s1"/>
+          <w:rFonts w:asciiTheme="majorHAnsi" w:hAnsiTheme="majorHAnsi"/>
+          <w:sz w:val="24"/>
+          <w:szCs w:val="24"/>
+        </w:rPr>
+        <w:t xml:space="preserve"> </w:t>
+      </w:r>
+    </w:p>
+    <w:p>
+      <w:pPr>
+        <w:pStyle w:val="p1"/>
+        <w:rPr>
+          <w:rStyle w:val="s1"/>
+          <w:rFonts w:asciiTheme="majorHAnsi" w:hAnsiTheme="majorHAnsi"/>
+          <w:sz w:val="24"/>
+          <w:szCs w:val="24"/>
+        </w:rPr>
+      </w:pPr>
+    </w:p>
+    <w:p>
+      <w:pPr>
+        <w:pStyle w:val="p1"/>
+        <w:numPr>
+          <w:ilvl w:val="0"/>
+          <w:numId w:val="19"/>
+        </w:numPr>
+        <w:rPr>
+          <w:rStyle w:val="s1"/>
+          <w:rFonts w:asciiTheme="majorHAnsi" w:hAnsiTheme="majorHAnsi"/>
+          <w:sz w:val="24"/>
+          <w:szCs w:val="24"/>
+        </w:rPr>
+      </w:pPr>
+      <w:r>
+        <w:rPr>
+          <w:rStyle w:val="s1"/>
+          <w:rFonts w:asciiTheme="majorHAnsi" w:hAnsiTheme="majorHAnsi"/>
+          <w:sz w:val="24"/>
+          <w:szCs w:val="24"/>
+        </w:rPr>
+        <w:t>As</w:t>
+      </w:r>
+      <w:r>
+        <w:rPr>
+          <w:rStyle w:val="s1"/>
+          <w:rFonts w:asciiTheme="majorHAnsi" w:hAnsiTheme="majorHAnsi"/>
+          <w:sz w:val="24"/>
+          <w:szCs w:val="24"/>
+        </w:rPr>
+        <w:t xml:space="preserve"> a </w:t>
+      </w:r>
+      <w:r>
+        <w:rPr>
+          <w:rStyle w:val="s1"/>
+          <w:rFonts w:asciiTheme="majorHAnsi" w:hAnsiTheme="majorHAnsi"/>
+          <w:b/>
+          <w:bCs/>
+          <w:i/>
+          <w:iCs/>
+          <w:sz w:val="24"/>
+          <w:szCs w:val="24"/>
+        </w:rPr>
+        <w:t>Department Head</w:t>
+      </w:r>
+      <w:r>
+        <w:rPr>
+          <w:rStyle w:val="s1"/>
+          <w:rFonts w:asciiTheme="majorHAnsi" w:hAnsiTheme="majorHAnsi"/>
+          <w:sz w:val="24"/>
+          <w:szCs w:val="24"/>
+        </w:rPr>
+        <w:t>, I want to publish announcements (title, body, expiry) so that members receive timely updates.</w:t>
+      </w:r>
+    </w:p>
+    <w:p>
+      <w:pPr>
+        <w:pStyle w:val="p1"/>
+        <w:numPr>
+          <w:ilvl w:val="1"/>
+          <w:numId w:val="19"/>
+        </w:numPr>
+        <w:ind w:left="1080"/>
+        <w:rPr>
+          <w:rStyle w:val="s1"/>
+          <w:rFonts w:asciiTheme="majorHAnsi" w:hAnsiTheme="majorHAnsi"/>
+          <w:b/>
+          <w:bCs/>
+          <w:sz w:val="24"/>
+          <w:szCs w:val="24"/>
+        </w:rPr>
+      </w:pPr>
+      <w:r>
+        <w:rPr>
+          <w:rStyle w:val="s1"/>
+          <w:rFonts w:asciiTheme="majorHAnsi" w:hAnsiTheme="majorHAnsi"/>
+          <w:b/>
+          <w:bCs/>
+          <w:sz w:val="24"/>
+          <w:szCs w:val="24"/>
+        </w:rPr>
+        <w:t>Acceptance Criteria:</w:t>
+      </w:r>
+    </w:p>
+    <w:p>
+      <w:pPr>
+        <w:pStyle w:val="ListParagraph"/>
+        <w:numPr>
+          <w:ilvl w:val="2"/>
+          <w:numId w:val="19"/>
+        </w:numPr>
+        <w:ind w:left="1800"/>
+        <w:rPr>
+          <w:rFonts w:asciiTheme="majorHAnsi" w:eastAsiaTheme="minorEastAsia" w:hAnsiTheme="majorHAnsi" w:cs="Times New Roman"/>
+          <w:kern w:val="0"/>
+          <w14:ligatures w14:val="none"/>
+        </w:rPr>
+      </w:pPr>
+      <w:r>
+        <w:rPr>
+          <w:rFonts w:asciiTheme="majorHAnsi" w:eastAsiaTheme="minorEastAsia" w:hAnsiTheme="majorHAnsi" w:cs="Times New Roman"/>
+          <w:kern w:val="0"/>
+          <w14:ligatures w14:val="none"/>
+        </w:rPr>
+        <w:t>Required fields: title (≤120 chars), body (≤2,000), expiry (date/time).</w:t>
+      </w:r>
+    </w:p>
+    <w:p>
+      <w:pPr>
+        <w:pStyle w:val="ListParagraph"/>
+        <w:numPr>
+          <w:ilvl w:val="2"/>
+          <w:numId w:val="19"/>
+        </w:numPr>
+        <w:ind w:left="1800"/>
+        <w:rPr>
+          <w:rFonts w:asciiTheme="majorHAnsi" w:eastAsiaTheme="minorEastAsia" w:hAnsiTheme="majorHAnsi" w:cs="Times New Roman"/>
+          <w:kern w:val="0"/>
+          <w14:ligatures w14:val="none"/>
+        </w:rPr>
+      </w:pPr>
+      <w:r>
+        <w:rPr>
+          <w:rFonts w:asciiTheme="majorHAnsi" w:eastAsiaTheme="minorEastAsia" w:hAnsiTheme="majorHAnsi" w:cs="Times New Roman"/>
+          <w:kern w:val="0"/>
+          <w14:ligatures w14:val="none"/>
+        </w:rPr>
+        <w:t xml:space="preserve">On publish, </w:t>
+      </w:r>
+      <w:r>
+        <w:rPr>
+          <w:rFonts w:asciiTheme="majorHAnsi" w:eastAsiaTheme="minorEastAsia" w:hAnsiTheme="majorHAnsi" w:cs="Times New Roman"/>
+          <w:kern w:val="0"/>
+          <w14:ligatures w14:val="none"/>
+        </w:rPr>
+        <w:t xml:space="preserve">the </w:t>
+      </w:r>
+      <w:r>
+        <w:rPr>
+          <w:rFonts w:asciiTheme="majorHAnsi" w:eastAsiaTheme="minorEastAsia" w:hAnsiTheme="majorHAnsi" w:cs="Times New Roman"/>
+          <w:kern w:val="0"/>
+          <w14:ligatures w14:val="none"/>
+        </w:rPr>
+        <w:t>announcement appears in member dashboard within 1 minute.</w:t>
+      </w:r>
+    </w:p>
+    <w:p>
+      <w:pPr>
+        <w:pStyle w:val="ListParagraph"/>
+        <w:numPr>
+          <w:ilvl w:val="2"/>
+          <w:numId w:val="19"/>
+        </w:numPr>
+        <w:ind w:left="1800"/>
+        <w:rPr>
+          <w:rFonts w:asciiTheme="majorHAnsi" w:eastAsiaTheme="minorEastAsia" w:hAnsiTheme="majorHAnsi" w:cs="Times New Roman"/>
+          <w:kern w:val="0"/>
+          <w14:ligatures w14:val="none"/>
+        </w:rPr>
+      </w:pPr>
+      <w:r>
+        <w:rPr>
+          <w:rFonts w:asciiTheme="majorHAnsi" w:eastAsiaTheme="minorEastAsia" w:hAnsiTheme="majorHAnsi" w:cs="Times New Roman"/>
+          <w:kern w:val="0"/>
+          <w14:ligatures w14:val="none"/>
+        </w:rPr>
+        <w:t>An email is sent to all members who haven’t opted out.</w:t>
+      </w:r>
+    </w:p>
+    <w:p>
+      <w:pPr>
+        <w:pStyle w:val="ListParagraph"/>
+        <w:numPr>
+          <w:ilvl w:val="2"/>
+          <w:numId w:val="19"/>
+        </w:numPr>
+        <w:ind w:left="1800"/>
+        <w:rPr>
+          <w:rFonts w:asciiTheme="majorHAnsi" w:eastAsiaTheme="minorEastAsia" w:hAnsiTheme="majorHAnsi" w:cs="Times New Roman"/>
+          <w:kern w:val="0"/>
+          <w14:ligatures w14:val="none"/>
+        </w:rPr>
+      </w:pPr>
+      <w:r>
+        <w:rPr>
+          <w:rFonts w:asciiTheme="majorHAnsi" w:eastAsiaTheme="minorEastAsia" w:hAnsiTheme="majorHAnsi" w:cs="Times New Roman"/>
+          <w:kern w:val="0"/>
+          <w14:ligatures w14:val="none"/>
+        </w:rPr>
+        <w:t>Expired announcements auto-hide; status shows “Active/Expired.”</w:t>
+      </w:r>
+    </w:p>
+    <w:p>
+      <w:pPr>
+        <w:pStyle w:val="ListParagraph"/>
+        <w:numPr>
+          <w:ilvl w:val="0"/>
+          <w:numId w:val="19"/>
+        </w:numPr>
+        <w:rPr>
+          <w:rFonts w:asciiTheme="majorHAnsi" w:eastAsiaTheme="minorEastAsia" w:hAnsiTheme="majorHAnsi" w:cs="Times New Roman"/>
+          <w:kern w:val="0"/>
+          <w14:ligatures w14:val="none"/>
+        </w:rPr>
+      </w:pPr>
+      <w:r>
+        <w:rPr>
+          <w:rFonts w:asciiTheme="majorHAnsi" w:eastAsiaTheme="minorEastAsia" w:hAnsiTheme="majorHAnsi" w:cs="Times New Roman"/>
+          <w:kern w:val="0"/>
+          <w14:ligatures w14:val="none"/>
+        </w:rPr>
+        <w:t xml:space="preserve">As a </w:t>
+      </w:r>
+      <w:r>
+        <w:rPr>
+          <w:rFonts w:asciiTheme="majorHAnsi" w:eastAsiaTheme="minorEastAsia" w:hAnsiTheme="majorHAnsi" w:cs="Times New Roman"/>
+          <w:b/>
+          <w:bCs/>
+          <w:i/>
+          <w:iCs/>
+          <w:kern w:val="0"/>
+          <w14:ligatures w14:val="none"/>
+        </w:rPr>
+        <w:t>Department Head</w:t>
+      </w:r>
+      <w:r>
+        <w:rPr>
+          <w:rFonts w:asciiTheme="majorHAnsi" w:eastAsiaTheme="minorEastAsia" w:hAnsiTheme="majorHAnsi" w:cs="Times New Roman"/>
+          <w:kern w:val="0"/>
+          <w14:ligatures w14:val="none"/>
+        </w:rPr>
+        <w:t>, I want to record attendance for a meeting by selecting a date and markin</w:t>
+      </w:r>
+      <w:r>
+        <w:rPr>
+          <w:rFonts w:asciiTheme="majorHAnsi" w:eastAsiaTheme="minorEastAsia" w:hAnsiTheme="majorHAnsi" w:cs="Times New Roman"/>
+          <w:kern w:val="0"/>
+          <w14:ligatures w14:val="none"/>
+        </w:rPr>
+        <w:t>g members present/absent.</w:t>
+      </w:r>
+    </w:p>
+    <w:p>
+      <w:pPr>
+        <w:pStyle w:val="ListParagraph"/>
+        <w:numPr>
+          <w:ilvl w:val="1"/>
+          <w:numId w:val="19"/>
+        </w:numPr>
+        <w:ind w:left="1080"/>
+        <w:rPr>
+          <w:rFonts w:asciiTheme="majorHAnsi" w:eastAsiaTheme="minorEastAsia" w:hAnsiTheme="majorHAnsi" w:cs="Times New Roman"/>
+          <w:b/>
+          <w:bCs/>
+          <w:kern w:val="0"/>
+          <w14:ligatures w14:val="none"/>
+        </w:rPr>
+      </w:pPr>
+      <w:r>
+        <w:rPr>
+          <w:rFonts w:asciiTheme="majorHAnsi" w:eastAsiaTheme="minorEastAsia" w:hAnsiTheme="majorHAnsi" w:cs="Times New Roman"/>
+          <w:b/>
+          <w:bCs/>
+          <w:kern w:val="0"/>
+          <w14:ligatures w14:val="none"/>
+        </w:rPr>
+        <w:t>Acceptance Criteria:</w:t>
+      </w:r>
+    </w:p>
+    <w:p>
+      <w:pPr>
+        <w:pStyle w:val="ListParagraph"/>
+        <w:numPr>
+          <w:ilvl w:val="2"/>
+          <w:numId w:val="19"/>
+        </w:numPr>
+        <w:ind w:left="1800"/>
+        <w:rPr>
+          <w:rFonts w:asciiTheme="majorHAnsi" w:eastAsiaTheme="minorEastAsia" w:hAnsiTheme="majorHAnsi" w:cs="Times New Roman"/>
+          <w:kern w:val="0"/>
+          <w14:ligatures w14:val="none"/>
+        </w:rPr>
+      </w:pPr>
+      <w:r>
+        <w:rPr>
+          <w:rFonts w:asciiTheme="majorHAnsi" w:eastAsiaTheme="minorEastAsia" w:hAnsiTheme="majorHAnsi" w:cs="Times New Roman"/>
+          <w:kern w:val="0"/>
+          <w14:ligatures w14:val="none"/>
+        </w:rPr>
+        <w:t>Save is ≤ 2 sec; edits create an audit entry (actor, timestamp).</w:t>
+      </w:r>
+    </w:p>
+    <w:p>
+      <w:pPr>
+        <w:pStyle w:val="ListParagraph"/>
+        <w:numPr>
+          <w:ilvl w:val="2"/>
+          <w:numId w:val="19"/>
+        </w:numPr>
+        <w:ind w:left="1800"/>
+        <w:rPr>
+          <w:rFonts w:asciiTheme="majorHAnsi" w:eastAsiaTheme="minorEastAsia" w:hAnsiTheme="majorHAnsi" w:cs="Times New Roman"/>
+          <w:kern w:val="0"/>
+          <w14:ligatures w14:val="none"/>
+        </w:rPr>
+      </w:pPr>
+      <w:r>
+        <w:rPr>
+          <w:rFonts w:asciiTheme="majorHAnsi" w:eastAsiaTheme="minorEastAsia" w:hAnsiTheme="majorHAnsi" w:cs="Times New Roman"/>
+          <w:kern w:val="0"/>
+          <w14:ligatures w14:val="none"/>
+        </w:rPr>
+        <w:t>Export CSV by month; includes member, date, status.</w:t>
+      </w:r>
+    </w:p>
+    <w:p>
+      <w:pPr>
+        <w:pStyle w:val="ListParagraph"/>
+        <w:numPr>
+          <w:ilvl w:val="2"/>
+          <w:numId w:val="19"/>
+        </w:numPr>
+        <w:ind w:left="1800"/>
+        <w:rPr>
+          <w:rFonts w:asciiTheme="majorHAnsi" w:eastAsiaTheme="minorEastAsia" w:hAnsiTheme="majorHAnsi" w:cs="Times New Roman"/>
+          <w:kern w:val="0"/>
+          <w14:ligatures w14:val="none"/>
+        </w:rPr>
+      </w:pPr>
+      <w:r>
+        <w:rPr>
+          <w:rFonts w:asciiTheme="majorHAnsi" w:eastAsiaTheme="minorEastAsia" w:hAnsiTheme="majorHAnsi" w:cs="Times New Roman"/>
+          <w:kern w:val="0"/>
+          <w14:ligatures w14:val="none"/>
+        </w:rPr>
+        <w:t>Bulk actions: mark all present/absent, then adjust.</w:t>
+      </w:r>
+    </w:p>
+    <w:p>
+      <w:pPr>
+        <w:pStyle w:val="ListParagraph"/>
+        <w:numPr>
+          <w:ilvl w:val="2"/>
+          <w:numId w:val="19"/>
+        </w:numPr>
+        <w:ind w:left="1800"/>
+        <w:rPr>
+          <w:rFonts w:asciiTheme="majorHAnsi" w:eastAsiaTheme="minorEastAsia" w:hAnsiTheme="majorHAnsi" w:cs="Times New Roman"/>
+          <w:kern w:val="0"/>
+          <w14:ligatures w14:val="none"/>
+        </w:rPr>
+      </w:pPr>
+      <w:r>
+        <w:rPr>
+          <w:rFonts w:asciiTheme="majorHAnsi" w:eastAsiaTheme="minorEastAsia" w:hAnsiTheme="majorHAnsi" w:cs="Times New Roman"/>
+          <w:kern w:val="0"/>
+          <w14:ligatures w14:val="none"/>
+        </w:rPr>
+        <w:t>Only Heads/President can edit; Members can view own history.</w:t>
+      </w:r>
+    </w:p>
+    <w:p>
+      <w:pPr>
+        <w:pStyle w:val="ListParagraph"/>
+        <w:numPr>
+          <w:ilvl w:val="0"/>
+          <w:numId w:val="19"/>
+        </w:numPr>
+        <w:rPr>
+          <w:rFonts w:asciiTheme="majorHAnsi" w:eastAsiaTheme="minorEastAsia" w:hAnsiTheme="majorHAnsi" w:cs="Times New Roman"/>
+          <w:kern w:val="0"/>
+          <w14:ligatures w14:val="none"/>
+        </w:rPr>
+      </w:pPr>
+      <w:r>
+        <w:rPr>
+          <w:rFonts w:asciiTheme="majorHAnsi" w:eastAsiaTheme="minorEastAsia" w:hAnsiTheme="majorHAnsi" w:cs="Times New Roman"/>
+          <w:kern w:val="0"/>
+          <w14:ligatures w14:val="none"/>
+        </w:rPr>
+        <w:t xml:space="preserve">As a </w:t>
+      </w:r>
+      <w:r>
+        <w:rPr>
+          <w:rFonts w:asciiTheme="majorHAnsi" w:eastAsiaTheme="minorEastAsia" w:hAnsiTheme="majorHAnsi" w:cs="Times New Roman"/>
+          <w:b/>
+          <w:bCs/>
+          <w:i/>
+          <w:iCs/>
+          <w:kern w:val="0"/>
+          <w14:ligatures w14:val="none"/>
+        </w:rPr>
+        <w:t>Department Head</w:t>
+      </w:r>
+      <w:r>
+        <w:rPr>
+          <w:rFonts w:asciiTheme="majorHAnsi" w:eastAsiaTheme="minorEastAsia" w:hAnsiTheme="majorHAnsi" w:cs="Times New Roman"/>
+          <w:kern w:val="0"/>
+          <w14:ligatures w14:val="none"/>
+        </w:rPr>
+        <w:t xml:space="preserve">, I want to generate a monthly summary </w:t>
+      </w:r>
+      <w:r>
+        <w:rPr>
+          <w:rFonts w:asciiTheme="majorHAnsi" w:hAnsiTheme="majorHAnsi"/>
+        </w:rPr>
+        <w:t>(counts by category, trend charts) from submitted reports.</w:t>
+      </w:r>
+    </w:p>
+    <w:p>
+      <w:pPr>
+        <w:pStyle w:val="ListParagraph"/>
+        <w:numPr>
+          <w:ilvl w:val="1"/>
+          <w:numId w:val="19"/>
+        </w:numPr>
+        <w:ind w:left="1080"/>
+        <w:rPr>
+          <w:rFonts w:asciiTheme="majorHAnsi" w:eastAsiaTheme="minorEastAsia" w:hAnsiTheme="majorHAnsi" w:cs="Times New Roman"/>
+          <w:b/>
+          <w:bCs/>
+          <w:kern w:val="0"/>
+          <w14:ligatures w14:val="none"/>
+        </w:rPr>
+      </w:pPr>
+      <w:r>
+        <w:rPr>
+          <w:rFonts w:asciiTheme="majorHAnsi" w:hAnsiTheme="majorHAnsi"/>
+          <w:b/>
+          <w:bCs/>
+        </w:rPr>
+        <w:t>Acceptance Criteria:</w:t>
+      </w:r>
+    </w:p>
+    <w:p>
+      <w:pPr>
+        <w:pStyle w:val="ListParagraph"/>
+        <w:numPr>
+          <w:ilvl w:val="2"/>
+          <w:numId w:val="19"/>
+        </w:numPr>
+        <w:ind w:left="1800"/>
+        <w:rPr>
+          <w:rFonts w:asciiTheme="majorHAnsi" w:eastAsiaTheme="minorEastAsia" w:hAnsiTheme="majorHAnsi" w:cs="Times New Roman"/>
+          <w:kern w:val="0"/>
+          <w14:ligatures w14:val="none"/>
+        </w:rPr>
+      </w:pPr>
+      <w:r>
+        <w:rPr>
+          <w:rFonts w:asciiTheme="majorHAnsi" w:eastAsiaTheme="minorEastAsia" w:hAnsiTheme="majorHAnsi" w:cs="Times New Roman"/>
+          <w:kern w:val="0"/>
+          <w14:ligatures w14:val="none"/>
+        </w:rPr>
+        <w:lastRenderedPageBreak/>
+        <w:t>Filters: month/year, department</w:t>
+      </w:r>
+      <w:r>
+        <w:rPr>
+          <w:rFonts w:asciiTheme="majorHAnsi" w:eastAsiaTheme="minorEastAsia" w:hAnsiTheme="majorHAnsi" w:cs="Times New Roman"/>
+          <w:kern w:val="0"/>
+          <w14:ligatures w14:val="none"/>
+        </w:rPr>
+        <w:t>.</w:t>
+      </w:r>
+    </w:p>
+    <w:p>
+      <w:pPr>
+        <w:pStyle w:val="ListParagraph"/>
+        <w:numPr>
+          <w:ilvl w:val="2"/>
+          <w:numId w:val="19"/>
+        </w:numPr>
+        <w:ind w:left="1800"/>
+        <w:rPr>
+          <w:rFonts w:asciiTheme="majorHAnsi" w:eastAsiaTheme="minorEastAsia" w:hAnsiTheme="majorHAnsi" w:cs="Times New Roman"/>
+          <w:kern w:val="0"/>
+          <w14:ligatures w14:val="none"/>
+        </w:rPr>
+      </w:pPr>
+      <w:r>
+        <w:rPr>
+          <w:rFonts w:asciiTheme="majorHAnsi" w:eastAsiaTheme="minorEastAsia" w:hAnsiTheme="majorHAnsi" w:cs="Times New Roman"/>
+          <w:kern w:val="0"/>
+          <w14:ligatures w14:val="none"/>
+        </w:rPr>
+        <w:t>Outputs: CSV and on-screen chart; PDF print view.</w:t>
+      </w:r>
+    </w:p>
+    <w:p>
+      <w:pPr>
+        <w:pStyle w:val="ListParagraph"/>
+        <w:numPr>
+          <w:ilvl w:val="2"/>
+          <w:numId w:val="19"/>
+        </w:numPr>
+        <w:ind w:left="1800"/>
+        <w:rPr>
+          <w:rFonts w:asciiTheme="majorHAnsi" w:eastAsiaTheme="minorEastAsia" w:hAnsiTheme="majorHAnsi" w:cs="Times New Roman"/>
+          <w:kern w:val="0"/>
+          <w14:ligatures w14:val="none"/>
+        </w:rPr>
+      </w:pPr>
+      <w:r>
+        <w:rPr>
+          <w:rFonts w:asciiTheme="majorHAnsi" w:eastAsiaTheme="minorEastAsia" w:hAnsiTheme="majorHAnsi" w:cs="Times New Roman"/>
+          <w:kern w:val="0"/>
+          <w14:ligatures w14:val="none"/>
+        </w:rPr>
+        <w:t>Query returns ≤ 5 sec for last 12 months.</w:t>
+      </w:r>
+    </w:p>
+    <w:p>
+      <w:pPr>
+        <w:pStyle w:val="ListParagraph"/>
+        <w:numPr>
+          <w:ilvl w:val="2"/>
+          <w:numId w:val="19"/>
+        </w:numPr>
+        <w:ind w:left="1800"/>
+        <w:rPr>
+          <w:rFonts w:asciiTheme="majorHAnsi" w:eastAsiaTheme="minorEastAsia" w:hAnsiTheme="majorHAnsi" w:cs="Times New Roman"/>
+          <w:kern w:val="0"/>
+          <w14:ligatures w14:val="none"/>
+        </w:rPr>
+      </w:pPr>
+      <w:r>
+        <w:rPr>
+          <w:rFonts w:asciiTheme="majorHAnsi" w:eastAsiaTheme="minorEastAsia" w:hAnsiTheme="majorHAnsi" w:cs="Times New Roman"/>
+          <w:kern w:val="0"/>
+          <w14:ligatures w14:val="none"/>
+        </w:rPr>
+        <w:t>Data source defined</w:t>
+      </w:r>
+      <w:r>
+        <w:rPr>
+          <w:rFonts w:asciiTheme="majorHAnsi" w:eastAsiaTheme="minorEastAsia" w:hAnsiTheme="majorHAnsi" w:cs="Times New Roman"/>
+          <w:kern w:val="0"/>
+          <w14:ligatures w14:val="none"/>
+        </w:rPr>
+        <w:t xml:space="preserve">: </w:t>
+      </w:r>
+      <w:r>
+        <w:rPr>
+          <w:rFonts w:asciiTheme="majorHAnsi" w:eastAsiaTheme="minorEastAsia" w:hAnsiTheme="majorHAnsi" w:cs="Times New Roman"/>
+          <w:kern w:val="0"/>
+          <w14:ligatures w14:val="none"/>
+        </w:rPr>
+        <w:t>internal forms.</w:t>
+      </w:r>
+    </w:p>
+    <w:p>
+      <w:pPr>
+        <w:rPr>
+          <w:rFonts w:asciiTheme="majorHAnsi" w:hAnsiTheme="majorHAnsi"/>
+        </w:rPr>
+      </w:pPr>
+    </w:p>
+    <w:p>
+      <w:pPr>
+        <w:rPr>
+          <w:rFonts w:asciiTheme="majorHAnsi" w:hAnsiTheme="majorHAnsi"/>
+        </w:rPr>
+      </w:pPr>
+    </w:p>
+    <w:p>
+      <w:pPr>
+        <w:rPr>
+          <w:rFonts w:asciiTheme="majorHAnsi" w:hAnsiTheme="majorHAnsi"/>
+        </w:rPr>
+      </w:pPr>
+    </w:p>
+    <w:p>
+      <w:pPr>
+        <w:rPr>
+          <w:rFonts w:asciiTheme="majorHAnsi" w:hAnsiTheme="majorHAnsi"/>
+        </w:rPr>
+      </w:pPr>
+    </w:p>
+    <w:p>
+      <w:pPr>
+        <w:rPr>
+          <w:rFonts w:asciiTheme="majorHAnsi" w:hAnsiTheme="majorHAnsi"/>
+        </w:rPr>
+      </w:pPr>
+      <w:r>
+        <w:rPr>
+          <w:rFonts w:asciiTheme="majorHAnsi" w:hAnsiTheme="majorHAnsi"/>
+        </w:rPr>
+        <w:br w:type="page"/>
+      </w:r>
+    </w:p>
+    <w:p>
+      <w:pPr>
+        <w:spacing w:after="0"/>
+        <w:rPr>
+          <w:rFonts w:asciiTheme="majorHAnsi" w:hAnsiTheme="majorHAnsi"/>
+          <w:b/>
+          <w:bCs/>
+        </w:rPr>
+      </w:pPr>
+      <w:r>
+        <w:rPr>
+          <w:rFonts w:asciiTheme="majorHAnsi" w:eastAsia="Aptos" w:hAnsiTheme="majorHAnsi" w:cs="Aptos"/>
+          <w:b/>
+          <w:bCs/>
+        </w:rPr>
+        <w:lastRenderedPageBreak/>
+        <w:t xml:space="preserve">Role persona </w:t>
+      </w:r>
+      <w:r>
+        <w:rPr>
+          <w:rFonts w:asciiTheme="majorHAnsi" w:eastAsia="Aptos" w:hAnsiTheme="majorHAnsi" w:cs="Aptos"/>
+          <w:b/>
+          <w:bCs/>
+        </w:rPr>
+        <w:t>3</w:t>
+      </w:r>
+      <w:r>
+        <w:rPr>
+          <w:rFonts w:asciiTheme="majorHAnsi" w:eastAsia="Aptos" w:hAnsiTheme="majorHAnsi" w:cs="Aptos"/>
+          <w:b/>
+          <w:bCs/>
+        </w:rPr>
+        <w:t xml:space="preserve">: Regular member </w:t>
+      </w:r>
+    </w:p>
+    <w:p>
+      <w:pPr>
         <w:pStyle w:val="ListParagraph"/>
         <w:spacing w:after="0"/>
         <w:rPr>
           <w:rFonts w:asciiTheme="majorHAnsi" w:eastAsia="Aptos" w:hAnsiTheme="majorHAnsi" w:cs="Aptos"/>
+        </w:rPr>
+      </w:pPr>
+    </w:p>
+    <w:p>
+      <w:pPr>
+        <w:pStyle w:val="ListParagraph"/>
+        <w:numPr>
+          <w:ilvl w:val="0"/>
+          <w:numId w:val="16"/>
+        </w:numPr>
+        <w:spacing w:after="0"/>
+        <w:rPr>
+          <w:rFonts w:asciiTheme="majorHAnsi" w:eastAsia="Aptos" w:hAnsiTheme="majorHAnsi" w:cs="Aptos"/>
+        </w:rPr>
+      </w:pPr>
+      <w:r>
+        <w:rPr>
+          <w:rFonts w:asciiTheme="majorHAnsi" w:eastAsia="Aptos" w:hAnsiTheme="majorHAnsi" w:cs="Aptos"/>
+        </w:rPr>
+        <w:t xml:space="preserve">As a </w:t>
+      </w:r>
+      <w:r>
+        <w:rPr>
+          <w:rFonts w:asciiTheme="majorHAnsi" w:eastAsia="Aptos" w:hAnsiTheme="majorHAnsi" w:cs="Aptos"/>
+          <w:i/>
+          <w:iCs/>
+        </w:rPr>
+        <w:t>regular member</w:t>
+      </w:r>
+      <w:r>
+        <w:rPr>
+          <w:rFonts w:asciiTheme="majorHAnsi" w:eastAsia="Aptos" w:hAnsiTheme="majorHAnsi" w:cs="Aptos"/>
+        </w:rPr>
+        <w:t xml:space="preserve">, I want a calendar of upcoming workshops and announcements so that I can be reminded and plan around them. </w:t>
+      </w:r>
+    </w:p>
+    <w:p>
+      <w:pPr>
+        <w:pStyle w:val="li1"/>
+        <w:numPr>
+          <w:ilvl w:val="1"/>
+          <w:numId w:val="16"/>
+        </w:numPr>
+        <w:rPr>
+          <w:rFonts w:asciiTheme="majorHAnsi" w:eastAsia="Times New Roman" w:hAnsiTheme="majorHAnsi"/>
+          <w:sz w:val="24"/>
+          <w:szCs w:val="24"/>
+        </w:rPr>
+      </w:pPr>
+      <w:r>
+        <w:rPr>
+          <w:rStyle w:val="s1"/>
+          <w:rFonts w:asciiTheme="majorHAnsi" w:eastAsia="Times New Roman" w:hAnsiTheme="majorHAnsi"/>
+          <w:b/>
+          <w:bCs/>
+          <w:sz w:val="24"/>
+          <w:szCs w:val="24"/>
+        </w:rPr>
+        <w:t>Acceptance criteria:</w:t>
+      </w:r>
+      <w:r>
+        <w:rPr>
+          <w:rStyle w:val="s1"/>
+          <w:rFonts w:asciiTheme="majorHAnsi" w:eastAsia="Times New Roman" w:hAnsiTheme="majorHAnsi"/>
+          <w:sz w:val="24"/>
+          <w:szCs w:val="24"/>
+        </w:rPr>
+        <w:t xml:space="preserve"> User can view a calendar for all important events.</w:t>
+      </w:r>
+      <w:r>
+        <w:rPr>
+          <w:rStyle w:val="apple-converted-space"/>
+          <w:rFonts w:asciiTheme="majorHAnsi" w:eastAsia="Times New Roman" w:hAnsiTheme="majorHAnsi"/>
+          <w:sz w:val="24"/>
+          <w:szCs w:val="24"/>
+        </w:rPr>
+        <w:t> </w:t>
+      </w:r>
+    </w:p>
+    <w:p>
+      <w:pPr>
+        <w:pStyle w:val="ListParagraph"/>
+        <w:spacing w:after="0"/>
+        <w:rPr>
+          <w:rFonts w:asciiTheme="majorHAnsi" w:eastAsia="Aptos" w:hAnsiTheme="majorHAnsi" w:cs="Aptos"/>
+        </w:rPr>
+      </w:pPr>
+    </w:p>
+    <w:p>
+      <w:pPr>
+        <w:pStyle w:val="ListParagraph"/>
+        <w:numPr>
+          <w:ilvl w:val="0"/>
+          <w:numId w:val="16"/>
+        </w:numPr>
+        <w:spacing w:after="0"/>
+        <w:rPr>
+          <w:rFonts w:asciiTheme="majorHAnsi" w:eastAsia="Aptos" w:hAnsiTheme="majorHAnsi" w:cs="Aptos"/>
+        </w:rPr>
+      </w:pPr>
+      <w:r>
+        <w:rPr>
+          <w:rFonts w:asciiTheme="majorHAnsi" w:eastAsia="Aptos" w:hAnsiTheme="majorHAnsi" w:cs="Aptos"/>
+        </w:rPr>
+        <w:t xml:space="preserve">As a </w:t>
+      </w:r>
+      <w:r>
+        <w:rPr>
+          <w:rFonts w:asciiTheme="majorHAnsi" w:eastAsia="Aptos" w:hAnsiTheme="majorHAnsi" w:cs="Aptos"/>
+          <w:i/>
+          <w:iCs/>
+        </w:rPr>
+        <w:t>regular member</w:t>
+      </w:r>
+      <w:r>
+        <w:rPr>
+          <w:rFonts w:asciiTheme="majorHAnsi" w:eastAsia="Aptos" w:hAnsiTheme="majorHAnsi" w:cs="Aptos"/>
+        </w:rPr>
+        <w:t xml:space="preserve">, I want to complete surveys pertaining to my involvement so that I can be an active participant. </w:t>
+      </w:r>
+    </w:p>
+    <w:p>
+      <w:pPr>
+        <w:pStyle w:val="li1"/>
+        <w:numPr>
+          <w:ilvl w:val="1"/>
+          <w:numId w:val="16"/>
+        </w:numPr>
+        <w:rPr>
+          <w:rFonts w:asciiTheme="majorHAnsi" w:eastAsia="Times New Roman" w:hAnsiTheme="majorHAnsi"/>
+          <w:sz w:val="24"/>
+          <w:szCs w:val="24"/>
+        </w:rPr>
+      </w:pPr>
+      <w:r>
+        <w:rPr>
+          <w:rStyle w:val="s1"/>
+          <w:rFonts w:asciiTheme="majorHAnsi" w:eastAsia="Times New Roman" w:hAnsiTheme="majorHAnsi"/>
+          <w:b/>
+          <w:bCs/>
+          <w:sz w:val="24"/>
+          <w:szCs w:val="24"/>
+        </w:rPr>
+        <w:t>Acceptance criteria:</w:t>
+      </w:r>
+      <w:r>
+        <w:rPr>
+          <w:rStyle w:val="s1"/>
+          <w:rFonts w:asciiTheme="majorHAnsi" w:eastAsia="Times New Roman" w:hAnsiTheme="majorHAnsi"/>
+          <w:sz w:val="24"/>
+          <w:szCs w:val="24"/>
+        </w:rPr>
+        <w:t xml:space="preserve"> User must be able to fill out and submit the form.</w:t>
+      </w:r>
+    </w:p>
+    <w:p>
+      <w:pPr>
+        <w:pStyle w:val="ListParagraph"/>
+        <w:spacing w:after="0"/>
+        <w:rPr>
+          <w:rFonts w:asciiTheme="majorHAnsi" w:eastAsia="Aptos" w:hAnsiTheme="majorHAnsi" w:cs="Aptos"/>
+        </w:rPr>
+      </w:pPr>
+    </w:p>
+    <w:p>
+      <w:pPr>
+        <w:pStyle w:val="ListParagraph"/>
+        <w:numPr>
+          <w:ilvl w:val="0"/>
+          <w:numId w:val="16"/>
+        </w:numPr>
+        <w:spacing w:after="0"/>
+        <w:rPr>
+          <w:rFonts w:asciiTheme="majorHAnsi" w:eastAsia="Aptos" w:hAnsiTheme="majorHAnsi" w:cs="Aptos"/>
+        </w:rPr>
+      </w:pPr>
+      <w:r>
+        <w:rPr>
+          <w:rFonts w:asciiTheme="majorHAnsi" w:eastAsia="Aptos" w:hAnsiTheme="majorHAnsi" w:cs="Aptos"/>
+        </w:rPr>
+        <w:t xml:space="preserve">As a </w:t>
+      </w:r>
+      <w:r>
+        <w:rPr>
+          <w:rFonts w:asciiTheme="majorHAnsi" w:eastAsia="Aptos" w:hAnsiTheme="majorHAnsi" w:cs="Aptos"/>
+          <w:i/>
+          <w:iCs/>
+        </w:rPr>
+        <w:t>regular member</w:t>
+      </w:r>
+      <w:r>
+        <w:rPr>
+          <w:rFonts w:asciiTheme="majorHAnsi" w:eastAsia="Aptos" w:hAnsiTheme="majorHAnsi" w:cs="Aptos"/>
+        </w:rPr>
+        <w:t>, I would like to be able to pay my dues so that I can remain a member (optional, if time permits).</w:t>
+      </w:r>
+    </w:p>
+    <w:p>
+      <w:pPr>
+        <w:pStyle w:val="li1"/>
+        <w:numPr>
+          <w:ilvl w:val="1"/>
+          <w:numId w:val="16"/>
+        </w:numPr>
+        <w:rPr>
+          <w:rFonts w:asciiTheme="majorHAnsi" w:eastAsia="Times New Roman" w:hAnsiTheme="majorHAnsi"/>
+          <w:sz w:val="24"/>
+          <w:szCs w:val="24"/>
+        </w:rPr>
+      </w:pPr>
+      <w:r>
+        <w:rPr>
+          <w:rStyle w:val="s1"/>
+          <w:rFonts w:asciiTheme="majorHAnsi" w:eastAsia="Times New Roman" w:hAnsiTheme="majorHAnsi"/>
+          <w:b/>
+          <w:bCs/>
+          <w:sz w:val="24"/>
+          <w:szCs w:val="24"/>
+        </w:rPr>
+        <w:t>Acceptance criteria:</w:t>
+      </w:r>
+      <w:r>
+        <w:rPr>
+          <w:rStyle w:val="s1"/>
+          <w:rFonts w:asciiTheme="majorHAnsi" w:eastAsia="Times New Roman" w:hAnsiTheme="majorHAnsi"/>
+          <w:sz w:val="24"/>
+          <w:szCs w:val="24"/>
+        </w:rPr>
+        <w:t xml:space="preserve"> Users could send payments through the web portal.</w:t>
+      </w:r>
+      <w:r>
+        <w:rPr>
+          <w:rStyle w:val="apple-converted-space"/>
+          <w:rFonts w:asciiTheme="majorHAnsi" w:eastAsia="Times New Roman" w:hAnsiTheme="majorHAnsi"/>
+          <w:sz w:val="24"/>
+          <w:szCs w:val="24"/>
+        </w:rPr>
+        <w:t> </w:t>
+      </w:r>
+    </w:p>
+    <w:p>
+      <w:pPr>
+        <w:pStyle w:val="li1"/>
+        <w:rPr>
+          <w:rFonts w:asciiTheme="majorHAnsi" w:eastAsia="Times New Roman" w:hAnsiTheme="majorHAnsi"/>
+          <w:sz w:val="24"/>
+          <w:szCs w:val="24"/>
+        </w:rPr>
+      </w:pPr>
+    </w:p>
+    <w:p>
+      <w:pPr>
+        <w:pStyle w:val="li1"/>
+        <w:numPr>
+          <w:ilvl w:val="0"/>
+          <w:numId w:val="16"/>
+        </w:numPr>
+        <w:rPr>
+          <w:rFonts w:asciiTheme="majorHAnsi" w:eastAsia="Times New Roman" w:hAnsiTheme="majorHAnsi"/>
+          <w:sz w:val="24"/>
+          <w:szCs w:val="24"/>
+        </w:rPr>
+      </w:pPr>
+      <w:r>
+        <w:rPr>
+          <w:rStyle w:val="s1"/>
+          <w:rFonts w:asciiTheme="majorHAnsi" w:eastAsia="Times New Roman" w:hAnsiTheme="majorHAnsi"/>
+          <w:sz w:val="24"/>
+          <w:szCs w:val="24"/>
+        </w:rPr>
+        <w:t xml:space="preserve">As a </w:t>
+      </w:r>
+      <w:r>
+        <w:rPr>
+          <w:rStyle w:val="s1"/>
+          <w:rFonts w:asciiTheme="majorHAnsi" w:eastAsia="Times New Roman" w:hAnsiTheme="majorHAnsi"/>
+          <w:i/>
+          <w:iCs/>
+          <w:sz w:val="24"/>
+          <w:szCs w:val="24"/>
+        </w:rPr>
+        <w:t>regular member</w:t>
+      </w:r>
+      <w:r>
+        <w:rPr>
+          <w:rStyle w:val="s1"/>
+          <w:rFonts w:asciiTheme="majorHAnsi" w:eastAsia="Times New Roman" w:hAnsiTheme="majorHAnsi"/>
+          <w:sz w:val="24"/>
+          <w:szCs w:val="24"/>
+        </w:rPr>
+        <w:t>, I want to know if my survey responses were successful so that I can go back to re-submit if not.</w:t>
+      </w:r>
+      <w:r>
+        <w:rPr>
+          <w:rStyle w:val="apple-converted-space"/>
+          <w:rFonts w:asciiTheme="majorHAnsi" w:eastAsia="Times New Roman" w:hAnsiTheme="majorHAnsi"/>
+          <w:sz w:val="24"/>
+          <w:szCs w:val="24"/>
+        </w:rPr>
+        <w:t> </w:t>
+      </w:r>
+    </w:p>
+    <w:p>
+      <w:pPr>
+        <w:pStyle w:val="li1"/>
+        <w:numPr>
+          <w:ilvl w:val="1"/>
+          <w:numId w:val="16"/>
+        </w:numPr>
+        <w:rPr>
+          <w:rStyle w:val="apple-converted-space"/>
+          <w:rFonts w:asciiTheme="majorHAnsi" w:eastAsia="Times New Roman" w:hAnsiTheme="majorHAnsi"/>
+          <w:sz w:val="24"/>
+          <w:szCs w:val="24"/>
+        </w:rPr>
+      </w:pPr>
+      <w:r>
+        <w:rPr>
+          <w:rStyle w:val="s1"/>
+          <w:rFonts w:asciiTheme="majorHAnsi" w:eastAsia="Times New Roman" w:hAnsiTheme="majorHAnsi"/>
+          <w:b/>
+          <w:bCs/>
+          <w:sz w:val="24"/>
+          <w:szCs w:val="24"/>
+        </w:rPr>
+        <w:t>Acceptance criteria:</w:t>
+      </w:r>
+      <w:r>
+        <w:rPr>
+          <w:rStyle w:val="s1"/>
+          <w:rFonts w:asciiTheme="majorHAnsi" w:eastAsia="Times New Roman" w:hAnsiTheme="majorHAnsi"/>
+          <w:sz w:val="24"/>
+          <w:szCs w:val="24"/>
+        </w:rPr>
+        <w:t xml:space="preserve"> Users will see an error or confirmation message for inputs.</w:t>
+      </w:r>
+      <w:r>
+        <w:rPr>
+          <w:rStyle w:val="apple-converted-space"/>
+          <w:rFonts w:asciiTheme="majorHAnsi" w:eastAsia="Times New Roman" w:hAnsiTheme="majorHAnsi"/>
+          <w:sz w:val="24"/>
+          <w:szCs w:val="24"/>
+        </w:rPr>
+        <w:t> </w:t>
+      </w:r>
+    </w:p>
+    <w:p>
+      <w:pPr>
+        <w:pStyle w:val="li1"/>
+        <w:rPr>
+          <w:rStyle w:val="apple-converted-space"/>
+          <w:rFonts w:asciiTheme="majorHAnsi" w:eastAsia="Times New Roman" w:hAnsiTheme="majorHAnsi"/>
+          <w:sz w:val="24"/>
+          <w:szCs w:val="24"/>
+        </w:rPr>
+      </w:pPr>
+    </w:p>
+    <w:p>
+      <w:pPr>
+        <w:pStyle w:val="p1"/>
+        <w:numPr>
+          <w:ilvl w:val="0"/>
+          <w:numId w:val="16"/>
+        </w:numPr>
+        <w:rPr>
+          <w:rFonts w:asciiTheme="majorHAnsi" w:hAnsiTheme="majorHAnsi"/>
+          <w:sz w:val="24"/>
+          <w:szCs w:val="24"/>
+        </w:rPr>
+      </w:pPr>
+      <w:r>
+        <w:rPr>
+          <w:rStyle w:val="s1"/>
+          <w:rFonts w:asciiTheme="majorHAnsi" w:hAnsiTheme="majorHAnsi"/>
+          <w:sz w:val="24"/>
+          <w:szCs w:val="24"/>
+        </w:rPr>
+        <w:t xml:space="preserve">As a </w:t>
+      </w:r>
+      <w:r>
+        <w:rPr>
+          <w:rStyle w:val="s1"/>
+          <w:rFonts w:asciiTheme="majorHAnsi" w:hAnsiTheme="majorHAnsi"/>
+          <w:i/>
+          <w:iCs/>
+          <w:sz w:val="24"/>
+          <w:szCs w:val="24"/>
+        </w:rPr>
+        <w:t>regular member</w:t>
+      </w:r>
+      <w:r>
+        <w:rPr>
+          <w:rStyle w:val="s1"/>
+          <w:rFonts w:asciiTheme="majorHAnsi" w:hAnsiTheme="majorHAnsi"/>
+          <w:sz w:val="24"/>
+          <w:szCs w:val="24"/>
+        </w:rPr>
+        <w:t>, I want to be able to see the responses to forms I have submitted so that I can track my contributions.</w:t>
+      </w:r>
+    </w:p>
+    <w:p>
+      <w:pPr>
+        <w:pStyle w:val="p1"/>
+        <w:numPr>
+          <w:ilvl w:val="1"/>
+          <w:numId w:val="16"/>
+        </w:numPr>
+        <w:rPr>
+          <w:rFonts w:asciiTheme="majorHAnsi" w:hAnsiTheme="majorHAnsi"/>
+          <w:sz w:val="24"/>
+          <w:szCs w:val="24"/>
+        </w:rPr>
+      </w:pPr>
+      <w:r>
+        <w:rPr>
+          <w:rStyle w:val="s1"/>
+          <w:rFonts w:asciiTheme="majorHAnsi" w:hAnsiTheme="majorHAnsi"/>
+          <w:b/>
+          <w:bCs/>
+          <w:sz w:val="24"/>
+          <w:szCs w:val="24"/>
+        </w:rPr>
+        <w:t>Acceptance Criteria:</w:t>
+      </w:r>
+      <w:r>
+        <w:rPr>
+          <w:rStyle w:val="s1"/>
+          <w:rFonts w:asciiTheme="majorHAnsi" w:hAnsiTheme="majorHAnsi"/>
+          <w:sz w:val="24"/>
+          <w:szCs w:val="24"/>
+        </w:rPr>
+        <w:t xml:space="preserve"> Users can view a list of their previous submissions with timestamps and form details.</w:t>
+      </w:r>
+    </w:p>
+    <w:p>
+      <w:r>
+        <w:br w:type="page"/>
+      </w:r>
+    </w:p>
+    <w:p>
+      <w:pPr>
+        <w:pStyle w:val="p1"/>
+        <w:jc w:val="center"/>
+        <w:rPr>
+          <w:rFonts w:asciiTheme="majorHAnsi" w:hAnsiTheme="majorHAnsi"/>
+          <w:b/>
+          <w:bCs/>
+          <w:sz w:val="24"/>
+          <w:szCs w:val="24"/>
+        </w:rPr>
+      </w:pPr>
+      <w:r>
+        <w:rPr>
+          <w:rFonts w:asciiTheme="majorHAnsi" w:hAnsiTheme="majorHAnsi"/>
+          <w:b/>
+          <w:bCs/>
+          <w:sz w:val="24"/>
+          <w:szCs w:val="24"/>
+        </w:rPr>
+        <w:lastRenderedPageBreak/>
+        <w:t xml:space="preserve">Universal </w:t>
+      </w:r>
+      <w:r>
+        <w:rPr>
+          <w:rFonts w:asciiTheme="majorHAnsi" w:hAnsiTheme="majorHAnsi"/>
+          <w:b/>
+          <w:bCs/>
+          <w:sz w:val="24"/>
+          <w:szCs w:val="24"/>
+        </w:rPr>
+        <w:t>Stories &amp; Criterion</w:t>
+      </w:r>
+      <w:r>
+        <w:rPr>
+          <w:rFonts w:asciiTheme="majorHAnsi" w:hAnsiTheme="majorHAnsi"/>
+          <w:b/>
+          <w:bCs/>
+          <w:sz w:val="24"/>
+          <w:szCs w:val="24"/>
+        </w:rPr>
+        <w:t xml:space="preserve"> (not role specific)</w:t>
+      </w:r>
+    </w:p>
+    <w:p>
+      <w:pPr>
+        <w:pStyle w:val="p1"/>
+        <w:rPr>
+          <w:rFonts w:asciiTheme="majorHAnsi" w:hAnsiTheme="majorHAnsi"/>
+          <w:sz w:val="24"/>
+          <w:szCs w:val="24"/>
         </w:rPr>
       </w:pPr>
     </w:p>
@@ -625,1077 +2144,25 @@
       </w:pPr>
       <w:r>
         <w:rPr>
-          <w:rFonts w:asciiTheme="majorHAnsi" w:eastAsia="Aptos" w:hAnsiTheme="majorHAnsi" w:cs="Aptos"/>
-        </w:rPr>
-        <w:t xml:space="preserve">As </w:t>
-      </w:r>
-      <w:r>
-        <w:rPr>
-          <w:rFonts w:asciiTheme="majorHAnsi" w:eastAsia="Aptos" w:hAnsiTheme="majorHAnsi" w:cs="Aptos"/>
+          <w:rFonts w:asciiTheme="majorHAnsi" w:hAnsiTheme="majorHAnsi"/>
+        </w:rPr>
+        <w:t xml:space="preserve">As a </w:t>
+      </w:r>
+      <w:r>
+        <w:rPr>
+          <w:rFonts w:asciiTheme="majorHAnsi" w:hAnsiTheme="majorHAnsi"/>
+          <w:b/>
+          <w:bCs/>
           <w:i/>
           <w:iCs/>
         </w:rPr>
-        <w:t>head of the reporting department</w:t>
-      </w:r>
-      <w:r>
-        <w:rPr>
-          <w:rFonts w:asciiTheme="majorHAnsi" w:eastAsia="Aptos" w:hAnsiTheme="majorHAnsi" w:cs="Aptos"/>
-        </w:rPr>
-        <w:t>, I want to see the number of attendees and their responses to surveys, so that I can gather valuable insights from aggregated stats.</w:t>
-      </w:r>
-    </w:p>
-    <w:p>
-      <w:pPr>
-        <w:pStyle w:val="li1"/>
-        <w:numPr>
-          <w:ilvl w:val="1"/>
-          <w:numId w:val="17"/>
-        </w:numPr>
-        <w:rPr>
-          <w:rStyle w:val="apple-converted-space"/>
-          <w:rFonts w:asciiTheme="majorHAnsi" w:eastAsia="Times New Roman" w:hAnsiTheme="majorHAnsi"/>
-          <w:sz w:val="24"/>
-          <w:szCs w:val="24"/>
-        </w:rPr>
-      </w:pPr>
-      <w:r>
-        <w:rPr>
-          <w:rStyle w:val="s1"/>
-          <w:rFonts w:asciiTheme="majorHAnsi" w:eastAsia="Times New Roman" w:hAnsiTheme="majorHAnsi"/>
-          <w:b/>
-          <w:bCs/>
-          <w:sz w:val="24"/>
-          <w:szCs w:val="24"/>
-        </w:rPr>
-        <w:t>Acceptance criteria:</w:t>
-      </w:r>
-      <w:r>
-        <w:rPr>
-          <w:rStyle w:val="s1"/>
-          <w:rFonts w:asciiTheme="majorHAnsi" w:eastAsia="Times New Roman" w:hAnsiTheme="majorHAnsi"/>
-          <w:sz w:val="24"/>
-          <w:szCs w:val="24"/>
-        </w:rPr>
-        <w:t xml:space="preserve"> User can view all forms and other documents submitted by regular members.</w:t>
-      </w:r>
-      <w:r>
-        <w:rPr>
-          <w:rStyle w:val="apple-converted-space"/>
-          <w:rFonts w:asciiTheme="majorHAnsi" w:eastAsia="Times New Roman" w:hAnsiTheme="majorHAnsi"/>
-          <w:sz w:val="24"/>
-          <w:szCs w:val="24"/>
-        </w:rPr>
-        <w:t> </w:t>
-      </w:r>
-    </w:p>
-    <w:p>
-      <w:pPr>
-        <w:pStyle w:val="li1"/>
-        <w:rPr>
-          <w:rFonts w:asciiTheme="majorHAnsi" w:eastAsia="Times New Roman" w:hAnsiTheme="majorHAnsi"/>
-          <w:sz w:val="24"/>
-          <w:szCs w:val="24"/>
-        </w:rPr>
-      </w:pPr>
-    </w:p>
-    <w:p>
-      <w:pPr>
-        <w:pStyle w:val="li1"/>
-        <w:numPr>
-          <w:ilvl w:val="0"/>
-          <w:numId w:val="17"/>
-        </w:numPr>
-        <w:rPr>
-          <w:rFonts w:asciiTheme="majorHAnsi" w:eastAsia="Times New Roman" w:hAnsiTheme="majorHAnsi"/>
-          <w:sz w:val="24"/>
-          <w:szCs w:val="24"/>
-        </w:rPr>
-      </w:pPr>
-      <w:r>
-        <w:rPr>
-          <w:rStyle w:val="s1"/>
-          <w:rFonts w:asciiTheme="majorHAnsi" w:eastAsia="Times New Roman" w:hAnsiTheme="majorHAnsi"/>
-          <w:sz w:val="24"/>
-          <w:szCs w:val="24"/>
-        </w:rPr>
-        <w:t xml:space="preserve">As </w:t>
-      </w:r>
-      <w:r>
-        <w:rPr>
-          <w:rStyle w:val="s1"/>
-          <w:rFonts w:asciiTheme="majorHAnsi" w:eastAsia="Times New Roman" w:hAnsiTheme="majorHAnsi"/>
-          <w:i/>
-          <w:iCs/>
-          <w:sz w:val="24"/>
-          <w:szCs w:val="24"/>
-        </w:rPr>
-        <w:t>head of the reporting department</w:t>
-      </w:r>
-      <w:r>
-        <w:rPr>
-          <w:rStyle w:val="s1"/>
-          <w:rFonts w:asciiTheme="majorHAnsi" w:eastAsia="Times New Roman" w:hAnsiTheme="majorHAnsi"/>
-          <w:sz w:val="24"/>
-          <w:szCs w:val="24"/>
-        </w:rPr>
-        <w:t>, I want to receive forms sent by other departments so that I can gather valuable insights from aggregated stats.</w:t>
-      </w:r>
-    </w:p>
-    <w:p>
-      <w:pPr>
-        <w:pStyle w:val="li1"/>
-        <w:numPr>
-          <w:ilvl w:val="1"/>
-          <w:numId w:val="17"/>
-        </w:numPr>
-        <w:rPr>
-          <w:rFonts w:asciiTheme="majorHAnsi" w:eastAsia="Times New Roman" w:hAnsiTheme="majorHAnsi"/>
-          <w:sz w:val="24"/>
-          <w:szCs w:val="24"/>
-        </w:rPr>
-      </w:pPr>
-      <w:r>
-        <w:rPr>
-          <w:rStyle w:val="s1"/>
-          <w:rFonts w:asciiTheme="majorHAnsi" w:eastAsia="Times New Roman" w:hAnsiTheme="majorHAnsi"/>
-          <w:b/>
-          <w:bCs/>
-          <w:sz w:val="24"/>
-          <w:szCs w:val="24"/>
-        </w:rPr>
-        <w:t xml:space="preserve">Acceptance criteria: </w:t>
-      </w:r>
-      <w:r>
-        <w:rPr>
-          <w:rStyle w:val="s1"/>
-          <w:rFonts w:asciiTheme="majorHAnsi" w:eastAsia="Times New Roman" w:hAnsiTheme="majorHAnsi"/>
-          <w:sz w:val="24"/>
-          <w:szCs w:val="24"/>
-        </w:rPr>
-        <w:t>User can view all forms and other documents submitted by other departments.</w:t>
-      </w:r>
-      <w:r>
-        <w:rPr>
-          <w:rStyle w:val="apple-converted-space"/>
-          <w:rFonts w:asciiTheme="majorHAnsi" w:eastAsia="Times New Roman" w:hAnsiTheme="majorHAnsi"/>
-          <w:sz w:val="24"/>
-          <w:szCs w:val="24"/>
-        </w:rPr>
-        <w:t> </w:t>
-      </w:r>
-    </w:p>
-    <w:p>
-      <w:pPr>
-        <w:spacing w:after="0"/>
-        <w:rPr>
-          <w:rFonts w:asciiTheme="majorHAnsi" w:eastAsia="Aptos" w:hAnsiTheme="majorHAnsi" w:cs="Aptos"/>
-        </w:rPr>
-      </w:pPr>
-    </w:p>
-    <w:p>
-      <w:pPr>
-        <w:pStyle w:val="ListParagraph"/>
-        <w:numPr>
-          <w:ilvl w:val="0"/>
-          <w:numId w:val="17"/>
-        </w:numPr>
-        <w:spacing w:after="0"/>
-        <w:rPr>
-          <w:rFonts w:asciiTheme="majorHAnsi" w:eastAsia="Aptos" w:hAnsiTheme="majorHAnsi" w:cs="Aptos"/>
-          <w:strike/>
-        </w:rPr>
-      </w:pPr>
-      <w:r>
-        <w:rPr>
-          <w:rFonts w:asciiTheme="majorHAnsi" w:eastAsia="Aptos" w:hAnsiTheme="majorHAnsi" w:cs="Aptos"/>
-          <w:strike/>
-        </w:rPr>
-        <w:lastRenderedPageBreak/>
-        <w:t xml:space="preserve">As </w:t>
-      </w:r>
-      <w:r>
-        <w:rPr>
-          <w:rFonts w:asciiTheme="majorHAnsi" w:eastAsia="Aptos" w:hAnsiTheme="majorHAnsi" w:cs="Aptos"/>
-          <w:i/>
-          <w:iCs/>
-          <w:strike/>
-        </w:rPr>
-        <w:t>head of the reporting department</w:t>
-      </w:r>
-      <w:r>
-        <w:rPr>
-          <w:rFonts w:asciiTheme="majorHAnsi" w:eastAsia="Aptos" w:hAnsiTheme="majorHAnsi" w:cs="Aptos"/>
-          <w:strike/>
-        </w:rPr>
-        <w:t xml:space="preserve">, I want to be able to reset my password in case I forget it so that I can regain access to my account. </w:t>
-      </w:r>
-    </w:p>
-    <w:p>
-      <w:pPr>
-        <w:pStyle w:val="li1"/>
-        <w:numPr>
-          <w:ilvl w:val="1"/>
-          <w:numId w:val="17"/>
-        </w:numPr>
-        <w:rPr>
-          <w:rStyle w:val="apple-converted-space"/>
-          <w:rFonts w:asciiTheme="majorHAnsi" w:eastAsia="Times New Roman" w:hAnsiTheme="majorHAnsi"/>
-          <w:strike/>
-          <w:sz w:val="24"/>
-          <w:szCs w:val="24"/>
-        </w:rPr>
-      </w:pPr>
-      <w:r>
-        <w:rPr>
-          <w:rStyle w:val="s1"/>
-          <w:rFonts w:asciiTheme="majorHAnsi" w:eastAsia="Times New Roman" w:hAnsiTheme="majorHAnsi"/>
-          <w:b/>
-          <w:bCs/>
-          <w:strike/>
-          <w:sz w:val="24"/>
-          <w:szCs w:val="24"/>
-        </w:rPr>
-        <w:t xml:space="preserve">Acceptance criteria: </w:t>
-      </w:r>
-      <w:r>
-        <w:rPr>
-          <w:rStyle w:val="s1"/>
-          <w:rFonts w:asciiTheme="majorHAnsi" w:eastAsia="Times New Roman" w:hAnsiTheme="majorHAnsi"/>
-          <w:strike/>
-          <w:sz w:val="24"/>
-          <w:szCs w:val="24"/>
-        </w:rPr>
-        <w:t>User can update their password using their email.</w:t>
-      </w:r>
-      <w:r>
-        <w:rPr>
-          <w:rStyle w:val="apple-converted-space"/>
-          <w:rFonts w:asciiTheme="majorHAnsi" w:eastAsia="Times New Roman" w:hAnsiTheme="majorHAnsi"/>
-          <w:strike/>
-          <w:sz w:val="24"/>
-          <w:szCs w:val="24"/>
-        </w:rPr>
-        <w:t> </w:t>
-      </w:r>
-    </w:p>
-    <w:p>
-      <w:pPr>
-        <w:pStyle w:val="li1"/>
-        <w:rPr>
-          <w:rStyle w:val="apple-converted-space"/>
-          <w:rFonts w:asciiTheme="majorHAnsi" w:eastAsia="Times New Roman" w:hAnsiTheme="majorHAnsi"/>
-          <w:sz w:val="24"/>
-          <w:szCs w:val="24"/>
-        </w:rPr>
-      </w:pPr>
-    </w:p>
-    <w:p>
-      <w:pPr>
-        <w:pStyle w:val="p1"/>
-        <w:numPr>
-          <w:ilvl w:val="0"/>
-          <w:numId w:val="19"/>
-        </w:numPr>
-        <w:rPr>
-          <w:rFonts w:asciiTheme="majorHAnsi" w:hAnsiTheme="majorHAnsi"/>
-          <w:sz w:val="24"/>
-          <w:szCs w:val="24"/>
-        </w:rPr>
-      </w:pPr>
-      <w:r>
-        <w:rPr>
-          <w:rStyle w:val="s1"/>
-          <w:rFonts w:asciiTheme="majorHAnsi" w:hAnsiTheme="majorHAnsi"/>
-          <w:sz w:val="24"/>
-          <w:szCs w:val="24"/>
-        </w:rPr>
-        <w:t xml:space="preserve">As </w:t>
-      </w:r>
-      <w:r>
-        <w:rPr>
-          <w:rStyle w:val="s1"/>
-          <w:rFonts w:asciiTheme="majorHAnsi" w:hAnsiTheme="majorHAnsi"/>
-          <w:i/>
-          <w:iCs/>
-          <w:sz w:val="24"/>
-          <w:szCs w:val="24"/>
-        </w:rPr>
-        <w:t>head of the reporting department</w:t>
-      </w:r>
-      <w:r>
-        <w:rPr>
-          <w:rStyle w:val="s1"/>
-          <w:rFonts w:asciiTheme="majorHAnsi" w:hAnsiTheme="majorHAnsi"/>
-          <w:sz w:val="24"/>
-          <w:szCs w:val="24"/>
-        </w:rPr>
-        <w:t>, I want to be able to see the report details I have submitted so that I can keep track of previous years and compare them.</w:t>
-      </w:r>
-      <w:r>
-        <w:rPr>
-          <w:rStyle w:val="apple-converted-space"/>
-          <w:rFonts w:asciiTheme="majorHAnsi" w:hAnsiTheme="majorHAnsi"/>
-          <w:sz w:val="24"/>
-          <w:szCs w:val="24"/>
-        </w:rPr>
-        <w:t> </w:t>
-      </w:r>
-    </w:p>
-    <w:p>
-      <w:pPr>
-        <w:pStyle w:val="p1"/>
-        <w:numPr>
-          <w:ilvl w:val="1"/>
-          <w:numId w:val="19"/>
-        </w:numPr>
-        <w:rPr>
-          <w:rFonts w:asciiTheme="majorHAnsi" w:hAnsiTheme="majorHAnsi"/>
-          <w:sz w:val="24"/>
-          <w:szCs w:val="24"/>
-        </w:rPr>
-      </w:pPr>
-      <w:r>
-        <w:rPr>
-          <w:rStyle w:val="s1"/>
-          <w:rFonts w:asciiTheme="majorHAnsi" w:hAnsiTheme="majorHAnsi"/>
-          <w:b/>
-          <w:bCs/>
-          <w:sz w:val="24"/>
-          <w:szCs w:val="24"/>
-        </w:rPr>
-        <w:t>Acceptance Criteria:</w:t>
-      </w:r>
-      <w:r>
-        <w:rPr>
-          <w:rStyle w:val="s1"/>
-          <w:rFonts w:asciiTheme="majorHAnsi" w:hAnsiTheme="majorHAnsi"/>
-          <w:sz w:val="24"/>
-          <w:szCs w:val="24"/>
-        </w:rPr>
-        <w:t xml:space="preserve"> Users can view a list of their previous submissions with timestamps and form details.</w:t>
-      </w:r>
-      <w:r>
-        <w:rPr>
-          <w:rStyle w:val="s1"/>
-          <w:rFonts w:asciiTheme="majorHAnsi" w:hAnsiTheme="majorHAnsi"/>
-          <w:sz w:val="24"/>
-          <w:szCs w:val="24"/>
-        </w:rPr>
-        <w:t xml:space="preserve"> </w:t>
-      </w:r>
-    </w:p>
-    <w:p>
-      <w:pPr>
-        <w:spacing w:after="0"/>
-        <w:rPr>
-          <w:rFonts w:asciiTheme="majorHAnsi" w:hAnsiTheme="majorHAnsi"/>
-        </w:rPr>
-      </w:pPr>
-    </w:p>
-    <w:p>
-      <w:pPr>
-        <w:spacing w:after="0"/>
-        <w:rPr>
-          <w:rFonts w:asciiTheme="majorHAnsi" w:hAnsiTheme="majorHAnsi"/>
-          <w:b/>
-          <w:bCs/>
-        </w:rPr>
-      </w:pPr>
-      <w:r>
-        <w:rPr>
-          <w:rFonts w:asciiTheme="majorHAnsi" w:eastAsia="Aptos" w:hAnsiTheme="majorHAnsi" w:cs="Aptos"/>
-          <w:b/>
-          <w:bCs/>
-        </w:rPr>
-        <w:t xml:space="preserve">Role persona 3: Regular member </w:t>
-      </w:r>
-    </w:p>
-    <w:p>
-      <w:pPr>
-        <w:pStyle w:val="ListParagraph"/>
-        <w:numPr>
-          <w:ilvl w:val="0"/>
-          <w:numId w:val="16"/>
-        </w:numPr>
-        <w:spacing w:after="0"/>
-        <w:rPr>
-          <w:rFonts w:asciiTheme="majorHAnsi" w:eastAsia="Aptos" w:hAnsiTheme="majorHAnsi" w:cs="Aptos"/>
-          <w:strike/>
-        </w:rPr>
-      </w:pPr>
-      <w:r>
-        <w:rPr>
-          <w:rFonts w:asciiTheme="majorHAnsi" w:eastAsia="Aptos" w:hAnsiTheme="majorHAnsi" w:cs="Aptos"/>
-          <w:strike/>
-        </w:rPr>
-        <w:t xml:space="preserve">As a </w:t>
-      </w:r>
-      <w:r>
-        <w:rPr>
-          <w:rFonts w:asciiTheme="majorHAnsi" w:eastAsia="Aptos" w:hAnsiTheme="majorHAnsi" w:cs="Aptos"/>
-          <w:i/>
-          <w:iCs/>
-          <w:strike/>
-        </w:rPr>
-        <w:t>regular member</w:t>
-      </w:r>
-      <w:r>
-        <w:rPr>
-          <w:rFonts w:asciiTheme="majorHAnsi" w:eastAsia="Aptos" w:hAnsiTheme="majorHAnsi" w:cs="Aptos"/>
-          <w:strike/>
-        </w:rPr>
-        <w:t xml:space="preserve">, I want to have secure login functionality so that I can view my past contributions. </w:t>
-      </w:r>
-    </w:p>
-    <w:p>
-      <w:pPr>
-        <w:pStyle w:val="li1"/>
-        <w:numPr>
-          <w:ilvl w:val="1"/>
-          <w:numId w:val="16"/>
-        </w:numPr>
-        <w:rPr>
-          <w:rFonts w:asciiTheme="majorHAnsi" w:eastAsia="Times New Roman" w:hAnsiTheme="majorHAnsi"/>
-          <w:strike/>
-          <w:sz w:val="24"/>
-          <w:szCs w:val="24"/>
-        </w:rPr>
-      </w:pPr>
-      <w:r>
-        <w:rPr>
-          <w:rStyle w:val="s1"/>
-          <w:rFonts w:asciiTheme="majorHAnsi" w:eastAsia="Times New Roman" w:hAnsiTheme="majorHAnsi"/>
-          <w:b/>
-          <w:bCs/>
-          <w:strike/>
-          <w:sz w:val="24"/>
-          <w:szCs w:val="24"/>
-        </w:rPr>
-        <w:t>Acceptance criteria:</w:t>
-      </w:r>
-      <w:r>
-        <w:rPr>
-          <w:rStyle w:val="s1"/>
-          <w:rFonts w:asciiTheme="majorHAnsi" w:eastAsia="Times New Roman" w:hAnsiTheme="majorHAnsi"/>
-          <w:strike/>
-          <w:sz w:val="24"/>
-          <w:szCs w:val="24"/>
-        </w:rPr>
-        <w:t xml:space="preserve"> User must enter a unique email and valid password to gain access.</w:t>
-      </w:r>
-      <w:r>
-        <w:rPr>
-          <w:rStyle w:val="apple-converted-space"/>
-          <w:rFonts w:asciiTheme="majorHAnsi" w:eastAsia="Times New Roman" w:hAnsiTheme="majorHAnsi"/>
-          <w:strike/>
-          <w:sz w:val="24"/>
-          <w:szCs w:val="24"/>
-        </w:rPr>
-        <w:t> </w:t>
-      </w:r>
-    </w:p>
-    <w:p>
-      <w:pPr>
-        <w:pStyle w:val="ListParagraph"/>
-        <w:spacing w:after="0"/>
-        <w:rPr>
-          <w:rFonts w:asciiTheme="majorHAnsi" w:eastAsia="Aptos" w:hAnsiTheme="majorHAnsi" w:cs="Aptos"/>
-        </w:rPr>
-      </w:pPr>
-    </w:p>
-    <w:p>
-      <w:pPr>
-        <w:pStyle w:val="ListParagraph"/>
-        <w:numPr>
-          <w:ilvl w:val="0"/>
-          <w:numId w:val="16"/>
-        </w:numPr>
-        <w:spacing w:after="0"/>
-        <w:rPr>
-          <w:rFonts w:asciiTheme="majorHAnsi" w:eastAsia="Aptos" w:hAnsiTheme="majorHAnsi" w:cs="Aptos"/>
-        </w:rPr>
-      </w:pPr>
-      <w:r>
-        <w:rPr>
-          <w:rFonts w:asciiTheme="majorHAnsi" w:eastAsia="Aptos" w:hAnsiTheme="majorHAnsi" w:cs="Aptos"/>
-        </w:rPr>
-        <w:t xml:space="preserve">As a </w:t>
-      </w:r>
-      <w:r>
-        <w:rPr>
-          <w:rFonts w:asciiTheme="majorHAnsi" w:eastAsia="Aptos" w:hAnsiTheme="majorHAnsi" w:cs="Aptos"/>
-          <w:i/>
-          <w:iCs/>
-        </w:rPr>
-        <w:t>regular member</w:t>
-      </w:r>
-      <w:r>
-        <w:rPr>
-          <w:rFonts w:asciiTheme="majorHAnsi" w:eastAsia="Aptos" w:hAnsiTheme="majorHAnsi" w:cs="Aptos"/>
-        </w:rPr>
-        <w:t xml:space="preserve">, I want a calendar of upcoming workshops and announcements so that I can be reminded and plan around them. </w:t>
-      </w:r>
-    </w:p>
-    <w:p>
-      <w:pPr>
-        <w:pStyle w:val="li1"/>
-        <w:numPr>
-          <w:ilvl w:val="1"/>
-          <w:numId w:val="16"/>
-        </w:numPr>
-        <w:rPr>
-          <w:rFonts w:asciiTheme="majorHAnsi" w:eastAsia="Times New Roman" w:hAnsiTheme="majorHAnsi"/>
-          <w:sz w:val="24"/>
-          <w:szCs w:val="24"/>
-        </w:rPr>
-      </w:pPr>
-      <w:r>
-        <w:rPr>
-          <w:rStyle w:val="s1"/>
-          <w:rFonts w:asciiTheme="majorHAnsi" w:eastAsia="Times New Roman" w:hAnsiTheme="majorHAnsi"/>
-          <w:b/>
-          <w:bCs/>
-          <w:sz w:val="24"/>
-          <w:szCs w:val="24"/>
-        </w:rPr>
-        <w:t>Acceptance criteria:</w:t>
-      </w:r>
-      <w:r>
-        <w:rPr>
-          <w:rStyle w:val="s1"/>
-          <w:rFonts w:asciiTheme="majorHAnsi" w:eastAsia="Times New Roman" w:hAnsiTheme="majorHAnsi"/>
-          <w:sz w:val="24"/>
-          <w:szCs w:val="24"/>
-        </w:rPr>
-        <w:t xml:space="preserve"> User can view a calendar for all important events.</w:t>
-      </w:r>
-      <w:r>
-        <w:rPr>
-          <w:rStyle w:val="apple-converted-space"/>
-          <w:rFonts w:asciiTheme="majorHAnsi" w:eastAsia="Times New Roman" w:hAnsiTheme="majorHAnsi"/>
-          <w:sz w:val="24"/>
-          <w:szCs w:val="24"/>
-        </w:rPr>
-        <w:t> </w:t>
-      </w:r>
-    </w:p>
-    <w:p>
-      <w:pPr>
-        <w:pStyle w:val="ListParagraph"/>
-        <w:spacing w:after="0"/>
-        <w:rPr>
-          <w:rFonts w:asciiTheme="majorHAnsi" w:eastAsia="Aptos" w:hAnsiTheme="majorHAnsi" w:cs="Aptos"/>
-        </w:rPr>
-      </w:pPr>
-    </w:p>
-    <w:p>
-      <w:pPr>
-        <w:pStyle w:val="ListParagraph"/>
-        <w:numPr>
-          <w:ilvl w:val="0"/>
-          <w:numId w:val="16"/>
-        </w:numPr>
-        <w:spacing w:after="0"/>
-        <w:rPr>
-          <w:rFonts w:asciiTheme="majorHAnsi" w:eastAsia="Aptos" w:hAnsiTheme="majorHAnsi" w:cs="Aptos"/>
-        </w:rPr>
-      </w:pPr>
-      <w:r>
-        <w:rPr>
-          <w:rFonts w:asciiTheme="majorHAnsi" w:eastAsia="Aptos" w:hAnsiTheme="majorHAnsi" w:cs="Aptos"/>
-        </w:rPr>
-        <w:t xml:space="preserve">As a </w:t>
-      </w:r>
-      <w:r>
-        <w:rPr>
-          <w:rFonts w:asciiTheme="majorHAnsi" w:eastAsia="Aptos" w:hAnsiTheme="majorHAnsi" w:cs="Aptos"/>
-          <w:i/>
-          <w:iCs/>
-        </w:rPr>
-        <w:t>regular member</w:t>
-      </w:r>
-      <w:r>
-        <w:rPr>
-          <w:rFonts w:asciiTheme="majorHAnsi" w:eastAsia="Aptos" w:hAnsiTheme="majorHAnsi" w:cs="Aptos"/>
-        </w:rPr>
-        <w:t xml:space="preserve">, I want to complete surveys pertaining to my involvement so that I can be an active participant. </w:t>
-      </w:r>
-    </w:p>
-    <w:p>
-      <w:pPr>
-        <w:pStyle w:val="li1"/>
-        <w:numPr>
-          <w:ilvl w:val="1"/>
-          <w:numId w:val="16"/>
-        </w:numPr>
-        <w:rPr>
-          <w:rFonts w:asciiTheme="majorHAnsi" w:eastAsia="Times New Roman" w:hAnsiTheme="majorHAnsi"/>
-          <w:sz w:val="24"/>
-          <w:szCs w:val="24"/>
-        </w:rPr>
-      </w:pPr>
-      <w:r>
-        <w:rPr>
-          <w:rStyle w:val="s1"/>
-          <w:rFonts w:asciiTheme="majorHAnsi" w:eastAsia="Times New Roman" w:hAnsiTheme="majorHAnsi"/>
-          <w:b/>
-          <w:bCs/>
-          <w:sz w:val="24"/>
-          <w:szCs w:val="24"/>
-        </w:rPr>
-        <w:t>Acceptance criteria:</w:t>
-      </w:r>
-      <w:r>
-        <w:rPr>
-          <w:rStyle w:val="s1"/>
-          <w:rFonts w:asciiTheme="majorHAnsi" w:eastAsia="Times New Roman" w:hAnsiTheme="majorHAnsi"/>
-          <w:sz w:val="24"/>
-          <w:szCs w:val="24"/>
-        </w:rPr>
-        <w:t xml:space="preserve"> User must be able to fill out and submit the form.</w:t>
-      </w:r>
-    </w:p>
-    <w:p>
-      <w:pPr>
-        <w:pStyle w:val="ListParagraph"/>
-        <w:spacing w:after="0"/>
-        <w:rPr>
-          <w:rFonts w:asciiTheme="majorHAnsi" w:eastAsia="Aptos" w:hAnsiTheme="majorHAnsi" w:cs="Aptos"/>
-        </w:rPr>
-      </w:pPr>
-    </w:p>
-    <w:p>
-      <w:pPr>
-        <w:pStyle w:val="ListParagraph"/>
-        <w:numPr>
-          <w:ilvl w:val="0"/>
-          <w:numId w:val="16"/>
-        </w:numPr>
-        <w:spacing w:after="0"/>
-        <w:rPr>
-          <w:rFonts w:asciiTheme="majorHAnsi" w:eastAsia="Aptos" w:hAnsiTheme="majorHAnsi" w:cs="Aptos"/>
-        </w:rPr>
-      </w:pPr>
-      <w:r>
-        <w:rPr>
-          <w:rFonts w:asciiTheme="majorHAnsi" w:eastAsia="Aptos" w:hAnsiTheme="majorHAnsi" w:cs="Aptos"/>
-        </w:rPr>
-        <w:t xml:space="preserve">As a </w:t>
-      </w:r>
-      <w:r>
-        <w:rPr>
-          <w:rFonts w:asciiTheme="majorHAnsi" w:eastAsia="Aptos" w:hAnsiTheme="majorHAnsi" w:cs="Aptos"/>
-          <w:i/>
-          <w:iCs/>
-        </w:rPr>
-        <w:t>regular member</w:t>
-      </w:r>
-      <w:r>
-        <w:rPr>
-          <w:rFonts w:asciiTheme="majorHAnsi" w:eastAsia="Aptos" w:hAnsiTheme="majorHAnsi" w:cs="Aptos"/>
-        </w:rPr>
-        <w:t>, I would like to be able to pay my dues so that I can remain a member (optional, if time permits).</w:t>
-      </w:r>
-    </w:p>
-    <w:p>
-      <w:pPr>
-        <w:pStyle w:val="li1"/>
-        <w:numPr>
-          <w:ilvl w:val="1"/>
-          <w:numId w:val="16"/>
-        </w:numPr>
-        <w:rPr>
-          <w:rFonts w:asciiTheme="majorHAnsi" w:eastAsia="Times New Roman" w:hAnsiTheme="majorHAnsi"/>
-          <w:sz w:val="24"/>
-          <w:szCs w:val="24"/>
-        </w:rPr>
-      </w:pPr>
-      <w:r>
-        <w:rPr>
-          <w:rStyle w:val="s1"/>
-          <w:rFonts w:asciiTheme="majorHAnsi" w:eastAsia="Times New Roman" w:hAnsiTheme="majorHAnsi"/>
-          <w:b/>
-          <w:bCs/>
-          <w:sz w:val="24"/>
-          <w:szCs w:val="24"/>
-        </w:rPr>
-        <w:t>Acceptance criteria:</w:t>
-      </w:r>
-      <w:r>
-        <w:rPr>
-          <w:rStyle w:val="s1"/>
-          <w:rFonts w:asciiTheme="majorHAnsi" w:eastAsia="Times New Roman" w:hAnsiTheme="majorHAnsi"/>
-          <w:sz w:val="24"/>
-          <w:szCs w:val="24"/>
-        </w:rPr>
-        <w:t xml:space="preserve"> Users could send payments through the web portal.</w:t>
-      </w:r>
-      <w:r>
-        <w:rPr>
-          <w:rStyle w:val="apple-converted-space"/>
-          <w:rFonts w:asciiTheme="majorHAnsi" w:eastAsia="Times New Roman" w:hAnsiTheme="majorHAnsi"/>
-          <w:sz w:val="24"/>
-          <w:szCs w:val="24"/>
-        </w:rPr>
-        <w:t> </w:t>
-      </w:r>
-    </w:p>
-    <w:p>
-      <w:pPr>
-        <w:pStyle w:val="ListParagraph"/>
-        <w:spacing w:after="0"/>
-        <w:rPr>
-          <w:rFonts w:asciiTheme="majorHAnsi" w:eastAsia="Aptos" w:hAnsiTheme="majorHAnsi" w:cs="Aptos"/>
-        </w:rPr>
-      </w:pPr>
-    </w:p>
-    <w:p>
-      <w:pPr>
-        <w:pStyle w:val="ListParagraph"/>
-        <w:numPr>
-          <w:ilvl w:val="0"/>
-          <w:numId w:val="16"/>
-        </w:numPr>
-        <w:spacing w:after="0"/>
-        <w:rPr>
-          <w:rFonts w:asciiTheme="majorHAnsi" w:eastAsia="Aptos" w:hAnsiTheme="majorHAnsi" w:cs="Aptos"/>
-          <w:strike/>
-        </w:rPr>
-      </w:pPr>
-      <w:r>
-        <w:rPr>
-          <w:rFonts w:asciiTheme="majorHAnsi" w:eastAsia="Aptos" w:hAnsiTheme="majorHAnsi" w:cs="Aptos"/>
-          <w:strike/>
-        </w:rPr>
-        <w:t xml:space="preserve">As a </w:t>
-      </w:r>
-      <w:r>
-        <w:rPr>
-          <w:rFonts w:asciiTheme="majorHAnsi" w:eastAsia="Aptos" w:hAnsiTheme="majorHAnsi" w:cs="Aptos"/>
-          <w:i/>
-          <w:iCs/>
-          <w:strike/>
-        </w:rPr>
-        <w:t>regular member</w:t>
-      </w:r>
-      <w:r>
-        <w:rPr>
-          <w:rFonts w:asciiTheme="majorHAnsi" w:eastAsia="Aptos" w:hAnsiTheme="majorHAnsi" w:cs="Aptos"/>
-          <w:strike/>
-        </w:rPr>
-        <w:t>, I want to be able to reset my password in case I forget it so that I can regain access to my account.</w:t>
-      </w:r>
-    </w:p>
-    <w:p>
-      <w:pPr>
-        <w:pStyle w:val="li1"/>
-        <w:numPr>
-          <w:ilvl w:val="1"/>
-          <w:numId w:val="16"/>
-        </w:numPr>
-        <w:rPr>
-          <w:rStyle w:val="apple-converted-space"/>
-          <w:rFonts w:asciiTheme="majorHAnsi" w:eastAsia="Times New Roman" w:hAnsiTheme="majorHAnsi"/>
-          <w:strike/>
-          <w:sz w:val="24"/>
-          <w:szCs w:val="24"/>
-        </w:rPr>
-      </w:pPr>
-      <w:r>
-        <w:rPr>
-          <w:rStyle w:val="s1"/>
-          <w:rFonts w:asciiTheme="majorHAnsi" w:eastAsia="Times New Roman" w:hAnsiTheme="majorHAnsi"/>
-          <w:b/>
-          <w:bCs/>
-          <w:strike/>
-          <w:sz w:val="24"/>
-          <w:szCs w:val="24"/>
-        </w:rPr>
-        <w:t>Acceptance criteria:</w:t>
-      </w:r>
-      <w:r>
-        <w:rPr>
-          <w:rStyle w:val="s1"/>
-          <w:rFonts w:asciiTheme="majorHAnsi" w:eastAsia="Times New Roman" w:hAnsiTheme="majorHAnsi"/>
-          <w:strike/>
-          <w:sz w:val="24"/>
-          <w:szCs w:val="24"/>
-        </w:rPr>
-        <w:t xml:space="preserve"> User can update their password using their email.</w:t>
-      </w:r>
-      <w:r>
-        <w:rPr>
-          <w:rStyle w:val="apple-converted-space"/>
-          <w:rFonts w:asciiTheme="majorHAnsi" w:eastAsia="Times New Roman" w:hAnsiTheme="majorHAnsi"/>
-          <w:strike/>
-          <w:sz w:val="24"/>
-          <w:szCs w:val="24"/>
-        </w:rPr>
-        <w:t> </w:t>
-      </w:r>
-    </w:p>
-    <w:p>
-      <w:pPr>
-        <w:pStyle w:val="li1"/>
-        <w:rPr>
-          <w:rFonts w:asciiTheme="majorHAnsi" w:eastAsia="Times New Roman" w:hAnsiTheme="majorHAnsi"/>
-          <w:sz w:val="24"/>
-          <w:szCs w:val="24"/>
-        </w:rPr>
-      </w:pPr>
-    </w:p>
-    <w:p>
-      <w:pPr>
-        <w:pStyle w:val="li1"/>
-        <w:numPr>
-          <w:ilvl w:val="0"/>
-          <w:numId w:val="16"/>
-        </w:numPr>
-        <w:rPr>
-          <w:rFonts w:asciiTheme="majorHAnsi" w:eastAsia="Times New Roman" w:hAnsiTheme="majorHAnsi"/>
-          <w:sz w:val="24"/>
-          <w:szCs w:val="24"/>
-        </w:rPr>
-      </w:pPr>
-      <w:r>
-        <w:rPr>
-          <w:rStyle w:val="s1"/>
-          <w:rFonts w:asciiTheme="majorHAnsi" w:eastAsia="Times New Roman" w:hAnsiTheme="majorHAnsi"/>
-          <w:sz w:val="24"/>
-          <w:szCs w:val="24"/>
-        </w:rPr>
-        <w:t xml:space="preserve">As a </w:t>
-      </w:r>
-      <w:r>
-        <w:rPr>
-          <w:rStyle w:val="s1"/>
-          <w:rFonts w:asciiTheme="majorHAnsi" w:eastAsia="Times New Roman" w:hAnsiTheme="majorHAnsi"/>
-          <w:i/>
-          <w:iCs/>
-          <w:sz w:val="24"/>
-          <w:szCs w:val="24"/>
-        </w:rPr>
-        <w:t>regular member</w:t>
-      </w:r>
-      <w:r>
-        <w:rPr>
-          <w:rStyle w:val="s1"/>
-          <w:rFonts w:asciiTheme="majorHAnsi" w:eastAsia="Times New Roman" w:hAnsiTheme="majorHAnsi"/>
-          <w:sz w:val="24"/>
-          <w:szCs w:val="24"/>
-        </w:rPr>
-        <w:t>, I want to know if my survey responses were successful so that I can go back to re-submit if not.</w:t>
-      </w:r>
-      <w:r>
-        <w:rPr>
-          <w:rStyle w:val="apple-converted-space"/>
-          <w:rFonts w:asciiTheme="majorHAnsi" w:eastAsia="Times New Roman" w:hAnsiTheme="majorHAnsi"/>
-          <w:sz w:val="24"/>
-          <w:szCs w:val="24"/>
-        </w:rPr>
-        <w:t> </w:t>
-      </w:r>
-    </w:p>
-    <w:p>
-      <w:pPr>
-        <w:pStyle w:val="li1"/>
-        <w:numPr>
-          <w:ilvl w:val="1"/>
-          <w:numId w:val="16"/>
-        </w:numPr>
-        <w:rPr>
-          <w:rStyle w:val="apple-converted-space"/>
-          <w:rFonts w:asciiTheme="majorHAnsi" w:eastAsia="Times New Roman" w:hAnsiTheme="majorHAnsi"/>
-          <w:sz w:val="24"/>
-          <w:szCs w:val="24"/>
-        </w:rPr>
-      </w:pPr>
-      <w:r>
-        <w:rPr>
-          <w:rStyle w:val="s1"/>
-          <w:rFonts w:asciiTheme="majorHAnsi" w:eastAsia="Times New Roman" w:hAnsiTheme="majorHAnsi"/>
-          <w:b/>
-          <w:bCs/>
-          <w:sz w:val="24"/>
-          <w:szCs w:val="24"/>
-        </w:rPr>
-        <w:t>Acceptance criteria:</w:t>
-      </w:r>
-      <w:r>
-        <w:rPr>
-          <w:rStyle w:val="s1"/>
-          <w:rFonts w:asciiTheme="majorHAnsi" w:eastAsia="Times New Roman" w:hAnsiTheme="majorHAnsi"/>
-          <w:sz w:val="24"/>
-          <w:szCs w:val="24"/>
-        </w:rPr>
-        <w:t xml:space="preserve"> Users will see an error or confirmation message for inputs.</w:t>
-      </w:r>
-      <w:r>
-        <w:rPr>
-          <w:rStyle w:val="apple-converted-space"/>
-          <w:rFonts w:asciiTheme="majorHAnsi" w:eastAsia="Times New Roman" w:hAnsiTheme="majorHAnsi"/>
-          <w:sz w:val="24"/>
-          <w:szCs w:val="24"/>
-        </w:rPr>
-        <w:t> </w:t>
-      </w:r>
-    </w:p>
-    <w:p>
-      <w:pPr>
-        <w:pStyle w:val="li1"/>
-        <w:rPr>
-          <w:rStyle w:val="apple-converted-space"/>
-          <w:rFonts w:asciiTheme="majorHAnsi" w:eastAsia="Times New Roman" w:hAnsiTheme="majorHAnsi"/>
-          <w:sz w:val="24"/>
-          <w:szCs w:val="24"/>
-        </w:rPr>
-      </w:pPr>
-    </w:p>
-    <w:p>
-      <w:pPr>
-        <w:pStyle w:val="p1"/>
-        <w:numPr>
-          <w:ilvl w:val="0"/>
-          <w:numId w:val="16"/>
-        </w:numPr>
-        <w:rPr>
-          <w:rFonts w:asciiTheme="majorHAnsi" w:hAnsiTheme="majorHAnsi"/>
-          <w:sz w:val="24"/>
-          <w:szCs w:val="24"/>
-        </w:rPr>
-      </w:pPr>
-      <w:r>
-        <w:rPr>
-          <w:rStyle w:val="s1"/>
-          <w:rFonts w:asciiTheme="majorHAnsi" w:hAnsiTheme="majorHAnsi"/>
-          <w:sz w:val="24"/>
-          <w:szCs w:val="24"/>
-        </w:rPr>
-        <w:t xml:space="preserve">As a </w:t>
-      </w:r>
-      <w:r>
-        <w:rPr>
-          <w:rStyle w:val="s1"/>
-          <w:rFonts w:asciiTheme="majorHAnsi" w:hAnsiTheme="majorHAnsi"/>
-          <w:i/>
-          <w:iCs/>
-          <w:sz w:val="24"/>
-          <w:szCs w:val="24"/>
-        </w:rPr>
-        <w:t>regular member</w:t>
-      </w:r>
-      <w:r>
-        <w:rPr>
-          <w:rStyle w:val="s1"/>
-          <w:rFonts w:asciiTheme="majorHAnsi" w:hAnsiTheme="majorHAnsi"/>
-          <w:sz w:val="24"/>
-          <w:szCs w:val="24"/>
-        </w:rPr>
-        <w:t>, I want to be able to see the responses to forms I have submitted so that I can track my contributions.</w:t>
-      </w:r>
-    </w:p>
-    <w:p>
-      <w:pPr>
-        <w:pStyle w:val="p1"/>
-        <w:numPr>
-          <w:ilvl w:val="1"/>
-          <w:numId w:val="16"/>
-        </w:numPr>
-        <w:rPr>
-          <w:rFonts w:asciiTheme="majorHAnsi" w:hAnsiTheme="majorHAnsi"/>
-          <w:sz w:val="24"/>
-          <w:szCs w:val="24"/>
-        </w:rPr>
-      </w:pPr>
-      <w:r>
-        <w:rPr>
-          <w:rStyle w:val="s1"/>
-          <w:rFonts w:asciiTheme="majorHAnsi" w:hAnsiTheme="majorHAnsi"/>
-          <w:b/>
-          <w:bCs/>
-          <w:sz w:val="24"/>
-          <w:szCs w:val="24"/>
-        </w:rPr>
-        <w:t>Acceptance Criteria:</w:t>
-      </w:r>
-      <w:r>
-        <w:rPr>
-          <w:rStyle w:val="s1"/>
-          <w:rFonts w:asciiTheme="majorHAnsi" w:hAnsiTheme="majorHAnsi"/>
-          <w:sz w:val="24"/>
-          <w:szCs w:val="24"/>
-        </w:rPr>
-        <w:t xml:space="preserve"> Users can view a list of their previous submissions with timestamps and form details.</w:t>
-      </w:r>
-    </w:p>
-    <w:p>
-      <w:r>
-        <w:br w:type="page"/>
-      </w:r>
-    </w:p>
-    <w:p>
-      <w:pPr>
-        <w:pStyle w:val="p1"/>
-        <w:jc w:val="center"/>
-        <w:rPr>
-          <w:rFonts w:asciiTheme="majorHAnsi" w:hAnsiTheme="majorHAnsi"/>
-          <w:b/>
-          <w:bCs/>
-          <w:sz w:val="24"/>
-          <w:szCs w:val="24"/>
-        </w:rPr>
-      </w:pPr>
-      <w:r>
-        <w:rPr>
-          <w:rFonts w:asciiTheme="majorHAnsi" w:hAnsiTheme="majorHAnsi"/>
-          <w:b/>
-          <w:bCs/>
-          <w:sz w:val="24"/>
-          <w:szCs w:val="24"/>
-        </w:rPr>
-        <w:lastRenderedPageBreak/>
-        <w:t>Universal to all roles (not role specific)</w:t>
-      </w:r>
-    </w:p>
-    <w:p>
-      <w:pPr>
-        <w:pStyle w:val="p1"/>
-        <w:rPr>
-          <w:rFonts w:asciiTheme="majorHAnsi" w:hAnsiTheme="majorHAnsi"/>
-          <w:sz w:val="24"/>
-          <w:szCs w:val="24"/>
-        </w:rPr>
-      </w:pPr>
-    </w:p>
-    <w:p>
-      <w:pPr>
-        <w:pStyle w:val="ListParagraph"/>
-        <w:numPr>
-          <w:ilvl w:val="0"/>
-          <w:numId w:val="17"/>
-        </w:numPr>
-        <w:spacing w:after="0"/>
-        <w:rPr>
-          <w:rFonts w:asciiTheme="majorHAnsi" w:eastAsia="Aptos" w:hAnsiTheme="majorHAnsi" w:cs="Aptos"/>
-        </w:rPr>
-      </w:pPr>
-      <w:r>
-        <w:rPr>
-          <w:rFonts w:asciiTheme="majorHAnsi" w:hAnsiTheme="majorHAnsi"/>
-        </w:rPr>
-        <w:t xml:space="preserve">As a </w:t>
-      </w:r>
-      <w:r>
-        <w:rPr>
-          <w:rFonts w:asciiTheme="majorHAnsi" w:hAnsiTheme="majorHAnsi"/>
-        </w:rPr>
         <w:t>User</w:t>
       </w:r>
       <w:r>
         <w:rPr>
           <w:rFonts w:asciiTheme="majorHAnsi" w:hAnsiTheme="majorHAnsi"/>
         </w:rPr>
-        <w:t xml:space="preserve"> (President/Head/Member/Admin), I want my login experience to be secure and authenticated so that my account </w:t>
+        <w:t xml:space="preserve"> (President/Head/Member), I want my login experience to be secure and authenticated so that my account </w:t>
       </w:r>
       <w:r>
         <w:rPr>
@@ -1845,6 +2312,10 @@
       <w:r>
         <w:rPr>
           <w:rFonts w:asciiTheme="majorHAnsi" w:hAnsiTheme="majorHAnsi"/>
+          <w:b/>
+          <w:bCs/>
+          <w:i/>
+          <w:iCs/>
           <w:sz w:val="24"/>
           <w:szCs w:val="24"/>
         </w:rPr>
@@ -1856,7 +2327,7 @@
           <w:sz w:val="24"/>
           <w:szCs w:val="24"/>
         </w:rPr>
-        <w:t xml:space="preserve"> (President/Head/Member/Admin), </w:t>
+        <w:t xml:space="preserve"> (President/Head/Member), </w:t>
       </w:r>
       <w:r>
         <w:rPr>
@@ -1992,7 +2463,23 @@
           <w:sz w:val="24"/>
           <w:szCs w:val="24"/>
         </w:rPr>
-        <w:t>A (possibly tokenized) link is sent to the user’s email, prompting the user to enter and confirm their new password.</w:t>
+        <w:t>A</w:t>
+      </w:r>
+      <w:r>
+        <w:rPr>
+          <w:rFonts w:asciiTheme="majorHAnsi" w:hAnsiTheme="majorHAnsi"/>
+          <w:sz w:val="24"/>
+          <w:szCs w:val="24"/>
+        </w:rPr>
+        <w:t xml:space="preserve"> tokenized </w:t>
+      </w:r>
+      <w:r>
+        <w:rPr>
+          <w:rFonts w:asciiTheme="majorHAnsi" w:hAnsiTheme="majorHAnsi"/>
+          <w:sz w:val="24"/>
+          <w:szCs w:val="24"/>
+        </w:rPr>
+        <w:t>link is sent to the user’s email, prompting the user to enter and confirm their new password.</w:t>
       </w:r>
       <w:r>
         <w:rPr>
@@ -2022,7 +2509,31 @@
           <w:sz w:val="24"/>
           <w:szCs w:val="24"/>
         </w:rPr>
-        <w:t>Strong passwords use regular expressions (regex) to set security criteria (i.e., length min 8 characters, min of 2 numbers, min of 1 special character symbol, must start with a capital letter)</w:t>
+        <w:t xml:space="preserve">Strong passwords use regular expressions (regex) to set security </w:t>
+      </w:r>
+      <w:r>
+        <w:rPr>
+          <w:rFonts w:asciiTheme="majorHAnsi" w:hAnsiTheme="majorHAnsi"/>
+          <w:sz w:val="24"/>
+          <w:szCs w:val="24"/>
+        </w:rPr>
+        <w:t xml:space="preserve">criteria (i.e., </w:t>
+      </w:r>
+      <w:r>
+        <w:rPr>
+          <w:rFonts w:asciiTheme="majorHAnsi" w:hAnsiTheme="majorHAnsi"/>
+          <w:sz w:val="24"/>
+          <w:szCs w:val="24"/>
+        </w:rPr>
+        <w:t>length min 8 characters, min of 2 numbers, min of 1 special character symbol, must start with a capital letter)</w:t>
+      </w:r>
+      <w:r>
+        <w:rPr>
+          <w:rFonts w:asciiTheme="majorHAnsi" w:hAnsiTheme="majorHAnsi"/>
+          <w:sz w:val="24"/>
+          <w:szCs w:val="24"/>
+        </w:rPr>
+        <w:t>.</w:t>
       </w:r>
     </w:p>
     <w:p>
@@ -2068,6 +2579,10 @@
       <w:r>
         <w:rPr>
           <w:rFonts w:asciiTheme="majorHAnsi" w:hAnsiTheme="majorHAnsi"/>
+          <w:b/>
+          <w:bCs/>
+          <w:i/>
+          <w:iCs/>
           <w:sz w:val="24"/>
           <w:szCs w:val="24"/>
         </w:rPr>
@@ -2079,7 +2594,63 @@
           <w:sz w:val="24"/>
           <w:szCs w:val="24"/>
         </w:rPr>
-        <w:t xml:space="preserve"> (President/Head/Member/Admin), I want to terminate my account’s session by logging out so that I can protect my information from outside.</w:t>
+        <w:t xml:space="preserve"> (President/Head/Member), I want to terminate my account’s session by logging out so that I can protect my information from </w:t>
+      </w:r>
+      <w:r>
+        <w:rPr>
+          <w:rFonts w:asciiTheme="majorHAnsi" w:hAnsiTheme="majorHAnsi"/>
+          <w:sz w:val="24"/>
+          <w:szCs w:val="24"/>
+        </w:rPr>
+        <w:t xml:space="preserve">the </w:t>
+      </w:r>
+      <w:r>
+        <w:rPr>
+          <w:rFonts w:asciiTheme="majorHAnsi" w:hAnsiTheme="majorHAnsi"/>
+          <w:sz w:val="24"/>
+          <w:szCs w:val="24"/>
+        </w:rPr>
+        <w:t>outside</w:t>
+      </w:r>
+      <w:r>
+        <w:rPr>
+          <w:rFonts w:asciiTheme="majorHAnsi" w:hAnsiTheme="majorHAnsi"/>
+          <w:sz w:val="24"/>
+          <w:szCs w:val="24"/>
+        </w:rPr>
+        <w:t>,</w:t>
+      </w:r>
+      <w:r>
+        <w:rPr>
+          <w:rFonts w:asciiTheme="majorHAnsi" w:hAnsiTheme="majorHAnsi"/>
+          <w:sz w:val="24"/>
+          <w:szCs w:val="24"/>
+        </w:rPr>
+        <w:t xml:space="preserve"> </w:t>
+      </w:r>
+      <w:r>
+        <w:rPr>
+          <w:rFonts w:asciiTheme="majorHAnsi" w:hAnsiTheme="majorHAnsi"/>
+          <w:sz w:val="24"/>
+          <w:szCs w:val="24"/>
+        </w:rPr>
+        <w:t xml:space="preserve">especially </w:t>
+      </w:r>
+      <w:r>
+        <w:rPr>
+          <w:rFonts w:asciiTheme="majorHAnsi" w:hAnsiTheme="majorHAnsi"/>
+          <w:sz w:val="24"/>
+          <w:szCs w:val="24"/>
+        </w:rPr>
+        <w:t>if I use an untrusted device</w:t>
+      </w:r>
+      <w:r>
+        <w:rPr>
+          <w:rFonts w:asciiTheme="majorHAnsi" w:hAnsiTheme="majorHAnsi"/>
+          <w:sz w:val="24"/>
+          <w:szCs w:val="24"/>
+        </w:rPr>
+        <w:t>.</w:t>
       </w:r>
     </w:p>
     <w:p>
@@ -2176,6 +2747,10 @@
       <w:r>
         <w:rPr>
           <w:rFonts w:asciiTheme="majorHAnsi" w:hAnsiTheme="majorHAnsi"/>
+          <w:b/>
+          <w:bCs/>
+          <w:i/>
+          <w:iCs/>
           <w:sz w:val="24"/>
           <w:szCs w:val="24"/>
         </w:rPr>
@@ -2187,7 +2762,7 @@
           <w:sz w:val="24"/>
           <w:szCs w:val="24"/>
         </w:rPr>
-        <w:t xml:space="preserve"> (President/Head/Member/Admin), after I log in, I want to see a personalized dashboard so that I can quickly navigate relevant functions for my role and to know at first glance what the platform offers.</w:t>
+        <w:t xml:space="preserve"> (President/Head/Member), after I log in, I want to see a personalized dashboard so that I can quickly navigate relevant functions for my role and to know at first glance what the platform offers.</w:t>
       </w:r>
     </w:p>
     <w:p>
@@ -2257,23 +2832,28 @@
           <w:sz w:val="24"/>
           <w:szCs w:val="24"/>
         </w:rPr>
-        <w:t>Organized list of links to easily access what the user wants to do such as new forms available, past submissions, profile settings, etc.</w:t>
-      </w:r>
-    </w:p>
-    <w:p>
-      <w:pPr>
-        <w:pStyle w:val="p1"/>
-        <w:ind w:left="360"/>
-        <w:rPr>
-          <w:rFonts w:asciiTheme="majorHAnsi" w:hAnsiTheme="majorHAnsi"/>
-          <w:sz w:val="24"/>
-          <w:szCs w:val="24"/>
-        </w:rPr>
-      </w:pPr>
+        <w:t>Organized list of links to easily access what the user wants to do</w:t>
+      </w:r>
+      <w:r>
+        <w:rPr>
+          <w:rFonts w:asciiTheme="majorHAnsi" w:hAnsiTheme="majorHAnsi"/>
+          <w:sz w:val="24"/>
+          <w:szCs w:val="24"/>
+        </w:rPr>
+        <w:t>.</w:t>
+      </w:r>
+      <w:r>
+        <w:rPr>
+          <w:rFonts w:asciiTheme="majorHAnsi" w:hAnsiTheme="majorHAnsi"/>
+          <w:sz w:val="24"/>
+          <w:szCs w:val="24"/>
+        </w:rPr>
+        <w:t xml:space="preserve"> </w:t>
+      </w:r>
     </w:p>
     <w:p/>
     <w:sectPr>
-      <w:headerReference w:type="default" r:id="rId7"/>
+      <w:headerReference w:type="default" r:id="rId8"/>
       <w:pgSz w:w="12240" w:h="15840"/>
       <w:pgMar w:top="1440" w:right="1440" w:bottom="1440" w:left="1440" w:header="720" w:footer="720" w:gutter="0"/>
       <w:cols w:space="720"/>
@@ -2337,12 +2917,17 @@
 <w:hdr xmlns:wpc="http://schemas.microsoft.com/office/word/2010/wordprocessingCanvas" xmlns:cx="http://schemas.microsoft.com/office/drawing/2014/chartex" xmlns:cx1="http://schemas.microsoft.com/office/drawing/2015/9/8/chartex" xmlns:cx2="http://schemas.microsoft.com/office/drawing/2015/10/21/chartex" xmlns:cx3="http://schemas.microsoft.com/office/drawing/2016/5/9/chartex" xmlns:cx4="http://schemas.microsoft.com/office/drawing/2016/5/10/chartex" xmlns:cx5="http://schemas.microsoft.com/office/drawing/2016/5/11/chartex" xmlns:cx6="http://schemas.microsoft.com/office/drawing/2016/5/12/chartex" xmlns:cx7="http://schemas.microsoft.com/office/drawing/2016/5/13/chartex" xmlns:cx8="http://schemas.microsoft.com/office/drawing/2016/5/14/chartex" xmlns:mc="http://schemas.openxmlformats.org/markup-compatibility/2006" xmlns:aink="http://schemas.microsoft.com/office/drawing/2016/ink" xmlns:am3d="http://schemas.microsoft.com/office/drawing/2017/model3d" xmlns:o="urn:schemas-microsoft-com:office:office" xmlns:oel="http://schemas.microsoft.com/office/2019/extlst" xmlns:r="http://schemas.openxmlformats.org/officeDocument/2006/relationships" xmlns:m="http://schemas.openxmlformats.org/officeDocument/2006/math" xmlns:v="urn:schemas-microsoft-com:vml" xmlns:wp14="http://schemas.microsoft.com/office/word/2010/wordprocessingDrawing" xmlns:wp="http://schemas.openxmlformats.org/drawingml/2006/wordprocessingDrawing" xmlns:w10="urn:schemas-microsoft-com:office:word" xmlns:w="http://schemas.openxmlformats.org/wordprocessingml/2006/main" xmlns:w14="http://schemas.microsoft.com/office/word/2010/wordml" xmlns:w15="http://schemas.microsoft.com/office/word/2012/wordml" xmlns:w16cex="http://schemas.microsoft.com/office/word/2018/wordml/cex" xmlns:w16cid="http://schemas.microsoft.com/office/word/2016/wordml/cid" xmlns:w16="http://schemas.microsoft.com/office/word/2018/wordml" xmlns:w16du="http://schemas.microsoft.com/office/word/2023/wordml/word16du" xmlns:w16sdtdh="http://schemas.microsoft.com/office/word/2020/wordml/sdtdatahash" xmlns:w16sdtfl="http://schemas.microsoft.com/office/word/2024/wordml/sdtformatlock" xmlns:w16se="http://schemas.microsoft.com/office/word/2015/wordml/symex" xmlns:wpg="http://schemas.microsoft.com/office/word/2010/wordprocessingGroup" xmlns:wpi="http://schemas.microsoft.com/office/word/2010/wordprocessingInk" xmlns:wne="http://schemas.microsoft.com/office/word/2006/wordml" xmlns:wps="http://schemas.microsoft.com/office/word/2010/wordprocessingShape" mc:Ignorable="w14 w15 w16se w16cid w16 w16cex w16sdtdh w16sdtfl w16du wp14">
   <w:sdt>
     <w:sdtPr>
-      <w:id w:val="-1318336367"/>
+      <w:id w:val="848143810"/>
       <w:docPartObj>
         <w:docPartGallery w:val="Page Numbers (Top of Page)"/>
         <w:docPartUnique/>
       </w:docPartObj>
     </w:sdtPr>
+    <w:sdtEndPr>
+      <w:rPr>
+        <w:noProof/>
+      </w:rPr>
+    </w:sdtEndPr>
     <w:sdtContent>
       <w:p>
         <w:pPr>
@@ -2350,80 +2935,23 @@
           <w:jc w:val="right"/>
         </w:pPr>
         <w:r>
-          <w:t xml:space="preserve">Page </w:t>
-        </w:r>
-        <w:r>
-          <w:rPr>
-            <w:b/>
-            <w:bCs/>
-          </w:rPr>
           <w:fldChar w:fldCharType="begin"/>
         </w:r>
         <w:r>
-          <w:rPr>
-            <w:b/>
-            <w:bCs/>
-          </w:rPr>
-          <w:instrText xml:space="preserve"> PAGE </w:instrText>
+          <w:instrText xml:space="preserve"> PAGE   \* MERGEFORMAT </w:instrText>
         </w:r>
         <w:r>
-          <w:rPr>
-            <w:b/>
-            <w:bCs/>
-          </w:rPr>
           <w:fldChar w:fldCharType="separate"/>
         </w:r>
         <w:r>
           <w:rPr>
-            <w:b/>
-            <w:bCs/>
             <w:noProof/>
           </w:rPr>
           <w:t>2</w:t>
         </w:r>
         <w:r>
           <w:rPr>
-            <w:b/>
-            <w:bCs/>
-          </w:rPr>
-          <w:fldChar w:fldCharType="end"/>
-        </w:r>
-        <w:r>
-          <w:t xml:space="preserve"> of </w:t>
-        </w:r>
-        <w:r>
-          <w:rPr>
-            <w:b/>
-            <w:bCs/>
-          </w:rPr>
-          <w:fldChar w:fldCharType="begin"/>
-        </w:r>
-        <w:r>
-          <w:rPr>
-            <w:b/>
-            <w:bCs/>
-          </w:rPr>
-          <w:instrText xml:space="preserve"> NUMPAGES  </w:instrText>
-        </w:r>
-        <w:r>
-          <w:rPr>
-            <w:b/>
-            <w:bCs/>
-          </w:rPr>
-          <w:fldChar w:fldCharType="separate"/>
-        </w:r>
-        <w:r>
-          <w:rPr>
-            <w:b/>
-            <w:bCs/>
             <w:noProof/>
-          </w:rPr>
-          <w:t>2</w:t>
-        </w:r>
-        <w:r>
-          <w:rPr>
-            <w:b/>
-            <w:bCs/>
           </w:rPr>
           <w:fldChar w:fldCharType="end"/>
         </w:r>
@@ -2590,6 +3118,119 @@
     </w:lvl>
   </w:abstractNum>
   <w:abstractNum w:abstractNumId="1" w15:restartNumberingAfterBreak="0">
+    <w:nsid w:val="09913880"/>
+    <w:multiLevelType w:val="multilevel"/>
+    <w:tmpl w:val="9348C8E6"/>
+    <w:lvl w:ilvl="0">
+      <w:start w:val="1"/>
+      <w:numFmt w:val="decimal"/>
+      <w:lvlText w:val="%1."/>
+      <w:lvlJc w:val="left"/>
+      <w:pPr>
+        <w:tabs>
+          <w:tab w:val="num" w:pos="720"/>
+        </w:tabs>
+        <w:ind w:left="720" w:hanging="360"/>
+      </w:pPr>
+    </w:lvl>
+    <w:lvl w:ilvl="1">
+      <w:start w:val="1"/>
+      <w:numFmt w:val="decimal"/>
+      <w:lvlText w:val="%2."/>
+      <w:lvlJc w:val="left"/>
+      <w:pPr>
+        <w:tabs>
+          <w:tab w:val="num" w:pos="1440"/>
+        </w:tabs>
+        <w:ind w:left="1440" w:hanging="360"/>
+      </w:pPr>
+    </w:lvl>
+    <w:lvl w:ilvl="2">
+      <w:start w:val="1"/>
+      <w:numFmt w:val="decimal"/>
+      <w:lvlText w:val="%3."/>
+      <w:lvlJc w:val="left"/>
+      <w:pPr>
+        <w:tabs>
+          <w:tab w:val="num" w:pos="2160"/>
+        </w:tabs>
+        <w:ind w:left="2160" w:hanging="360"/>
+      </w:pPr>
+    </w:lvl>
+    <w:lvl w:ilvl="3">
+      <w:start w:val="1"/>
+      <w:numFmt w:val="decimal"/>
+      <w:lvlText w:val="%4."/>
+      <w:lvlJc w:val="left"/>
+      <w:pPr>
+        <w:tabs>
+          <w:tab w:val="num" w:pos="2880"/>
+        </w:tabs>
+        <w:ind w:left="2880" w:hanging="360"/>
+      </w:pPr>
+    </w:lvl>
+    <w:lvl w:ilvl="4">
+      <w:start w:val="1"/>
+      <w:numFmt w:val="decimal"/>
+      <w:lvlText w:val="%5."/>
+      <w:lvlJc w:val="left"/>
+      <w:pPr>
+        <w:tabs>
+          <w:tab w:val="num" w:pos="3600"/>
+        </w:tabs>
+        <w:ind w:left="3600" w:hanging="360"/>
+      </w:pPr>
+    </w:lvl>
+    <w:lvl w:ilvl="5">
+      <w:start w:val="1"/>
+      <w:numFmt w:val="decimal"/>
+      <w:lvlText w:val="%6."/>
+      <w:lvlJc w:val="left"/>
+      <w:pPr>
+        <w:tabs>
+          <w:tab w:val="num" w:pos="4320"/>
+        </w:tabs>
+        <w:ind w:left="4320" w:hanging="360"/>
+      </w:pPr>
+    </w:lvl>
+    <w:lvl w:ilvl="6">
+      <w:start w:val="1"/>
+      <w:numFmt w:val="decimal"/>
+      <w:lvlText w:val="%7."/>
+      <w:lvlJc w:val="left"/>
+      <w:pPr>
+        <w:tabs>
+          <w:tab w:val="num" w:pos="5040"/>
+        </w:tabs>
+        <w:ind w:left="5040" w:hanging="360"/>
+      </w:pPr>
+    </w:lvl>
+    <w:lvl w:ilvl="7">
+      <w:start w:val="1"/>
+      <w:numFmt w:val="decimal"/>
+      <w:lvlText w:val="%8."/>
+      <w:lvlJc w:val="left"/>
+      <w:pPr>
+        <w:tabs>
+          <w:tab w:val="num" w:pos="5760"/>
+        </w:tabs>
+        <w:ind w:left="5760" w:hanging="360"/>
+      </w:pPr>
+    </w:lvl>
+    <w:lvl w:ilvl="8">
+      <w:start w:val="1"/>
+      <w:numFmt w:val="decimal"/>
+      <w:lvlText w:val="%9."/>
+      <w:lvlJc w:val="left"/>
+      <w:pPr>
+        <w:tabs>
+          <w:tab w:val="num" w:pos="6480"/>
+        </w:tabs>
+        <w:ind w:left="6480" w:hanging="360"/>
+      </w:pPr>
+    </w:lvl>
+  </w:abstractNum>
+  <w:abstractNum w:abstractNumId="2" w15:restartNumberingAfterBreak="0">
     <w:nsid w:val="13671B39"/>
     <w:multiLevelType w:val="hybridMultilevel"/>
     <w:tmpl w:val="FD7C00D6"/>
@@ -2617,7 +3258,7 @@
         <w:rFonts w:ascii="Courier New" w:hAnsi="Courier New" w:cs="Courier New" w:hint="default"/>
       </w:rPr>
     </w:lvl>
-    <w:lvl w:ilvl="2" w:tplc="04090005" w:tentative="1">
+    <w:lvl w:ilvl="2" w:tplc="04090005">
       <w:start w:val="1"/>
       <w:numFmt w:val="bullet"/>
       <w:lvlText w:val=""/>
@@ -2702,7 +3343,7 @@
       </w:rPr>
     </w:lvl>
   </w:abstractNum>
-  <w:abstractNum w:abstractNumId="2" w15:restartNumberingAfterBreak="0">
+  <w:abstractNum w:abstractNumId="3" w15:restartNumberingAfterBreak="0">
     <w:nsid w:val="15ED52F3"/>
     <w:multiLevelType w:val="multilevel"/>
     <w:tmpl w:val="EC260FA0"/>
@@ -2851,7 +3492,120 @@
       </w:rPr>
     </w:lvl>
   </w:abstractNum>
-  <w:abstractNum w:abstractNumId="3" w15:restartNumberingAfterBreak="0">
+  <w:abstractNum w:abstractNumId="4" w15:restartNumberingAfterBreak="0">
+    <w:nsid w:val="17D32575"/>
+    <w:multiLevelType w:val="multilevel"/>
+    <w:tmpl w:val="4ABEA914"/>
+    <w:lvl w:ilvl="0">
+      <w:start w:val="1"/>
+      <w:numFmt w:val="decimal"/>
+      <w:lvlText w:val="%1."/>
+      <w:lvlJc w:val="left"/>
+      <w:pPr>
+        <w:tabs>
+          <w:tab w:val="num" w:pos="720"/>
+        </w:tabs>
+        <w:ind w:left="720" w:hanging="360"/>
+      </w:pPr>
+    </w:lvl>
+    <w:lvl w:ilvl="1">
+      <w:start w:val="1"/>
+      <w:numFmt w:val="decimal"/>
+      <w:lvlText w:val="%2."/>
+      <w:lvlJc w:val="left"/>
+      <w:pPr>
+        <w:tabs>
+          <w:tab w:val="num" w:pos="1440"/>
+        </w:tabs>
+        <w:ind w:left="1440" w:hanging="360"/>
+      </w:pPr>
+    </w:lvl>
+    <w:lvl w:ilvl="2">
+      <w:start w:val="1"/>
+      <w:numFmt w:val="decimal"/>
+      <w:lvlText w:val="%3."/>
+      <w:lvlJc w:val="left"/>
+      <w:pPr>
+        <w:tabs>
+          <w:tab w:val="num" w:pos="2160"/>
+        </w:tabs>
+        <w:ind w:left="2160" w:hanging="360"/>
+      </w:pPr>
+    </w:lvl>
+    <w:lvl w:ilvl="3">
+      <w:start w:val="1"/>
+      <w:numFmt w:val="decimal"/>
+      <w:lvlText w:val="%4."/>
+      <w:lvlJc w:val="left"/>
+      <w:pPr>
+        <w:tabs>
+          <w:tab w:val="num" w:pos="2880"/>
+        </w:tabs>
+        <w:ind w:left="2880" w:hanging="360"/>
+      </w:pPr>
+    </w:lvl>
+    <w:lvl w:ilvl="4">
+      <w:start w:val="1"/>
+      <w:numFmt w:val="decimal"/>
+      <w:lvlText w:val="%5."/>
+      <w:lvlJc w:val="left"/>
+      <w:pPr>
+        <w:tabs>
+          <w:tab w:val="num" w:pos="3600"/>
+        </w:tabs>
+        <w:ind w:left="3600" w:hanging="360"/>
+      </w:pPr>
+    </w:lvl>
+    <w:lvl w:ilvl="5">
+      <w:start w:val="1"/>
+      <w:numFmt w:val="decimal"/>
+      <w:lvlText w:val="%6."/>
+      <w:lvlJc w:val="left"/>
+      <w:pPr>
+        <w:tabs>
+          <w:tab w:val="num" w:pos="4320"/>
+        </w:tabs>
+        <w:ind w:left="4320" w:hanging="360"/>
+      </w:pPr>
+    </w:lvl>
+    <w:lvl w:ilvl="6">
+      <w:start w:val="1"/>
+      <w:numFmt w:val="decimal"/>
+      <w:lvlText w:val="%7."/>
+      <w:lvlJc w:val="left"/>
+      <w:pPr>
+        <w:tabs>
+          <w:tab w:val="num" w:pos="5040"/>
+        </w:tabs>
+        <w:ind w:left="5040" w:hanging="360"/>
+      </w:pPr>
+    </w:lvl>
+    <w:lvl w:ilvl="7">
+      <w:start w:val="1"/>
+      <w:numFmt w:val="decimal"/>
+      <w:lvlText w:val="%8."/>
+      <w:lvlJc w:val="left"/>
+      <w:pPr>
+        <w:tabs>
+          <w:tab w:val="num" w:pos="5760"/>
+        </w:tabs>
+        <w:ind w:left="5760" w:hanging="360"/>
+      </w:pPr>
+    </w:lvl>
+    <w:lvl w:ilvl="8">
+      <w:start w:val="1"/>
+      <w:numFmt w:val="decimal"/>
+      <w:lvlText w:val="%9."/>
+      <w:lvlJc w:val="left"/>
+      <w:pPr>
+        <w:tabs>
+          <w:tab w:val="num" w:pos="6480"/>
+        </w:tabs>
+        <w:ind w:left="6480" w:hanging="360"/>
+      </w:pPr>
+    </w:lvl>
+  </w:abstractNum>
+  <w:abstractNum w:abstractNumId="5" w15:restartNumberingAfterBreak="0">
     <w:nsid w:val="1C2BF874"/>
     <w:multiLevelType w:val="hybridMultilevel"/>
     <w:tmpl w:val="8AEE490A"/>
@@ -2964,7 +3718,7 @@
       </w:rPr>
     </w:lvl>
   </w:abstractNum>
-  <w:abstractNum w:abstractNumId="4" w15:restartNumberingAfterBreak="0">
+  <w:abstractNum w:abstractNumId="6" w15:restartNumberingAfterBreak="0">
     <w:nsid w:val="1C60508F"/>
     <w:multiLevelType w:val="multilevel"/>
     <w:tmpl w:val="A426B1B4"/>
@@ -3113,7 +3867,7 @@
       </w:rPr>
     </w:lvl>
   </w:abstractNum>
-  <w:abstractNum w:abstractNumId="5" w15:restartNumberingAfterBreak="0">
+  <w:abstractNum w:abstractNumId="7" w15:restartNumberingAfterBreak="0">
     <w:nsid w:val="27BD2E4B"/>
     <w:multiLevelType w:val="multilevel"/>
     <w:tmpl w:val="4CC0E6E4"/>
@@ -3262,7 +4016,120 @@
       </w:rPr>
     </w:lvl>
   </w:abstractNum>
-  <w:abstractNum w:abstractNumId="6" w15:restartNumberingAfterBreak="0">
+  <w:abstractNum w:abstractNumId="8" w15:restartNumberingAfterBreak="0">
+    <w:nsid w:val="30654BB0"/>
+    <w:multiLevelType w:val="multilevel"/>
+    <w:tmpl w:val="E66A250E"/>
+    <w:lvl w:ilvl="0">
+      <w:start w:val="1"/>
+      <w:numFmt w:val="decimal"/>
+      <w:lvlText w:val="%1."/>
+      <w:lvlJc w:val="left"/>
+      <w:pPr>
+        <w:tabs>
+          <w:tab w:val="num" w:pos="720"/>
+        </w:tabs>
+        <w:ind w:left="720" w:hanging="360"/>
+      </w:pPr>
+    </w:lvl>
+    <w:lvl w:ilvl="1">
+      <w:start w:val="1"/>
+      <w:numFmt w:val="decimal"/>
+      <w:lvlText w:val="%2."/>
+      <w:lvlJc w:val="left"/>
+      <w:pPr>
+        <w:tabs>
+          <w:tab w:val="num" w:pos="1440"/>
+        </w:tabs>
+        <w:ind w:left="1440" w:hanging="360"/>
+      </w:pPr>
+    </w:lvl>
+    <w:lvl w:ilvl="2">
+      <w:start w:val="1"/>
+      <w:numFmt w:val="decimal"/>
+      <w:lvlText w:val="%3."/>
+      <w:lvlJc w:val="left"/>
+      <w:pPr>
+        <w:tabs>
+          <w:tab w:val="num" w:pos="2160"/>
+        </w:tabs>
+        <w:ind w:left="2160" w:hanging="360"/>
+      </w:pPr>
+    </w:lvl>
+    <w:lvl w:ilvl="3">
+      <w:start w:val="1"/>
+      <w:numFmt w:val="decimal"/>
+      <w:lvlText w:val="%4."/>
+      <w:lvlJc w:val="left"/>
+      <w:pPr>
+        <w:tabs>
+          <w:tab w:val="num" w:pos="2880"/>
+        </w:tabs>
+        <w:ind w:left="2880" w:hanging="360"/>
+      </w:pPr>
+    </w:lvl>
+    <w:lvl w:ilvl="4">
+      <w:start w:val="1"/>
+      <w:numFmt w:val="decimal"/>
+      <w:lvlText w:val="%5."/>
+      <w:lvlJc w:val="left"/>
+      <w:pPr>
+        <w:tabs>
+          <w:tab w:val="num" w:pos="3600"/>
+        </w:tabs>
+        <w:ind w:left="3600" w:hanging="360"/>
+      </w:pPr>
+    </w:lvl>
+    <w:lvl w:ilvl="5">
+      <w:start w:val="1"/>
+      <w:numFmt w:val="decimal"/>
+      <w:lvlText w:val="%6."/>
+      <w:lvlJc w:val="left"/>
+      <w:pPr>
+        <w:tabs>
+          <w:tab w:val="num" w:pos="4320"/>
+        </w:tabs>
+        <w:ind w:left="4320" w:hanging="360"/>
+      </w:pPr>
+    </w:lvl>
+    <w:lvl w:ilvl="6">
+      <w:start w:val="1"/>
+      <w:numFmt w:val="decimal"/>
+      <w:lvlText w:val="%7."/>
+      <w:lvlJc w:val="left"/>
+      <w:pPr>
+        <w:tabs>
+          <w:tab w:val="num" w:pos="5040"/>
+        </w:tabs>
+        <w:ind w:left="5040" w:hanging="360"/>
+      </w:pPr>
+    </w:lvl>
+    <w:lvl w:ilvl="7">
+      <w:start w:val="1"/>
+      <w:numFmt w:val="decimal"/>
+      <w:lvlText w:val="%8."/>
+      <w:lvlJc w:val="left"/>
+      <w:pPr>
+        <w:tabs>
+          <w:tab w:val="num" w:pos="5760"/>
+        </w:tabs>
+        <w:ind w:left="5760" w:hanging="360"/>
+      </w:pPr>
+    </w:lvl>
+    <w:lvl w:ilvl="8">
+      <w:start w:val="1"/>
+      <w:numFmt w:val="decimal"/>
+      <w:lvlText w:val="%9."/>
+      <w:lvlJc w:val="left"/>
+      <w:pPr>
+        <w:tabs>
+          <w:tab w:val="num" w:pos="6480"/>
+        </w:tabs>
+        <w:ind w:left="6480" w:hanging="360"/>
+      </w:pPr>
+    </w:lvl>
+  </w:abstractNum>
+  <w:abstractNum w:abstractNumId="9" w15:restartNumberingAfterBreak="0">
     <w:nsid w:val="31B812D8"/>
     <w:multiLevelType w:val="multilevel"/>
     <w:tmpl w:val="5D1C68D6"/>
@@ -3411,7 +4278,120 @@
       </w:rPr>
     </w:lvl>
   </w:abstractNum>
-  <w:abstractNum w:abstractNumId="7" w15:restartNumberingAfterBreak="0">
+  <w:abstractNum w:abstractNumId="10" w15:restartNumberingAfterBreak="0">
+    <w:nsid w:val="35803DC9"/>
+    <w:multiLevelType w:val="hybridMultilevel"/>
+    <w:tmpl w:val="F12234E4"/>
+    <w:lvl w:ilvl="0" w:tplc="FFFFFFFF">
+      <w:start w:val="1"/>
+      <w:numFmt w:val="bullet"/>
+      <w:lvlText w:val="·"/>
+      <w:lvlJc w:val="left"/>
+      <w:pPr>
+        <w:ind w:left="360" w:hanging="360"/>
+      </w:pPr>
+      <w:rPr>
+        <w:rFonts w:ascii="Symbol" w:hAnsi="Symbol" w:hint="default"/>
+      </w:rPr>
+    </w:lvl>
+    <w:lvl w:ilvl="1" w:tplc="FFFFFFFF">
+      <w:start w:val="1"/>
+      <w:numFmt w:val="bullet"/>
+      <w:lvlText w:val="o"/>
+      <w:lvlJc w:val="left"/>
+      <w:pPr>
+        <w:ind w:left="1080" w:hanging="360"/>
+      </w:pPr>
+      <w:rPr>
+        <w:rFonts w:ascii="Courier New" w:hAnsi="Courier New" w:hint="default"/>
+      </w:rPr>
+    </w:lvl>
+    <w:lvl w:ilvl="2" w:tplc="FFFFFFFF">
+      <w:start w:val="1"/>
+      <w:numFmt w:val="bullet"/>
+      <w:lvlText w:val=""/>
+      <w:lvlJc w:val="left"/>
+      <w:pPr>
+        <w:ind w:left="1800" w:hanging="360"/>
+      </w:pPr>
+      <w:rPr>
+        <w:rFonts w:ascii="Wingdings" w:hAnsi="Wingdings" w:hint="default"/>
+      </w:rPr>
+    </w:lvl>
+    <w:lvl w:ilvl="3" w:tplc="B50064EA">
+      <w:start w:val="724"/>
+      <w:numFmt w:val="bullet"/>
+      <w:lvlText w:val="-"/>
+      <w:lvlJc w:val="left"/>
+      <w:pPr>
+        <w:ind w:left="2520" w:hanging="360"/>
+      </w:pPr>
+      <w:rPr>
+        <w:rFonts w:ascii="Aptos Display" w:eastAsiaTheme="minorHAnsi" w:hAnsi="Aptos Display" w:cs="Times New Roman (Body CS)" w:hint="default"/>
+      </w:rPr>
+    </w:lvl>
+    <w:lvl w:ilvl="4" w:tplc="FFFFFFFF">
+      <w:start w:val="1"/>
+      <w:numFmt w:val="bullet"/>
+      <w:lvlText w:val="o"/>
+      <w:lvlJc w:val="left"/>
+      <w:pPr>
+        <w:ind w:left="3240" w:hanging="360"/>
+      </w:pPr>
+      <w:rPr>
+        <w:rFonts w:ascii="Courier New" w:hAnsi="Courier New" w:hint="default"/>
+      </w:rPr>
+    </w:lvl>
+    <w:lvl w:ilvl="5" w:tplc="FFFFFFFF">
+      <w:start w:val="1"/>
+      <w:numFmt w:val="bullet"/>
+      <w:lvlText w:val=""/>
+      <w:lvlJc w:val="left"/>
+      <w:pPr>
+        <w:ind w:left="3960" w:hanging="360"/>
+      </w:pPr>
+      <w:rPr>
+        <w:rFonts w:ascii="Wingdings" w:hAnsi="Wingdings" w:hint="default"/>
+      </w:rPr>
+    </w:lvl>
+    <w:lvl w:ilvl="6" w:tplc="FFFFFFFF">
+      <w:start w:val="1"/>
+      <w:numFmt w:val="bullet"/>
+      <w:lvlText w:val=""/>
+      <w:lvlJc w:val="left"/>
+      <w:pPr>
+        <w:ind w:left="4680" w:hanging="360"/>
+      </w:pPr>
+      <w:rPr>
+        <w:rFonts w:ascii="Symbol" w:hAnsi="Symbol" w:hint="default"/>
+      </w:rPr>
+    </w:lvl>
+    <w:lvl w:ilvl="7" w:tplc="FFFFFFFF">
+      <w:start w:val="1"/>
+      <w:numFmt w:val="bullet"/>
+      <w:lvlText w:val="o"/>
+      <w:lvlJc w:val="left"/>
+      <w:pPr>
+        <w:ind w:left="5400" w:hanging="360"/>
+      </w:pPr>
+      <w:rPr>
+        <w:rFonts w:ascii="Courier New" w:hAnsi="Courier New" w:hint="default"/>
+      </w:rPr>
+    </w:lvl>
+    <w:lvl w:ilvl="8" w:tplc="FFFFFFFF">
+      <w:start w:val="1"/>
+      <w:numFmt w:val="bullet"/>
+      <w:lvlText w:val=""/>
+      <w:lvlJc w:val="left"/>
+      <w:pPr>
+        <w:ind w:left="6120" w:hanging="360"/>
+      </w:pPr>
+      <w:rPr>
+        <w:rFonts w:ascii="Wingdings" w:hAnsi="Wingdings" w:hint="default"/>
+      </w:rPr>
+    </w:lvl>
+  </w:abstractNum>
+  <w:abstractNum w:abstractNumId="11" w15:restartNumberingAfterBreak="0">
     <w:nsid w:val="36683282"/>
     <w:multiLevelType w:val="hybridMultilevel"/>
     <w:tmpl w:val="FFFFFFFF"/>
@@ -3524,7 +4504,7 @@
       </w:rPr>
     </w:lvl>
   </w:abstractNum>
-  <w:abstractNum w:abstractNumId="8" w15:restartNumberingAfterBreak="0">
+  <w:abstractNum w:abstractNumId="12" w15:restartNumberingAfterBreak="0">
     <w:nsid w:val="3A1A2529"/>
     <w:multiLevelType w:val="multilevel"/>
     <w:tmpl w:val="997EEABC"/>
@@ -3673,7 +4653,7 @@
       </w:rPr>
     </w:lvl>
   </w:abstractNum>
-  <w:abstractNum w:abstractNumId="9" w15:restartNumberingAfterBreak="0">
+  <w:abstractNum w:abstractNumId="13" w15:restartNumberingAfterBreak="0">
     <w:nsid w:val="3D4959FE"/>
     <w:multiLevelType w:val="multilevel"/>
     <w:tmpl w:val="36AE330C"/>
@@ -3822,7 +4802,7 @@
       </w:rPr>
     </w:lvl>
   </w:abstractNum>
-  <w:abstractNum w:abstractNumId="10" w15:restartNumberingAfterBreak="0">
+  <w:abstractNum w:abstractNumId="14" w15:restartNumberingAfterBreak="0">
     <w:nsid w:val="3E393EEA"/>
     <w:multiLevelType w:val="multilevel"/>
     <w:tmpl w:val="A596DD56"/>
@@ -3971,7 +4951,7 @@
       </w:rPr>
     </w:lvl>
   </w:abstractNum>
-  <w:abstractNum w:abstractNumId="11" w15:restartNumberingAfterBreak="0">
+  <w:abstractNum w:abstractNumId="15" w15:restartNumberingAfterBreak="0">
     <w:nsid w:val="4E5A27EC"/>
     <w:multiLevelType w:val="multilevel"/>
     <w:tmpl w:val="9CF021BA"/>
@@ -4120,7 +5100,7 @@
       </w:rPr>
     </w:lvl>
   </w:abstractNum>
-  <w:abstractNum w:abstractNumId="12" w15:restartNumberingAfterBreak="0">
+  <w:abstractNum w:abstractNumId="16" w15:restartNumberingAfterBreak="0">
     <w:nsid w:val="55C0EBD3"/>
     <w:multiLevelType w:val="hybridMultilevel"/>
     <w:tmpl w:val="A16648DC"/>
@@ -4233,7 +5213,7 @@
       </w:rPr>
     </w:lvl>
   </w:abstractNum>
-  <w:abstractNum w:abstractNumId="13" w15:restartNumberingAfterBreak="0">
+  <w:abstractNum w:abstractNumId="17" w15:restartNumberingAfterBreak="0">
     <w:nsid w:val="59FB34B7"/>
     <w:multiLevelType w:val="multilevel"/>
     <w:tmpl w:val="3D262870"/>
@@ -4382,7 +5362,120 @@
       </w:rPr>
     </w:lvl>
   </w:abstractNum>
-  <w:abstractNum w:abstractNumId="14" w15:restartNumberingAfterBreak="0">
+  <w:abstractNum w:abstractNumId="18" w15:restartNumberingAfterBreak="0">
+    <w:nsid w:val="63F21165"/>
+    <w:multiLevelType w:val="multilevel"/>
+    <w:tmpl w:val="25A0EF42"/>
+    <w:lvl w:ilvl="0">
+      <w:start w:val="1"/>
+      <w:numFmt w:val="decimal"/>
+      <w:lvlText w:val="%1."/>
+      <w:lvlJc w:val="left"/>
+      <w:pPr>
+        <w:tabs>
+          <w:tab w:val="num" w:pos="720"/>
+        </w:tabs>
+        <w:ind w:left="720" w:hanging="360"/>
+      </w:pPr>
+    </w:lvl>
+    <w:lvl w:ilvl="1">
+      <w:start w:val="1"/>
+      <w:numFmt w:val="decimal"/>
+      <w:lvlText w:val="%2."/>
+      <w:lvlJc w:val="left"/>
+      <w:pPr>
+        <w:tabs>
+          <w:tab w:val="num" w:pos="1440"/>
+        </w:tabs>
+        <w:ind w:left="1440" w:hanging="360"/>
+      </w:pPr>
+    </w:lvl>
+    <w:lvl w:ilvl="2">
+      <w:start w:val="1"/>
+      <w:numFmt w:val="decimal"/>
+      <w:lvlText w:val="%3."/>
+      <w:lvlJc w:val="left"/>
+      <w:pPr>
+        <w:tabs>
+          <w:tab w:val="num" w:pos="2160"/>
+        </w:tabs>
+        <w:ind w:left="2160" w:hanging="360"/>
+      </w:pPr>
+    </w:lvl>
+    <w:lvl w:ilvl="3">
+      <w:start w:val="1"/>
+      <w:numFmt w:val="decimal"/>
+      <w:lvlText w:val="%4."/>
+      <w:lvlJc w:val="left"/>
+      <w:pPr>
+        <w:tabs>
+          <w:tab w:val="num" w:pos="2880"/>
+        </w:tabs>
+        <w:ind w:left="2880" w:hanging="360"/>
+      </w:pPr>
+    </w:lvl>
+    <w:lvl w:ilvl="4">
+      <w:start w:val="1"/>
+      <w:numFmt w:val="decimal"/>
+      <w:lvlText w:val="%5."/>
+      <w:lvlJc w:val="left"/>
+      <w:pPr>
+        <w:tabs>
+          <w:tab w:val="num" w:pos="3600"/>
+        </w:tabs>
+        <w:ind w:left="3600" w:hanging="360"/>
+      </w:pPr>
+    </w:lvl>
+    <w:lvl w:ilvl="5">
+      <w:start w:val="1"/>
+      <w:numFmt w:val="decimal"/>
+      <w:lvlText w:val="%6."/>
+      <w:lvlJc w:val="left"/>
+      <w:pPr>
+        <w:tabs>
+          <w:tab w:val="num" w:pos="4320"/>
+        </w:tabs>
+        <w:ind w:left="4320" w:hanging="360"/>
+      </w:pPr>
+    </w:lvl>
+    <w:lvl w:ilvl="6">
+      <w:start w:val="1"/>
+      <w:numFmt w:val="decimal"/>
+      <w:lvlText w:val="%7."/>
+      <w:lvlJc w:val="left"/>
+      <w:pPr>
+        <w:tabs>
+          <w:tab w:val="num" w:pos="5040"/>
+        </w:tabs>
+        <w:ind w:left="5040" w:hanging="360"/>
+      </w:pPr>
+    </w:lvl>
+    <w:lvl w:ilvl="7">
+      <w:start w:val="1"/>
+      <w:numFmt w:val="decimal"/>
+      <w:lvlText w:val="%8."/>
+      <w:lvlJc w:val="left"/>
+      <w:pPr>
+        <w:tabs>
+          <w:tab w:val="num" w:pos="5760"/>
+        </w:tabs>
+        <w:ind w:left="5760" w:hanging="360"/>
+      </w:pPr>
+    </w:lvl>
+    <w:lvl w:ilvl="8">
+      <w:start w:val="1"/>
+      <w:numFmt w:val="decimal"/>
+      <w:lvlText w:val="%9."/>
+      <w:lvlJc w:val="left"/>
+      <w:pPr>
+        <w:tabs>
+          <w:tab w:val="num" w:pos="6480"/>
+        </w:tabs>
+        <w:ind w:left="6480" w:hanging="360"/>
+      </w:pPr>
+    </w:lvl>
+  </w:abstractNum>
+  <w:abstractNum w:abstractNumId="19" w15:restartNumberingAfterBreak="0">
     <w:nsid w:val="69EE2582"/>
     <w:multiLevelType w:val="multilevel"/>
     <w:tmpl w:val="33DE1A02"/>
@@ -4531,7 +5624,7 @@
       </w:rPr>
     </w:lvl>
   </w:abstractNum>
-  <w:abstractNum w:abstractNumId="15" w15:restartNumberingAfterBreak="0">
+  <w:abstractNum w:abstractNumId="20" w15:restartNumberingAfterBreak="0">
     <w:nsid w:val="6DF46DC0"/>
     <w:multiLevelType w:val="multilevel"/>
     <w:tmpl w:val="5016ACA0"/>
@@ -4680,7 +5773,7 @@
       </w:rPr>
     </w:lvl>
   </w:abstractNum>
-  <w:abstractNum w:abstractNumId="16" w15:restartNumberingAfterBreak="0">
+  <w:abstractNum w:abstractNumId="21" w15:restartNumberingAfterBreak="0">
     <w:nsid w:val="701C4426"/>
     <w:multiLevelType w:val="multilevel"/>
     <w:tmpl w:val="46CA091C"/>
@@ -4829,7 +5922,120 @@
       </w:rPr>
     </w:lvl>
   </w:abstractNum>
-  <w:abstractNum w:abstractNumId="17" w15:restartNumberingAfterBreak="0">
+  <w:abstractNum w:abstractNumId="22" w15:restartNumberingAfterBreak="0">
+    <w:nsid w:val="72E929D2"/>
+    <w:multiLevelType w:val="hybridMultilevel"/>
+    <w:tmpl w:val="EECC94DA"/>
+    <w:lvl w:ilvl="0" w:tplc="FEEC4498">
+      <w:start w:val="4"/>
+      <w:numFmt w:val="bullet"/>
+      <w:lvlText w:val=""/>
+      <w:lvlJc w:val="left"/>
+      <w:pPr>
+        <w:ind w:left="720" w:hanging="360"/>
+      </w:pPr>
+      <w:rPr>
+        <w:rFonts w:ascii="Symbol" w:eastAsia="Aptos" w:hAnsi="Symbol" w:cs="Aptos" w:hint="default"/>
+      </w:rPr>
+    </w:lvl>
+    <w:lvl w:ilvl="1" w:tplc="04090003" w:tentative="1">
+      <w:start w:val="1"/>
+      <w:numFmt w:val="bullet"/>
+      <w:lvlText w:val="o"/>
+      <w:lvlJc w:val="left"/>
+      <w:pPr>
+        <w:ind w:left="1440" w:hanging="360"/>
+      </w:pPr>
+      <w:rPr>
+        <w:rFonts w:ascii="Courier New" w:hAnsi="Courier New" w:cs="Courier New" w:hint="default"/>
+      </w:rPr>
+    </w:lvl>
+    <w:lvl w:ilvl="2" w:tplc="04090005" w:tentative="1">
+      <w:start w:val="1"/>
+      <w:numFmt w:val="bullet"/>
+      <w:lvlText w:val=""/>
+      <w:lvlJc w:val="left"/>
+      <w:pPr>
+        <w:ind w:left="2160" w:hanging="360"/>
+      </w:pPr>
+      <w:rPr>
+        <w:rFonts w:ascii="Wingdings" w:hAnsi="Wingdings" w:hint="default"/>
+      </w:rPr>
+    </w:lvl>
+    <w:lvl w:ilvl="3" w:tplc="04090001" w:tentative="1">
+      <w:start w:val="1"/>
+      <w:numFmt w:val="bullet"/>
+      <w:lvlText w:val=""/>
+      <w:lvlJc w:val="left"/>
+      <w:pPr>
+        <w:ind w:left="2880" w:hanging="360"/>
+      </w:pPr>
+      <w:rPr>
+        <w:rFonts w:ascii="Symbol" w:hAnsi="Symbol" w:hint="default"/>
+      </w:rPr>
+    </w:lvl>
+    <w:lvl w:ilvl="4" w:tplc="04090003" w:tentative="1">
+      <w:start w:val="1"/>
+      <w:numFmt w:val="bullet"/>
+      <w:lvlText w:val="o"/>
+      <w:lvlJc w:val="left"/>
+      <w:pPr>
+        <w:ind w:left="3600" w:hanging="360"/>
+      </w:pPr>
+      <w:rPr>
+        <w:rFonts w:ascii="Courier New" w:hAnsi="Courier New" w:cs="Courier New" w:hint="default"/>
+      </w:rPr>
+    </w:lvl>
+    <w:lvl w:ilvl="5" w:tplc="04090005" w:tentative="1">
+      <w:start w:val="1"/>
+      <w:numFmt w:val="bullet"/>
+      <w:lvlText w:val=""/>
+      <w:lvlJc w:val="left"/>
+      <w:pPr>
+        <w:ind w:left="4320" w:hanging="360"/>
+      </w:pPr>
+      <w:rPr>
+        <w:rFonts w:ascii="Wingdings" w:hAnsi="Wingdings" w:hint="default"/>
+      </w:rPr>
+    </w:lvl>
+    <w:lvl w:ilvl="6" w:tplc="04090001" w:tentative="1">
+      <w:start w:val="1"/>
+      <w:numFmt w:val="bullet"/>
+      <w:lvlText w:val=""/>
+      <w:lvlJc w:val="left"/>
+      <w:pPr>
+        <w:ind w:left="5040" w:hanging="360"/>
+      </w:pPr>
+      <w:rPr>
+        <w:rFonts w:ascii="Symbol" w:hAnsi="Symbol" w:hint="default"/>
+      </w:rPr>
+    </w:lvl>
+    <w:lvl w:ilvl="7" w:tplc="04090003" w:tentative="1">
+      <w:start w:val="1"/>
+      <w:numFmt w:val="bullet"/>
+      <w:lvlText w:val="o"/>
+      <w:lvlJc w:val="left"/>
+      <w:pPr>
+        <w:ind w:left="5760" w:hanging="360"/>
+      </w:pPr>
+      <w:rPr>
+        <w:rFonts w:ascii="Courier New" w:hAnsi="Courier New" w:cs="Courier New" w:hint="default"/>
+      </w:rPr>
+    </w:lvl>
+    <w:lvl w:ilvl="8" w:tplc="04090005" w:tentative="1">
+      <w:start w:val="1"/>
+      <w:numFmt w:val="bullet"/>
+      <w:lvlText w:val=""/>
+      <w:lvlJc w:val="left"/>
+      <w:pPr>
+        <w:ind w:left="6480" w:hanging="360"/>
+      </w:pPr>
+      <w:rPr>
+        <w:rFonts w:ascii="Wingdings" w:hAnsi="Wingdings" w:hint="default"/>
+      </w:rPr>
+    </w:lvl>
+  </w:abstractNum>
+  <w:abstractNum w:abstractNumId="23" w15:restartNumberingAfterBreak="0">
     <w:nsid w:val="79544CE2"/>
     <w:multiLevelType w:val="multilevel"/>
     <w:tmpl w:val="755E1AD2"/>
@@ -4978,7 +6184,7 @@
       </w:rPr>
     </w:lvl>
   </w:abstractNum>
-  <w:abstractNum w:abstractNumId="18" w15:restartNumberingAfterBreak="0">
+  <w:abstractNum w:abstractNumId="24" w15:restartNumberingAfterBreak="0">
     <w:nsid w:val="7ED21F12"/>
     <w:multiLevelType w:val="multilevel"/>
     <w:tmpl w:val="383CC3A6"/>
@@ -5128,61 +6334,187 @@
     </w:lvl>
   </w:abstractNum>
   <w:num w:numId="1" w16cid:durableId="1711418894">
-    <w:abstractNumId w:val="16"/>
+    <w:abstractNumId w:val="21"/>
   </w:num>
   <w:num w:numId="2" w16cid:durableId="1275402889">
     <w:abstractNumId w:val="0"/>
   </w:num>
   <w:num w:numId="3" w16cid:durableId="983970024">
+    <w:abstractNumId w:val="9"/>
+  </w:num>
+  <w:num w:numId="4" w16cid:durableId="774903593">
+    <w:abstractNumId w:val="24"/>
+  </w:num>
+  <w:num w:numId="5" w16cid:durableId="1587837922">
+    <w:abstractNumId w:val="13"/>
+  </w:num>
+  <w:num w:numId="6" w16cid:durableId="2045592811">
+    <w:abstractNumId w:val="20"/>
+  </w:num>
+  <w:num w:numId="7" w16cid:durableId="854071654">
+    <w:abstractNumId w:val="7"/>
+  </w:num>
+  <w:num w:numId="8" w16cid:durableId="1855150846">
     <w:abstractNumId w:val="6"/>
   </w:num>
-  <w:num w:numId="4" w16cid:durableId="774903593">
-    <w:abstractNumId w:val="18"/>
+  <w:num w:numId="9" w16cid:durableId="918364821">
+    <w:abstractNumId w:val="23"/>
   </w:num>
-  <w:num w:numId="5" w16cid:durableId="1587837922">
-    <w:abstractNumId w:val="9"/>
+  <w:num w:numId="10" w16cid:durableId="1293287628">
+    <w:abstractNumId w:val="17"/>
   </w:num>
-  <w:num w:numId="6" w16cid:durableId="2045592811">
+  <w:num w:numId="11" w16cid:durableId="1663511188">
+    <w:abstractNumId w:val="14"/>
+  </w:num>
+  <w:num w:numId="12" w16cid:durableId="1606422334">
+    <w:abstractNumId w:val="12"/>
+  </w:num>
+  <w:num w:numId="13" w16cid:durableId="285041562">
+    <w:abstractNumId w:val="19"/>
+  </w:num>
+  <w:num w:numId="14" w16cid:durableId="258022788">
     <w:abstractNumId w:val="15"/>
   </w:num>
-  <w:num w:numId="7" w16cid:durableId="854071654">
+  <w:num w:numId="15" w16cid:durableId="1637641541">
+    <w:abstractNumId w:val="3"/>
+  </w:num>
+  <w:num w:numId="16" w16cid:durableId="83036378">
+    <w:abstractNumId w:val="11"/>
+  </w:num>
+  <w:num w:numId="17" w16cid:durableId="379983050">
     <w:abstractNumId w:val="5"/>
   </w:num>
-  <w:num w:numId="8" w16cid:durableId="1855150846">
-    <w:abstractNumId w:val="4"/>
+  <w:num w:numId="18" w16cid:durableId="1785349580">
+    <w:abstractNumId w:val="16"/>
   </w:num>
-  <w:num w:numId="9" w16cid:durableId="918364821">
-    <w:abstractNumId w:val="17"/>
+  <w:num w:numId="19" w16cid:durableId="1750997430">
+    <w:abstractNumId w:val="2"/>
   </w:num>
-  <w:num w:numId="10" w16cid:durableId="1293287628">
-    <w:abstractNumId w:val="13"/>
-  </w:num>
-  <w:num w:numId="11" w16cid:durableId="1663511188">
+  <w:num w:numId="20" w16cid:durableId="2051563278">
     <w:abstractNumId w:val="10"/>
   </w:num>
-  <w:num w:numId="12" w16cid:durableId="1606422334">
+  <w:num w:numId="21" w16cid:durableId="1371420791">
+    <w:abstractNumId w:val="22"/>
+  </w:num>
+  <w:num w:numId="22" w16cid:durableId="973144667">
     <w:abstractNumId w:val="8"/>
+    <w:lvlOverride w:ilvl="0">
+      <w:startOverride w:val="1"/>
+    </w:lvlOverride>
+    <w:lvlOverride w:ilvl="1">
+      <w:startOverride w:val="1"/>
+    </w:lvlOverride>
+    <w:lvlOverride w:ilvl="2">
+      <w:startOverride w:val="1"/>
+    </w:lvlOverride>
+    <w:lvlOverride w:ilvl="3">
+      <w:startOverride w:val="1"/>
+    </w:lvlOverride>
+    <w:lvlOverride w:ilvl="4">
+      <w:startOverride w:val="1"/>
+    </w:lvlOverride>
+    <w:lvlOverride w:ilvl="5">
+      <w:startOverride w:val="1"/>
+    </w:lvlOverride>
+    <w:lvlOverride w:ilvl="6">
+      <w:startOverride w:val="1"/>
+    </w:lvlOverride>
+    <w:lvlOverride w:ilvl="7">
+      <w:startOverride w:val="1"/>
+    </w:lvlOverride>
+    <w:lvlOverride w:ilvl="8">
+      <w:startOverride w:val="1"/>
+    </w:lvlOverride>
   </w:num>
-  <w:num w:numId="13" w16cid:durableId="285041562">
-    <w:abstractNumId w:val="14"/>
+  <w:num w:numId="23" w16cid:durableId="1430000888">
+    <w:abstractNumId w:val="1"/>
+    <w:lvlOverride w:ilvl="0">
+      <w:startOverride w:val="1"/>
+    </w:lvlOverride>
+    <w:lvlOverride w:ilvl="1">
+      <w:startOverride w:val="1"/>
+    </w:lvlOverride>
+    <w:lvlOverride w:ilvl="2">
+      <w:startOverride w:val="1"/>
+    </w:lvlOverride>
+    <w:lvlOverride w:ilvl="3">
+      <w:startOverride w:val="1"/>
+    </w:lvlOverride>
+    <w:lvlOverride w:ilvl="4">
+      <w:startOverride w:val="1"/>
+    </w:lvlOverride>
+    <w:lvlOverride w:ilvl="5">
+      <w:startOverride w:val="1"/>
+    </w:lvlOverride>
+    <w:lvlOverride w:ilvl="6">
+      <w:startOverride w:val="1"/>
+    </w:lvlOverride>
+    <w:lvlOverride w:ilvl="7">
+      <w:startOverride w:val="1"/>
+    </w:lvlOverride>
+    <w:lvlOverride w:ilvl="8">
+      <w:startOverride w:val="1"/>
+    </w:lvlOverride>
   </w:num>
-  <w:num w:numId="14" w16cid:durableId="258022788">
-    <w:abstractNumId w:val="11"/>
+  <w:num w:numId="24" w16cid:durableId="1786853220">
+    <w:abstractNumId w:val="4"/>
+    <w:lvlOverride w:ilvl="0">
+      <w:startOverride w:val="1"/>
+    </w:lvlOverride>
+    <w:lvlOverride w:ilvl="1">
+      <w:startOverride w:val="1"/>
+    </w:lvlOverride>
+    <w:lvlOverride w:ilvl="2">
+      <w:startOverride w:val="1"/>
+    </w:lvlOverride>
+    <w:lvlOverride w:ilvl="3">
+      <w:startOverride w:val="1"/>
+    </w:lvlOverride>
+    <w:lvlOverride w:ilvl="4">
+      <w:startOverride w:val="1"/>
+    </w:lvlOverride>
+    <w:lvlOverride w:ilvl="5">
+      <w:startOverride w:val="1"/>
+    </w:lvlOverride>
+    <w:lvlOverride w:ilvl="6">
+      <w:startOverride w:val="1"/>
+    </w:lvlOverride>
+    <w:lvlOverride w:ilvl="7">
+      <w:startOverride w:val="1"/>
+    </w:lvlOverride>
+    <w:lvlOverride w:ilvl="8">
+      <w:startOverride w:val="1"/>
+    </w:lvlOverride>
   </w:num>
-  <w:num w:numId="15" w16cid:durableId="1637641541">
-    <w:abstractNumId w:val="2"/>
-  </w:num>
-  <w:num w:numId="16" w16cid:durableId="83036378">
-    <w:abstractNumId w:val="7"/>
-  </w:num>
-  <w:num w:numId="17" w16cid:durableId="379983050">
-    <w:abstractNumId w:val="3"/>
-  </w:num>
-  <w:num w:numId="18" w16cid:durableId="1785349580">
-    <w:abstractNumId w:val="12"/>
-  </w:num>
-  <w:num w:numId="19" w16cid:durableId="1750997430">
-    <w:abstractNumId w:val="1"/>
+  <w:num w:numId="25" w16cid:durableId="1133715021">
+    <w:abstractNumId w:val="18"/>
+    <w:lvlOverride w:ilvl="0">
+      <w:startOverride w:val="1"/>
+    </w:lvlOverride>
+    <w:lvlOverride w:ilvl="1">
+      <w:startOverride w:val="1"/>
+    </w:lvlOverride>
+    <w:lvlOverride w:ilvl="2">
+      <w:startOverride w:val="1"/>
+    </w:lvlOverride>
+    <w:lvlOverride w:ilvl="3">
+      <w:startOverride w:val="1"/>
+    </w:lvlOverride>
+    <w:lvlOverride w:ilvl="4">
+      <w:startOverride w:val="1"/>
+    </w:lvlOverride>
+    <w:lvlOverride w:ilvl="5">
+      <w:startOverride w:val="1"/>
+    </w:lvlOverride>
+    <w:lvlOverride w:ilvl="6">
+      <w:startOverride w:val="1"/>
+    </w:lvlOverride>
+    <w:lvlOverride w:ilvl="7">
+      <w:startOverride w:val="1"/>
+    </w:lvlOverride>
+    <w:lvlOverride w:ilvl="8">
+      <w:startOverride w:val="1"/>
+    </w:lvlOverride>
   </w:num>
 </w:numbering>
 </file>
@@ -5791,7 +7123,6 @@
   <w:style w:type="character" w:default="1" w:styleId="DefaultParagraphFont">
     <w:name w:val="Default Paragraph Font"/>
     <w:uiPriority w:val="1"/>
-    <w:semiHidden/>
     <w:unhideWhenUsed/>
   </w:style>
   <w:style w:type="table" w:default="1" w:styleId="TableNormal">
@@ -6514,4 +7845,16 @@
     </a:ext>
   </a:extLst>
 </a:theme>
+</file>
+
+<file path=customXml/item1.xml><?xml version="1.0" encoding="utf-8"?>
+<b:Sources xmlns:b="http://schemas.openxmlformats.org/officeDocument/2006/bibliography" xmlns="http://schemas.openxmlformats.org/officeDocument/2006/bibliography" SelectedStyle="\APASixthEditionOfficeOnline.xsl" StyleName="APA" Version="6"/>
+</file>
+
+<file path=customXml/itemProps1.xml><?xml version="1.0" encoding="utf-8"?>
+<ds:datastoreItem xmlns:ds="http://schemas.openxmlformats.org/officeDocument/2006/customXml" ds:itemID="{1357586A-D604-4755-9512-BFB9D62E558E}">
+  <ds:schemaRefs>
+    <ds:schemaRef ds:uri="http://schemas.openxmlformats.org/officeDocument/2006/bibliography"/>
+  </ds:schemaRefs>
+</ds:datastoreItem>
 </file>
</xml_diff>

<commit_message>
Merge origin/main with new update to user stories
</commit_message>
<xml_diff>
--- a/documents/UserStories.docx
+++ b/documents/UserStories.docx
@@ -610,153 +610,125 @@
           <w:i/>
           <w:iCs/>
         </w:rPr>
-        <w:t>P</w:t>
-      </w:r>
-      <w:r>
-        <w:rPr>
-          <w:rFonts w:asciiTheme="majorHAnsi" w:eastAsia="Aptos" w:hAnsiTheme="majorHAnsi" w:cs="Aptos"/>
+        <w:t>President</w:t>
+      </w:r>
+      <w:r>
+        <w:rPr>
+          <w:rFonts w:asciiTheme="majorHAnsi" w:eastAsia="Aptos" w:hAnsiTheme="majorHAnsi" w:cs="Aptos"/>
+        </w:rPr>
+        <w:t xml:space="preserve">, I want to </w:t>
+      </w:r>
+      <w:r>
+        <w:rPr>
+          <w:rFonts w:asciiTheme="majorHAnsi" w:eastAsia="Aptos" w:hAnsiTheme="majorHAnsi" w:cs="Aptos"/>
+        </w:rPr>
+        <w:t xml:space="preserve">receive monthly </w:t>
+      </w:r>
+      <w:r>
+        <w:rPr>
+          <w:rFonts w:asciiTheme="majorHAnsi" w:eastAsia="Aptos" w:hAnsiTheme="majorHAnsi" w:cs="Aptos"/>
+        </w:rPr>
+        <w:t>reports</w:t>
+      </w:r>
+      <w:r>
+        <w:rPr>
+          <w:rFonts w:asciiTheme="majorHAnsi" w:eastAsia="Aptos" w:hAnsiTheme="majorHAnsi" w:cs="Aptos"/>
+        </w:rPr>
+        <w:t xml:space="preserve"> and know which dept </w:t>
+      </w:r>
+      <w:r>
+        <w:rPr>
+          <w:rFonts w:asciiTheme="majorHAnsi" w:eastAsia="Aptos" w:hAnsiTheme="majorHAnsi" w:cs="Aptos"/>
+        </w:rPr>
+        <w:t>the data originates</w:t>
+      </w:r>
+      <w:r>
+        <w:rPr>
+          <w:rFonts w:asciiTheme="majorHAnsi" w:eastAsia="Aptos" w:hAnsiTheme="majorHAnsi" w:cs="Aptos"/>
+        </w:rPr>
+        <w:t xml:space="preserve"> so that I can stay informed </w:t>
+      </w:r>
+      <w:r>
+        <w:rPr>
+          <w:rFonts w:asciiTheme="majorHAnsi" w:eastAsia="Aptos" w:hAnsiTheme="majorHAnsi" w:cs="Aptos"/>
+        </w:rPr>
+        <w:t xml:space="preserve">of </w:t>
+      </w:r>
+      <w:r>
+        <w:rPr>
+          <w:rFonts w:asciiTheme="majorHAnsi" w:eastAsia="Aptos" w:hAnsiTheme="majorHAnsi" w:cs="Aptos"/>
+        </w:rPr>
+        <w:t>performance</w:t>
+      </w:r>
+      <w:r>
+        <w:rPr>
+          <w:rFonts w:asciiTheme="majorHAnsi" w:eastAsia="Aptos" w:hAnsiTheme="majorHAnsi" w:cs="Aptos"/>
+        </w:rPr>
+        <w:t xml:space="preserve"> </w:t>
+      </w:r>
+      <w:r>
+        <w:rPr>
+          <w:rFonts w:asciiTheme="majorHAnsi" w:eastAsia="Aptos" w:hAnsiTheme="majorHAnsi" w:cs="Aptos"/>
+        </w:rPr>
+        <w:t xml:space="preserve">and </w:t>
+      </w:r>
+      <w:r>
+        <w:rPr>
+          <w:rFonts w:asciiTheme="majorHAnsi" w:eastAsia="Aptos" w:hAnsiTheme="majorHAnsi" w:cs="Aptos"/>
+        </w:rPr>
+        <w:t xml:space="preserve">be </w:t>
+      </w:r>
+      <w:r>
+        <w:rPr>
+          <w:rFonts w:asciiTheme="majorHAnsi" w:eastAsia="Aptos" w:hAnsiTheme="majorHAnsi" w:cs="Aptos"/>
+        </w:rPr>
+        <w:t>direct</w:t>
+      </w:r>
+      <w:r>
+        <w:rPr>
+          <w:rFonts w:asciiTheme="majorHAnsi" w:eastAsia="Aptos" w:hAnsiTheme="majorHAnsi" w:cs="Aptos"/>
+        </w:rPr>
+        <w:t>ed</w:t>
+      </w:r>
+      <w:r>
+        <w:rPr>
+          <w:rFonts w:asciiTheme="majorHAnsi" w:eastAsia="Aptos" w:hAnsiTheme="majorHAnsi" w:cs="Aptos"/>
+        </w:rPr>
+        <w:t xml:space="preserve"> to the appropriate sources</w:t>
+      </w:r>
+      <w:r>
+        <w:rPr>
+          <w:rFonts w:asciiTheme="majorHAnsi" w:eastAsia="Aptos" w:hAnsiTheme="majorHAnsi" w:cs="Aptos"/>
+        </w:rPr>
+        <w:t xml:space="preserve"> if needed</w:t>
+      </w:r>
+      <w:r>
+        <w:rPr>
+          <w:rFonts w:asciiTheme="majorHAnsi" w:eastAsia="Aptos" w:hAnsiTheme="majorHAnsi" w:cs="Aptos"/>
+        </w:rPr>
+        <w:t>.</w:t>
+      </w:r>
+    </w:p>
+    <w:p>
+      <w:pPr>
+        <w:pStyle w:val="li1"/>
+        <w:numPr>
+          <w:ilvl w:val="1"/>
+          <w:numId w:val="18"/>
+        </w:numPr>
+        <w:rPr>
+          <w:rStyle w:val="s1"/>
+          <w:rFonts w:asciiTheme="majorHAnsi" w:eastAsia="Times New Roman" w:hAnsiTheme="majorHAnsi"/>
+          <w:sz w:val="24"/>
+          <w:szCs w:val="24"/>
+        </w:rPr>
+      </w:pPr>
+      <w:r>
+        <w:rPr>
+          <w:rStyle w:val="s1"/>
+          <w:rFonts w:asciiTheme="majorHAnsi" w:eastAsia="Times New Roman" w:hAnsiTheme="majorHAnsi"/>
           <w:b/>
           <w:bCs/>
-          <w:i/>
-          <w:iCs/>
-        </w:rPr>
-        <w:t>resident</w:t>
-      </w:r>
-      <w:r>
-        <w:rPr>
-          <w:rFonts w:asciiTheme="majorHAnsi" w:eastAsia="Aptos" w:hAnsiTheme="majorHAnsi" w:cs="Aptos"/>
-        </w:rPr>
-        <w:t xml:space="preserve">, I want to </w:t>
-      </w:r>
-      <w:r>
-        <w:rPr>
-          <w:rFonts w:asciiTheme="majorHAnsi" w:eastAsia="Aptos" w:hAnsiTheme="majorHAnsi" w:cs="Aptos"/>
-        </w:rPr>
-        <w:t xml:space="preserve">receive </w:t>
-      </w:r>
-      <w:r>
-        <w:rPr>
-          <w:rFonts w:asciiTheme="majorHAnsi" w:eastAsia="Aptos" w:hAnsiTheme="majorHAnsi" w:cs="Aptos"/>
-        </w:rPr>
-        <w:t xml:space="preserve">monthly </w:t>
-      </w:r>
-      <w:r>
-        <w:rPr>
-          <w:rFonts w:asciiTheme="majorHAnsi" w:eastAsia="Aptos" w:hAnsiTheme="majorHAnsi" w:cs="Aptos"/>
-        </w:rPr>
-        <w:t>reports</w:t>
-      </w:r>
-      <w:r>
-        <w:rPr>
-          <w:rFonts w:asciiTheme="majorHAnsi" w:eastAsia="Aptos" w:hAnsiTheme="majorHAnsi" w:cs="Aptos"/>
-        </w:rPr>
-        <w:t xml:space="preserve"> and </w:t>
-      </w:r>
-      <w:r>
-        <w:rPr>
-          <w:rFonts w:asciiTheme="majorHAnsi" w:eastAsia="Aptos" w:hAnsiTheme="majorHAnsi" w:cs="Aptos"/>
-        </w:rPr>
-        <w:t xml:space="preserve">know </w:t>
-      </w:r>
-      <w:r>
-        <w:rPr>
-          <w:rFonts w:asciiTheme="majorHAnsi" w:eastAsia="Aptos" w:hAnsiTheme="majorHAnsi" w:cs="Aptos"/>
-        </w:rPr>
-        <w:t xml:space="preserve">which dept </w:t>
-      </w:r>
-      <w:r>
-        <w:rPr>
-          <w:rFonts w:asciiTheme="majorHAnsi" w:eastAsia="Aptos" w:hAnsiTheme="majorHAnsi" w:cs="Aptos"/>
-        </w:rPr>
-        <w:t>the data originates</w:t>
-      </w:r>
-      <w:r>
-        <w:rPr>
-          <w:rFonts w:asciiTheme="majorHAnsi" w:eastAsia="Aptos" w:hAnsiTheme="majorHAnsi" w:cs="Aptos"/>
-        </w:rPr>
-        <w:t xml:space="preserve"> so that I can stay informed </w:t>
-      </w:r>
-      <w:r>
-        <w:rPr>
-          <w:rFonts w:asciiTheme="majorHAnsi" w:eastAsia="Aptos" w:hAnsiTheme="majorHAnsi" w:cs="Aptos"/>
-        </w:rPr>
-        <w:t xml:space="preserve">of </w:t>
-      </w:r>
-      <w:r>
-        <w:rPr>
-          <w:rFonts w:asciiTheme="majorHAnsi" w:eastAsia="Aptos" w:hAnsiTheme="majorHAnsi" w:cs="Aptos"/>
-        </w:rPr>
-        <w:t>performance</w:t>
-      </w:r>
-      <w:r>
-        <w:rPr>
-          <w:rFonts w:asciiTheme="majorHAnsi" w:eastAsia="Aptos" w:hAnsiTheme="majorHAnsi" w:cs="Aptos"/>
-        </w:rPr>
-        <w:t xml:space="preserve"> </w:t>
-      </w:r>
-      <w:r>
-        <w:rPr>
-          <w:rFonts w:asciiTheme="majorHAnsi" w:eastAsia="Aptos" w:hAnsiTheme="majorHAnsi" w:cs="Aptos"/>
-        </w:rPr>
-        <w:t xml:space="preserve">and </w:t>
-      </w:r>
-      <w:r>
-        <w:rPr>
-          <w:rFonts w:asciiTheme="majorHAnsi" w:eastAsia="Aptos" w:hAnsiTheme="majorHAnsi" w:cs="Aptos"/>
-        </w:rPr>
-        <w:t xml:space="preserve">be </w:t>
-      </w:r>
-      <w:r>
-        <w:rPr>
-          <w:rFonts w:asciiTheme="majorHAnsi" w:eastAsia="Aptos" w:hAnsiTheme="majorHAnsi" w:cs="Aptos"/>
-        </w:rPr>
-        <w:t>direct</w:t>
-      </w:r>
-      <w:r>
-        <w:rPr>
-          <w:rFonts w:asciiTheme="majorHAnsi" w:eastAsia="Aptos" w:hAnsiTheme="majorHAnsi" w:cs="Aptos"/>
-        </w:rPr>
-        <w:t>ed</w:t>
-      </w:r>
-      <w:r>
-        <w:rPr>
-          <w:rFonts w:asciiTheme="majorHAnsi" w:eastAsia="Aptos" w:hAnsiTheme="majorHAnsi" w:cs="Aptos"/>
-        </w:rPr>
-        <w:t xml:space="preserve"> to the appropriate sources</w:t>
-      </w:r>
-      <w:r>
-        <w:rPr>
-          <w:rFonts w:asciiTheme="majorHAnsi" w:eastAsia="Aptos" w:hAnsiTheme="majorHAnsi" w:cs="Aptos"/>
-        </w:rPr>
-        <w:t xml:space="preserve"> if needed</w:t>
-      </w:r>
-      <w:r>
-        <w:rPr>
-          <w:rFonts w:asciiTheme="majorHAnsi" w:eastAsia="Aptos" w:hAnsiTheme="majorHAnsi" w:cs="Aptos"/>
-        </w:rPr>
-        <w:t>.</w:t>
-      </w:r>
-    </w:p>
-    <w:p>
-      <w:pPr>
-        <w:pStyle w:val="li1"/>
-        <w:numPr>
-          <w:ilvl w:val="1"/>
-          <w:numId w:val="18"/>
-        </w:numPr>
-        <w:rPr>
-          <w:rStyle w:val="s1"/>
-          <w:rFonts w:asciiTheme="majorHAnsi" w:eastAsia="Times New Roman" w:hAnsiTheme="majorHAnsi"/>
-          <w:sz w:val="24"/>
-          <w:szCs w:val="24"/>
-        </w:rPr>
-      </w:pPr>
-      <w:r>
-        <w:rPr>
-          <w:rStyle w:val="s1"/>
-          <w:rFonts w:asciiTheme="majorHAnsi" w:eastAsia="Times New Roman" w:hAnsiTheme="majorHAnsi"/>
-          <w:b/>
-          <w:bCs/>
           <w:sz w:val="24"/>
           <w:szCs w:val="24"/>
         </w:rPr>
@@ -965,186 +937,10 @@
     <w:p>
       <w:pPr>
         <w:pStyle w:val="ListParagraph"/>
-        <w:ind w:left="1800"/>
-        <w:rPr>
-          <w:rFonts w:asciiTheme="majorHAnsi" w:hAnsiTheme="majorHAnsi"/>
-        </w:rPr>
-      </w:pPr>
-    </w:p>
-    <w:p>
-      <w:pPr>
-        <w:rPr>
-          <w:rFonts w:asciiTheme="majorHAnsi" w:hAnsiTheme="majorHAnsi"/>
-        </w:rPr>
-      </w:pPr>
-    </w:p>
-    <w:p>
-      <w:pPr>
-        <w:rPr>
-          <w:rFonts w:asciiTheme="majorHAnsi" w:hAnsiTheme="majorHAnsi"/>
-        </w:rPr>
-      </w:pPr>
-      <w:r>
-        <w:rPr>
-          <w:rFonts w:asciiTheme="majorHAnsi" w:hAnsiTheme="majorHAnsi"/>
-        </w:rPr>
-        <w:br w:type="page"/>
-      </w:r>
-    </w:p>
-    <w:p>
-      <w:pPr>
-        <w:spacing w:after="0"/>
-        <w:rPr>
-          <w:rFonts w:asciiTheme="majorHAnsi" w:hAnsiTheme="majorHAnsi"/>
-          <w:b/>
-          <w:bCs/>
-        </w:rPr>
-      </w:pPr>
-      <w:r>
-        <w:rPr>
-          <w:rFonts w:asciiTheme="majorHAnsi" w:eastAsia="Aptos" w:hAnsiTheme="majorHAnsi" w:cs="Aptos"/>
-          <w:b/>
-          <w:bCs/>
-        </w:rPr>
-        <w:lastRenderedPageBreak/>
-        <w:t xml:space="preserve">Role </w:t>
-      </w:r>
-      <w:r>
-        <w:rPr>
-          <w:rFonts w:asciiTheme="majorHAnsi" w:eastAsia="Aptos" w:hAnsiTheme="majorHAnsi" w:cs="Aptos"/>
-          <w:b/>
-          <w:bCs/>
-        </w:rPr>
-        <w:t>2</w:t>
-      </w:r>
-      <w:r>
-        <w:rPr>
-          <w:rFonts w:asciiTheme="majorHAnsi" w:eastAsia="Aptos" w:hAnsiTheme="majorHAnsi" w:cs="Aptos"/>
-          <w:b/>
-          <w:bCs/>
-        </w:rPr>
-        <w:t xml:space="preserve">: Department </w:t>
-      </w:r>
-      <w:r>
-        <w:rPr>
-          <w:rFonts w:asciiTheme="majorHAnsi" w:eastAsia="Aptos" w:hAnsiTheme="majorHAnsi" w:cs="Aptos"/>
-          <w:b/>
-          <w:bCs/>
-        </w:rPr>
-        <w:t>H</w:t>
-      </w:r>
-      <w:r>
-        <w:rPr>
-          <w:rFonts w:asciiTheme="majorHAnsi" w:eastAsia="Aptos" w:hAnsiTheme="majorHAnsi" w:cs="Aptos"/>
-          <w:b/>
-          <w:bCs/>
-        </w:rPr>
-        <w:t>ead</w:t>
-      </w:r>
-    </w:p>
-    <w:p>
-      <w:pPr>
-        <w:pStyle w:val="p1"/>
-        <w:rPr>
-          <w:rStyle w:val="s1"/>
-          <w:rFonts w:asciiTheme="majorHAnsi" w:hAnsiTheme="majorHAnsi"/>
-          <w:sz w:val="24"/>
-          <w:szCs w:val="24"/>
-        </w:rPr>
-      </w:pPr>
-    </w:p>
-    <w:p>
-      <w:pPr>
-        <w:pStyle w:val="p1"/>
         <w:numPr>
           <w:ilvl w:val="0"/>
-          <w:numId w:val="19"/>
-        </w:numPr>
-        <w:rPr>
-          <w:rStyle w:val="s1"/>
-          <w:rFonts w:asciiTheme="majorHAnsi" w:hAnsiTheme="majorHAnsi"/>
-          <w:sz w:val="24"/>
-          <w:szCs w:val="24"/>
-        </w:rPr>
-      </w:pPr>
-      <w:r>
-        <w:rPr>
-          <w:rStyle w:val="s1"/>
-          <w:rFonts w:asciiTheme="majorHAnsi" w:hAnsiTheme="majorHAnsi"/>
-          <w:sz w:val="24"/>
-          <w:szCs w:val="24"/>
-        </w:rPr>
-        <w:t>As</w:t>
-      </w:r>
-      <w:r>
-        <w:rPr>
-          <w:rStyle w:val="s1"/>
-          <w:rFonts w:asciiTheme="majorHAnsi" w:hAnsiTheme="majorHAnsi"/>
-          <w:sz w:val="24"/>
-          <w:szCs w:val="24"/>
-        </w:rPr>
-        <w:t xml:space="preserve"> a </w:t>
-      </w:r>
-      <w:r>
-        <w:rPr>
-          <w:rStyle w:val="s1"/>
-          <w:rFonts w:asciiTheme="majorHAnsi" w:hAnsiTheme="majorHAnsi"/>
-          <w:b/>
-          <w:bCs/>
-          <w:i/>
-          <w:iCs/>
-          <w:sz w:val="24"/>
-          <w:szCs w:val="24"/>
-        </w:rPr>
-        <w:t>Department Head</w:t>
-      </w:r>
-      <w:r>
-        <w:rPr>
-          <w:rStyle w:val="s1"/>
-          <w:rFonts w:asciiTheme="majorHAnsi" w:hAnsiTheme="majorHAnsi"/>
-          <w:sz w:val="24"/>
-          <w:szCs w:val="24"/>
-        </w:rPr>
-        <w:t>, I want to publish announcements (title, body, expiry) so that members receive timely updates.</w:t>
-      </w:r>
-    </w:p>
-    <w:p>
-      <w:pPr>
-        <w:pStyle w:val="p1"/>
-        <w:numPr>
-          <w:ilvl w:val="1"/>
-          <w:numId w:val="19"/>
-        </w:numPr>
-        <w:ind w:left="1080"/>
-        <w:rPr>
-          <w:rStyle w:val="s1"/>
-          <w:rFonts w:asciiTheme="majorHAnsi" w:hAnsiTheme="majorHAnsi"/>
-          <w:b/>
-          <w:bCs/>
-          <w:sz w:val="24"/>
-          <w:szCs w:val="24"/>
-        </w:rPr>
-      </w:pPr>
-      <w:r>
-        <w:rPr>
-          <w:rStyle w:val="s1"/>
-          <w:rFonts w:asciiTheme="majorHAnsi" w:hAnsiTheme="majorHAnsi"/>
-          <w:b/>
-          <w:bCs/>
-          <w:sz w:val="24"/>
-          <w:szCs w:val="24"/>
-        </w:rPr>
-        <w:t>Acceptance Criteria:</w:t>
-      </w:r>
-    </w:p>
-    <w:p>
-      <w:pPr>
-        <w:pStyle w:val="ListParagraph"/>
-        <w:numPr>
-          <w:ilvl w:val="2"/>
-          <w:numId w:val="19"/>
-        </w:numPr>
-        <w:ind w:left="1800"/>
+          <w:numId w:val="18"/>
+        </w:numPr>
         <w:rPr>
           <w:rFonts w:asciiTheme="majorHAnsi" w:eastAsiaTheme="minorEastAsia" w:hAnsiTheme="majorHAnsi" w:cs="Times New Roman"/>
           <w:kern w:val="0"/>
@@ -1157,114 +953,7 @@
           <w:kern w:val="0"/>
           <w14:ligatures w14:val="none"/>
         </w:rPr>
-        <w:t>Required fields: title (≤120 chars), body (≤2,000), expiry (date/time).</w:t>
-      </w:r>
-    </w:p>
-    <w:p>
-      <w:pPr>
-        <w:pStyle w:val="ListParagraph"/>
-        <w:numPr>
-          <w:ilvl w:val="2"/>
-          <w:numId w:val="19"/>
-        </w:numPr>
-        <w:ind w:left="1800"/>
-        <w:rPr>
-          <w:rFonts w:asciiTheme="majorHAnsi" w:eastAsiaTheme="minorEastAsia" w:hAnsiTheme="majorHAnsi" w:cs="Times New Roman"/>
-          <w:kern w:val="0"/>
-          <w14:ligatures w14:val="none"/>
-        </w:rPr>
-      </w:pPr>
-      <w:r>
-        <w:rPr>
-          <w:rFonts w:asciiTheme="majorHAnsi" w:eastAsiaTheme="minorEastAsia" w:hAnsiTheme="majorHAnsi" w:cs="Times New Roman"/>
-          <w:kern w:val="0"/>
-          <w14:ligatures w14:val="none"/>
-        </w:rPr>
-        <w:t xml:space="preserve">On publish, </w:t>
-      </w:r>
-      <w:r>
-        <w:rPr>
-          <w:rFonts w:asciiTheme="majorHAnsi" w:eastAsiaTheme="minorEastAsia" w:hAnsiTheme="majorHAnsi" w:cs="Times New Roman"/>
-          <w:kern w:val="0"/>
-          <w14:ligatures w14:val="none"/>
-        </w:rPr>
-        <w:t xml:space="preserve">the </w:t>
-      </w:r>
-      <w:r>
-        <w:rPr>
-          <w:rFonts w:asciiTheme="majorHAnsi" w:eastAsiaTheme="minorEastAsia" w:hAnsiTheme="majorHAnsi" w:cs="Times New Roman"/>
-          <w:kern w:val="0"/>
-          <w14:ligatures w14:val="none"/>
-        </w:rPr>
-        <w:t>announcement appears in member dashboard within 1 minute.</w:t>
-      </w:r>
-    </w:p>
-    <w:p>
-      <w:pPr>
-        <w:pStyle w:val="ListParagraph"/>
-        <w:numPr>
-          <w:ilvl w:val="2"/>
-          <w:numId w:val="19"/>
-        </w:numPr>
-        <w:ind w:left="1800"/>
-        <w:rPr>
-          <w:rFonts w:asciiTheme="majorHAnsi" w:eastAsiaTheme="minorEastAsia" w:hAnsiTheme="majorHAnsi" w:cs="Times New Roman"/>
-          <w:kern w:val="0"/>
-          <w14:ligatures w14:val="none"/>
-        </w:rPr>
-      </w:pPr>
-      <w:r>
-        <w:rPr>
-          <w:rFonts w:asciiTheme="majorHAnsi" w:eastAsiaTheme="minorEastAsia" w:hAnsiTheme="majorHAnsi" w:cs="Times New Roman"/>
-          <w:kern w:val="0"/>
-          <w14:ligatures w14:val="none"/>
-        </w:rPr>
-        <w:t>An email is sent to all members who haven’t opted out.</w:t>
-      </w:r>
-    </w:p>
-    <w:p>
-      <w:pPr>
-        <w:pStyle w:val="ListParagraph"/>
-        <w:numPr>
-          <w:ilvl w:val="2"/>
-          <w:numId w:val="19"/>
-        </w:numPr>
-        <w:ind w:left="1800"/>
-        <w:rPr>
-          <w:rFonts w:asciiTheme="majorHAnsi" w:eastAsiaTheme="minorEastAsia" w:hAnsiTheme="majorHAnsi" w:cs="Times New Roman"/>
-          <w:kern w:val="0"/>
-          <w14:ligatures w14:val="none"/>
-        </w:rPr>
-      </w:pPr>
-      <w:r>
-        <w:rPr>
-          <w:rFonts w:asciiTheme="majorHAnsi" w:eastAsiaTheme="minorEastAsia" w:hAnsiTheme="majorHAnsi" w:cs="Times New Roman"/>
-          <w:kern w:val="0"/>
-          <w14:ligatures w14:val="none"/>
-        </w:rPr>
-        <w:t>Expired announcements auto-hide; status shows “Active/Expired.”</w:t>
-      </w:r>
-    </w:p>
-    <w:p>
-      <w:pPr>
-        <w:pStyle w:val="ListParagraph"/>
-        <w:numPr>
-          <w:ilvl w:val="0"/>
-          <w:numId w:val="19"/>
-        </w:numPr>
-        <w:rPr>
-          <w:rFonts w:asciiTheme="majorHAnsi" w:eastAsiaTheme="minorEastAsia" w:hAnsiTheme="majorHAnsi" w:cs="Times New Roman"/>
-          <w:kern w:val="0"/>
-          <w14:ligatures w14:val="none"/>
-        </w:rPr>
-      </w:pPr>
-      <w:r>
-        <w:rPr>
-          <w:rFonts w:asciiTheme="majorHAnsi" w:eastAsiaTheme="minorEastAsia" w:hAnsiTheme="majorHAnsi" w:cs="Times New Roman"/>
-          <w:kern w:val="0"/>
-          <w14:ligatures w14:val="none"/>
-        </w:rPr>
-        <w:t xml:space="preserve">As a </w:t>
+        <w:t xml:space="preserve">As </w:t>
       </w:r>
       <w:r>
         <w:rPr>
@@ -1276,7 +965,7 @@
           <w:kern w:val="0"/>
           <w14:ligatures w14:val="none"/>
         </w:rPr>
-        <w:t>Department Head</w:t>
+        <w:t>President</w:t>
       </w:r>
       <w:r>
         <w:rPr>
@@ -1284,15 +973,7 @@
           <w:kern w:val="0"/>
           <w14:ligatures w14:val="none"/>
         </w:rPr>
-        <w:t>, I want to record attendance for a meeting by selecting a date and markin</w:t>
-      </w:r>
-      <w:r>
-        <w:rPr>
-          <w:rFonts w:asciiTheme="majorHAnsi" w:eastAsiaTheme="minorEastAsia" w:hAnsiTheme="majorHAnsi" w:cs="Times New Roman"/>
-          <w:kern w:val="0"/>
-          <w14:ligatures w14:val="none"/>
-        </w:rPr>
-        <w:t>g members present/absent.</w:t>
+        <w:t>, I want to record attendance for a meeting by selecting a date and marking members present/absent.</w:t>
       </w:r>
     </w:p>
     <w:p>
@@ -1300,9 +981,8 @@
         <w:pStyle w:val="ListParagraph"/>
         <w:numPr>
           <w:ilvl w:val="1"/>
-          <w:numId w:val="19"/>
-        </w:numPr>
-        <w:ind w:left="1080"/>
+          <w:numId w:val="18"/>
+        </w:numPr>
         <w:rPr>
           <w:rFonts w:asciiTheme="majorHAnsi" w:eastAsiaTheme="minorEastAsia" w:hAnsiTheme="majorHAnsi" w:cs="Times New Roman"/>
           <w:b/>
@@ -1327,9 +1007,8 @@
         <w:pStyle w:val="ListParagraph"/>
         <w:numPr>
           <w:ilvl w:val="2"/>
-          <w:numId w:val="19"/>
-        </w:numPr>
-        <w:ind w:left="1800"/>
+          <w:numId w:val="18"/>
+        </w:numPr>
         <w:rPr>
           <w:rFonts w:asciiTheme="majorHAnsi" w:eastAsiaTheme="minorEastAsia" w:hAnsiTheme="majorHAnsi" w:cs="Times New Roman"/>
           <w:kern w:val="0"/>
@@ -1350,9 +1029,8 @@
         <w:pStyle w:val="ListParagraph"/>
         <w:numPr>
           <w:ilvl w:val="2"/>
-          <w:numId w:val="19"/>
-        </w:numPr>
-        <w:ind w:left="1800"/>
+          <w:numId w:val="18"/>
+        </w:numPr>
         <w:rPr>
           <w:rFonts w:asciiTheme="majorHAnsi" w:eastAsiaTheme="minorEastAsia" w:hAnsiTheme="majorHAnsi" w:cs="Times New Roman"/>
           <w:kern w:val="0"/>
@@ -1373,9 +1051,8 @@
         <w:pStyle w:val="ListParagraph"/>
         <w:numPr>
           <w:ilvl w:val="2"/>
-          <w:numId w:val="19"/>
-        </w:numPr>
-        <w:ind w:left="1800"/>
+          <w:numId w:val="18"/>
+        </w:numPr>
         <w:rPr>
           <w:rFonts w:asciiTheme="majorHAnsi" w:eastAsiaTheme="minorEastAsia" w:hAnsiTheme="majorHAnsi" w:cs="Times New Roman"/>
           <w:kern w:val="0"/>
@@ -1396,9 +1073,8 @@
         <w:pStyle w:val="ListParagraph"/>
         <w:numPr>
           <w:ilvl w:val="2"/>
-          <w:numId w:val="19"/>
-        </w:numPr>
-        <w:ind w:left="1800"/>
+          <w:numId w:val="18"/>
+        </w:numPr>
         <w:rPr>
           <w:rFonts w:asciiTheme="majorHAnsi" w:eastAsiaTheme="minorEastAsia" w:hAnsiTheme="majorHAnsi" w:cs="Times New Roman"/>
           <w:kern w:val="0"/>
@@ -1412,6 +1088,348 @@
           <w14:ligatures w14:val="none"/>
         </w:rPr>
         <w:t>Only Heads/President can edit; Members can view own history.</w:t>
+      </w:r>
+    </w:p>
+    <w:p>
+      <w:pPr>
+        <w:pStyle w:val="ListParagraph"/>
+        <w:numPr>
+          <w:ilvl w:val="0"/>
+          <w:numId w:val="18"/>
+        </w:numPr>
+        <w:rPr>
+          <w:rFonts w:asciiTheme="majorHAnsi" w:hAnsiTheme="majorHAnsi"/>
+        </w:rPr>
+      </w:pPr>
+      <w:r>
+        <w:rPr>
+          <w:rFonts w:asciiTheme="majorHAnsi" w:hAnsiTheme="majorHAnsi"/>
+        </w:rPr>
+        <w:t xml:space="preserve">As </w:t>
+      </w:r>
+      <w:r>
+        <w:rPr>
+          <w:rFonts w:asciiTheme="majorHAnsi" w:hAnsiTheme="majorHAnsi"/>
+          <w:b/>
+          <w:bCs/>
+          <w:i/>
+          <w:iCs/>
+        </w:rPr>
+        <w:t>President</w:t>
+      </w:r>
+      <w:r>
+        <w:rPr>
+          <w:rFonts w:asciiTheme="majorHAnsi" w:hAnsiTheme="majorHAnsi"/>
+        </w:rPr>
+        <w:t>, I want to view every user’s account so that I can manage and monitor activity.</w:t>
+      </w:r>
+    </w:p>
+    <w:p>
+      <w:pPr>
+        <w:pStyle w:val="ListParagraph"/>
+        <w:numPr>
+          <w:ilvl w:val="1"/>
+          <w:numId w:val="18"/>
+        </w:numPr>
+        <w:rPr>
+          <w:rFonts w:asciiTheme="majorHAnsi" w:hAnsiTheme="majorHAnsi"/>
+          <w:b/>
+          <w:bCs/>
+        </w:rPr>
+      </w:pPr>
+      <w:r>
+        <w:rPr>
+          <w:rFonts w:asciiTheme="majorHAnsi" w:hAnsiTheme="majorHAnsi"/>
+          <w:b/>
+          <w:bCs/>
+        </w:rPr>
+        <w:t>Acceptance Criteria:</w:t>
+      </w:r>
+    </w:p>
+    <w:p>
+      <w:pPr>
+        <w:pStyle w:val="ListParagraph"/>
+        <w:numPr>
+          <w:ilvl w:val="2"/>
+          <w:numId w:val="18"/>
+        </w:numPr>
+        <w:rPr>
+          <w:rFonts w:asciiTheme="majorHAnsi" w:hAnsiTheme="majorHAnsi"/>
+        </w:rPr>
+      </w:pPr>
+    </w:p>
+    <w:p>
+      <w:pPr>
+        <w:rPr>
+          <w:rFonts w:asciiTheme="majorHAnsi" w:hAnsiTheme="majorHAnsi"/>
+        </w:rPr>
+      </w:pPr>
+    </w:p>
+    <w:p>
+      <w:pPr>
+        <w:rPr>
+          <w:rFonts w:asciiTheme="majorHAnsi" w:hAnsiTheme="majorHAnsi"/>
+        </w:rPr>
+      </w:pPr>
+      <w:r>
+        <w:rPr>
+          <w:rFonts w:asciiTheme="majorHAnsi" w:hAnsiTheme="majorHAnsi"/>
+        </w:rPr>
+        <w:br w:type="page"/>
+      </w:r>
+    </w:p>
+    <w:p>
+      <w:pPr>
+        <w:spacing w:after="0"/>
+        <w:rPr>
+          <w:rFonts w:asciiTheme="majorHAnsi" w:hAnsiTheme="majorHAnsi"/>
+          <w:b/>
+          <w:bCs/>
+        </w:rPr>
+      </w:pPr>
+      <w:r>
+        <w:rPr>
+          <w:rFonts w:asciiTheme="majorHAnsi" w:eastAsia="Aptos" w:hAnsiTheme="majorHAnsi" w:cs="Aptos"/>
+          <w:b/>
+          <w:bCs/>
+        </w:rPr>
+        <w:lastRenderedPageBreak/>
+        <w:t xml:space="preserve">Role </w:t>
+      </w:r>
+      <w:r>
+        <w:rPr>
+          <w:rFonts w:asciiTheme="majorHAnsi" w:eastAsia="Aptos" w:hAnsiTheme="majorHAnsi" w:cs="Aptos"/>
+          <w:b/>
+          <w:bCs/>
+        </w:rPr>
+        <w:t>2</w:t>
+      </w:r>
+      <w:r>
+        <w:rPr>
+          <w:rFonts w:asciiTheme="majorHAnsi" w:eastAsia="Aptos" w:hAnsiTheme="majorHAnsi" w:cs="Aptos"/>
+          <w:b/>
+          <w:bCs/>
+        </w:rPr>
+        <w:t xml:space="preserve">: Department </w:t>
+      </w:r>
+      <w:r>
+        <w:rPr>
+          <w:rFonts w:asciiTheme="majorHAnsi" w:eastAsia="Aptos" w:hAnsiTheme="majorHAnsi" w:cs="Aptos"/>
+          <w:b/>
+          <w:bCs/>
+        </w:rPr>
+        <w:t>H</w:t>
+      </w:r>
+      <w:r>
+        <w:rPr>
+          <w:rFonts w:asciiTheme="majorHAnsi" w:eastAsia="Aptos" w:hAnsiTheme="majorHAnsi" w:cs="Aptos"/>
+          <w:b/>
+          <w:bCs/>
+        </w:rPr>
+        <w:t>ead</w:t>
+      </w:r>
+    </w:p>
+    <w:p>
+      <w:pPr>
+        <w:pStyle w:val="p1"/>
+        <w:rPr>
+          <w:rStyle w:val="s1"/>
+          <w:rFonts w:asciiTheme="majorHAnsi" w:hAnsiTheme="majorHAnsi"/>
+          <w:sz w:val="24"/>
+          <w:szCs w:val="24"/>
+        </w:rPr>
+      </w:pPr>
+    </w:p>
+    <w:p>
+      <w:pPr>
+        <w:pStyle w:val="p1"/>
+        <w:numPr>
+          <w:ilvl w:val="0"/>
+          <w:numId w:val="19"/>
+        </w:numPr>
+        <w:rPr>
+          <w:rStyle w:val="s1"/>
+          <w:rFonts w:asciiTheme="majorHAnsi" w:hAnsiTheme="majorHAnsi"/>
+          <w:sz w:val="24"/>
+          <w:szCs w:val="24"/>
+        </w:rPr>
+      </w:pPr>
+      <w:r>
+        <w:rPr>
+          <w:rStyle w:val="s1"/>
+          <w:rFonts w:asciiTheme="majorHAnsi" w:hAnsiTheme="majorHAnsi"/>
+          <w:sz w:val="24"/>
+          <w:szCs w:val="24"/>
+        </w:rPr>
+        <w:t>As</w:t>
+      </w:r>
+      <w:r>
+        <w:rPr>
+          <w:rStyle w:val="s1"/>
+          <w:rFonts w:asciiTheme="majorHAnsi" w:hAnsiTheme="majorHAnsi"/>
+          <w:sz w:val="24"/>
+          <w:szCs w:val="24"/>
+        </w:rPr>
+        <w:t xml:space="preserve"> a </w:t>
+      </w:r>
+      <w:r>
+        <w:rPr>
+          <w:rStyle w:val="s1"/>
+          <w:rFonts w:asciiTheme="majorHAnsi" w:hAnsiTheme="majorHAnsi"/>
+          <w:b/>
+          <w:bCs/>
+          <w:i/>
+          <w:iCs/>
+          <w:sz w:val="24"/>
+          <w:szCs w:val="24"/>
+        </w:rPr>
+        <w:t>Department Head</w:t>
+      </w:r>
+      <w:r>
+        <w:rPr>
+          <w:rStyle w:val="s1"/>
+          <w:rFonts w:asciiTheme="majorHAnsi" w:hAnsiTheme="majorHAnsi"/>
+          <w:sz w:val="24"/>
+          <w:szCs w:val="24"/>
+        </w:rPr>
+        <w:t>, I want to publish announcements (title, body, expiry) so that members receive timely updates.</w:t>
+      </w:r>
+    </w:p>
+    <w:p>
+      <w:pPr>
+        <w:pStyle w:val="p1"/>
+        <w:numPr>
+          <w:ilvl w:val="1"/>
+          <w:numId w:val="19"/>
+        </w:numPr>
+        <w:ind w:left="1080"/>
+        <w:rPr>
+          <w:rStyle w:val="s1"/>
+          <w:rFonts w:asciiTheme="majorHAnsi" w:hAnsiTheme="majorHAnsi"/>
+          <w:b/>
+          <w:bCs/>
+          <w:sz w:val="24"/>
+          <w:szCs w:val="24"/>
+        </w:rPr>
+      </w:pPr>
+      <w:r>
+        <w:rPr>
+          <w:rStyle w:val="s1"/>
+          <w:rFonts w:asciiTheme="majorHAnsi" w:hAnsiTheme="majorHAnsi"/>
+          <w:b/>
+          <w:bCs/>
+          <w:sz w:val="24"/>
+          <w:szCs w:val="24"/>
+        </w:rPr>
+        <w:t>Acceptance Criteria:</w:t>
+      </w:r>
+    </w:p>
+    <w:p>
+      <w:pPr>
+        <w:pStyle w:val="ListParagraph"/>
+        <w:numPr>
+          <w:ilvl w:val="2"/>
+          <w:numId w:val="19"/>
+        </w:numPr>
+        <w:ind w:left="1800"/>
+        <w:rPr>
+          <w:rFonts w:asciiTheme="majorHAnsi" w:eastAsiaTheme="minorEastAsia" w:hAnsiTheme="majorHAnsi" w:cs="Times New Roman"/>
+          <w:kern w:val="0"/>
+          <w14:ligatures w14:val="none"/>
+        </w:rPr>
+      </w:pPr>
+      <w:r>
+        <w:rPr>
+          <w:rFonts w:asciiTheme="majorHAnsi" w:eastAsiaTheme="minorEastAsia" w:hAnsiTheme="majorHAnsi" w:cs="Times New Roman"/>
+          <w:kern w:val="0"/>
+          <w14:ligatures w14:val="none"/>
+        </w:rPr>
+        <w:t>Required fields: title (≤120 chars), body (≤2,000), expiry (date/time).</w:t>
+      </w:r>
+    </w:p>
+    <w:p>
+      <w:pPr>
+        <w:pStyle w:val="ListParagraph"/>
+        <w:numPr>
+          <w:ilvl w:val="2"/>
+          <w:numId w:val="19"/>
+        </w:numPr>
+        <w:ind w:left="1800"/>
+        <w:rPr>
+          <w:rFonts w:asciiTheme="majorHAnsi" w:eastAsiaTheme="minorEastAsia" w:hAnsiTheme="majorHAnsi" w:cs="Times New Roman"/>
+          <w:kern w:val="0"/>
+          <w14:ligatures w14:val="none"/>
+        </w:rPr>
+      </w:pPr>
+      <w:r>
+        <w:rPr>
+          <w:rFonts w:asciiTheme="majorHAnsi" w:eastAsiaTheme="minorEastAsia" w:hAnsiTheme="majorHAnsi" w:cs="Times New Roman"/>
+          <w:kern w:val="0"/>
+          <w14:ligatures w14:val="none"/>
+        </w:rPr>
+        <w:t xml:space="preserve">On publish, </w:t>
+      </w:r>
+      <w:r>
+        <w:rPr>
+          <w:rFonts w:asciiTheme="majorHAnsi" w:eastAsiaTheme="minorEastAsia" w:hAnsiTheme="majorHAnsi" w:cs="Times New Roman"/>
+          <w:kern w:val="0"/>
+          <w14:ligatures w14:val="none"/>
+        </w:rPr>
+        <w:t xml:space="preserve">the </w:t>
+      </w:r>
+      <w:r>
+        <w:rPr>
+          <w:rFonts w:asciiTheme="majorHAnsi" w:eastAsiaTheme="minorEastAsia" w:hAnsiTheme="majorHAnsi" w:cs="Times New Roman"/>
+          <w:kern w:val="0"/>
+          <w14:ligatures w14:val="none"/>
+        </w:rPr>
+        <w:t>announcement appears in member dashboard within 1 minute.</w:t>
+      </w:r>
+    </w:p>
+    <w:p>
+      <w:pPr>
+        <w:pStyle w:val="ListParagraph"/>
+        <w:numPr>
+          <w:ilvl w:val="2"/>
+          <w:numId w:val="19"/>
+        </w:numPr>
+        <w:ind w:left="1800"/>
+        <w:rPr>
+          <w:rFonts w:asciiTheme="majorHAnsi" w:eastAsiaTheme="minorEastAsia" w:hAnsiTheme="majorHAnsi" w:cs="Times New Roman"/>
+          <w:kern w:val="0"/>
+          <w14:ligatures w14:val="none"/>
+        </w:rPr>
+      </w:pPr>
+      <w:r>
+        <w:rPr>
+          <w:rFonts w:asciiTheme="majorHAnsi" w:eastAsiaTheme="minorEastAsia" w:hAnsiTheme="majorHAnsi" w:cs="Times New Roman"/>
+          <w:kern w:val="0"/>
+          <w14:ligatures w14:val="none"/>
+        </w:rPr>
+        <w:t>An email is sent to all members who haven’t opted out.</w:t>
+      </w:r>
+    </w:p>
+    <w:p>
+      <w:pPr>
+        <w:pStyle w:val="ListParagraph"/>
+        <w:numPr>
+          <w:ilvl w:val="2"/>
+          <w:numId w:val="19"/>
+        </w:numPr>
+        <w:ind w:left="1800"/>
+        <w:rPr>
+          <w:rFonts w:asciiTheme="majorHAnsi" w:eastAsiaTheme="minorEastAsia" w:hAnsiTheme="majorHAnsi" w:cs="Times New Roman"/>
+          <w:kern w:val="0"/>
+          <w14:ligatures w14:val="none"/>
+        </w:rPr>
+      </w:pPr>
+      <w:r>
+        <w:rPr>
+          <w:rFonts w:asciiTheme="majorHAnsi" w:eastAsiaTheme="minorEastAsia" w:hAnsiTheme="majorHAnsi" w:cs="Times New Roman"/>
+          <w:kern w:val="0"/>
+          <w14:ligatures w14:val="none"/>
+        </w:rPr>
+        <w:t>Expired announcements auto-hide; status shows “Active/Expired.”</w:t>
       </w:r>
     </w:p>
     <w:p>
@@ -1453,13 +1471,15 @@
           <w:kern w:val="0"/>
           <w14:ligatures w14:val="none"/>
         </w:rPr>
-        <w:t xml:space="preserve">, I want to generate a monthly summary </w:t>
-      </w:r>
-      <w:r>
-        <w:rPr>
-          <w:rFonts w:asciiTheme="majorHAnsi" w:hAnsiTheme="majorHAnsi"/>
-        </w:rPr>
-        <w:t>(counts by category, trend charts) from submitted reports.</w:t>
+        <w:t>, I want to record attendance for a meeting by selecting a date and markin</w:t>
+      </w:r>
+      <w:r>
+        <w:rPr>
+          <w:rFonts w:asciiTheme="majorHAnsi" w:eastAsiaTheme="minorEastAsia" w:hAnsiTheme="majorHAnsi" w:cs="Times New Roman"/>
+          <w:kern w:val="0"/>
+          <w14:ligatures w14:val="none"/>
+        </w:rPr>
+        <w:t>g members present/absent.</w:t>
       </w:r>
     </w:p>
     <w:p>
@@ -1480,9 +1500,11 @@
       </w:pPr>
       <w:r>
         <w:rPr>
-          <w:rFonts w:asciiTheme="majorHAnsi" w:hAnsiTheme="majorHAnsi"/>
+          <w:rFonts w:asciiTheme="majorHAnsi" w:eastAsiaTheme="minorEastAsia" w:hAnsiTheme="majorHAnsi" w:cs="Times New Roman"/>
           <w:b/>
           <w:bCs/>
+          <w:kern w:val="0"/>
+          <w14:ligatures w14:val="none"/>
         </w:rPr>
         <w:t>Acceptance Criteria:</w:t>
       </w:r>
@@ -1507,569 +1529,124 @@
           <w:kern w:val="0"/>
           <w14:ligatures w14:val="none"/>
         </w:rPr>
-        <w:t>Filters: month/year, department</w:t>
-      </w:r>
-      <w:r>
+        <w:t>Save is ≤ 2 sec; edits create an audit entry (actor, timestamp).</w:t>
+      </w:r>
+    </w:p>
+    <w:p>
+      <w:pPr>
+        <w:pStyle w:val="ListParagraph"/>
+        <w:numPr>
+          <w:ilvl w:val="2"/>
+          <w:numId w:val="19"/>
+        </w:numPr>
+        <w:ind w:left="1800"/>
         <w:rPr>
           <w:rFonts w:asciiTheme="majorHAnsi" w:eastAsiaTheme="minorEastAsia" w:hAnsiTheme="majorHAnsi" w:cs="Times New Roman"/>
           <w:kern w:val="0"/>
           <w14:ligatures w14:val="none"/>
         </w:rPr>
-        <w:t>.</w:t>
-      </w:r>
-    </w:p>
-    <w:p>
-      <w:pPr>
-        <w:pStyle w:val="ListParagraph"/>
-        <w:numPr>
-          <w:ilvl w:val="2"/>
-          <w:numId w:val="19"/>
-        </w:numPr>
-        <w:ind w:left="1800"/>
+      </w:pPr>
+      <w:r>
         <w:rPr>
           <w:rFonts w:asciiTheme="majorHAnsi" w:eastAsiaTheme="minorEastAsia" w:hAnsiTheme="majorHAnsi" w:cs="Times New Roman"/>
           <w:kern w:val="0"/>
           <w14:ligatures w14:val="none"/>
         </w:rPr>
-      </w:pPr>
-      <w:r>
+        <w:t>Export CSV by month; includes member, date, status.</w:t>
+      </w:r>
+    </w:p>
+    <w:p>
+      <w:pPr>
+        <w:pStyle w:val="ListParagraph"/>
+        <w:numPr>
+          <w:ilvl w:val="2"/>
+          <w:numId w:val="19"/>
+        </w:numPr>
+        <w:ind w:left="1800"/>
         <w:rPr>
           <w:rFonts w:asciiTheme="majorHAnsi" w:eastAsiaTheme="minorEastAsia" w:hAnsiTheme="majorHAnsi" w:cs="Times New Roman"/>
           <w:kern w:val="0"/>
           <w14:ligatures w14:val="none"/>
         </w:rPr>
-        <w:t>Outputs: CSV and on-screen chart; PDF print view.</w:t>
-      </w:r>
-    </w:p>
-    <w:p>
-      <w:pPr>
-        <w:pStyle w:val="ListParagraph"/>
-        <w:numPr>
-          <w:ilvl w:val="2"/>
-          <w:numId w:val="19"/>
-        </w:numPr>
-        <w:ind w:left="1800"/>
+      </w:pPr>
+      <w:r>
         <w:rPr>
           <w:rFonts w:asciiTheme="majorHAnsi" w:eastAsiaTheme="minorEastAsia" w:hAnsiTheme="majorHAnsi" w:cs="Times New Roman"/>
           <w:kern w:val="0"/>
           <w14:ligatures w14:val="none"/>
         </w:rPr>
-      </w:pPr>
-      <w:r>
+        <w:t>Bulk actions: mark all present/absent, then adjust.</w:t>
+      </w:r>
+    </w:p>
+    <w:p>
+      <w:pPr>
+        <w:pStyle w:val="ListParagraph"/>
+        <w:numPr>
+          <w:ilvl w:val="2"/>
+          <w:numId w:val="19"/>
+        </w:numPr>
+        <w:ind w:left="1800"/>
         <w:rPr>
           <w:rFonts w:asciiTheme="majorHAnsi" w:eastAsiaTheme="minorEastAsia" w:hAnsiTheme="majorHAnsi" w:cs="Times New Roman"/>
           <w:kern w:val="0"/>
           <w14:ligatures w14:val="none"/>
         </w:rPr>
-        <w:t>Query returns ≤ 5 sec for last 12 months.</w:t>
-      </w:r>
-    </w:p>
-    <w:p>
-      <w:pPr>
-        <w:pStyle w:val="ListParagraph"/>
-        <w:numPr>
-          <w:ilvl w:val="2"/>
-          <w:numId w:val="19"/>
-        </w:numPr>
-        <w:ind w:left="1800"/>
+      </w:pPr>
+      <w:r>
         <w:rPr>
           <w:rFonts w:asciiTheme="majorHAnsi" w:eastAsiaTheme="minorEastAsia" w:hAnsiTheme="majorHAnsi" w:cs="Times New Roman"/>
           <w:kern w:val="0"/>
           <w14:ligatures w14:val="none"/>
         </w:rPr>
-      </w:pPr>
-      <w:r>
+        <w:t>Only Heads/President can edit; Members can view own history.</w:t>
+      </w:r>
+    </w:p>
+    <w:p>
+      <w:pPr>
+        <w:pStyle w:val="ListParagraph"/>
+        <w:numPr>
+          <w:ilvl w:val="0"/>
+          <w:numId w:val="19"/>
+        </w:numPr>
         <w:rPr>
           <w:rFonts w:asciiTheme="majorHAnsi" w:eastAsiaTheme="minorEastAsia" w:hAnsiTheme="majorHAnsi" w:cs="Times New Roman"/>
           <w:kern w:val="0"/>
           <w14:ligatures w14:val="none"/>
         </w:rPr>
-        <w:t>Data source defined</w:t>
-      </w:r>
+      </w:pPr>
       <w:r>
         <w:rPr>
           <w:rFonts w:asciiTheme="majorHAnsi" w:eastAsiaTheme="minorEastAsia" w:hAnsiTheme="majorHAnsi" w:cs="Times New Roman"/>
           <w:kern w:val="0"/>
           <w14:ligatures w14:val="none"/>
         </w:rPr>
-        <w:t xml:space="preserve">: </w:t>
+        <w:t xml:space="preserve">As a </w:t>
       </w:r>
       <w:r>
         <w:rPr>
           <w:rFonts w:asciiTheme="majorHAnsi" w:eastAsiaTheme="minorEastAsia" w:hAnsiTheme="majorHAnsi" w:cs="Times New Roman"/>
-          <w:kern w:val="0"/>
-          <w14:ligatures w14:val="none"/>
-        </w:rPr>
-        <w:t>internal forms.</w:t>
-      </w:r>
-    </w:p>
-    <w:p>
-      <w:pPr>
-        <w:rPr>
-          <w:rFonts w:asciiTheme="majorHAnsi" w:hAnsiTheme="majorHAnsi"/>
-        </w:rPr>
-      </w:pPr>
-    </w:p>
-    <w:p>
-      <w:pPr>
-        <w:pStyle w:val="ListParagraph"/>
-        <w:numPr>
-          <w:ilvl w:val="0"/>
-          <w:numId w:val="17"/>
-        </w:numPr>
-        <w:spacing w:after="0"/>
-        <w:rPr>
-          <w:rFonts w:asciiTheme="majorHAnsi" w:eastAsia="Aptos" w:hAnsiTheme="majorHAnsi" w:cs="Aptos"/>
-        </w:rPr>
-      </w:pPr>
-      <w:r>
-        <w:rPr>
-          <w:rFonts w:asciiTheme="majorHAnsi" w:eastAsia="Aptos" w:hAnsiTheme="majorHAnsi" w:cs="Aptos"/>
-        </w:rPr>
-        <w:t xml:space="preserve">As </w:t>
-      </w:r>
-      <w:r>
-        <w:rPr>
-          <w:rFonts w:asciiTheme="majorHAnsi" w:eastAsia="Aptos" w:hAnsiTheme="majorHAnsi" w:cs="Aptos"/>
-          <w:i/>
-          <w:iCs/>
-        </w:rPr>
-        <w:t>head of the reporting department</w:t>
-      </w:r>
-      <w:r>
-        <w:rPr>
-          <w:rFonts w:asciiTheme="majorHAnsi" w:eastAsia="Aptos" w:hAnsiTheme="majorHAnsi" w:cs="Aptos"/>
-        </w:rPr>
-        <w:t xml:space="preserve">, I want accurate and easily accessible information so that I can compile the reports in a timely manner. </w:t>
-      </w:r>
-    </w:p>
-    <w:p>
-      <w:pPr>
-        <w:pStyle w:val="li1"/>
-        <w:numPr>
-          <w:ilvl w:val="1"/>
-          <w:numId w:val="17"/>
-        </w:numPr>
-        <w:rPr>
-          <w:rFonts w:asciiTheme="majorHAnsi" w:eastAsia="Times New Roman" w:hAnsiTheme="majorHAnsi"/>
-          <w:sz w:val="24"/>
-          <w:szCs w:val="24"/>
-        </w:rPr>
-      </w:pPr>
-      <w:r>
-        <w:rPr>
-          <w:rStyle w:val="s1"/>
-          <w:rFonts w:asciiTheme="majorHAnsi" w:eastAsia="Times New Roman" w:hAnsiTheme="majorHAnsi"/>
-          <w:b/>
-          <w:bCs/>
-          <w:sz w:val="24"/>
-          <w:szCs w:val="24"/>
-        </w:rPr>
-        <w:t>Acceptance criteria:</w:t>
-      </w:r>
-      <w:r>
-        <w:rPr>
-          <w:rStyle w:val="s1"/>
-          <w:rFonts w:asciiTheme="majorHAnsi" w:eastAsia="Times New Roman" w:hAnsiTheme="majorHAnsi"/>
-          <w:sz w:val="24"/>
-          <w:szCs w:val="24"/>
-        </w:rPr>
-        <w:t xml:space="preserve"> User data from regular users is already aggregated and can be placed in a report template.</w:t>
-      </w:r>
-      <w:r>
-        <w:rPr>
-          <w:rStyle w:val="apple-converted-space"/>
-          <w:rFonts w:asciiTheme="majorHAnsi" w:eastAsia="Times New Roman" w:hAnsiTheme="majorHAnsi"/>
-          <w:sz w:val="24"/>
-          <w:szCs w:val="24"/>
-        </w:rPr>
-        <w:t> </w:t>
-      </w:r>
-    </w:p>
-    <w:p>
-      <w:pPr>
-        <w:pStyle w:val="ListParagraph"/>
-        <w:spacing w:after="0"/>
-        <w:rPr>
-          <w:rFonts w:asciiTheme="majorHAnsi" w:eastAsia="Aptos" w:hAnsiTheme="majorHAnsi" w:cs="Aptos"/>
-        </w:rPr>
-      </w:pPr>
-    </w:p>
-    <w:p>
-      <w:pPr>
-        <w:pStyle w:val="li1"/>
-        <w:rPr>
-          <w:rFonts w:asciiTheme="majorHAnsi" w:eastAsia="Times New Roman" w:hAnsiTheme="majorHAnsi"/>
-          <w:sz w:val="24"/>
-          <w:szCs w:val="24"/>
-        </w:rPr>
-      </w:pPr>
-    </w:p>
-    <w:p>
-      <w:pPr>
-        <w:pStyle w:val="li1"/>
-        <w:numPr>
-          <w:ilvl w:val="0"/>
-          <w:numId w:val="17"/>
-        </w:numPr>
-        <w:rPr>
-          <w:rFonts w:asciiTheme="majorHAnsi" w:eastAsia="Times New Roman" w:hAnsiTheme="majorHAnsi"/>
-          <w:sz w:val="24"/>
-          <w:szCs w:val="24"/>
-        </w:rPr>
-      </w:pPr>
-      <w:r>
-        <w:rPr>
-          <w:rStyle w:val="s1"/>
-          <w:rFonts w:asciiTheme="majorHAnsi" w:eastAsia="Times New Roman" w:hAnsiTheme="majorHAnsi"/>
-          <w:sz w:val="24"/>
-          <w:szCs w:val="24"/>
-        </w:rPr>
-        <w:t xml:space="preserve">As </w:t>
-      </w:r>
-      <w:r>
-        <w:rPr>
-          <w:rStyle w:val="s1"/>
-          <w:rFonts w:asciiTheme="majorHAnsi" w:eastAsia="Times New Roman" w:hAnsiTheme="majorHAnsi"/>
-          <w:i/>
-          <w:iCs/>
-          <w:sz w:val="24"/>
-          <w:szCs w:val="24"/>
-        </w:rPr>
-        <w:t>head of the reporting department</w:t>
-      </w:r>
-      <w:r>
-        <w:rPr>
-          <w:rStyle w:val="s1"/>
-          <w:rFonts w:asciiTheme="majorHAnsi" w:eastAsia="Times New Roman" w:hAnsiTheme="majorHAnsi"/>
-          <w:sz w:val="24"/>
-          <w:szCs w:val="24"/>
-        </w:rPr>
-        <w:t>, I want to receive forms sent by other departments so that I can gather valuable insights from aggregated stats.</w:t>
-      </w:r>
-    </w:p>
-    <w:p>
-      <w:pPr>
-        <w:pStyle w:val="li1"/>
-        <w:numPr>
-          <w:ilvl w:val="1"/>
-          <w:numId w:val="17"/>
-        </w:numPr>
-        <w:rPr>
-          <w:rFonts w:asciiTheme="majorHAnsi" w:eastAsia="Times New Roman" w:hAnsiTheme="majorHAnsi"/>
-          <w:sz w:val="24"/>
-          <w:szCs w:val="24"/>
-        </w:rPr>
-      </w:pPr>
-      <w:r>
-        <w:rPr>
-          <w:rStyle w:val="s1"/>
-          <w:rFonts w:asciiTheme="majorHAnsi" w:eastAsia="Times New Roman" w:hAnsiTheme="majorHAnsi"/>
-          <w:b/>
-          <w:bCs/>
-          <w:sz w:val="24"/>
-          <w:szCs w:val="24"/>
-        </w:rPr>
-        <w:t xml:space="preserve">Acceptance criteria: </w:t>
-      </w:r>
-      <w:r>
-        <w:rPr>
-          <w:rStyle w:val="s1"/>
-          <w:rFonts w:asciiTheme="majorHAnsi" w:eastAsia="Times New Roman" w:hAnsiTheme="majorHAnsi"/>
-          <w:sz w:val="24"/>
-          <w:szCs w:val="24"/>
-        </w:rPr>
-        <w:t>User can view all forms and other documents submitted by other departments.</w:t>
-      </w:r>
-      <w:r>
-        <w:rPr>
-          <w:rStyle w:val="apple-converted-space"/>
-          <w:rFonts w:asciiTheme="majorHAnsi" w:eastAsia="Times New Roman" w:hAnsiTheme="majorHAnsi"/>
-          <w:sz w:val="24"/>
-          <w:szCs w:val="24"/>
-        </w:rPr>
-        <w:t> </w:t>
-      </w:r>
-    </w:p>
-    <w:p>
-      <w:pPr>
-        <w:pStyle w:val="li1"/>
-        <w:rPr>
-          <w:rStyle w:val="apple-converted-space"/>
-          <w:rFonts w:asciiTheme="majorHAnsi" w:eastAsia="Times New Roman" w:hAnsiTheme="majorHAnsi"/>
-          <w:sz w:val="24"/>
-          <w:szCs w:val="24"/>
-        </w:rPr>
-      </w:pPr>
-    </w:p>
-    <w:p>
-      <w:pPr>
-        <w:pStyle w:val="p1"/>
-        <w:numPr>
-          <w:ilvl w:val="0"/>
-          <w:numId w:val="19"/>
-        </w:numPr>
-        <w:rPr>
-          <w:rFonts w:asciiTheme="majorHAnsi" w:hAnsiTheme="majorHAnsi"/>
-          <w:sz w:val="24"/>
-          <w:szCs w:val="24"/>
-        </w:rPr>
-      </w:pPr>
-      <w:r>
-        <w:rPr>
-          <w:rStyle w:val="s1"/>
-          <w:rFonts w:asciiTheme="majorHAnsi" w:hAnsiTheme="majorHAnsi"/>
-          <w:sz w:val="24"/>
-          <w:szCs w:val="24"/>
-        </w:rPr>
-        <w:t xml:space="preserve">As </w:t>
-      </w:r>
-      <w:r>
-        <w:rPr>
-          <w:rStyle w:val="s1"/>
-          <w:rFonts w:asciiTheme="majorHAnsi" w:hAnsiTheme="majorHAnsi"/>
-          <w:i/>
-          <w:iCs/>
-          <w:sz w:val="24"/>
-          <w:szCs w:val="24"/>
-        </w:rPr>
-        <w:t>head of the reporting department</w:t>
-      </w:r>
-      <w:r>
-        <w:rPr>
-          <w:rStyle w:val="s1"/>
-          <w:rFonts w:asciiTheme="majorHAnsi" w:hAnsiTheme="majorHAnsi"/>
-          <w:sz w:val="24"/>
-          <w:szCs w:val="24"/>
-        </w:rPr>
-        <w:t>, I want to be able to see the report details I have submitted so that I can keep track of previous years and compare them.</w:t>
-      </w:r>
-      <w:r>
-        <w:rPr>
-          <w:rStyle w:val="apple-converted-space"/>
-          <w:rFonts w:asciiTheme="majorHAnsi" w:hAnsiTheme="majorHAnsi"/>
-          <w:sz w:val="24"/>
-          <w:szCs w:val="24"/>
-        </w:rPr>
-        <w:t> </w:t>
-      </w:r>
-    </w:p>
-    <w:p>
-      <w:pPr>
-        <w:pStyle w:val="p1"/>
-        <w:numPr>
-          <w:ilvl w:val="1"/>
-          <w:numId w:val="19"/>
-        </w:numPr>
-        <w:ind w:left="1080"/>
-        <w:rPr>
-          <w:rStyle w:val="s1"/>
-          <w:rFonts w:asciiTheme="majorHAnsi" w:hAnsiTheme="majorHAnsi"/>
-          <w:sz w:val="24"/>
-          <w:szCs w:val="24"/>
-        </w:rPr>
-      </w:pPr>
-      <w:r>
-        <w:rPr>
-          <w:rStyle w:val="s1"/>
-          <w:rFonts w:asciiTheme="majorHAnsi" w:hAnsiTheme="majorHAnsi"/>
-          <w:b/>
-          <w:bCs/>
-          <w:sz w:val="24"/>
-          <w:szCs w:val="24"/>
-        </w:rPr>
-        <w:lastRenderedPageBreak/>
-        <w:t>Acceptance Criteria:</w:t>
-      </w:r>
-      <w:r>
-        <w:rPr>
-          <w:rStyle w:val="s1"/>
-          <w:rFonts w:asciiTheme="majorHAnsi" w:hAnsiTheme="majorHAnsi"/>
-          <w:sz w:val="24"/>
-          <w:szCs w:val="24"/>
-        </w:rPr>
-        <w:t xml:space="preserve"> Users can view a list of their previous submissions with timestamps and form details.</w:t>
-      </w:r>
-      <w:r>
-        <w:rPr>
-          <w:rStyle w:val="s1"/>
-          <w:rFonts w:asciiTheme="majorHAnsi" w:hAnsiTheme="majorHAnsi"/>
-          <w:sz w:val="24"/>
-          <w:szCs w:val="24"/>
-        </w:rPr>
-        <w:t xml:space="preserve"> </w:t>
-      </w:r>
-    </w:p>
-    <w:p>
-      <w:pPr>
-        <w:rPr>
-          <w:rFonts w:asciiTheme="majorHAnsi" w:hAnsiTheme="majorHAnsi"/>
-        </w:rPr>
-      </w:pPr>
-    </w:p>
-    <w:p>
-      <w:pPr>
-        <w:pStyle w:val="ListParagraph"/>
-        <w:numPr>
-          <w:ilvl w:val="0"/>
-          <w:numId w:val="17"/>
-        </w:numPr>
-        <w:rPr>
-          <w:rFonts w:asciiTheme="majorHAnsi" w:hAnsiTheme="majorHAnsi"/>
-        </w:rPr>
-      </w:pPr>
-      <w:r>
-        <w:rPr>
-          <w:rStyle w:val="s1"/>
-          <w:rFonts w:asciiTheme="majorHAnsi" w:hAnsiTheme="majorHAnsi"/>
-          <w:sz w:val="24"/>
-          <w:szCs w:val="24"/>
-        </w:rPr>
-        <w:t xml:space="preserve">As </w:t>
-      </w:r>
-      <w:r>
-        <w:rPr>
-          <w:rStyle w:val="s1"/>
-          <w:rFonts w:asciiTheme="majorHAnsi" w:hAnsiTheme="majorHAnsi"/>
-          <w:i/>
-          <w:iCs/>
-          <w:sz w:val="24"/>
-          <w:szCs w:val="24"/>
-        </w:rPr>
-        <w:t>head of the reporting department</w:t>
-      </w:r>
-      <w:r>
-        <w:rPr>
-          <w:rStyle w:val="s1"/>
-          <w:rFonts w:asciiTheme="majorHAnsi" w:hAnsiTheme="majorHAnsi"/>
-          <w:sz w:val="24"/>
-          <w:szCs w:val="24"/>
-        </w:rPr>
-        <w:t>, I want to</w:t>
-      </w:r>
-      <w:r>
-        <w:rPr>
-          <w:rStyle w:val="s1"/>
-          <w:rFonts w:asciiTheme="majorHAnsi" w:hAnsiTheme="majorHAnsi"/>
-          <w:sz w:val="24"/>
-          <w:szCs w:val="24"/>
-        </w:rPr>
-        <w:t xml:space="preserve"> enter and edit the calendar activities</w:t>
-      </w:r>
-    </w:p>
-    <w:p>
-      <w:pPr>
-        <w:rPr>
-          <w:rFonts w:asciiTheme="majorHAnsi" w:hAnsiTheme="majorHAnsi"/>
-        </w:rPr>
-      </w:pPr>
-    </w:p>
-    <w:p>
-      <w:pPr>
-        <w:rPr>
-          <w:rFonts w:asciiTheme="majorHAnsi" w:hAnsiTheme="majorHAnsi"/>
-        </w:rPr>
-      </w:pPr>
-      <w:r>
-        <w:rPr>
-          <w:rFonts w:asciiTheme="majorHAnsi" w:hAnsiTheme="majorHAnsi"/>
-        </w:rPr>
-        <w:br w:type="page"/>
-      </w:r>
-    </w:p>
-    <w:p>
-      <w:pPr>
-        <w:spacing w:after="0"/>
-        <w:rPr>
-          <w:rFonts w:asciiTheme="majorHAnsi" w:hAnsiTheme="majorHAnsi"/>
-          <w:b/>
-          <w:bCs/>
-        </w:rPr>
-      </w:pPr>
-      <w:r>
-        <w:rPr>
-          <w:rFonts w:asciiTheme="majorHAnsi" w:eastAsia="Aptos" w:hAnsiTheme="majorHAnsi" w:cs="Aptos"/>
-          <w:b/>
-          <w:bCs/>
-        </w:rPr>
-        <w:lastRenderedPageBreak/>
-        <w:t xml:space="preserve">Role </w:t>
-      </w:r>
-      <w:r>
-        <w:rPr>
-          <w:rFonts w:asciiTheme="majorHAnsi" w:eastAsia="Aptos" w:hAnsiTheme="majorHAnsi" w:cs="Aptos"/>
-          <w:b/>
-          <w:bCs/>
-        </w:rPr>
-        <w:t>3</w:t>
-      </w:r>
-      <w:r>
-        <w:rPr>
-          <w:rFonts w:asciiTheme="majorHAnsi" w:eastAsia="Aptos" w:hAnsiTheme="majorHAnsi" w:cs="Aptos"/>
-          <w:b/>
-          <w:bCs/>
-        </w:rPr>
-        <w:t xml:space="preserve">: Regular </w:t>
-      </w:r>
-      <w:r>
-        <w:rPr>
-          <w:rFonts w:asciiTheme="majorHAnsi" w:eastAsia="Aptos" w:hAnsiTheme="majorHAnsi" w:cs="Aptos"/>
-          <w:b/>
-          <w:bCs/>
-        </w:rPr>
-        <w:t>M</w:t>
-      </w:r>
-      <w:r>
-        <w:rPr>
-          <w:rFonts w:asciiTheme="majorHAnsi" w:eastAsia="Aptos" w:hAnsiTheme="majorHAnsi" w:cs="Aptos"/>
-          <w:b/>
-          <w:bCs/>
-        </w:rPr>
-        <w:t xml:space="preserve">ember </w:t>
-      </w:r>
-    </w:p>
-    <w:p>
-      <w:pPr>
-        <w:pStyle w:val="ListParagraph"/>
-        <w:spacing w:after="0"/>
-        <w:rPr>
-          <w:rFonts w:asciiTheme="majorHAnsi" w:eastAsia="Aptos" w:hAnsiTheme="majorHAnsi" w:cs="Aptos"/>
-        </w:rPr>
-      </w:pPr>
-    </w:p>
-    <w:p>
-      <w:pPr>
-        <w:pStyle w:val="ListParagraph"/>
-        <w:numPr>
-          <w:ilvl w:val="0"/>
-          <w:numId w:val="16"/>
-        </w:numPr>
-        <w:spacing w:after="0"/>
-        <w:rPr>
-          <w:rFonts w:asciiTheme="majorHAnsi" w:eastAsia="Aptos" w:hAnsiTheme="majorHAnsi" w:cs="Aptos"/>
-        </w:rPr>
-      </w:pPr>
-      <w:r>
-        <w:rPr>
-          <w:rFonts w:asciiTheme="majorHAnsi" w:eastAsia="Aptos" w:hAnsiTheme="majorHAnsi" w:cs="Aptos"/>
-        </w:rPr>
-        <w:t xml:space="preserve">As a </w:t>
-      </w:r>
-      <w:r>
-        <w:rPr>
-          <w:rFonts w:asciiTheme="majorHAnsi" w:eastAsia="Aptos" w:hAnsiTheme="majorHAnsi" w:cs="Aptos"/>
           <w:b/>
           <w:bCs/>
           <w:i/>
           <w:iCs/>
-        </w:rPr>
-        <w:t>Member</w:t>
-      </w:r>
-      <w:r>
-        <w:rPr>
-          <w:rFonts w:asciiTheme="majorHAnsi" w:eastAsia="Aptos" w:hAnsiTheme="majorHAnsi" w:cs="Aptos"/>
-        </w:rPr>
-        <w:t>, I want to view and update my personal profile so that my contact information and preferences are correct.</w:t>
+          <w:kern w:val="0"/>
+          <w14:ligatures w14:val="none"/>
+        </w:rPr>
+        <w:t>Department Head</w:t>
+      </w:r>
+      <w:r>
+        <w:rPr>
+          <w:rFonts w:asciiTheme="majorHAnsi" w:eastAsiaTheme="minorEastAsia" w:hAnsiTheme="majorHAnsi" w:cs="Times New Roman"/>
+          <w:kern w:val="0"/>
+          <w14:ligatures w14:val="none"/>
+        </w:rPr>
+        <w:t xml:space="preserve">, I want to generate a monthly summary </w:t>
+      </w:r>
+      <w:r>
+        <w:rPr>
+          <w:rFonts w:asciiTheme="majorHAnsi" w:hAnsiTheme="majorHAnsi"/>
+        </w:rPr>
+        <w:t>(counts by category, trend charts) from submitted reports.</w:t>
       </w:r>
     </w:p>
     <w:p>
@@ -2077,7 +1654,155 @@
         <w:pStyle w:val="ListParagraph"/>
         <w:numPr>
           <w:ilvl w:val="1"/>
-          <w:numId w:val="16"/>
+          <w:numId w:val="19"/>
+        </w:numPr>
+        <w:ind w:left="1080"/>
+        <w:rPr>
+          <w:rFonts w:asciiTheme="majorHAnsi" w:eastAsiaTheme="minorEastAsia" w:hAnsiTheme="majorHAnsi" w:cs="Times New Roman"/>
+          <w:b/>
+          <w:bCs/>
+          <w:kern w:val="0"/>
+          <w14:ligatures w14:val="none"/>
+        </w:rPr>
+      </w:pPr>
+      <w:r>
+        <w:rPr>
+          <w:rFonts w:asciiTheme="majorHAnsi" w:hAnsiTheme="majorHAnsi"/>
+          <w:b/>
+          <w:bCs/>
+        </w:rPr>
+        <w:t>Acceptance Criteria:</w:t>
+      </w:r>
+    </w:p>
+    <w:p>
+      <w:pPr>
+        <w:pStyle w:val="ListParagraph"/>
+        <w:numPr>
+          <w:ilvl w:val="2"/>
+          <w:numId w:val="19"/>
+        </w:numPr>
+        <w:ind w:left="1800"/>
+        <w:rPr>
+          <w:rFonts w:asciiTheme="majorHAnsi" w:eastAsiaTheme="minorEastAsia" w:hAnsiTheme="majorHAnsi" w:cs="Times New Roman"/>
+          <w:kern w:val="0"/>
+          <w14:ligatures w14:val="none"/>
+        </w:rPr>
+      </w:pPr>
+      <w:r>
+        <w:rPr>
+          <w:rFonts w:asciiTheme="majorHAnsi" w:eastAsiaTheme="minorEastAsia" w:hAnsiTheme="majorHAnsi" w:cs="Times New Roman"/>
+          <w:kern w:val="0"/>
+          <w14:ligatures w14:val="none"/>
+        </w:rPr>
+        <w:t>Filters: month/year, department</w:t>
+      </w:r>
+      <w:r>
+        <w:rPr>
+          <w:rFonts w:asciiTheme="majorHAnsi" w:eastAsiaTheme="minorEastAsia" w:hAnsiTheme="majorHAnsi" w:cs="Times New Roman"/>
+          <w:kern w:val="0"/>
+          <w14:ligatures w14:val="none"/>
+        </w:rPr>
+        <w:t>.</w:t>
+      </w:r>
+    </w:p>
+    <w:p>
+      <w:pPr>
+        <w:pStyle w:val="ListParagraph"/>
+        <w:numPr>
+          <w:ilvl w:val="2"/>
+          <w:numId w:val="19"/>
+        </w:numPr>
+        <w:ind w:left="1800"/>
+        <w:rPr>
+          <w:rFonts w:asciiTheme="majorHAnsi" w:eastAsiaTheme="minorEastAsia" w:hAnsiTheme="majorHAnsi" w:cs="Times New Roman"/>
+          <w:kern w:val="0"/>
+          <w14:ligatures w14:val="none"/>
+        </w:rPr>
+      </w:pPr>
+      <w:r>
+        <w:rPr>
+          <w:rFonts w:asciiTheme="majorHAnsi" w:eastAsiaTheme="minorEastAsia" w:hAnsiTheme="majorHAnsi" w:cs="Times New Roman"/>
+          <w:kern w:val="0"/>
+          <w14:ligatures w14:val="none"/>
+        </w:rPr>
+        <w:t>Outputs: CSV and on-screen chart; PDF print view.</w:t>
+      </w:r>
+    </w:p>
+    <w:p>
+      <w:pPr>
+        <w:pStyle w:val="ListParagraph"/>
+        <w:numPr>
+          <w:ilvl w:val="2"/>
+          <w:numId w:val="19"/>
+        </w:numPr>
+        <w:ind w:left="1800"/>
+        <w:rPr>
+          <w:rFonts w:asciiTheme="majorHAnsi" w:eastAsiaTheme="minorEastAsia" w:hAnsiTheme="majorHAnsi" w:cs="Times New Roman"/>
+          <w:kern w:val="0"/>
+          <w14:ligatures w14:val="none"/>
+        </w:rPr>
+      </w:pPr>
+      <w:r>
+        <w:rPr>
+          <w:rFonts w:asciiTheme="majorHAnsi" w:eastAsiaTheme="minorEastAsia" w:hAnsiTheme="majorHAnsi" w:cs="Times New Roman"/>
+          <w:kern w:val="0"/>
+          <w14:ligatures w14:val="none"/>
+        </w:rPr>
+        <w:t>Query returns ≤ 5 sec for last 12 months.</w:t>
+      </w:r>
+    </w:p>
+    <w:p>
+      <w:pPr>
+        <w:pStyle w:val="ListParagraph"/>
+        <w:numPr>
+          <w:ilvl w:val="2"/>
+          <w:numId w:val="19"/>
+        </w:numPr>
+        <w:ind w:left="1800"/>
+        <w:rPr>
+          <w:rFonts w:asciiTheme="majorHAnsi" w:eastAsiaTheme="minorEastAsia" w:hAnsiTheme="majorHAnsi" w:cs="Times New Roman"/>
+          <w:kern w:val="0"/>
+          <w14:ligatures w14:val="none"/>
+        </w:rPr>
+      </w:pPr>
+      <w:r>
+        <w:rPr>
+          <w:rFonts w:asciiTheme="majorHAnsi" w:eastAsiaTheme="minorEastAsia" w:hAnsiTheme="majorHAnsi" w:cs="Times New Roman"/>
+          <w:kern w:val="0"/>
+          <w14:ligatures w14:val="none"/>
+        </w:rPr>
+        <w:t>Data source defined</w:t>
+      </w:r>
+      <w:r>
+        <w:rPr>
+          <w:rFonts w:asciiTheme="majorHAnsi" w:eastAsiaTheme="minorEastAsia" w:hAnsiTheme="majorHAnsi" w:cs="Times New Roman"/>
+          <w:kern w:val="0"/>
+          <w14:ligatures w14:val="none"/>
+        </w:rPr>
+        <w:t xml:space="preserve">: </w:t>
+      </w:r>
+      <w:r>
+        <w:rPr>
+          <w:rFonts w:asciiTheme="majorHAnsi" w:eastAsiaTheme="minorEastAsia" w:hAnsiTheme="majorHAnsi" w:cs="Times New Roman"/>
+          <w:kern w:val="0"/>
+          <w14:ligatures w14:val="none"/>
+        </w:rPr>
+        <w:t>internal forms.</w:t>
+      </w:r>
+    </w:p>
+    <w:p>
+      <w:pPr>
+        <w:rPr>
+          <w:rFonts w:asciiTheme="majorHAnsi" w:hAnsiTheme="majorHAnsi"/>
+        </w:rPr>
+      </w:pPr>
+    </w:p>
+    <w:p>
+      <w:pPr>
+        <w:pStyle w:val="ListParagraph"/>
+        <w:numPr>
+          <w:ilvl w:val="0"/>
+          <w:numId w:val="17"/>
         </w:numPr>
         <w:spacing w:after="0"/>
         <w:rPr>
@@ -2088,16 +1813,411 @@
         <w:rPr>
           <w:rFonts w:asciiTheme="majorHAnsi" w:eastAsia="Aptos" w:hAnsiTheme="majorHAnsi" w:cs="Aptos"/>
         </w:rPr>
-        <w:t xml:space="preserve">Acceptance Criteria: </w:t>
+        <w:t xml:space="preserve">As </w:t>
+      </w:r>
+      <w:r>
+        <w:rPr>
+          <w:rFonts w:asciiTheme="majorHAnsi" w:eastAsia="Aptos" w:hAnsiTheme="majorHAnsi" w:cs="Aptos"/>
+          <w:i/>
+          <w:iCs/>
+        </w:rPr>
+        <w:t>head of the reporting department</w:t>
+      </w:r>
+      <w:r>
+        <w:rPr>
+          <w:rFonts w:asciiTheme="majorHAnsi" w:eastAsia="Aptos" w:hAnsiTheme="majorHAnsi" w:cs="Aptos"/>
+        </w:rPr>
+        <w:t xml:space="preserve">, I want accurate and easily accessible information so that I can compile the reports in a timely manner. </w:t>
+      </w:r>
+    </w:p>
+    <w:p>
+      <w:pPr>
+        <w:pStyle w:val="li1"/>
+        <w:numPr>
+          <w:ilvl w:val="1"/>
+          <w:numId w:val="17"/>
+        </w:numPr>
+        <w:rPr>
+          <w:rFonts w:asciiTheme="majorHAnsi" w:eastAsia="Times New Roman" w:hAnsiTheme="majorHAnsi"/>
+          <w:sz w:val="24"/>
+          <w:szCs w:val="24"/>
+        </w:rPr>
+      </w:pPr>
+      <w:r>
+        <w:rPr>
+          <w:rStyle w:val="s1"/>
+          <w:rFonts w:asciiTheme="majorHAnsi" w:eastAsia="Times New Roman" w:hAnsiTheme="majorHAnsi"/>
+          <w:b/>
+          <w:bCs/>
+          <w:sz w:val="24"/>
+          <w:szCs w:val="24"/>
+        </w:rPr>
+        <w:t>Acceptance criteria:</w:t>
+      </w:r>
+      <w:r>
+        <w:rPr>
+          <w:rStyle w:val="s1"/>
+          <w:rFonts w:asciiTheme="majorHAnsi" w:eastAsia="Times New Roman" w:hAnsiTheme="majorHAnsi"/>
+          <w:sz w:val="24"/>
+          <w:szCs w:val="24"/>
+        </w:rPr>
+        <w:t xml:space="preserve"> User data from regular users is already aggregated and can be placed in a report template.</w:t>
+      </w:r>
+      <w:r>
+        <w:rPr>
+          <w:rStyle w:val="apple-converted-space"/>
+          <w:rFonts w:asciiTheme="majorHAnsi" w:eastAsia="Times New Roman" w:hAnsiTheme="majorHAnsi"/>
+          <w:sz w:val="24"/>
+          <w:szCs w:val="24"/>
+        </w:rPr>
+        <w:t> </w:t>
       </w:r>
     </w:p>
     <w:p>
       <w:pPr>
         <w:pStyle w:val="ListParagraph"/>
-        <w:numPr>
-          <w:ilvl w:val="2"/>
-          <w:numId w:val="16"/>
-        </w:numPr>
+        <w:spacing w:after="0"/>
+        <w:rPr>
+          <w:rFonts w:asciiTheme="majorHAnsi" w:eastAsia="Aptos" w:hAnsiTheme="majorHAnsi" w:cs="Aptos"/>
+        </w:rPr>
+      </w:pPr>
+    </w:p>
+    <w:p>
+      <w:pPr>
+        <w:pStyle w:val="li1"/>
+        <w:rPr>
+          <w:rFonts w:asciiTheme="majorHAnsi" w:eastAsia="Times New Roman" w:hAnsiTheme="majorHAnsi"/>
+          <w:sz w:val="24"/>
+          <w:szCs w:val="24"/>
+        </w:rPr>
+      </w:pPr>
+    </w:p>
+    <w:p>
+      <w:pPr>
+        <w:pStyle w:val="li1"/>
+        <w:numPr>
+          <w:ilvl w:val="0"/>
+          <w:numId w:val="17"/>
+        </w:numPr>
+        <w:rPr>
+          <w:rFonts w:asciiTheme="majorHAnsi" w:eastAsia="Times New Roman" w:hAnsiTheme="majorHAnsi"/>
+          <w:sz w:val="24"/>
+          <w:szCs w:val="24"/>
+        </w:rPr>
+      </w:pPr>
+      <w:r>
+        <w:rPr>
+          <w:rStyle w:val="s1"/>
+          <w:rFonts w:asciiTheme="majorHAnsi" w:eastAsia="Times New Roman" w:hAnsiTheme="majorHAnsi"/>
+          <w:sz w:val="24"/>
+          <w:szCs w:val="24"/>
+        </w:rPr>
+        <w:t xml:space="preserve">As </w:t>
+      </w:r>
+      <w:r>
+        <w:rPr>
+          <w:rStyle w:val="s1"/>
+          <w:rFonts w:asciiTheme="majorHAnsi" w:eastAsia="Times New Roman" w:hAnsiTheme="majorHAnsi"/>
+          <w:i/>
+          <w:iCs/>
+          <w:sz w:val="24"/>
+          <w:szCs w:val="24"/>
+        </w:rPr>
+        <w:t>head of the reporting department</w:t>
+      </w:r>
+      <w:r>
+        <w:rPr>
+          <w:rStyle w:val="s1"/>
+          <w:rFonts w:asciiTheme="majorHAnsi" w:eastAsia="Times New Roman" w:hAnsiTheme="majorHAnsi"/>
+          <w:sz w:val="24"/>
+          <w:szCs w:val="24"/>
+        </w:rPr>
+        <w:t>, I want to receive forms sent by other departments so that I can gather valuable insights from aggregated stats.</w:t>
+      </w:r>
+    </w:p>
+    <w:p>
+      <w:pPr>
+        <w:pStyle w:val="li1"/>
+        <w:numPr>
+          <w:ilvl w:val="1"/>
+          <w:numId w:val="17"/>
+        </w:numPr>
+        <w:rPr>
+          <w:rFonts w:asciiTheme="majorHAnsi" w:eastAsia="Times New Roman" w:hAnsiTheme="majorHAnsi"/>
+          <w:sz w:val="24"/>
+          <w:szCs w:val="24"/>
+        </w:rPr>
+      </w:pPr>
+      <w:r>
+        <w:rPr>
+          <w:rStyle w:val="s1"/>
+          <w:rFonts w:asciiTheme="majorHAnsi" w:eastAsia="Times New Roman" w:hAnsiTheme="majorHAnsi"/>
+          <w:b/>
+          <w:bCs/>
+          <w:sz w:val="24"/>
+          <w:szCs w:val="24"/>
+        </w:rPr>
+        <w:t xml:space="preserve">Acceptance criteria: </w:t>
+      </w:r>
+      <w:r>
+        <w:rPr>
+          <w:rStyle w:val="s1"/>
+          <w:rFonts w:asciiTheme="majorHAnsi" w:eastAsia="Times New Roman" w:hAnsiTheme="majorHAnsi"/>
+          <w:sz w:val="24"/>
+          <w:szCs w:val="24"/>
+        </w:rPr>
+        <w:t>User can view all forms and other documents submitted by other departments.</w:t>
+      </w:r>
+      <w:r>
+        <w:rPr>
+          <w:rStyle w:val="apple-converted-space"/>
+          <w:rFonts w:asciiTheme="majorHAnsi" w:eastAsia="Times New Roman" w:hAnsiTheme="majorHAnsi"/>
+          <w:sz w:val="24"/>
+          <w:szCs w:val="24"/>
+        </w:rPr>
+        <w:t> </w:t>
+      </w:r>
+    </w:p>
+    <w:p>
+      <w:pPr>
+        <w:pStyle w:val="li1"/>
+        <w:rPr>
+          <w:rStyle w:val="apple-converted-space"/>
+          <w:rFonts w:asciiTheme="majorHAnsi" w:eastAsia="Times New Roman" w:hAnsiTheme="majorHAnsi"/>
+          <w:sz w:val="24"/>
+          <w:szCs w:val="24"/>
+        </w:rPr>
+      </w:pPr>
+    </w:p>
+    <w:p>
+      <w:pPr>
+        <w:pStyle w:val="p1"/>
+        <w:numPr>
+          <w:ilvl w:val="0"/>
+          <w:numId w:val="19"/>
+        </w:numPr>
+        <w:rPr>
+          <w:rFonts w:asciiTheme="majorHAnsi" w:hAnsiTheme="majorHAnsi"/>
+          <w:sz w:val="24"/>
+          <w:szCs w:val="24"/>
+        </w:rPr>
+      </w:pPr>
+      <w:r>
+        <w:rPr>
+          <w:rStyle w:val="s1"/>
+          <w:rFonts w:asciiTheme="majorHAnsi" w:hAnsiTheme="majorHAnsi"/>
+          <w:sz w:val="24"/>
+          <w:szCs w:val="24"/>
+        </w:rPr>
+        <w:t xml:space="preserve">As </w:t>
+      </w:r>
+      <w:r>
+        <w:rPr>
+          <w:rStyle w:val="s1"/>
+          <w:rFonts w:asciiTheme="majorHAnsi" w:hAnsiTheme="majorHAnsi"/>
+          <w:i/>
+          <w:iCs/>
+          <w:sz w:val="24"/>
+          <w:szCs w:val="24"/>
+        </w:rPr>
+        <w:t>head of the reporting department</w:t>
+      </w:r>
+      <w:r>
+        <w:rPr>
+          <w:rStyle w:val="s1"/>
+          <w:rFonts w:asciiTheme="majorHAnsi" w:hAnsiTheme="majorHAnsi"/>
+          <w:sz w:val="24"/>
+          <w:szCs w:val="24"/>
+        </w:rPr>
+        <w:t>, I want to be able to see the report details I have submitted so that I can keep track of previous years and compare them.</w:t>
+      </w:r>
+      <w:r>
+        <w:rPr>
+          <w:rStyle w:val="apple-converted-space"/>
+          <w:rFonts w:asciiTheme="majorHAnsi" w:hAnsiTheme="majorHAnsi"/>
+          <w:sz w:val="24"/>
+          <w:szCs w:val="24"/>
+        </w:rPr>
+        <w:t> </w:t>
+      </w:r>
+    </w:p>
+    <w:p>
+      <w:pPr>
+        <w:pStyle w:val="p1"/>
+        <w:numPr>
+          <w:ilvl w:val="1"/>
+          <w:numId w:val="19"/>
+        </w:numPr>
+        <w:ind w:left="1080"/>
+        <w:rPr>
+          <w:rStyle w:val="s1"/>
+          <w:rFonts w:asciiTheme="majorHAnsi" w:hAnsiTheme="majorHAnsi"/>
+          <w:sz w:val="24"/>
+          <w:szCs w:val="24"/>
+        </w:rPr>
+      </w:pPr>
+      <w:r>
+        <w:rPr>
+          <w:rStyle w:val="s1"/>
+          <w:rFonts w:asciiTheme="majorHAnsi" w:hAnsiTheme="majorHAnsi"/>
+          <w:b/>
+          <w:bCs/>
+          <w:sz w:val="24"/>
+          <w:szCs w:val="24"/>
+        </w:rPr>
+        <w:lastRenderedPageBreak/>
+        <w:t>Acceptance Criteria:</w:t>
+      </w:r>
+      <w:r>
+        <w:rPr>
+          <w:rStyle w:val="s1"/>
+          <w:rFonts w:asciiTheme="majorHAnsi" w:hAnsiTheme="majorHAnsi"/>
+          <w:sz w:val="24"/>
+          <w:szCs w:val="24"/>
+        </w:rPr>
+        <w:t xml:space="preserve"> Users can view a list of their previous submissions with timestamps and form details.</w:t>
+      </w:r>
+      <w:r>
+        <w:rPr>
+          <w:rStyle w:val="s1"/>
+          <w:rFonts w:asciiTheme="majorHAnsi" w:hAnsiTheme="majorHAnsi"/>
+          <w:sz w:val="24"/>
+          <w:szCs w:val="24"/>
+        </w:rPr>
+        <w:t xml:space="preserve"> </w:t>
+      </w:r>
+    </w:p>
+    <w:p>
+      <w:pPr>
+        <w:rPr>
+          <w:rFonts w:asciiTheme="majorHAnsi" w:hAnsiTheme="majorHAnsi"/>
+        </w:rPr>
+      </w:pPr>
+    </w:p>
+    <w:p>
+      <w:pPr>
+        <w:pStyle w:val="ListParagraph"/>
+        <w:numPr>
+          <w:ilvl w:val="0"/>
+          <w:numId w:val="17"/>
+        </w:numPr>
+        <w:rPr>
+          <w:rFonts w:asciiTheme="majorHAnsi" w:hAnsiTheme="majorHAnsi"/>
+        </w:rPr>
+      </w:pPr>
+      <w:r>
+        <w:rPr>
+          <w:rStyle w:val="s1"/>
+          <w:rFonts w:asciiTheme="majorHAnsi" w:hAnsiTheme="majorHAnsi"/>
+          <w:sz w:val="24"/>
+          <w:szCs w:val="24"/>
+        </w:rPr>
+        <w:t xml:space="preserve">As </w:t>
+      </w:r>
+      <w:r>
+        <w:rPr>
+          <w:rStyle w:val="s1"/>
+          <w:rFonts w:asciiTheme="majorHAnsi" w:hAnsiTheme="majorHAnsi"/>
+          <w:i/>
+          <w:iCs/>
+          <w:sz w:val="24"/>
+          <w:szCs w:val="24"/>
+        </w:rPr>
+        <w:t>head of the reporting department</w:t>
+      </w:r>
+      <w:r>
+        <w:rPr>
+          <w:rStyle w:val="s1"/>
+          <w:rFonts w:asciiTheme="majorHAnsi" w:hAnsiTheme="majorHAnsi"/>
+          <w:sz w:val="24"/>
+          <w:szCs w:val="24"/>
+        </w:rPr>
+        <w:t>, I want to</w:t>
+      </w:r>
+      <w:r>
+        <w:rPr>
+          <w:rStyle w:val="s1"/>
+          <w:rFonts w:asciiTheme="majorHAnsi" w:hAnsiTheme="majorHAnsi"/>
+          <w:sz w:val="24"/>
+          <w:szCs w:val="24"/>
+        </w:rPr>
+        <w:t xml:space="preserve"> enter and edit the calendar activities</w:t>
+      </w:r>
+    </w:p>
+    <w:p>
+      <w:pPr>
+        <w:rPr>
+          <w:rFonts w:asciiTheme="majorHAnsi" w:hAnsiTheme="majorHAnsi"/>
+        </w:rPr>
+      </w:pPr>
+    </w:p>
+    <w:p>
+      <w:pPr>
+        <w:rPr>
+          <w:rFonts w:asciiTheme="majorHAnsi" w:hAnsiTheme="majorHAnsi"/>
+        </w:rPr>
+      </w:pPr>
+      <w:r>
+        <w:rPr>
+          <w:rFonts w:asciiTheme="majorHAnsi" w:hAnsiTheme="majorHAnsi"/>
+        </w:rPr>
+        <w:br w:type="page"/>
+      </w:r>
+    </w:p>
+    <w:p>
+      <w:pPr>
+        <w:spacing w:after="0"/>
+        <w:rPr>
+          <w:rFonts w:asciiTheme="majorHAnsi" w:hAnsiTheme="majorHAnsi"/>
+          <w:b/>
+          <w:bCs/>
+        </w:rPr>
+      </w:pPr>
+      <w:r>
+        <w:rPr>
+          <w:rFonts w:asciiTheme="majorHAnsi" w:eastAsia="Aptos" w:hAnsiTheme="majorHAnsi" w:cs="Aptos"/>
+          <w:b/>
+          <w:bCs/>
+        </w:rPr>
+        <w:lastRenderedPageBreak/>
+        <w:t xml:space="preserve">Role </w:t>
+      </w:r>
+      <w:r>
+        <w:rPr>
+          <w:rFonts w:asciiTheme="majorHAnsi" w:eastAsia="Aptos" w:hAnsiTheme="majorHAnsi" w:cs="Aptos"/>
+          <w:b/>
+          <w:bCs/>
+        </w:rPr>
+        <w:t>3</w:t>
+      </w:r>
+      <w:r>
+        <w:rPr>
+          <w:rFonts w:asciiTheme="majorHAnsi" w:eastAsia="Aptos" w:hAnsiTheme="majorHAnsi" w:cs="Aptos"/>
+          <w:b/>
+          <w:bCs/>
+        </w:rPr>
+        <w:t xml:space="preserve">: Regular </w:t>
+      </w:r>
+      <w:r>
+        <w:rPr>
+          <w:rFonts w:asciiTheme="majorHAnsi" w:eastAsia="Aptos" w:hAnsiTheme="majorHAnsi" w:cs="Aptos"/>
+          <w:b/>
+          <w:bCs/>
+        </w:rPr>
+        <w:t>M</w:t>
+      </w:r>
+      <w:r>
+        <w:rPr>
+          <w:rFonts w:asciiTheme="majorHAnsi" w:eastAsia="Aptos" w:hAnsiTheme="majorHAnsi" w:cs="Aptos"/>
+          <w:b/>
+          <w:bCs/>
+        </w:rPr>
+        <w:t xml:space="preserve">ember </w:t>
+      </w:r>
+    </w:p>
+    <w:p>
+      <w:pPr>
+        <w:pStyle w:val="ListParagraph"/>
         <w:spacing w:after="0"/>
         <w:rPr>
           <w:rFonts w:asciiTheme="majorHAnsi" w:eastAsia="Aptos" w:hAnsiTheme="majorHAnsi" w:cs="Aptos"/>
@@ -2130,7 +2250,194 @@
           <w:i/>
           <w:iCs/>
         </w:rPr>
-        <w:t>M</w:t>
+        <w:t>Member</w:t>
+      </w:r>
+      <w:r>
+        <w:rPr>
+          <w:rFonts w:asciiTheme="majorHAnsi" w:eastAsia="Aptos" w:hAnsiTheme="majorHAnsi" w:cs="Aptos"/>
+        </w:rPr>
+        <w:t>, I want to view and update my personal profile so that my contact information and preferences are correct.</w:t>
+      </w:r>
+    </w:p>
+    <w:p>
+      <w:pPr>
+        <w:pStyle w:val="ListParagraph"/>
+        <w:numPr>
+          <w:ilvl w:val="1"/>
+          <w:numId w:val="16"/>
+        </w:numPr>
+        <w:spacing w:after="0"/>
+        <w:rPr>
+          <w:rFonts w:asciiTheme="majorHAnsi" w:eastAsia="Aptos" w:hAnsiTheme="majorHAnsi" w:cs="Aptos"/>
+          <w:b/>
+          <w:bCs/>
+        </w:rPr>
+      </w:pPr>
+      <w:r>
+        <w:rPr>
+          <w:rFonts w:asciiTheme="majorHAnsi" w:eastAsia="Aptos" w:hAnsiTheme="majorHAnsi" w:cs="Aptos"/>
+          <w:b/>
+          <w:bCs/>
+        </w:rPr>
+        <w:t xml:space="preserve">Acceptance Criteria: </w:t>
+      </w:r>
+    </w:p>
+    <w:p>
+      <w:pPr>
+        <w:pStyle w:val="ListParagraph"/>
+        <w:numPr>
+          <w:ilvl w:val="2"/>
+          <w:numId w:val="16"/>
+        </w:numPr>
+        <w:spacing w:after="0"/>
+        <w:rPr>
+          <w:rFonts w:asciiTheme="majorHAnsi" w:eastAsia="Aptos" w:hAnsiTheme="majorHAnsi" w:cs="Aptos"/>
+        </w:rPr>
+      </w:pPr>
+      <w:r>
+        <w:rPr>
+          <w:rFonts w:asciiTheme="majorHAnsi" w:eastAsia="Aptos" w:hAnsiTheme="majorHAnsi" w:cs="Aptos"/>
+        </w:rPr>
+        <w:t>Required fields:</w:t>
+      </w:r>
+      <w:r>
+        <w:rPr>
+          <w:rFonts w:asciiTheme="majorHAnsi" w:eastAsia="Aptos" w:hAnsiTheme="majorHAnsi" w:cs="Aptos"/>
+        </w:rPr>
+        <w:t xml:space="preserve"> first</w:t>
+      </w:r>
+      <w:r>
+        <w:rPr>
+          <w:rFonts w:asciiTheme="majorHAnsi" w:eastAsia="Aptos" w:hAnsiTheme="majorHAnsi" w:cs="Aptos"/>
+        </w:rPr>
+        <w:t xml:space="preserve"> name, </w:t>
+      </w:r>
+      <w:r>
+        <w:rPr>
+          <w:rFonts w:asciiTheme="majorHAnsi" w:eastAsia="Aptos" w:hAnsiTheme="majorHAnsi" w:cs="Aptos"/>
+        </w:rPr>
+        <w:t xml:space="preserve">last name, </w:t>
+      </w:r>
+      <w:r>
+        <w:rPr>
+          <w:rFonts w:asciiTheme="majorHAnsi" w:eastAsia="Aptos" w:hAnsiTheme="majorHAnsi" w:cs="Aptos"/>
+        </w:rPr>
+        <w:t>email, phone number, street address.</w:t>
+      </w:r>
+    </w:p>
+    <w:p>
+      <w:pPr>
+        <w:pStyle w:val="ListParagraph"/>
+        <w:numPr>
+          <w:ilvl w:val="2"/>
+          <w:numId w:val="16"/>
+        </w:numPr>
+        <w:spacing w:after="0"/>
+        <w:rPr>
+          <w:rFonts w:asciiTheme="majorHAnsi" w:eastAsia="Aptos" w:hAnsiTheme="majorHAnsi" w:cs="Aptos"/>
+        </w:rPr>
+      </w:pPr>
+      <w:r>
+        <w:rPr>
+          <w:rFonts w:asciiTheme="majorHAnsi" w:eastAsia="Aptos" w:hAnsiTheme="majorHAnsi" w:cs="Aptos"/>
+        </w:rPr>
+        <w:t>Users can only view and update their own profile.</w:t>
+      </w:r>
+    </w:p>
+    <w:p>
+      <w:pPr>
+        <w:pStyle w:val="ListParagraph"/>
+        <w:numPr>
+          <w:ilvl w:val="2"/>
+          <w:numId w:val="16"/>
+        </w:numPr>
+        <w:spacing w:after="0"/>
+        <w:rPr>
+          <w:rFonts w:asciiTheme="majorHAnsi" w:eastAsia="Aptos" w:hAnsiTheme="majorHAnsi" w:cs="Aptos"/>
+        </w:rPr>
+      </w:pPr>
+      <w:r>
+        <w:rPr>
+          <w:rFonts w:asciiTheme="majorHAnsi" w:eastAsia="Aptos" w:hAnsiTheme="majorHAnsi" w:cs="Aptos"/>
+        </w:rPr>
+        <w:t xml:space="preserve">Profile must show “last updated” timestamp and logs </w:t>
+      </w:r>
+      <w:proofErr w:type="spellStart"/>
+      <w:r>
+        <w:rPr>
+          <w:rFonts w:asciiTheme="majorHAnsi" w:eastAsia="Aptos" w:hAnsiTheme="majorHAnsi" w:cs="Aptos"/>
+        </w:rPr>
+        <w:t>userID</w:t>
+      </w:r>
+      <w:proofErr w:type="spellEnd"/>
+      <w:r>
+        <w:rPr>
+          <w:rFonts w:asciiTheme="majorHAnsi" w:eastAsia="Aptos" w:hAnsiTheme="majorHAnsi" w:cs="Aptos"/>
+        </w:rPr>
+        <w:t xml:space="preserve"> for changes</w:t>
+      </w:r>
+      <w:r>
+        <w:rPr>
+          <w:rFonts w:asciiTheme="majorHAnsi" w:eastAsia="Aptos" w:hAnsiTheme="majorHAnsi" w:cs="Aptos"/>
+        </w:rPr>
+        <w:t>.</w:t>
+      </w:r>
+    </w:p>
+    <w:p>
+      <w:pPr>
+        <w:pStyle w:val="ListParagraph"/>
+        <w:numPr>
+          <w:ilvl w:val="2"/>
+          <w:numId w:val="16"/>
+        </w:numPr>
+        <w:spacing w:after="0"/>
+        <w:rPr>
+          <w:rFonts w:asciiTheme="majorHAnsi" w:eastAsia="Aptos" w:hAnsiTheme="majorHAnsi" w:cs="Aptos"/>
+        </w:rPr>
+      </w:pPr>
+      <w:r>
+        <w:rPr>
+          <w:rFonts w:asciiTheme="majorHAnsi" w:eastAsia="Aptos" w:hAnsiTheme="majorHAnsi" w:cs="Aptos"/>
+        </w:rPr>
+        <w:t>If the update is successful, the system must display the changes within 2 seconds of clicking the button to confirm changes (page auto refreshes)</w:t>
+      </w:r>
+    </w:p>
+    <w:p>
+      <w:pPr>
+        <w:pStyle w:val="ListParagraph"/>
+        <w:numPr>
+          <w:ilvl w:val="2"/>
+          <w:numId w:val="16"/>
+        </w:numPr>
+        <w:spacing w:after="0"/>
+        <w:rPr>
+          <w:rFonts w:asciiTheme="majorHAnsi" w:eastAsia="Aptos" w:hAnsiTheme="majorHAnsi" w:cs="Aptos"/>
+        </w:rPr>
+      </w:pPr>
+      <w:r>
+        <w:rPr>
+          <w:rFonts w:asciiTheme="majorHAnsi" w:eastAsia="Aptos" w:hAnsiTheme="majorHAnsi" w:cs="Aptos"/>
+        </w:rPr>
+        <w:t xml:space="preserve">If the update is unsuccessful, such as if the session times out prior to confirming changes or invalid field input, the system must display an error message that states what went wrong. </w:t>
+      </w:r>
+    </w:p>
+    <w:p>
+      <w:pPr>
+        <w:pStyle w:val="ListParagraph"/>
+        <w:numPr>
+          <w:ilvl w:val="0"/>
+          <w:numId w:val="16"/>
+        </w:numPr>
+        <w:spacing w:after="0"/>
+        <w:rPr>
+          <w:rFonts w:asciiTheme="majorHAnsi" w:eastAsia="Aptos" w:hAnsiTheme="majorHAnsi" w:cs="Aptos"/>
+        </w:rPr>
+      </w:pPr>
+      <w:r>
+        <w:rPr>
+          <w:rFonts w:asciiTheme="majorHAnsi" w:eastAsia="Aptos" w:hAnsiTheme="majorHAnsi" w:cs="Aptos"/>
+        </w:rPr>
+        <w:t xml:space="preserve">As a </w:t>
       </w:r>
       <w:r>
         <w:rPr>
@@ -2140,258 +2447,7 @@
           <w:i/>
           <w:iCs/>
         </w:rPr>
-        <w:t>ember</w:t>
-      </w:r>
-      <w:r>
-        <w:rPr>
-          <w:rFonts w:asciiTheme="majorHAnsi" w:eastAsia="Aptos" w:hAnsiTheme="majorHAnsi" w:cs="Aptos"/>
-        </w:rPr>
-        <w:t xml:space="preserve">, I want to complete surveys pertaining to my involvement so that I can </w:t>
-      </w:r>
-      <w:r>
-        <w:rPr>
-          <w:rFonts w:asciiTheme="majorHAnsi" w:eastAsia="Aptos" w:hAnsiTheme="majorHAnsi" w:cs="Aptos"/>
-        </w:rPr>
-        <w:t>show m</w:t>
-      </w:r>
-      <w:r>
-        <w:rPr>
-          <w:rFonts w:asciiTheme="majorHAnsi" w:eastAsia="Aptos" w:hAnsiTheme="majorHAnsi" w:cs="Aptos"/>
-        </w:rPr>
-        <w:t xml:space="preserve">y knowledge and </w:t>
-      </w:r>
-      <w:r>
-        <w:rPr>
-          <w:rFonts w:asciiTheme="majorHAnsi" w:eastAsia="Aptos" w:hAnsiTheme="majorHAnsi" w:cs="Aptos"/>
-        </w:rPr>
-        <w:t xml:space="preserve">active </w:t>
-      </w:r>
-      <w:r>
-        <w:rPr>
-          <w:rFonts w:asciiTheme="majorHAnsi" w:eastAsia="Aptos" w:hAnsiTheme="majorHAnsi" w:cs="Aptos"/>
-        </w:rPr>
-        <w:t>participati</w:t>
-      </w:r>
-      <w:r>
-        <w:rPr>
-          <w:rFonts w:asciiTheme="majorHAnsi" w:eastAsia="Aptos" w:hAnsiTheme="majorHAnsi" w:cs="Aptos"/>
-        </w:rPr>
-        <w:t>on</w:t>
-      </w:r>
-      <w:r>
-        <w:rPr>
-          <w:rFonts w:asciiTheme="majorHAnsi" w:eastAsia="Aptos" w:hAnsiTheme="majorHAnsi" w:cs="Aptos"/>
-        </w:rPr>
-        <w:t xml:space="preserve">. </w:t>
-      </w:r>
-    </w:p>
-    <w:p>
-      <w:pPr>
-        <w:pStyle w:val="li1"/>
-        <w:numPr>
-          <w:ilvl w:val="1"/>
-          <w:numId w:val="16"/>
-        </w:numPr>
-        <w:rPr>
-          <w:rStyle w:val="s1"/>
-          <w:rFonts w:asciiTheme="majorHAnsi" w:eastAsia="Times New Roman" w:hAnsiTheme="majorHAnsi"/>
-          <w:sz w:val="24"/>
-          <w:szCs w:val="24"/>
-        </w:rPr>
-      </w:pPr>
-      <w:r>
-        <w:rPr>
-          <w:rStyle w:val="s1"/>
-          <w:rFonts w:asciiTheme="majorHAnsi" w:eastAsia="Times New Roman" w:hAnsiTheme="majorHAnsi"/>
-          <w:b/>
-          <w:bCs/>
-          <w:sz w:val="24"/>
-          <w:szCs w:val="24"/>
-        </w:rPr>
-        <w:t xml:space="preserve">Acceptance </w:t>
-      </w:r>
-      <w:r>
-        <w:rPr>
-          <w:rStyle w:val="s1"/>
-          <w:rFonts w:asciiTheme="majorHAnsi" w:eastAsia="Times New Roman" w:hAnsiTheme="majorHAnsi"/>
-          <w:b/>
-          <w:bCs/>
-          <w:sz w:val="24"/>
-          <w:szCs w:val="24"/>
-        </w:rPr>
-        <w:t>C</w:t>
-      </w:r>
-      <w:r>
-        <w:rPr>
-          <w:rStyle w:val="s1"/>
-          <w:rFonts w:asciiTheme="majorHAnsi" w:eastAsia="Times New Roman" w:hAnsiTheme="majorHAnsi"/>
-          <w:b/>
-          <w:bCs/>
-          <w:sz w:val="24"/>
-          <w:szCs w:val="24"/>
-        </w:rPr>
-        <w:t>riteria:</w:t>
-      </w:r>
-      <w:r>
-        <w:rPr>
-          <w:rStyle w:val="s1"/>
-          <w:rFonts w:asciiTheme="majorHAnsi" w:eastAsia="Times New Roman" w:hAnsiTheme="majorHAnsi"/>
-          <w:sz w:val="24"/>
-          <w:szCs w:val="24"/>
-        </w:rPr>
-        <w:t xml:space="preserve"> </w:t>
-      </w:r>
-    </w:p>
-    <w:p>
-      <w:pPr>
-        <w:pStyle w:val="li1"/>
-        <w:numPr>
-          <w:ilvl w:val="2"/>
-          <w:numId w:val="16"/>
-        </w:numPr>
-        <w:rPr>
-          <w:rStyle w:val="s1"/>
-          <w:rFonts w:asciiTheme="majorHAnsi" w:eastAsia="Times New Roman" w:hAnsiTheme="majorHAnsi"/>
-          <w:sz w:val="24"/>
-          <w:szCs w:val="24"/>
-        </w:rPr>
-      </w:pPr>
-      <w:r>
-        <w:rPr>
-          <w:rStyle w:val="s1"/>
-          <w:rFonts w:asciiTheme="majorHAnsi" w:eastAsia="Times New Roman" w:hAnsiTheme="majorHAnsi"/>
-          <w:sz w:val="24"/>
-          <w:szCs w:val="24"/>
-        </w:rPr>
-        <w:t>User must be able to fill out and submit the form.</w:t>
-      </w:r>
-    </w:p>
-    <w:p>
-      <w:pPr>
-        <w:pStyle w:val="li1"/>
-        <w:numPr>
-          <w:ilvl w:val="2"/>
-          <w:numId w:val="16"/>
-        </w:numPr>
-        <w:rPr>
-          <w:rStyle w:val="s1"/>
-          <w:rFonts w:asciiTheme="majorHAnsi" w:eastAsia="Times New Roman" w:hAnsiTheme="majorHAnsi"/>
-          <w:sz w:val="24"/>
-          <w:szCs w:val="24"/>
-        </w:rPr>
-      </w:pPr>
-      <w:r>
-        <w:rPr>
-          <w:rStyle w:val="s1"/>
-          <w:rFonts w:asciiTheme="majorHAnsi" w:eastAsia="Times New Roman" w:hAnsiTheme="majorHAnsi"/>
-          <w:sz w:val="24"/>
-          <w:szCs w:val="24"/>
-        </w:rPr>
-        <w:t>Each form can only be completed once per member.</w:t>
-      </w:r>
-    </w:p>
-    <w:p>
-      <w:pPr>
-        <w:pStyle w:val="li1"/>
-        <w:numPr>
-          <w:ilvl w:val="2"/>
-          <w:numId w:val="16"/>
-        </w:numPr>
-        <w:rPr>
-          <w:rStyle w:val="s1"/>
-          <w:rFonts w:asciiTheme="majorHAnsi" w:eastAsia="Times New Roman" w:hAnsiTheme="majorHAnsi"/>
-          <w:sz w:val="24"/>
-          <w:szCs w:val="24"/>
-        </w:rPr>
-      </w:pPr>
-      <w:r>
-        <w:rPr>
-          <w:rStyle w:val="s1"/>
-          <w:rFonts w:asciiTheme="majorHAnsi" w:eastAsia="Times New Roman" w:hAnsiTheme="majorHAnsi"/>
-          <w:sz w:val="24"/>
-          <w:szCs w:val="24"/>
-        </w:rPr>
-        <w:t>Survey/form responses can be updated until the deadline to correct any errors.</w:t>
-      </w:r>
-    </w:p>
-    <w:p>
-      <w:pPr>
-        <w:pStyle w:val="ListParagraph"/>
-        <w:numPr>
-          <w:ilvl w:val="2"/>
-          <w:numId w:val="16"/>
-        </w:numPr>
-        <w:rPr>
-          <w:rStyle w:val="s1"/>
-          <w:rFonts w:asciiTheme="majorHAnsi" w:eastAsia="Times New Roman" w:hAnsiTheme="majorHAnsi" w:cs="Times New Roman"/>
-          <w:kern w:val="0"/>
-          <w:sz w:val="24"/>
-          <w:szCs w:val="24"/>
-          <w14:ligatures w14:val="none"/>
-        </w:rPr>
-      </w:pPr>
-      <w:r>
-        <w:rPr>
-          <w:rStyle w:val="s1"/>
-          <w:rFonts w:asciiTheme="majorHAnsi" w:eastAsia="Times New Roman" w:hAnsiTheme="majorHAnsi" w:cs="Times New Roman"/>
-          <w:kern w:val="0"/>
-          <w:sz w:val="24"/>
-          <w:szCs w:val="24"/>
-          <w14:ligatures w14:val="none"/>
-        </w:rPr>
-        <w:t>Let u</w:t>
-      </w:r>
-      <w:r>
-        <w:rPr>
-          <w:rStyle w:val="s1"/>
-          <w:rFonts w:asciiTheme="majorHAnsi" w:eastAsia="Times New Roman" w:hAnsiTheme="majorHAnsi" w:cs="Times New Roman"/>
-          <w:kern w:val="0"/>
-          <w:sz w:val="24"/>
-          <w:szCs w:val="24"/>
-          <w14:ligatures w14:val="none"/>
-        </w:rPr>
-        <w:t xml:space="preserve">sers see an error or confirmation message for </w:t>
-      </w:r>
-      <w:r>
-        <w:rPr>
-          <w:rStyle w:val="s1"/>
-          <w:rFonts w:asciiTheme="majorHAnsi" w:eastAsia="Times New Roman" w:hAnsiTheme="majorHAnsi" w:cs="Times New Roman"/>
-          <w:kern w:val="0"/>
-          <w:sz w:val="24"/>
-          <w:szCs w:val="24"/>
-          <w14:ligatures w14:val="none"/>
-        </w:rPr>
-        <w:t>submissions</w:t>
-      </w:r>
-      <w:r>
-        <w:rPr>
-          <w:rStyle w:val="s1"/>
-          <w:rFonts w:asciiTheme="majorHAnsi" w:eastAsia="Times New Roman" w:hAnsiTheme="majorHAnsi" w:cs="Times New Roman"/>
-          <w:kern w:val="0"/>
-          <w:sz w:val="24"/>
-          <w:szCs w:val="24"/>
-          <w14:ligatures w14:val="none"/>
-        </w:rPr>
-        <w:t xml:space="preserve">. </w:t>
-      </w:r>
-    </w:p>
-    <w:p>
-      <w:pPr>
-        <w:pStyle w:val="ListParagraph"/>
-        <w:numPr>
-          <w:ilvl w:val="0"/>
-          <w:numId w:val="16"/>
-        </w:numPr>
-        <w:spacing w:after="0"/>
-        <w:rPr>
-          <w:rFonts w:asciiTheme="majorHAnsi" w:eastAsia="Aptos" w:hAnsiTheme="majorHAnsi" w:cs="Aptos"/>
-        </w:rPr>
-      </w:pPr>
-      <w:r>
-        <w:rPr>
-          <w:rFonts w:asciiTheme="majorHAnsi" w:eastAsia="Aptos" w:hAnsiTheme="majorHAnsi" w:cs="Aptos"/>
-        </w:rPr>
-        <w:t xml:space="preserve">As a </w:t>
+        <w:t>M</w:t>
       </w:r>
       <w:r>
         <w:rPr>
@@ -2401,7 +2457,258 @@
           <w:i/>
           <w:iCs/>
         </w:rPr>
-        <w:t>M</w:t>
+        <w:t>ember</w:t>
+      </w:r>
+      <w:r>
+        <w:rPr>
+          <w:rFonts w:asciiTheme="majorHAnsi" w:eastAsia="Aptos" w:hAnsiTheme="majorHAnsi" w:cs="Aptos"/>
+        </w:rPr>
+        <w:t xml:space="preserve">, I want to complete surveys pertaining to my involvement so that I can </w:t>
+      </w:r>
+      <w:r>
+        <w:rPr>
+          <w:rFonts w:asciiTheme="majorHAnsi" w:eastAsia="Aptos" w:hAnsiTheme="majorHAnsi" w:cs="Aptos"/>
+        </w:rPr>
+        <w:t>show m</w:t>
+      </w:r>
+      <w:r>
+        <w:rPr>
+          <w:rFonts w:asciiTheme="majorHAnsi" w:eastAsia="Aptos" w:hAnsiTheme="majorHAnsi" w:cs="Aptos"/>
+        </w:rPr>
+        <w:t xml:space="preserve">y knowledge and </w:t>
+      </w:r>
+      <w:r>
+        <w:rPr>
+          <w:rFonts w:asciiTheme="majorHAnsi" w:eastAsia="Aptos" w:hAnsiTheme="majorHAnsi" w:cs="Aptos"/>
+        </w:rPr>
+        <w:t xml:space="preserve">active </w:t>
+      </w:r>
+      <w:r>
+        <w:rPr>
+          <w:rFonts w:asciiTheme="majorHAnsi" w:eastAsia="Aptos" w:hAnsiTheme="majorHAnsi" w:cs="Aptos"/>
+        </w:rPr>
+        <w:t>participati</w:t>
+      </w:r>
+      <w:r>
+        <w:rPr>
+          <w:rFonts w:asciiTheme="majorHAnsi" w:eastAsia="Aptos" w:hAnsiTheme="majorHAnsi" w:cs="Aptos"/>
+        </w:rPr>
+        <w:t>on</w:t>
+      </w:r>
+      <w:r>
+        <w:rPr>
+          <w:rFonts w:asciiTheme="majorHAnsi" w:eastAsia="Aptos" w:hAnsiTheme="majorHAnsi" w:cs="Aptos"/>
+        </w:rPr>
+        <w:t xml:space="preserve">. </w:t>
+      </w:r>
+    </w:p>
+    <w:p>
+      <w:pPr>
+        <w:pStyle w:val="li1"/>
+        <w:numPr>
+          <w:ilvl w:val="1"/>
+          <w:numId w:val="16"/>
+        </w:numPr>
+        <w:rPr>
+          <w:rStyle w:val="s1"/>
+          <w:rFonts w:asciiTheme="majorHAnsi" w:eastAsia="Times New Roman" w:hAnsiTheme="majorHAnsi"/>
+          <w:sz w:val="24"/>
+          <w:szCs w:val="24"/>
+        </w:rPr>
+      </w:pPr>
+      <w:r>
+        <w:rPr>
+          <w:rStyle w:val="s1"/>
+          <w:rFonts w:asciiTheme="majorHAnsi" w:eastAsia="Times New Roman" w:hAnsiTheme="majorHAnsi"/>
+          <w:b/>
+          <w:bCs/>
+          <w:sz w:val="24"/>
+          <w:szCs w:val="24"/>
+        </w:rPr>
+        <w:t xml:space="preserve">Acceptance </w:t>
+      </w:r>
+      <w:r>
+        <w:rPr>
+          <w:rStyle w:val="s1"/>
+          <w:rFonts w:asciiTheme="majorHAnsi" w:eastAsia="Times New Roman" w:hAnsiTheme="majorHAnsi"/>
+          <w:b/>
+          <w:bCs/>
+          <w:sz w:val="24"/>
+          <w:szCs w:val="24"/>
+        </w:rPr>
+        <w:t>C</w:t>
+      </w:r>
+      <w:r>
+        <w:rPr>
+          <w:rStyle w:val="s1"/>
+          <w:rFonts w:asciiTheme="majorHAnsi" w:eastAsia="Times New Roman" w:hAnsiTheme="majorHAnsi"/>
+          <w:b/>
+          <w:bCs/>
+          <w:sz w:val="24"/>
+          <w:szCs w:val="24"/>
+        </w:rPr>
+        <w:t>riteria:</w:t>
+      </w:r>
+      <w:r>
+        <w:rPr>
+          <w:rStyle w:val="s1"/>
+          <w:rFonts w:asciiTheme="majorHAnsi" w:eastAsia="Times New Roman" w:hAnsiTheme="majorHAnsi"/>
+          <w:sz w:val="24"/>
+          <w:szCs w:val="24"/>
+        </w:rPr>
+        <w:t xml:space="preserve"> </w:t>
+      </w:r>
+    </w:p>
+    <w:p>
+      <w:pPr>
+        <w:pStyle w:val="li1"/>
+        <w:numPr>
+          <w:ilvl w:val="2"/>
+          <w:numId w:val="16"/>
+        </w:numPr>
+        <w:rPr>
+          <w:rStyle w:val="s1"/>
+          <w:rFonts w:asciiTheme="majorHAnsi" w:eastAsia="Times New Roman" w:hAnsiTheme="majorHAnsi"/>
+          <w:sz w:val="24"/>
+          <w:szCs w:val="24"/>
+        </w:rPr>
+      </w:pPr>
+      <w:r>
+        <w:rPr>
+          <w:rStyle w:val="s1"/>
+          <w:rFonts w:asciiTheme="majorHAnsi" w:eastAsia="Times New Roman" w:hAnsiTheme="majorHAnsi"/>
+          <w:sz w:val="24"/>
+          <w:szCs w:val="24"/>
+        </w:rPr>
+        <w:t>User must be able to fill out and submit the form.</w:t>
+      </w:r>
+    </w:p>
+    <w:p>
+      <w:pPr>
+        <w:pStyle w:val="li1"/>
+        <w:numPr>
+          <w:ilvl w:val="2"/>
+          <w:numId w:val="16"/>
+        </w:numPr>
+        <w:rPr>
+          <w:rStyle w:val="s1"/>
+          <w:rFonts w:asciiTheme="majorHAnsi" w:eastAsia="Times New Roman" w:hAnsiTheme="majorHAnsi"/>
+          <w:sz w:val="24"/>
+          <w:szCs w:val="24"/>
+        </w:rPr>
+      </w:pPr>
+      <w:r>
+        <w:rPr>
+          <w:rStyle w:val="s1"/>
+          <w:rFonts w:asciiTheme="majorHAnsi" w:eastAsia="Times New Roman" w:hAnsiTheme="majorHAnsi"/>
+          <w:sz w:val="24"/>
+          <w:szCs w:val="24"/>
+        </w:rPr>
+        <w:t>Each form can only be completed once per member.</w:t>
+      </w:r>
+    </w:p>
+    <w:p>
+      <w:pPr>
+        <w:pStyle w:val="li1"/>
+        <w:numPr>
+          <w:ilvl w:val="2"/>
+          <w:numId w:val="16"/>
+        </w:numPr>
+        <w:rPr>
+          <w:rStyle w:val="s1"/>
+          <w:rFonts w:asciiTheme="majorHAnsi" w:eastAsia="Times New Roman" w:hAnsiTheme="majorHAnsi"/>
+          <w:sz w:val="24"/>
+          <w:szCs w:val="24"/>
+        </w:rPr>
+      </w:pPr>
+      <w:r>
+        <w:rPr>
+          <w:rStyle w:val="s1"/>
+          <w:rFonts w:asciiTheme="majorHAnsi" w:eastAsia="Times New Roman" w:hAnsiTheme="majorHAnsi"/>
+          <w:sz w:val="24"/>
+          <w:szCs w:val="24"/>
+        </w:rPr>
+        <w:t>Survey/form responses can be updated until the deadline to correct any errors.</w:t>
+      </w:r>
+    </w:p>
+    <w:p>
+      <w:pPr>
+        <w:pStyle w:val="ListParagraph"/>
+        <w:numPr>
+          <w:ilvl w:val="2"/>
+          <w:numId w:val="16"/>
+        </w:numPr>
+        <w:rPr>
+          <w:rStyle w:val="s1"/>
+          <w:rFonts w:asciiTheme="majorHAnsi" w:eastAsia="Times New Roman" w:hAnsiTheme="majorHAnsi" w:cs="Times New Roman"/>
+          <w:kern w:val="0"/>
+          <w:sz w:val="24"/>
+          <w:szCs w:val="24"/>
+          <w14:ligatures w14:val="none"/>
+        </w:rPr>
+      </w:pPr>
+      <w:r>
+        <w:rPr>
+          <w:rStyle w:val="s1"/>
+          <w:rFonts w:asciiTheme="majorHAnsi" w:eastAsia="Times New Roman" w:hAnsiTheme="majorHAnsi" w:cs="Times New Roman"/>
+          <w:kern w:val="0"/>
+          <w:sz w:val="24"/>
+          <w:szCs w:val="24"/>
+          <w14:ligatures w14:val="none"/>
+        </w:rPr>
+        <w:t>Let u</w:t>
+      </w:r>
+      <w:r>
+        <w:rPr>
+          <w:rStyle w:val="s1"/>
+          <w:rFonts w:asciiTheme="majorHAnsi" w:eastAsia="Times New Roman" w:hAnsiTheme="majorHAnsi" w:cs="Times New Roman"/>
+          <w:kern w:val="0"/>
+          <w:sz w:val="24"/>
+          <w:szCs w:val="24"/>
+          <w14:ligatures w14:val="none"/>
+        </w:rPr>
+        <w:t xml:space="preserve">sers see an error or confirmation message for </w:t>
+      </w:r>
+      <w:r>
+        <w:rPr>
+          <w:rStyle w:val="s1"/>
+          <w:rFonts w:asciiTheme="majorHAnsi" w:eastAsia="Times New Roman" w:hAnsiTheme="majorHAnsi" w:cs="Times New Roman"/>
+          <w:kern w:val="0"/>
+          <w:sz w:val="24"/>
+          <w:szCs w:val="24"/>
+          <w14:ligatures w14:val="none"/>
+        </w:rPr>
+        <w:t>submissions</w:t>
+      </w:r>
+      <w:r>
+        <w:rPr>
+          <w:rStyle w:val="s1"/>
+          <w:rFonts w:asciiTheme="majorHAnsi" w:eastAsia="Times New Roman" w:hAnsiTheme="majorHAnsi" w:cs="Times New Roman"/>
+          <w:kern w:val="0"/>
+          <w:sz w:val="24"/>
+          <w:szCs w:val="24"/>
+          <w14:ligatures w14:val="none"/>
+        </w:rPr>
+        <w:t xml:space="preserve">. </w:t>
+      </w:r>
+    </w:p>
+    <w:p>
+      <w:pPr>
+        <w:pStyle w:val="ListParagraph"/>
+        <w:numPr>
+          <w:ilvl w:val="0"/>
+          <w:numId w:val="16"/>
+        </w:numPr>
+        <w:spacing w:after="0"/>
+        <w:rPr>
+          <w:rFonts w:asciiTheme="majorHAnsi" w:eastAsia="Aptos" w:hAnsiTheme="majorHAnsi" w:cs="Aptos"/>
+        </w:rPr>
+      </w:pPr>
+      <w:r>
+        <w:rPr>
+          <w:rFonts w:asciiTheme="majorHAnsi" w:eastAsia="Aptos" w:hAnsiTheme="majorHAnsi" w:cs="Aptos"/>
+        </w:rPr>
+        <w:t xml:space="preserve">As a </w:t>
       </w:r>
       <w:r>
         <w:rPr>
@@ -2411,7 +2718,7 @@
           <w:i/>
           <w:iCs/>
         </w:rPr>
-        <w:t>ember</w:t>
+        <w:t>Member</w:t>
       </w:r>
       <w:r>
         <w:rPr>
@@ -3003,6 +3310,7 @@
           <w:sz w:val="24"/>
           <w:szCs w:val="24"/>
         </w:rPr>
+        <w:lastRenderedPageBreak/>
         <w:t xml:space="preserve">As a </w:t>
       </w:r>
       <w:r>
@@ -8193,6 +8501,7 @@
   <w:style w:type="character" w:default="1" w:styleId="DefaultParagraphFont">
     <w:name w:val="Default Paragraph Font"/>
     <w:uiPriority w:val="1"/>
+    <w:semiHidden/>
     <w:unhideWhenUsed/>
   </w:style>
   <w:style w:type="table" w:default="1" w:styleId="TableNormal">

</xml_diff>

<commit_message>
Merge origin/main and update UserStories.docx
</commit_message>
<xml_diff>
--- a/documents/UserStories.docx
+++ b/documents/UserStories.docx
@@ -902,9 +902,8 @@
           <w:sz w:val="24"/>
           <w:szCs w:val="24"/>
         </w:rPr>
-        <w:t>mm/</w:t>
-      </w:r>
-      <w:proofErr w:type="spellStart"/>
+        <w:t>mm/yyyy</w:t>
+      </w:r>
       <w:r>
         <w:rPr>
           <w:rStyle w:val="apple-converted-space"/>
@@ -912,9 +911,8 @@
           <w:sz w:val="24"/>
           <w:szCs w:val="24"/>
         </w:rPr>
-        <w:t>yyyy</w:t>
-      </w:r>
-      <w:proofErr w:type="spellEnd"/>
+        <w:t>; s</w:t>
+      </w:r>
       <w:r>
         <w:rPr>
           <w:rStyle w:val="apple-converted-space"/>
@@ -922,23 +920,97 @@
           <w:sz w:val="24"/>
           <w:szCs w:val="24"/>
         </w:rPr>
-        <w:t>; s</w:t>
-      </w:r>
-      <w:r>
-        <w:rPr>
-          <w:rStyle w:val="apple-converted-space"/>
-          <w:rFonts w:asciiTheme="majorHAnsi" w:eastAsia="Times New Roman" w:hAnsiTheme="majorHAnsi"/>
-          <w:sz w:val="24"/>
-          <w:szCs w:val="24"/>
-        </w:rPr>
         <w:t>elect to view newest first or oldest first.</w:t>
       </w:r>
     </w:p>
     <w:p>
       <w:pPr>
+        <w:pStyle w:val="p1"/>
+        <w:numPr>
+          <w:ilvl w:val="0"/>
+          <w:numId w:val="18"/>
+        </w:numPr>
+        <w:rPr>
+          <w:rStyle w:val="s1"/>
+          <w:rFonts w:asciiTheme="majorHAnsi" w:hAnsiTheme="majorHAnsi"/>
+          <w:sz w:val="24"/>
+          <w:szCs w:val="24"/>
+        </w:rPr>
+      </w:pPr>
+      <w:r>
+        <w:rPr>
+          <w:rStyle w:val="s1"/>
+          <w:rFonts w:asciiTheme="majorHAnsi" w:hAnsiTheme="majorHAnsi"/>
+          <w:sz w:val="24"/>
+          <w:szCs w:val="24"/>
+        </w:rPr>
+        <w:t>As</w:t>
+      </w:r>
+      <w:r>
+        <w:rPr>
+          <w:rStyle w:val="s1"/>
+          <w:rFonts w:asciiTheme="majorHAnsi" w:hAnsiTheme="majorHAnsi"/>
+          <w:sz w:val="24"/>
+          <w:szCs w:val="24"/>
+        </w:rPr>
+        <w:t xml:space="preserve"> a </w:t>
+      </w:r>
+      <w:r>
+        <w:rPr>
+          <w:rStyle w:val="s1"/>
+          <w:rFonts w:asciiTheme="majorHAnsi" w:hAnsiTheme="majorHAnsi"/>
+          <w:b/>
+          <w:bCs/>
+          <w:i/>
+          <w:iCs/>
+          <w:sz w:val="24"/>
+          <w:szCs w:val="24"/>
+        </w:rPr>
+        <w:t>President</w:t>
+      </w:r>
+      <w:r>
+        <w:rPr>
+          <w:rStyle w:val="s1"/>
+          <w:rFonts w:asciiTheme="majorHAnsi" w:hAnsiTheme="majorHAnsi"/>
+          <w:sz w:val="24"/>
+          <w:szCs w:val="24"/>
+        </w:rPr>
+        <w:t>, I want to publish announcements (title, body, expiry) so that members receive timely updates.</w:t>
+      </w:r>
+    </w:p>
+    <w:p>
+      <w:pPr>
+        <w:pStyle w:val="p1"/>
+        <w:numPr>
+          <w:ilvl w:val="1"/>
+          <w:numId w:val="18"/>
+        </w:numPr>
+        <w:rPr>
+          <w:rStyle w:val="s1"/>
+          <w:rFonts w:asciiTheme="majorHAnsi" w:hAnsiTheme="majorHAnsi"/>
+          <w:b/>
+          <w:bCs/>
+          <w:sz w:val="24"/>
+          <w:szCs w:val="24"/>
+        </w:rPr>
+      </w:pPr>
+      <w:r>
+        <w:rPr>
+          <w:rStyle w:val="s1"/>
+          <w:rFonts w:asciiTheme="majorHAnsi" w:hAnsiTheme="majorHAnsi"/>
+          <w:b/>
+          <w:bCs/>
+          <w:sz w:val="24"/>
+          <w:szCs w:val="24"/>
+        </w:rPr>
+        <w:t>Acceptance Criteria:</w:t>
+      </w:r>
+    </w:p>
+    <w:p>
+      <w:pPr>
         <w:pStyle w:val="ListParagraph"/>
         <w:numPr>
-          <w:ilvl w:val="0"/>
+          <w:ilvl w:val="2"/>
           <w:numId w:val="18"/>
         </w:numPr>
         <w:rPr>
@@ -953,7 +1025,453 @@
           <w:kern w:val="0"/>
           <w14:ligatures w14:val="none"/>
         </w:rPr>
+        <w:t>Required fields: title (≤120 chars), body (≤2,000), expiry (date/time).</w:t>
+      </w:r>
+    </w:p>
+    <w:p>
+      <w:pPr>
+        <w:pStyle w:val="ListParagraph"/>
+        <w:numPr>
+          <w:ilvl w:val="2"/>
+          <w:numId w:val="18"/>
+        </w:numPr>
+        <w:rPr>
+          <w:rFonts w:asciiTheme="majorHAnsi" w:eastAsiaTheme="minorEastAsia" w:hAnsiTheme="majorHAnsi" w:cs="Times New Roman"/>
+          <w:kern w:val="0"/>
+          <w14:ligatures w14:val="none"/>
+        </w:rPr>
+      </w:pPr>
+      <w:r>
+        <w:rPr>
+          <w:rFonts w:asciiTheme="majorHAnsi" w:eastAsiaTheme="minorEastAsia" w:hAnsiTheme="majorHAnsi" w:cs="Times New Roman"/>
+          <w:kern w:val="0"/>
+          <w14:ligatures w14:val="none"/>
+        </w:rPr>
+        <w:t xml:space="preserve">On publish, </w:t>
+      </w:r>
+      <w:r>
+        <w:rPr>
+          <w:rFonts w:asciiTheme="majorHAnsi" w:eastAsiaTheme="minorEastAsia" w:hAnsiTheme="majorHAnsi" w:cs="Times New Roman"/>
+          <w:kern w:val="0"/>
+          <w14:ligatures w14:val="none"/>
+        </w:rPr>
+        <w:t xml:space="preserve">the </w:t>
+      </w:r>
+      <w:r>
+        <w:rPr>
+          <w:rFonts w:asciiTheme="majorHAnsi" w:eastAsiaTheme="minorEastAsia" w:hAnsiTheme="majorHAnsi" w:cs="Times New Roman"/>
+          <w:kern w:val="0"/>
+          <w14:ligatures w14:val="none"/>
+        </w:rPr>
+        <w:t>announcement appears in member dashboard within 1 minute.</w:t>
+      </w:r>
+    </w:p>
+    <w:p>
+      <w:pPr>
+        <w:pStyle w:val="ListParagraph"/>
+        <w:numPr>
+          <w:ilvl w:val="2"/>
+          <w:numId w:val="18"/>
+        </w:numPr>
+        <w:rPr>
+          <w:rFonts w:asciiTheme="majorHAnsi" w:eastAsiaTheme="minorEastAsia" w:hAnsiTheme="majorHAnsi" w:cs="Times New Roman"/>
+          <w:kern w:val="0"/>
+          <w14:ligatures w14:val="none"/>
+        </w:rPr>
+      </w:pPr>
+      <w:r>
+        <w:rPr>
+          <w:rFonts w:asciiTheme="majorHAnsi" w:eastAsiaTheme="minorEastAsia" w:hAnsiTheme="majorHAnsi" w:cs="Times New Roman"/>
+          <w:kern w:val="0"/>
+          <w14:ligatures w14:val="none"/>
+        </w:rPr>
+        <w:t>An email is sent to all members who haven’t opted out.</w:t>
+      </w:r>
+    </w:p>
+    <w:p>
+      <w:pPr>
+        <w:pStyle w:val="ListParagraph"/>
+        <w:numPr>
+          <w:ilvl w:val="2"/>
+          <w:numId w:val="18"/>
+        </w:numPr>
+        <w:rPr>
+          <w:rFonts w:asciiTheme="majorHAnsi" w:eastAsiaTheme="minorEastAsia" w:hAnsiTheme="majorHAnsi" w:cs="Times New Roman"/>
+          <w:kern w:val="0"/>
+          <w14:ligatures w14:val="none"/>
+        </w:rPr>
+      </w:pPr>
+      <w:r>
+        <w:rPr>
+          <w:rFonts w:asciiTheme="majorHAnsi" w:eastAsiaTheme="minorEastAsia" w:hAnsiTheme="majorHAnsi" w:cs="Times New Roman"/>
+          <w:kern w:val="0"/>
+          <w14:ligatures w14:val="none"/>
+        </w:rPr>
+        <w:t>Expired announcements auto-hide; status shows “Active/Expired.”</w:t>
+      </w:r>
+    </w:p>
+    <w:p>
+      <w:pPr>
+        <w:pStyle w:val="ListParagraph"/>
+        <w:numPr>
+          <w:ilvl w:val="0"/>
+          <w:numId w:val="18"/>
+        </w:numPr>
+        <w:rPr>
+          <w:rFonts w:asciiTheme="majorHAnsi" w:hAnsiTheme="majorHAnsi"/>
+        </w:rPr>
+      </w:pPr>
+      <w:r>
+        <w:rPr>
+          <w:rFonts w:asciiTheme="majorHAnsi" w:hAnsiTheme="majorHAnsi"/>
+        </w:rPr>
         <w:t xml:space="preserve">As </w:t>
+      </w:r>
+      <w:r>
+        <w:rPr>
+          <w:rFonts w:asciiTheme="majorHAnsi" w:hAnsiTheme="majorHAnsi"/>
+          <w:b/>
+          <w:bCs/>
+          <w:i/>
+          <w:iCs/>
+        </w:rPr>
+        <w:t>President</w:t>
+      </w:r>
+      <w:r>
+        <w:rPr>
+          <w:rFonts w:asciiTheme="majorHAnsi" w:hAnsiTheme="majorHAnsi"/>
+        </w:rPr>
+        <w:t>, I want to view every user’s account so that I can manage and monitor activity.</w:t>
+      </w:r>
+    </w:p>
+    <w:p>
+      <w:pPr>
+        <w:pStyle w:val="ListParagraph"/>
+        <w:numPr>
+          <w:ilvl w:val="1"/>
+          <w:numId w:val="18"/>
+        </w:numPr>
+        <w:rPr>
+          <w:rFonts w:asciiTheme="majorHAnsi" w:hAnsiTheme="majorHAnsi"/>
+          <w:b/>
+          <w:bCs/>
+        </w:rPr>
+      </w:pPr>
+      <w:r>
+        <w:rPr>
+          <w:rFonts w:asciiTheme="majorHAnsi" w:hAnsiTheme="majorHAnsi"/>
+          <w:b/>
+          <w:bCs/>
+        </w:rPr>
+        <w:t>Acceptance Criteria:</w:t>
+      </w:r>
+    </w:p>
+    <w:p>
+      <w:pPr>
+        <w:pStyle w:val="ListParagraph"/>
+        <w:numPr>
+          <w:ilvl w:val="2"/>
+          <w:numId w:val="18"/>
+        </w:numPr>
+        <w:rPr>
+          <w:rFonts w:asciiTheme="majorHAnsi" w:hAnsiTheme="majorHAnsi"/>
+        </w:rPr>
+      </w:pPr>
+    </w:p>
+    <w:p>
+      <w:pPr>
+        <w:rPr>
+          <w:rFonts w:asciiTheme="majorHAnsi" w:hAnsiTheme="majorHAnsi"/>
+        </w:rPr>
+      </w:pPr>
+    </w:p>
+    <w:p>
+      <w:pPr>
+        <w:rPr>
+          <w:rFonts w:asciiTheme="majorHAnsi" w:hAnsiTheme="majorHAnsi"/>
+        </w:rPr>
+      </w:pPr>
+      <w:r>
+        <w:rPr>
+          <w:rFonts w:asciiTheme="majorHAnsi" w:hAnsiTheme="majorHAnsi"/>
+        </w:rPr>
+        <w:br w:type="page"/>
+      </w:r>
+    </w:p>
+    <w:p>
+      <w:pPr>
+        <w:spacing w:after="0"/>
+        <w:rPr>
+          <w:rFonts w:asciiTheme="majorHAnsi" w:hAnsiTheme="majorHAnsi"/>
+          <w:b/>
+          <w:bCs/>
+        </w:rPr>
+      </w:pPr>
+      <w:r>
+        <w:rPr>
+          <w:rFonts w:asciiTheme="majorHAnsi" w:eastAsia="Aptos" w:hAnsiTheme="majorHAnsi" w:cs="Aptos"/>
+          <w:b/>
+          <w:bCs/>
+        </w:rPr>
+        <w:lastRenderedPageBreak/>
+        <w:t xml:space="preserve">Role </w:t>
+      </w:r>
+      <w:r>
+        <w:rPr>
+          <w:rFonts w:asciiTheme="majorHAnsi" w:eastAsia="Aptos" w:hAnsiTheme="majorHAnsi" w:cs="Aptos"/>
+          <w:b/>
+          <w:bCs/>
+        </w:rPr>
+        <w:t>2</w:t>
+      </w:r>
+      <w:r>
+        <w:rPr>
+          <w:rFonts w:asciiTheme="majorHAnsi" w:eastAsia="Aptos" w:hAnsiTheme="majorHAnsi" w:cs="Aptos"/>
+          <w:b/>
+          <w:bCs/>
+        </w:rPr>
+        <w:t xml:space="preserve">: Department </w:t>
+      </w:r>
+      <w:r>
+        <w:rPr>
+          <w:rFonts w:asciiTheme="majorHAnsi" w:eastAsia="Aptos" w:hAnsiTheme="majorHAnsi" w:cs="Aptos"/>
+          <w:b/>
+          <w:bCs/>
+        </w:rPr>
+        <w:t>H</w:t>
+      </w:r>
+      <w:r>
+        <w:rPr>
+          <w:rFonts w:asciiTheme="majorHAnsi" w:eastAsia="Aptos" w:hAnsiTheme="majorHAnsi" w:cs="Aptos"/>
+          <w:b/>
+          <w:bCs/>
+        </w:rPr>
+        <w:t>ead</w:t>
+      </w:r>
+    </w:p>
+    <w:p>
+      <w:pPr>
+        <w:pStyle w:val="p1"/>
+        <w:rPr>
+          <w:rStyle w:val="s1"/>
+          <w:rFonts w:asciiTheme="majorHAnsi" w:hAnsiTheme="majorHAnsi"/>
+          <w:sz w:val="24"/>
+          <w:szCs w:val="24"/>
+        </w:rPr>
+      </w:pPr>
+    </w:p>
+    <w:p>
+      <w:pPr>
+        <w:pStyle w:val="p1"/>
+        <w:numPr>
+          <w:ilvl w:val="0"/>
+          <w:numId w:val="19"/>
+        </w:numPr>
+        <w:rPr>
+          <w:rStyle w:val="s1"/>
+          <w:rFonts w:asciiTheme="majorHAnsi" w:hAnsiTheme="majorHAnsi"/>
+          <w:sz w:val="24"/>
+          <w:szCs w:val="24"/>
+        </w:rPr>
+      </w:pPr>
+      <w:r>
+        <w:rPr>
+          <w:rStyle w:val="s1"/>
+          <w:rFonts w:asciiTheme="majorHAnsi" w:hAnsiTheme="majorHAnsi"/>
+          <w:sz w:val="24"/>
+          <w:szCs w:val="24"/>
+        </w:rPr>
+        <w:t>As</w:t>
+      </w:r>
+      <w:r>
+        <w:rPr>
+          <w:rStyle w:val="s1"/>
+          <w:rFonts w:asciiTheme="majorHAnsi" w:hAnsiTheme="majorHAnsi"/>
+          <w:sz w:val="24"/>
+          <w:szCs w:val="24"/>
+        </w:rPr>
+        <w:t xml:space="preserve"> a </w:t>
+      </w:r>
+      <w:r>
+        <w:rPr>
+          <w:rStyle w:val="s1"/>
+          <w:rFonts w:asciiTheme="majorHAnsi" w:hAnsiTheme="majorHAnsi"/>
+          <w:b/>
+          <w:bCs/>
+          <w:i/>
+          <w:iCs/>
+          <w:sz w:val="24"/>
+          <w:szCs w:val="24"/>
+        </w:rPr>
+        <w:t>Department Head</w:t>
+      </w:r>
+      <w:r>
+        <w:rPr>
+          <w:rStyle w:val="s1"/>
+          <w:rFonts w:asciiTheme="majorHAnsi" w:hAnsiTheme="majorHAnsi"/>
+          <w:sz w:val="24"/>
+          <w:szCs w:val="24"/>
+        </w:rPr>
+        <w:t>, I want to publish announcements (title, body, expiry) so that members receive timely updates.</w:t>
+      </w:r>
+    </w:p>
+    <w:p>
+      <w:pPr>
+        <w:pStyle w:val="p1"/>
+        <w:numPr>
+          <w:ilvl w:val="1"/>
+          <w:numId w:val="19"/>
+        </w:numPr>
+        <w:ind w:left="1080"/>
+        <w:rPr>
+          <w:rStyle w:val="s1"/>
+          <w:rFonts w:asciiTheme="majorHAnsi" w:hAnsiTheme="majorHAnsi"/>
+          <w:b/>
+          <w:bCs/>
+          <w:sz w:val="24"/>
+          <w:szCs w:val="24"/>
+        </w:rPr>
+      </w:pPr>
+      <w:r>
+        <w:rPr>
+          <w:rStyle w:val="s1"/>
+          <w:rFonts w:asciiTheme="majorHAnsi" w:hAnsiTheme="majorHAnsi"/>
+          <w:b/>
+          <w:bCs/>
+          <w:sz w:val="24"/>
+          <w:szCs w:val="24"/>
+        </w:rPr>
+        <w:t>Acceptance Criteria:</w:t>
+      </w:r>
+    </w:p>
+    <w:p>
+      <w:pPr>
+        <w:pStyle w:val="ListParagraph"/>
+        <w:numPr>
+          <w:ilvl w:val="2"/>
+          <w:numId w:val="19"/>
+        </w:numPr>
+        <w:ind w:left="1800"/>
+        <w:rPr>
+          <w:rFonts w:asciiTheme="majorHAnsi" w:eastAsiaTheme="minorEastAsia" w:hAnsiTheme="majorHAnsi" w:cs="Times New Roman"/>
+          <w:kern w:val="0"/>
+          <w14:ligatures w14:val="none"/>
+        </w:rPr>
+      </w:pPr>
+      <w:r>
+        <w:rPr>
+          <w:rFonts w:asciiTheme="majorHAnsi" w:eastAsiaTheme="minorEastAsia" w:hAnsiTheme="majorHAnsi" w:cs="Times New Roman"/>
+          <w:kern w:val="0"/>
+          <w14:ligatures w14:val="none"/>
+        </w:rPr>
+        <w:t>Required fields: title (≤120 chars), body (≤2,000), expiry (date/time).</w:t>
+      </w:r>
+    </w:p>
+    <w:p>
+      <w:pPr>
+        <w:pStyle w:val="ListParagraph"/>
+        <w:numPr>
+          <w:ilvl w:val="2"/>
+          <w:numId w:val="19"/>
+        </w:numPr>
+        <w:ind w:left="1800"/>
+        <w:rPr>
+          <w:rFonts w:asciiTheme="majorHAnsi" w:eastAsiaTheme="minorEastAsia" w:hAnsiTheme="majorHAnsi" w:cs="Times New Roman"/>
+          <w:kern w:val="0"/>
+          <w14:ligatures w14:val="none"/>
+        </w:rPr>
+      </w:pPr>
+      <w:r>
+        <w:rPr>
+          <w:rFonts w:asciiTheme="majorHAnsi" w:eastAsiaTheme="minorEastAsia" w:hAnsiTheme="majorHAnsi" w:cs="Times New Roman"/>
+          <w:kern w:val="0"/>
+          <w14:ligatures w14:val="none"/>
+        </w:rPr>
+        <w:t xml:space="preserve">On publish, </w:t>
+      </w:r>
+      <w:r>
+        <w:rPr>
+          <w:rFonts w:asciiTheme="majorHAnsi" w:eastAsiaTheme="minorEastAsia" w:hAnsiTheme="majorHAnsi" w:cs="Times New Roman"/>
+          <w:kern w:val="0"/>
+          <w14:ligatures w14:val="none"/>
+        </w:rPr>
+        <w:t xml:space="preserve">the </w:t>
+      </w:r>
+      <w:r>
+        <w:rPr>
+          <w:rFonts w:asciiTheme="majorHAnsi" w:eastAsiaTheme="minorEastAsia" w:hAnsiTheme="majorHAnsi" w:cs="Times New Roman"/>
+          <w:kern w:val="0"/>
+          <w14:ligatures w14:val="none"/>
+        </w:rPr>
+        <w:t>announcement appears in member dashboard within 1 minute.</w:t>
+      </w:r>
+    </w:p>
+    <w:p>
+      <w:pPr>
+        <w:pStyle w:val="ListParagraph"/>
+        <w:numPr>
+          <w:ilvl w:val="2"/>
+          <w:numId w:val="19"/>
+        </w:numPr>
+        <w:ind w:left="1800"/>
+        <w:rPr>
+          <w:rFonts w:asciiTheme="majorHAnsi" w:eastAsiaTheme="minorEastAsia" w:hAnsiTheme="majorHAnsi" w:cs="Times New Roman"/>
+          <w:kern w:val="0"/>
+          <w14:ligatures w14:val="none"/>
+        </w:rPr>
+      </w:pPr>
+      <w:r>
+        <w:rPr>
+          <w:rFonts w:asciiTheme="majorHAnsi" w:eastAsiaTheme="minorEastAsia" w:hAnsiTheme="majorHAnsi" w:cs="Times New Roman"/>
+          <w:kern w:val="0"/>
+          <w14:ligatures w14:val="none"/>
+        </w:rPr>
+        <w:t>An email is sent to all members who haven’t opted out.</w:t>
+      </w:r>
+    </w:p>
+    <w:p>
+      <w:pPr>
+        <w:pStyle w:val="ListParagraph"/>
+        <w:numPr>
+          <w:ilvl w:val="2"/>
+          <w:numId w:val="19"/>
+        </w:numPr>
+        <w:ind w:left="1800"/>
+        <w:rPr>
+          <w:rFonts w:asciiTheme="majorHAnsi" w:eastAsiaTheme="minorEastAsia" w:hAnsiTheme="majorHAnsi" w:cs="Times New Roman"/>
+          <w:kern w:val="0"/>
+          <w14:ligatures w14:val="none"/>
+        </w:rPr>
+      </w:pPr>
+      <w:r>
+        <w:rPr>
+          <w:rFonts w:asciiTheme="majorHAnsi" w:eastAsiaTheme="minorEastAsia" w:hAnsiTheme="majorHAnsi" w:cs="Times New Roman"/>
+          <w:kern w:val="0"/>
+          <w14:ligatures w14:val="none"/>
+        </w:rPr>
+        <w:t>Expired announcements auto-hide; status shows “Active/Expired.”</w:t>
+      </w:r>
+    </w:p>
+    <w:p>
+      <w:pPr>
+        <w:pStyle w:val="ListParagraph"/>
+        <w:numPr>
+          <w:ilvl w:val="0"/>
+          <w:numId w:val="19"/>
+        </w:numPr>
+        <w:rPr>
+          <w:rFonts w:asciiTheme="majorHAnsi" w:eastAsiaTheme="minorEastAsia" w:hAnsiTheme="majorHAnsi" w:cs="Times New Roman"/>
+          <w:kern w:val="0"/>
+          <w14:ligatures w14:val="none"/>
+        </w:rPr>
+      </w:pPr>
+      <w:r>
+        <w:rPr>
+          <w:rFonts w:asciiTheme="majorHAnsi" w:eastAsiaTheme="minorEastAsia" w:hAnsiTheme="majorHAnsi" w:cs="Times New Roman"/>
+          <w:kern w:val="0"/>
+          <w14:ligatures w14:val="none"/>
+        </w:rPr>
+        <w:t xml:space="preserve">As a </w:t>
       </w:r>
       <w:r>
         <w:rPr>
@@ -965,7 +1483,7 @@
           <w:kern w:val="0"/>
           <w14:ligatures w14:val="none"/>
         </w:rPr>
-        <w:t>President</w:t>
+        <w:t>Department Head</w:t>
       </w:r>
       <w:r>
         <w:rPr>
@@ -973,7 +1491,15 @@
           <w:kern w:val="0"/>
           <w14:ligatures w14:val="none"/>
         </w:rPr>
-        <w:t>, I want to record attendance for a meeting by selecting a date and marking members present/absent.</w:t>
+        <w:t>, I want to record attendance for a meeting by selecting a date and markin</w:t>
+      </w:r>
+      <w:r>
+        <w:rPr>
+          <w:rFonts w:asciiTheme="majorHAnsi" w:eastAsiaTheme="minorEastAsia" w:hAnsiTheme="majorHAnsi" w:cs="Times New Roman"/>
+          <w:kern w:val="0"/>
+          <w14:ligatures w14:val="none"/>
+        </w:rPr>
+        <w:t>g members present/absent.</w:t>
       </w:r>
     </w:p>
     <w:p>
@@ -981,8 +1507,9 @@
         <w:pStyle w:val="ListParagraph"/>
         <w:numPr>
           <w:ilvl w:val="1"/>
-          <w:numId w:val="18"/>
-        </w:numPr>
+          <w:numId w:val="19"/>
+        </w:numPr>
+        <w:ind w:left="1080"/>
         <w:rPr>
           <w:rFonts w:asciiTheme="majorHAnsi" w:eastAsiaTheme="minorEastAsia" w:hAnsiTheme="majorHAnsi" w:cs="Times New Roman"/>
           <w:b/>
@@ -1007,8 +1534,9 @@
         <w:pStyle w:val="ListParagraph"/>
         <w:numPr>
           <w:ilvl w:val="2"/>
-          <w:numId w:val="18"/>
-        </w:numPr>
+          <w:numId w:val="19"/>
+        </w:numPr>
+        <w:ind w:left="1800"/>
         <w:rPr>
           <w:rFonts w:asciiTheme="majorHAnsi" w:eastAsiaTheme="minorEastAsia" w:hAnsiTheme="majorHAnsi" w:cs="Times New Roman"/>
           <w:kern w:val="0"/>
@@ -1029,8 +1557,9 @@
         <w:pStyle w:val="ListParagraph"/>
         <w:numPr>
           <w:ilvl w:val="2"/>
-          <w:numId w:val="18"/>
-        </w:numPr>
+          <w:numId w:val="19"/>
+        </w:numPr>
+        <w:ind w:left="1800"/>
         <w:rPr>
           <w:rFonts w:asciiTheme="majorHAnsi" w:eastAsiaTheme="minorEastAsia" w:hAnsiTheme="majorHAnsi" w:cs="Times New Roman"/>
           <w:kern w:val="0"/>
@@ -1051,8 +1580,9 @@
         <w:pStyle w:val="ListParagraph"/>
         <w:numPr>
           <w:ilvl w:val="2"/>
-          <w:numId w:val="18"/>
-        </w:numPr>
+          <w:numId w:val="19"/>
+        </w:numPr>
+        <w:ind w:left="1800"/>
         <w:rPr>
           <w:rFonts w:asciiTheme="majorHAnsi" w:eastAsiaTheme="minorEastAsia" w:hAnsiTheme="majorHAnsi" w:cs="Times New Roman"/>
           <w:kern w:val="0"/>
@@ -1073,8 +1603,9 @@
         <w:pStyle w:val="ListParagraph"/>
         <w:numPr>
           <w:ilvl w:val="2"/>
-          <w:numId w:val="18"/>
-        </w:numPr>
+          <w:numId w:val="19"/>
+        </w:numPr>
+        <w:ind w:left="1800"/>
         <w:rPr>
           <w:rFonts w:asciiTheme="majorHAnsi" w:eastAsiaTheme="minorEastAsia" w:hAnsiTheme="majorHAnsi" w:cs="Times New Roman"/>
           <w:kern w:val="0"/>
@@ -1088,348 +1619,6 @@
           <w14:ligatures w14:val="none"/>
         </w:rPr>
         <w:t>Only Heads/President can edit; Members can view own history.</w:t>
-      </w:r>
-    </w:p>
-    <w:p>
-      <w:pPr>
-        <w:pStyle w:val="ListParagraph"/>
-        <w:numPr>
-          <w:ilvl w:val="0"/>
-          <w:numId w:val="18"/>
-        </w:numPr>
-        <w:rPr>
-          <w:rFonts w:asciiTheme="majorHAnsi" w:hAnsiTheme="majorHAnsi"/>
-        </w:rPr>
-      </w:pPr>
-      <w:r>
-        <w:rPr>
-          <w:rFonts w:asciiTheme="majorHAnsi" w:hAnsiTheme="majorHAnsi"/>
-        </w:rPr>
-        <w:t xml:space="preserve">As </w:t>
-      </w:r>
-      <w:r>
-        <w:rPr>
-          <w:rFonts w:asciiTheme="majorHAnsi" w:hAnsiTheme="majorHAnsi"/>
-          <w:b/>
-          <w:bCs/>
-          <w:i/>
-          <w:iCs/>
-        </w:rPr>
-        <w:t>President</w:t>
-      </w:r>
-      <w:r>
-        <w:rPr>
-          <w:rFonts w:asciiTheme="majorHAnsi" w:hAnsiTheme="majorHAnsi"/>
-        </w:rPr>
-        <w:t>, I want to view every user’s account so that I can manage and monitor activity.</w:t>
-      </w:r>
-    </w:p>
-    <w:p>
-      <w:pPr>
-        <w:pStyle w:val="ListParagraph"/>
-        <w:numPr>
-          <w:ilvl w:val="1"/>
-          <w:numId w:val="18"/>
-        </w:numPr>
-        <w:rPr>
-          <w:rFonts w:asciiTheme="majorHAnsi" w:hAnsiTheme="majorHAnsi"/>
-          <w:b/>
-          <w:bCs/>
-        </w:rPr>
-      </w:pPr>
-      <w:r>
-        <w:rPr>
-          <w:rFonts w:asciiTheme="majorHAnsi" w:hAnsiTheme="majorHAnsi"/>
-          <w:b/>
-          <w:bCs/>
-        </w:rPr>
-        <w:t>Acceptance Criteria:</w:t>
-      </w:r>
-    </w:p>
-    <w:p>
-      <w:pPr>
-        <w:pStyle w:val="ListParagraph"/>
-        <w:numPr>
-          <w:ilvl w:val="2"/>
-          <w:numId w:val="18"/>
-        </w:numPr>
-        <w:rPr>
-          <w:rFonts w:asciiTheme="majorHAnsi" w:hAnsiTheme="majorHAnsi"/>
-        </w:rPr>
-      </w:pPr>
-    </w:p>
-    <w:p>
-      <w:pPr>
-        <w:rPr>
-          <w:rFonts w:asciiTheme="majorHAnsi" w:hAnsiTheme="majorHAnsi"/>
-        </w:rPr>
-      </w:pPr>
-    </w:p>
-    <w:p>
-      <w:pPr>
-        <w:rPr>
-          <w:rFonts w:asciiTheme="majorHAnsi" w:hAnsiTheme="majorHAnsi"/>
-        </w:rPr>
-      </w:pPr>
-      <w:r>
-        <w:rPr>
-          <w:rFonts w:asciiTheme="majorHAnsi" w:hAnsiTheme="majorHAnsi"/>
-        </w:rPr>
-        <w:br w:type="page"/>
-      </w:r>
-    </w:p>
-    <w:p>
-      <w:pPr>
-        <w:spacing w:after="0"/>
-        <w:rPr>
-          <w:rFonts w:asciiTheme="majorHAnsi" w:hAnsiTheme="majorHAnsi"/>
-          <w:b/>
-          <w:bCs/>
-        </w:rPr>
-      </w:pPr>
-      <w:r>
-        <w:rPr>
-          <w:rFonts w:asciiTheme="majorHAnsi" w:eastAsia="Aptos" w:hAnsiTheme="majorHAnsi" w:cs="Aptos"/>
-          <w:b/>
-          <w:bCs/>
-        </w:rPr>
-        <w:lastRenderedPageBreak/>
-        <w:t xml:space="preserve">Role </w:t>
-      </w:r>
-      <w:r>
-        <w:rPr>
-          <w:rFonts w:asciiTheme="majorHAnsi" w:eastAsia="Aptos" w:hAnsiTheme="majorHAnsi" w:cs="Aptos"/>
-          <w:b/>
-          <w:bCs/>
-        </w:rPr>
-        <w:t>2</w:t>
-      </w:r>
-      <w:r>
-        <w:rPr>
-          <w:rFonts w:asciiTheme="majorHAnsi" w:eastAsia="Aptos" w:hAnsiTheme="majorHAnsi" w:cs="Aptos"/>
-          <w:b/>
-          <w:bCs/>
-        </w:rPr>
-        <w:t xml:space="preserve">: Department </w:t>
-      </w:r>
-      <w:r>
-        <w:rPr>
-          <w:rFonts w:asciiTheme="majorHAnsi" w:eastAsia="Aptos" w:hAnsiTheme="majorHAnsi" w:cs="Aptos"/>
-          <w:b/>
-          <w:bCs/>
-        </w:rPr>
-        <w:t>H</w:t>
-      </w:r>
-      <w:r>
-        <w:rPr>
-          <w:rFonts w:asciiTheme="majorHAnsi" w:eastAsia="Aptos" w:hAnsiTheme="majorHAnsi" w:cs="Aptos"/>
-          <w:b/>
-          <w:bCs/>
-        </w:rPr>
-        <w:t>ead</w:t>
-      </w:r>
-    </w:p>
-    <w:p>
-      <w:pPr>
-        <w:pStyle w:val="p1"/>
-        <w:rPr>
-          <w:rStyle w:val="s1"/>
-          <w:rFonts w:asciiTheme="majorHAnsi" w:hAnsiTheme="majorHAnsi"/>
-          <w:sz w:val="24"/>
-          <w:szCs w:val="24"/>
-        </w:rPr>
-      </w:pPr>
-    </w:p>
-    <w:p>
-      <w:pPr>
-        <w:pStyle w:val="p1"/>
-        <w:numPr>
-          <w:ilvl w:val="0"/>
-          <w:numId w:val="19"/>
-        </w:numPr>
-        <w:rPr>
-          <w:rStyle w:val="s1"/>
-          <w:rFonts w:asciiTheme="majorHAnsi" w:hAnsiTheme="majorHAnsi"/>
-          <w:sz w:val="24"/>
-          <w:szCs w:val="24"/>
-        </w:rPr>
-      </w:pPr>
-      <w:r>
-        <w:rPr>
-          <w:rStyle w:val="s1"/>
-          <w:rFonts w:asciiTheme="majorHAnsi" w:hAnsiTheme="majorHAnsi"/>
-          <w:sz w:val="24"/>
-          <w:szCs w:val="24"/>
-        </w:rPr>
-        <w:t>As</w:t>
-      </w:r>
-      <w:r>
-        <w:rPr>
-          <w:rStyle w:val="s1"/>
-          <w:rFonts w:asciiTheme="majorHAnsi" w:hAnsiTheme="majorHAnsi"/>
-          <w:sz w:val="24"/>
-          <w:szCs w:val="24"/>
-        </w:rPr>
-        <w:t xml:space="preserve"> a </w:t>
-      </w:r>
-      <w:r>
-        <w:rPr>
-          <w:rStyle w:val="s1"/>
-          <w:rFonts w:asciiTheme="majorHAnsi" w:hAnsiTheme="majorHAnsi"/>
-          <w:b/>
-          <w:bCs/>
-          <w:i/>
-          <w:iCs/>
-          <w:sz w:val="24"/>
-          <w:szCs w:val="24"/>
-        </w:rPr>
-        <w:t>Department Head</w:t>
-      </w:r>
-      <w:r>
-        <w:rPr>
-          <w:rStyle w:val="s1"/>
-          <w:rFonts w:asciiTheme="majorHAnsi" w:hAnsiTheme="majorHAnsi"/>
-          <w:sz w:val="24"/>
-          <w:szCs w:val="24"/>
-        </w:rPr>
-        <w:t>, I want to publish announcements (title, body, expiry) so that members receive timely updates.</w:t>
-      </w:r>
-    </w:p>
-    <w:p>
-      <w:pPr>
-        <w:pStyle w:val="p1"/>
-        <w:numPr>
-          <w:ilvl w:val="1"/>
-          <w:numId w:val="19"/>
-        </w:numPr>
-        <w:ind w:left="1080"/>
-        <w:rPr>
-          <w:rStyle w:val="s1"/>
-          <w:rFonts w:asciiTheme="majorHAnsi" w:hAnsiTheme="majorHAnsi"/>
-          <w:b/>
-          <w:bCs/>
-          <w:sz w:val="24"/>
-          <w:szCs w:val="24"/>
-        </w:rPr>
-      </w:pPr>
-      <w:r>
-        <w:rPr>
-          <w:rStyle w:val="s1"/>
-          <w:rFonts w:asciiTheme="majorHAnsi" w:hAnsiTheme="majorHAnsi"/>
-          <w:b/>
-          <w:bCs/>
-          <w:sz w:val="24"/>
-          <w:szCs w:val="24"/>
-        </w:rPr>
-        <w:t>Acceptance Criteria:</w:t>
-      </w:r>
-    </w:p>
-    <w:p>
-      <w:pPr>
-        <w:pStyle w:val="ListParagraph"/>
-        <w:numPr>
-          <w:ilvl w:val="2"/>
-          <w:numId w:val="19"/>
-        </w:numPr>
-        <w:ind w:left="1800"/>
-        <w:rPr>
-          <w:rFonts w:asciiTheme="majorHAnsi" w:eastAsiaTheme="minorEastAsia" w:hAnsiTheme="majorHAnsi" w:cs="Times New Roman"/>
-          <w:kern w:val="0"/>
-          <w14:ligatures w14:val="none"/>
-        </w:rPr>
-      </w:pPr>
-      <w:r>
-        <w:rPr>
-          <w:rFonts w:asciiTheme="majorHAnsi" w:eastAsiaTheme="minorEastAsia" w:hAnsiTheme="majorHAnsi" w:cs="Times New Roman"/>
-          <w:kern w:val="0"/>
-          <w14:ligatures w14:val="none"/>
-        </w:rPr>
-        <w:t>Required fields: title (≤120 chars), body (≤2,000), expiry (date/time).</w:t>
-      </w:r>
-    </w:p>
-    <w:p>
-      <w:pPr>
-        <w:pStyle w:val="ListParagraph"/>
-        <w:numPr>
-          <w:ilvl w:val="2"/>
-          <w:numId w:val="19"/>
-        </w:numPr>
-        <w:ind w:left="1800"/>
-        <w:rPr>
-          <w:rFonts w:asciiTheme="majorHAnsi" w:eastAsiaTheme="minorEastAsia" w:hAnsiTheme="majorHAnsi" w:cs="Times New Roman"/>
-          <w:kern w:val="0"/>
-          <w14:ligatures w14:val="none"/>
-        </w:rPr>
-      </w:pPr>
-      <w:r>
-        <w:rPr>
-          <w:rFonts w:asciiTheme="majorHAnsi" w:eastAsiaTheme="minorEastAsia" w:hAnsiTheme="majorHAnsi" w:cs="Times New Roman"/>
-          <w:kern w:val="0"/>
-          <w14:ligatures w14:val="none"/>
-        </w:rPr>
-        <w:t xml:space="preserve">On publish, </w:t>
-      </w:r>
-      <w:r>
-        <w:rPr>
-          <w:rFonts w:asciiTheme="majorHAnsi" w:eastAsiaTheme="minorEastAsia" w:hAnsiTheme="majorHAnsi" w:cs="Times New Roman"/>
-          <w:kern w:val="0"/>
-          <w14:ligatures w14:val="none"/>
-        </w:rPr>
-        <w:t xml:space="preserve">the </w:t>
-      </w:r>
-      <w:r>
-        <w:rPr>
-          <w:rFonts w:asciiTheme="majorHAnsi" w:eastAsiaTheme="minorEastAsia" w:hAnsiTheme="majorHAnsi" w:cs="Times New Roman"/>
-          <w:kern w:val="0"/>
-          <w14:ligatures w14:val="none"/>
-        </w:rPr>
-        <w:t>announcement appears in member dashboard within 1 minute.</w:t>
-      </w:r>
-    </w:p>
-    <w:p>
-      <w:pPr>
-        <w:pStyle w:val="ListParagraph"/>
-        <w:numPr>
-          <w:ilvl w:val="2"/>
-          <w:numId w:val="19"/>
-        </w:numPr>
-        <w:ind w:left="1800"/>
-        <w:rPr>
-          <w:rFonts w:asciiTheme="majorHAnsi" w:eastAsiaTheme="minorEastAsia" w:hAnsiTheme="majorHAnsi" w:cs="Times New Roman"/>
-          <w:kern w:val="0"/>
-          <w14:ligatures w14:val="none"/>
-        </w:rPr>
-      </w:pPr>
-      <w:r>
-        <w:rPr>
-          <w:rFonts w:asciiTheme="majorHAnsi" w:eastAsiaTheme="minorEastAsia" w:hAnsiTheme="majorHAnsi" w:cs="Times New Roman"/>
-          <w:kern w:val="0"/>
-          <w14:ligatures w14:val="none"/>
-        </w:rPr>
-        <w:t>An email is sent to all members who haven’t opted out.</w:t>
-      </w:r>
-    </w:p>
-    <w:p>
-      <w:pPr>
-        <w:pStyle w:val="ListParagraph"/>
-        <w:numPr>
-          <w:ilvl w:val="2"/>
-          <w:numId w:val="19"/>
-        </w:numPr>
-        <w:ind w:left="1800"/>
-        <w:rPr>
-          <w:rFonts w:asciiTheme="majorHAnsi" w:eastAsiaTheme="minorEastAsia" w:hAnsiTheme="majorHAnsi" w:cs="Times New Roman"/>
-          <w:kern w:val="0"/>
-          <w14:ligatures w14:val="none"/>
-        </w:rPr>
-      </w:pPr>
-      <w:r>
-        <w:rPr>
-          <w:rFonts w:asciiTheme="majorHAnsi" w:eastAsiaTheme="minorEastAsia" w:hAnsiTheme="majorHAnsi" w:cs="Times New Roman"/>
-          <w:kern w:val="0"/>
-          <w14:ligatures w14:val="none"/>
-        </w:rPr>
-        <w:t>Expired announcements auto-hide; status shows “Active/Expired.”</w:t>
       </w:r>
     </w:p>
     <w:p>
@@ -1471,15 +1660,13 @@
           <w:kern w:val="0"/>
           <w14:ligatures w14:val="none"/>
         </w:rPr>
-        <w:t>, I want to record attendance for a meeting by selecting a date and markin</w:t>
-      </w:r>
-      <w:r>
-        <w:rPr>
-          <w:rFonts w:asciiTheme="majorHAnsi" w:eastAsiaTheme="minorEastAsia" w:hAnsiTheme="majorHAnsi" w:cs="Times New Roman"/>
-          <w:kern w:val="0"/>
-          <w14:ligatures w14:val="none"/>
-        </w:rPr>
-        <w:t>g members present/absent.</w:t>
+        <w:t xml:space="preserve">, I want to generate a monthly summary </w:t>
+      </w:r>
+      <w:r>
+        <w:rPr>
+          <w:rFonts w:asciiTheme="majorHAnsi" w:hAnsiTheme="majorHAnsi"/>
+        </w:rPr>
+        <w:t>(counts by category, trend charts) from submitted reports.</w:t>
       </w:r>
     </w:p>
     <w:p>
@@ -1500,11 +1687,9 @@
       </w:pPr>
       <w:r>
         <w:rPr>
-          <w:rFonts w:asciiTheme="majorHAnsi" w:eastAsiaTheme="minorEastAsia" w:hAnsiTheme="majorHAnsi" w:cs="Times New Roman"/>
+          <w:rFonts w:asciiTheme="majorHAnsi" w:hAnsiTheme="majorHAnsi"/>
           <w:b/>
           <w:bCs/>
-          <w:kern w:val="0"/>
-          <w14:ligatures w14:val="none"/>
         </w:rPr>
         <w:t>Acceptance Criteria:</w:t>
       </w:r>
@@ -1529,124 +1714,569 @@
           <w:kern w:val="0"/>
           <w14:ligatures w14:val="none"/>
         </w:rPr>
-        <w:t>Save is ≤ 2 sec; edits create an audit entry (actor, timestamp).</w:t>
-      </w:r>
-    </w:p>
-    <w:p>
-      <w:pPr>
-        <w:pStyle w:val="ListParagraph"/>
-        <w:numPr>
-          <w:ilvl w:val="2"/>
-          <w:numId w:val="19"/>
-        </w:numPr>
-        <w:ind w:left="1800"/>
+        <w:t>Filters: month/year, department</w:t>
+      </w:r>
+      <w:r>
         <w:rPr>
           <w:rFonts w:asciiTheme="majorHAnsi" w:eastAsiaTheme="minorEastAsia" w:hAnsiTheme="majorHAnsi" w:cs="Times New Roman"/>
           <w:kern w:val="0"/>
           <w14:ligatures w14:val="none"/>
         </w:rPr>
-      </w:pPr>
-      <w:r>
+        <w:t>.</w:t>
+      </w:r>
+    </w:p>
+    <w:p>
+      <w:pPr>
+        <w:pStyle w:val="ListParagraph"/>
+        <w:numPr>
+          <w:ilvl w:val="2"/>
+          <w:numId w:val="19"/>
+        </w:numPr>
+        <w:ind w:left="1800"/>
         <w:rPr>
           <w:rFonts w:asciiTheme="majorHAnsi" w:eastAsiaTheme="minorEastAsia" w:hAnsiTheme="majorHAnsi" w:cs="Times New Roman"/>
           <w:kern w:val="0"/>
           <w14:ligatures w14:val="none"/>
         </w:rPr>
-        <w:t>Export CSV by month; includes member, date, status.</w:t>
-      </w:r>
-    </w:p>
-    <w:p>
-      <w:pPr>
-        <w:pStyle w:val="ListParagraph"/>
-        <w:numPr>
-          <w:ilvl w:val="2"/>
-          <w:numId w:val="19"/>
-        </w:numPr>
-        <w:ind w:left="1800"/>
+      </w:pPr>
+      <w:r>
         <w:rPr>
           <w:rFonts w:asciiTheme="majorHAnsi" w:eastAsiaTheme="minorEastAsia" w:hAnsiTheme="majorHAnsi" w:cs="Times New Roman"/>
           <w:kern w:val="0"/>
           <w14:ligatures w14:val="none"/>
         </w:rPr>
-      </w:pPr>
-      <w:r>
+        <w:t>Outputs: CSV and on-screen chart; PDF print view.</w:t>
+      </w:r>
+    </w:p>
+    <w:p>
+      <w:pPr>
+        <w:pStyle w:val="ListParagraph"/>
+        <w:numPr>
+          <w:ilvl w:val="2"/>
+          <w:numId w:val="19"/>
+        </w:numPr>
+        <w:ind w:left="1800"/>
         <w:rPr>
           <w:rFonts w:asciiTheme="majorHAnsi" w:eastAsiaTheme="minorEastAsia" w:hAnsiTheme="majorHAnsi" w:cs="Times New Roman"/>
           <w:kern w:val="0"/>
           <w14:ligatures w14:val="none"/>
         </w:rPr>
-        <w:t>Bulk actions: mark all present/absent, then adjust.</w:t>
-      </w:r>
-    </w:p>
-    <w:p>
-      <w:pPr>
-        <w:pStyle w:val="ListParagraph"/>
-        <w:numPr>
-          <w:ilvl w:val="2"/>
-          <w:numId w:val="19"/>
-        </w:numPr>
-        <w:ind w:left="1800"/>
+      </w:pPr>
+      <w:r>
         <w:rPr>
           <w:rFonts w:asciiTheme="majorHAnsi" w:eastAsiaTheme="minorEastAsia" w:hAnsiTheme="majorHAnsi" w:cs="Times New Roman"/>
           <w:kern w:val="0"/>
           <w14:ligatures w14:val="none"/>
         </w:rPr>
-      </w:pPr>
-      <w:r>
+        <w:t>Query returns ≤ 5 sec for last 12 months.</w:t>
+      </w:r>
+    </w:p>
+    <w:p>
+      <w:pPr>
+        <w:pStyle w:val="ListParagraph"/>
+        <w:numPr>
+          <w:ilvl w:val="2"/>
+          <w:numId w:val="19"/>
+        </w:numPr>
+        <w:ind w:left="1800"/>
         <w:rPr>
           <w:rFonts w:asciiTheme="majorHAnsi" w:eastAsiaTheme="minorEastAsia" w:hAnsiTheme="majorHAnsi" w:cs="Times New Roman"/>
           <w:kern w:val="0"/>
           <w14:ligatures w14:val="none"/>
         </w:rPr>
-        <w:t>Only Heads/President can edit; Members can view own history.</w:t>
-      </w:r>
-    </w:p>
-    <w:p>
-      <w:pPr>
-        <w:pStyle w:val="ListParagraph"/>
-        <w:numPr>
-          <w:ilvl w:val="0"/>
-          <w:numId w:val="19"/>
-        </w:numPr>
+      </w:pPr>
+      <w:r>
         <w:rPr>
           <w:rFonts w:asciiTheme="majorHAnsi" w:eastAsiaTheme="minorEastAsia" w:hAnsiTheme="majorHAnsi" w:cs="Times New Roman"/>
           <w:kern w:val="0"/>
           <w14:ligatures w14:val="none"/>
         </w:rPr>
-      </w:pPr>
+        <w:t>Data source defined</w:t>
+      </w:r>
       <w:r>
         <w:rPr>
           <w:rFonts w:asciiTheme="majorHAnsi" w:eastAsiaTheme="minorEastAsia" w:hAnsiTheme="majorHAnsi" w:cs="Times New Roman"/>
           <w:kern w:val="0"/>
           <w14:ligatures w14:val="none"/>
         </w:rPr>
+        <w:t xml:space="preserve">: </w:t>
+      </w:r>
+      <w:r>
+        <w:rPr>
+          <w:rFonts w:asciiTheme="majorHAnsi" w:eastAsiaTheme="minorEastAsia" w:hAnsiTheme="majorHAnsi" w:cs="Times New Roman"/>
+          <w:kern w:val="0"/>
+          <w14:ligatures w14:val="none"/>
+        </w:rPr>
+        <w:t>internal forms.</w:t>
+      </w:r>
+    </w:p>
+    <w:p>
+      <w:pPr>
+        <w:rPr>
+          <w:rFonts w:asciiTheme="majorHAnsi" w:hAnsiTheme="majorHAnsi"/>
+        </w:rPr>
+      </w:pPr>
+    </w:p>
+    <w:p>
+      <w:pPr>
+        <w:pStyle w:val="ListParagraph"/>
+        <w:numPr>
+          <w:ilvl w:val="0"/>
+          <w:numId w:val="17"/>
+        </w:numPr>
+        <w:spacing w:after="0"/>
+        <w:rPr>
+          <w:rFonts w:asciiTheme="majorHAnsi" w:eastAsia="Aptos" w:hAnsiTheme="majorHAnsi" w:cs="Aptos"/>
+        </w:rPr>
+      </w:pPr>
+      <w:r>
+        <w:rPr>
+          <w:rFonts w:asciiTheme="majorHAnsi" w:eastAsia="Aptos" w:hAnsiTheme="majorHAnsi" w:cs="Aptos"/>
+        </w:rPr>
+        <w:t xml:space="preserve">As </w:t>
+      </w:r>
+      <w:r>
+        <w:rPr>
+          <w:rFonts w:asciiTheme="majorHAnsi" w:eastAsia="Aptos" w:hAnsiTheme="majorHAnsi" w:cs="Aptos"/>
+          <w:i/>
+          <w:iCs/>
+        </w:rPr>
+        <w:t>head of the reporting department</w:t>
+      </w:r>
+      <w:r>
+        <w:rPr>
+          <w:rFonts w:asciiTheme="majorHAnsi" w:eastAsia="Aptos" w:hAnsiTheme="majorHAnsi" w:cs="Aptos"/>
+        </w:rPr>
+        <w:t xml:space="preserve">, I want accurate and easily accessible information so that I can compile the reports in a timely manner. </w:t>
+      </w:r>
+    </w:p>
+    <w:p>
+      <w:pPr>
+        <w:pStyle w:val="li1"/>
+        <w:numPr>
+          <w:ilvl w:val="1"/>
+          <w:numId w:val="17"/>
+        </w:numPr>
+        <w:rPr>
+          <w:rFonts w:asciiTheme="majorHAnsi" w:eastAsia="Times New Roman" w:hAnsiTheme="majorHAnsi"/>
+          <w:sz w:val="24"/>
+          <w:szCs w:val="24"/>
+        </w:rPr>
+      </w:pPr>
+      <w:r>
+        <w:rPr>
+          <w:rStyle w:val="s1"/>
+          <w:rFonts w:asciiTheme="majorHAnsi" w:eastAsia="Times New Roman" w:hAnsiTheme="majorHAnsi"/>
+          <w:b/>
+          <w:bCs/>
+          <w:sz w:val="24"/>
+          <w:szCs w:val="24"/>
+        </w:rPr>
+        <w:t>Acceptance criteria:</w:t>
+      </w:r>
+      <w:r>
+        <w:rPr>
+          <w:rStyle w:val="s1"/>
+          <w:rFonts w:asciiTheme="majorHAnsi" w:eastAsia="Times New Roman" w:hAnsiTheme="majorHAnsi"/>
+          <w:sz w:val="24"/>
+          <w:szCs w:val="24"/>
+        </w:rPr>
+        <w:t xml:space="preserve"> User data from regular users is already aggregated and can be placed in a report template.</w:t>
+      </w:r>
+      <w:r>
+        <w:rPr>
+          <w:rStyle w:val="apple-converted-space"/>
+          <w:rFonts w:asciiTheme="majorHAnsi" w:eastAsia="Times New Roman" w:hAnsiTheme="majorHAnsi"/>
+          <w:sz w:val="24"/>
+          <w:szCs w:val="24"/>
+        </w:rPr>
+        <w:t> </w:t>
+      </w:r>
+    </w:p>
+    <w:p>
+      <w:pPr>
+        <w:pStyle w:val="ListParagraph"/>
+        <w:spacing w:after="0"/>
+        <w:rPr>
+          <w:rFonts w:asciiTheme="majorHAnsi" w:eastAsia="Aptos" w:hAnsiTheme="majorHAnsi" w:cs="Aptos"/>
+        </w:rPr>
+      </w:pPr>
+    </w:p>
+    <w:p>
+      <w:pPr>
+        <w:pStyle w:val="li1"/>
+        <w:rPr>
+          <w:rFonts w:asciiTheme="majorHAnsi" w:eastAsia="Times New Roman" w:hAnsiTheme="majorHAnsi"/>
+          <w:sz w:val="24"/>
+          <w:szCs w:val="24"/>
+        </w:rPr>
+      </w:pPr>
+    </w:p>
+    <w:p>
+      <w:pPr>
+        <w:pStyle w:val="li1"/>
+        <w:numPr>
+          <w:ilvl w:val="0"/>
+          <w:numId w:val="17"/>
+        </w:numPr>
+        <w:rPr>
+          <w:rFonts w:asciiTheme="majorHAnsi" w:eastAsia="Times New Roman" w:hAnsiTheme="majorHAnsi"/>
+          <w:sz w:val="24"/>
+          <w:szCs w:val="24"/>
+        </w:rPr>
+      </w:pPr>
+      <w:r>
+        <w:rPr>
+          <w:rStyle w:val="s1"/>
+          <w:rFonts w:asciiTheme="majorHAnsi" w:eastAsia="Times New Roman" w:hAnsiTheme="majorHAnsi"/>
+          <w:sz w:val="24"/>
+          <w:szCs w:val="24"/>
+        </w:rPr>
+        <w:t xml:space="preserve">As </w:t>
+      </w:r>
+      <w:r>
+        <w:rPr>
+          <w:rStyle w:val="s1"/>
+          <w:rFonts w:asciiTheme="majorHAnsi" w:eastAsia="Times New Roman" w:hAnsiTheme="majorHAnsi"/>
+          <w:i/>
+          <w:iCs/>
+          <w:sz w:val="24"/>
+          <w:szCs w:val="24"/>
+        </w:rPr>
+        <w:t>head of the reporting department</w:t>
+      </w:r>
+      <w:r>
+        <w:rPr>
+          <w:rStyle w:val="s1"/>
+          <w:rFonts w:asciiTheme="majorHAnsi" w:eastAsia="Times New Roman" w:hAnsiTheme="majorHAnsi"/>
+          <w:sz w:val="24"/>
+          <w:szCs w:val="24"/>
+        </w:rPr>
+        <w:t>, I want to receive forms sent by other departments so that I can gather valuable insights from aggregated stats.</w:t>
+      </w:r>
+    </w:p>
+    <w:p>
+      <w:pPr>
+        <w:pStyle w:val="li1"/>
+        <w:numPr>
+          <w:ilvl w:val="1"/>
+          <w:numId w:val="17"/>
+        </w:numPr>
+        <w:rPr>
+          <w:rFonts w:asciiTheme="majorHAnsi" w:eastAsia="Times New Roman" w:hAnsiTheme="majorHAnsi"/>
+          <w:sz w:val="24"/>
+          <w:szCs w:val="24"/>
+        </w:rPr>
+      </w:pPr>
+      <w:r>
+        <w:rPr>
+          <w:rStyle w:val="s1"/>
+          <w:rFonts w:asciiTheme="majorHAnsi" w:eastAsia="Times New Roman" w:hAnsiTheme="majorHAnsi"/>
+          <w:b/>
+          <w:bCs/>
+          <w:sz w:val="24"/>
+          <w:szCs w:val="24"/>
+        </w:rPr>
+        <w:t xml:space="preserve">Acceptance criteria: </w:t>
+      </w:r>
+      <w:r>
+        <w:rPr>
+          <w:rStyle w:val="s1"/>
+          <w:rFonts w:asciiTheme="majorHAnsi" w:eastAsia="Times New Roman" w:hAnsiTheme="majorHAnsi"/>
+          <w:sz w:val="24"/>
+          <w:szCs w:val="24"/>
+        </w:rPr>
+        <w:t>User can view all forms and other documents submitted by other departments.</w:t>
+      </w:r>
+      <w:r>
+        <w:rPr>
+          <w:rStyle w:val="apple-converted-space"/>
+          <w:rFonts w:asciiTheme="majorHAnsi" w:eastAsia="Times New Roman" w:hAnsiTheme="majorHAnsi"/>
+          <w:sz w:val="24"/>
+          <w:szCs w:val="24"/>
+        </w:rPr>
+        <w:t> </w:t>
+      </w:r>
+    </w:p>
+    <w:p>
+      <w:pPr>
+        <w:pStyle w:val="li1"/>
+        <w:rPr>
+          <w:rStyle w:val="apple-converted-space"/>
+          <w:rFonts w:asciiTheme="majorHAnsi" w:eastAsia="Times New Roman" w:hAnsiTheme="majorHAnsi"/>
+          <w:sz w:val="24"/>
+          <w:szCs w:val="24"/>
+        </w:rPr>
+      </w:pPr>
+    </w:p>
+    <w:p>
+      <w:pPr>
+        <w:pStyle w:val="p1"/>
+        <w:numPr>
+          <w:ilvl w:val="0"/>
+          <w:numId w:val="19"/>
+        </w:numPr>
+        <w:rPr>
+          <w:rFonts w:asciiTheme="majorHAnsi" w:hAnsiTheme="majorHAnsi"/>
+          <w:sz w:val="24"/>
+          <w:szCs w:val="24"/>
+        </w:rPr>
+      </w:pPr>
+      <w:r>
+        <w:rPr>
+          <w:rStyle w:val="s1"/>
+          <w:rFonts w:asciiTheme="majorHAnsi" w:hAnsiTheme="majorHAnsi"/>
+          <w:sz w:val="24"/>
+          <w:szCs w:val="24"/>
+        </w:rPr>
+        <w:t xml:space="preserve">As </w:t>
+      </w:r>
+      <w:r>
+        <w:rPr>
+          <w:rStyle w:val="s1"/>
+          <w:rFonts w:asciiTheme="majorHAnsi" w:hAnsiTheme="majorHAnsi"/>
+          <w:i/>
+          <w:iCs/>
+          <w:sz w:val="24"/>
+          <w:szCs w:val="24"/>
+        </w:rPr>
+        <w:t>head of the reporting department</w:t>
+      </w:r>
+      <w:r>
+        <w:rPr>
+          <w:rStyle w:val="s1"/>
+          <w:rFonts w:asciiTheme="majorHAnsi" w:hAnsiTheme="majorHAnsi"/>
+          <w:sz w:val="24"/>
+          <w:szCs w:val="24"/>
+        </w:rPr>
+        <w:t>, I want to be able to see the report details I have submitted so that I can keep track of previous years and compare them.</w:t>
+      </w:r>
+      <w:r>
+        <w:rPr>
+          <w:rStyle w:val="apple-converted-space"/>
+          <w:rFonts w:asciiTheme="majorHAnsi" w:hAnsiTheme="majorHAnsi"/>
+          <w:sz w:val="24"/>
+          <w:szCs w:val="24"/>
+        </w:rPr>
+        <w:t> </w:t>
+      </w:r>
+    </w:p>
+    <w:p>
+      <w:pPr>
+        <w:pStyle w:val="p1"/>
+        <w:numPr>
+          <w:ilvl w:val="1"/>
+          <w:numId w:val="19"/>
+        </w:numPr>
+        <w:ind w:left="1080"/>
+        <w:rPr>
+          <w:rStyle w:val="s1"/>
+          <w:rFonts w:asciiTheme="majorHAnsi" w:hAnsiTheme="majorHAnsi"/>
+          <w:sz w:val="24"/>
+          <w:szCs w:val="24"/>
+        </w:rPr>
+      </w:pPr>
+      <w:r>
+        <w:rPr>
+          <w:rStyle w:val="s1"/>
+          <w:rFonts w:asciiTheme="majorHAnsi" w:hAnsiTheme="majorHAnsi"/>
+          <w:b/>
+          <w:bCs/>
+          <w:sz w:val="24"/>
+          <w:szCs w:val="24"/>
+        </w:rPr>
+        <w:lastRenderedPageBreak/>
+        <w:t>Acceptance Criteria:</w:t>
+      </w:r>
+      <w:r>
+        <w:rPr>
+          <w:rStyle w:val="s1"/>
+          <w:rFonts w:asciiTheme="majorHAnsi" w:hAnsiTheme="majorHAnsi"/>
+          <w:sz w:val="24"/>
+          <w:szCs w:val="24"/>
+        </w:rPr>
+        <w:t xml:space="preserve"> Users can view a list of their previous submissions with timestamps and form details.</w:t>
+      </w:r>
+      <w:r>
+        <w:rPr>
+          <w:rStyle w:val="s1"/>
+          <w:rFonts w:asciiTheme="majorHAnsi" w:hAnsiTheme="majorHAnsi"/>
+          <w:sz w:val="24"/>
+          <w:szCs w:val="24"/>
+        </w:rPr>
+        <w:t xml:space="preserve"> </w:t>
+      </w:r>
+    </w:p>
+    <w:p>
+      <w:pPr>
+        <w:rPr>
+          <w:rFonts w:asciiTheme="majorHAnsi" w:hAnsiTheme="majorHAnsi"/>
+        </w:rPr>
+      </w:pPr>
+    </w:p>
+    <w:p>
+      <w:pPr>
+        <w:pStyle w:val="ListParagraph"/>
+        <w:numPr>
+          <w:ilvl w:val="0"/>
+          <w:numId w:val="17"/>
+        </w:numPr>
+        <w:rPr>
+          <w:rFonts w:asciiTheme="majorHAnsi" w:hAnsiTheme="majorHAnsi"/>
+        </w:rPr>
+      </w:pPr>
+      <w:r>
+        <w:rPr>
+          <w:rStyle w:val="s1"/>
+          <w:rFonts w:asciiTheme="majorHAnsi" w:hAnsiTheme="majorHAnsi"/>
+          <w:sz w:val="24"/>
+          <w:szCs w:val="24"/>
+        </w:rPr>
+        <w:t xml:space="preserve">As </w:t>
+      </w:r>
+      <w:r>
+        <w:rPr>
+          <w:rStyle w:val="s1"/>
+          <w:rFonts w:asciiTheme="majorHAnsi" w:hAnsiTheme="majorHAnsi"/>
+          <w:i/>
+          <w:iCs/>
+          <w:sz w:val="24"/>
+          <w:szCs w:val="24"/>
+        </w:rPr>
+        <w:t>head of the reporting department</w:t>
+      </w:r>
+      <w:r>
+        <w:rPr>
+          <w:rStyle w:val="s1"/>
+          <w:rFonts w:asciiTheme="majorHAnsi" w:hAnsiTheme="majorHAnsi"/>
+          <w:sz w:val="24"/>
+          <w:szCs w:val="24"/>
+        </w:rPr>
+        <w:t>, I want to</w:t>
+      </w:r>
+      <w:r>
+        <w:rPr>
+          <w:rStyle w:val="s1"/>
+          <w:rFonts w:asciiTheme="majorHAnsi" w:hAnsiTheme="majorHAnsi"/>
+          <w:sz w:val="24"/>
+          <w:szCs w:val="24"/>
+        </w:rPr>
+        <w:t xml:space="preserve"> enter and edit the calendar activities</w:t>
+      </w:r>
+    </w:p>
+    <w:p>
+      <w:pPr>
+        <w:rPr>
+          <w:rFonts w:asciiTheme="majorHAnsi" w:hAnsiTheme="majorHAnsi"/>
+        </w:rPr>
+      </w:pPr>
+    </w:p>
+    <w:p>
+      <w:pPr>
+        <w:rPr>
+          <w:rFonts w:asciiTheme="majorHAnsi" w:hAnsiTheme="majorHAnsi"/>
+        </w:rPr>
+      </w:pPr>
+      <w:r>
+        <w:rPr>
+          <w:rFonts w:asciiTheme="majorHAnsi" w:hAnsiTheme="majorHAnsi"/>
+        </w:rPr>
+        <w:br w:type="page"/>
+      </w:r>
+    </w:p>
+    <w:p>
+      <w:pPr>
+        <w:spacing w:after="0"/>
+        <w:rPr>
+          <w:rFonts w:asciiTheme="majorHAnsi" w:hAnsiTheme="majorHAnsi"/>
+          <w:b/>
+          <w:bCs/>
+        </w:rPr>
+      </w:pPr>
+      <w:r>
+        <w:rPr>
+          <w:rFonts w:asciiTheme="majorHAnsi" w:eastAsia="Aptos" w:hAnsiTheme="majorHAnsi" w:cs="Aptos"/>
+          <w:b/>
+          <w:bCs/>
+        </w:rPr>
+        <w:lastRenderedPageBreak/>
+        <w:t xml:space="preserve">Role </w:t>
+      </w:r>
+      <w:r>
+        <w:rPr>
+          <w:rFonts w:asciiTheme="majorHAnsi" w:eastAsia="Aptos" w:hAnsiTheme="majorHAnsi" w:cs="Aptos"/>
+          <w:b/>
+          <w:bCs/>
+        </w:rPr>
+        <w:t>3</w:t>
+      </w:r>
+      <w:r>
+        <w:rPr>
+          <w:rFonts w:asciiTheme="majorHAnsi" w:eastAsia="Aptos" w:hAnsiTheme="majorHAnsi" w:cs="Aptos"/>
+          <w:b/>
+          <w:bCs/>
+        </w:rPr>
+        <w:t xml:space="preserve">: Regular </w:t>
+      </w:r>
+      <w:r>
+        <w:rPr>
+          <w:rFonts w:asciiTheme="majorHAnsi" w:eastAsia="Aptos" w:hAnsiTheme="majorHAnsi" w:cs="Aptos"/>
+          <w:b/>
+          <w:bCs/>
+        </w:rPr>
+        <w:t>M</w:t>
+      </w:r>
+      <w:r>
+        <w:rPr>
+          <w:rFonts w:asciiTheme="majorHAnsi" w:eastAsia="Aptos" w:hAnsiTheme="majorHAnsi" w:cs="Aptos"/>
+          <w:b/>
+          <w:bCs/>
+        </w:rPr>
+        <w:t xml:space="preserve">ember </w:t>
+      </w:r>
+    </w:p>
+    <w:p>
+      <w:pPr>
+        <w:pStyle w:val="ListParagraph"/>
+        <w:spacing w:after="0"/>
+        <w:rPr>
+          <w:rFonts w:asciiTheme="majorHAnsi" w:eastAsia="Aptos" w:hAnsiTheme="majorHAnsi" w:cs="Aptos"/>
+        </w:rPr>
+      </w:pPr>
+    </w:p>
+    <w:p>
+      <w:pPr>
+        <w:pStyle w:val="ListParagraph"/>
+        <w:numPr>
+          <w:ilvl w:val="0"/>
+          <w:numId w:val="16"/>
+        </w:numPr>
+        <w:spacing w:after="0"/>
+        <w:rPr>
+          <w:rFonts w:asciiTheme="majorHAnsi" w:eastAsia="Aptos" w:hAnsiTheme="majorHAnsi" w:cs="Aptos"/>
+        </w:rPr>
+      </w:pPr>
+      <w:r>
+        <w:rPr>
+          <w:rFonts w:asciiTheme="majorHAnsi" w:eastAsia="Aptos" w:hAnsiTheme="majorHAnsi" w:cs="Aptos"/>
+        </w:rPr>
         <w:t xml:space="preserve">As a </w:t>
       </w:r>
       <w:r>
         <w:rPr>
-          <w:rFonts w:asciiTheme="majorHAnsi" w:eastAsiaTheme="minorEastAsia" w:hAnsiTheme="majorHAnsi" w:cs="Times New Roman"/>
+          <w:rFonts w:asciiTheme="majorHAnsi" w:eastAsia="Aptos" w:hAnsiTheme="majorHAnsi" w:cs="Aptos"/>
           <w:b/>
           <w:bCs/>
           <w:i/>
           <w:iCs/>
-          <w:kern w:val="0"/>
-          <w14:ligatures w14:val="none"/>
-        </w:rPr>
-        <w:t>Department Head</w:t>
-      </w:r>
-      <w:r>
-        <w:rPr>
-          <w:rFonts w:asciiTheme="majorHAnsi" w:eastAsiaTheme="minorEastAsia" w:hAnsiTheme="majorHAnsi" w:cs="Times New Roman"/>
-          <w:kern w:val="0"/>
-          <w14:ligatures w14:val="none"/>
-        </w:rPr>
-        <w:t xml:space="preserve">, I want to generate a monthly summary </w:t>
-      </w:r>
-      <w:r>
-        <w:rPr>
-          <w:rFonts w:asciiTheme="majorHAnsi" w:hAnsiTheme="majorHAnsi"/>
-        </w:rPr>
-        <w:t>(counts by category, trend charts) from submitted reports.</w:t>
+        </w:rPr>
+        <w:t>Member</w:t>
+      </w:r>
+      <w:r>
+        <w:rPr>
+          <w:rFonts w:asciiTheme="majorHAnsi" w:eastAsia="Aptos" w:hAnsiTheme="majorHAnsi" w:cs="Aptos"/>
+        </w:rPr>
+        <w:t>, I want to view and update my personal profile so that my contact information and preferences are correct.</w:t>
       </w:r>
     </w:p>
     <w:p>
@@ -1654,631 +2284,21 @@
         <w:pStyle w:val="ListParagraph"/>
         <w:numPr>
           <w:ilvl w:val="1"/>
-          <w:numId w:val="19"/>
-        </w:numPr>
-        <w:ind w:left="1080"/>
-        <w:rPr>
-          <w:rFonts w:asciiTheme="majorHAnsi" w:eastAsiaTheme="minorEastAsia" w:hAnsiTheme="majorHAnsi" w:cs="Times New Roman"/>
+          <w:numId w:val="16"/>
+        </w:numPr>
+        <w:spacing w:after="0"/>
+        <w:rPr>
+          <w:rFonts w:asciiTheme="majorHAnsi" w:eastAsia="Aptos" w:hAnsiTheme="majorHAnsi" w:cs="Aptos"/>
           <w:b/>
           <w:bCs/>
-          <w:kern w:val="0"/>
-          <w14:ligatures w14:val="none"/>
-        </w:rPr>
-      </w:pPr>
-      <w:r>
-        <w:rPr>
-          <w:rFonts w:asciiTheme="majorHAnsi" w:hAnsiTheme="majorHAnsi"/>
+        </w:rPr>
+      </w:pPr>
+      <w:r>
+        <w:rPr>
+          <w:rFonts w:asciiTheme="majorHAnsi" w:eastAsia="Aptos" w:hAnsiTheme="majorHAnsi" w:cs="Aptos"/>
           <w:b/>
           <w:bCs/>
         </w:rPr>
-        <w:t>Acceptance Criteria:</w:t>
-      </w:r>
-    </w:p>
-    <w:p>
-      <w:pPr>
-        <w:pStyle w:val="ListParagraph"/>
-        <w:numPr>
-          <w:ilvl w:val="2"/>
-          <w:numId w:val="19"/>
-        </w:numPr>
-        <w:ind w:left="1800"/>
-        <w:rPr>
-          <w:rFonts w:asciiTheme="majorHAnsi" w:eastAsiaTheme="minorEastAsia" w:hAnsiTheme="majorHAnsi" w:cs="Times New Roman"/>
-          <w:kern w:val="0"/>
-          <w14:ligatures w14:val="none"/>
-        </w:rPr>
-      </w:pPr>
-      <w:r>
-        <w:rPr>
-          <w:rFonts w:asciiTheme="majorHAnsi" w:eastAsiaTheme="minorEastAsia" w:hAnsiTheme="majorHAnsi" w:cs="Times New Roman"/>
-          <w:kern w:val="0"/>
-          <w14:ligatures w14:val="none"/>
-        </w:rPr>
-        <w:t>Filters: month/year, department</w:t>
-      </w:r>
-      <w:r>
-        <w:rPr>
-          <w:rFonts w:asciiTheme="majorHAnsi" w:eastAsiaTheme="minorEastAsia" w:hAnsiTheme="majorHAnsi" w:cs="Times New Roman"/>
-          <w:kern w:val="0"/>
-          <w14:ligatures w14:val="none"/>
-        </w:rPr>
-        <w:t>.</w:t>
-      </w:r>
-    </w:p>
-    <w:p>
-      <w:pPr>
-        <w:pStyle w:val="ListParagraph"/>
-        <w:numPr>
-          <w:ilvl w:val="2"/>
-          <w:numId w:val="19"/>
-        </w:numPr>
-        <w:ind w:left="1800"/>
-        <w:rPr>
-          <w:rFonts w:asciiTheme="majorHAnsi" w:eastAsiaTheme="minorEastAsia" w:hAnsiTheme="majorHAnsi" w:cs="Times New Roman"/>
-          <w:kern w:val="0"/>
-          <w14:ligatures w14:val="none"/>
-        </w:rPr>
-      </w:pPr>
-      <w:r>
-        <w:rPr>
-          <w:rFonts w:asciiTheme="majorHAnsi" w:eastAsiaTheme="minorEastAsia" w:hAnsiTheme="majorHAnsi" w:cs="Times New Roman"/>
-          <w:kern w:val="0"/>
-          <w14:ligatures w14:val="none"/>
-        </w:rPr>
-        <w:t>Outputs: CSV and on-screen chart; PDF print view.</w:t>
-      </w:r>
-    </w:p>
-    <w:p>
-      <w:pPr>
-        <w:pStyle w:val="ListParagraph"/>
-        <w:numPr>
-          <w:ilvl w:val="2"/>
-          <w:numId w:val="19"/>
-        </w:numPr>
-        <w:ind w:left="1800"/>
-        <w:rPr>
-          <w:rFonts w:asciiTheme="majorHAnsi" w:eastAsiaTheme="minorEastAsia" w:hAnsiTheme="majorHAnsi" w:cs="Times New Roman"/>
-          <w:kern w:val="0"/>
-          <w14:ligatures w14:val="none"/>
-        </w:rPr>
-      </w:pPr>
-      <w:r>
-        <w:rPr>
-          <w:rFonts w:asciiTheme="majorHAnsi" w:eastAsiaTheme="minorEastAsia" w:hAnsiTheme="majorHAnsi" w:cs="Times New Roman"/>
-          <w:kern w:val="0"/>
-          <w14:ligatures w14:val="none"/>
-        </w:rPr>
-        <w:t>Query returns ≤ 5 sec for last 12 months.</w:t>
-      </w:r>
-    </w:p>
-    <w:p>
-      <w:pPr>
-        <w:pStyle w:val="ListParagraph"/>
-        <w:numPr>
-          <w:ilvl w:val="2"/>
-          <w:numId w:val="19"/>
-        </w:numPr>
-        <w:ind w:left="1800"/>
-        <w:rPr>
-          <w:rFonts w:asciiTheme="majorHAnsi" w:eastAsiaTheme="minorEastAsia" w:hAnsiTheme="majorHAnsi" w:cs="Times New Roman"/>
-          <w:kern w:val="0"/>
-          <w14:ligatures w14:val="none"/>
-        </w:rPr>
-      </w:pPr>
-      <w:r>
-        <w:rPr>
-          <w:rFonts w:asciiTheme="majorHAnsi" w:eastAsiaTheme="minorEastAsia" w:hAnsiTheme="majorHAnsi" w:cs="Times New Roman"/>
-          <w:kern w:val="0"/>
-          <w14:ligatures w14:val="none"/>
-        </w:rPr>
-        <w:t>Data source defined</w:t>
-      </w:r>
-      <w:r>
-        <w:rPr>
-          <w:rFonts w:asciiTheme="majorHAnsi" w:eastAsiaTheme="minorEastAsia" w:hAnsiTheme="majorHAnsi" w:cs="Times New Roman"/>
-          <w:kern w:val="0"/>
-          <w14:ligatures w14:val="none"/>
-        </w:rPr>
-        <w:t xml:space="preserve">: </w:t>
-      </w:r>
-      <w:r>
-        <w:rPr>
-          <w:rFonts w:asciiTheme="majorHAnsi" w:eastAsiaTheme="minorEastAsia" w:hAnsiTheme="majorHAnsi" w:cs="Times New Roman"/>
-          <w:kern w:val="0"/>
-          <w14:ligatures w14:val="none"/>
-        </w:rPr>
-        <w:t>internal forms.</w:t>
-      </w:r>
-    </w:p>
-    <w:p>
-      <w:pPr>
-        <w:rPr>
-          <w:rFonts w:asciiTheme="majorHAnsi" w:hAnsiTheme="majorHAnsi"/>
-        </w:rPr>
-      </w:pPr>
-    </w:p>
-    <w:p>
-      <w:pPr>
-        <w:pStyle w:val="ListParagraph"/>
-        <w:numPr>
-          <w:ilvl w:val="0"/>
-          <w:numId w:val="17"/>
-        </w:numPr>
-        <w:spacing w:after="0"/>
-        <w:rPr>
-          <w:rFonts w:asciiTheme="majorHAnsi" w:eastAsia="Aptos" w:hAnsiTheme="majorHAnsi" w:cs="Aptos"/>
-        </w:rPr>
-      </w:pPr>
-      <w:r>
-        <w:rPr>
-          <w:rFonts w:asciiTheme="majorHAnsi" w:eastAsia="Aptos" w:hAnsiTheme="majorHAnsi" w:cs="Aptos"/>
-        </w:rPr>
-        <w:t xml:space="preserve">As </w:t>
-      </w:r>
-      <w:r>
-        <w:rPr>
-          <w:rFonts w:asciiTheme="majorHAnsi" w:eastAsia="Aptos" w:hAnsiTheme="majorHAnsi" w:cs="Aptos"/>
-          <w:i/>
-          <w:iCs/>
-        </w:rPr>
-        <w:t>head of the reporting department</w:t>
-      </w:r>
-      <w:r>
-        <w:rPr>
-          <w:rFonts w:asciiTheme="majorHAnsi" w:eastAsia="Aptos" w:hAnsiTheme="majorHAnsi" w:cs="Aptos"/>
-        </w:rPr>
-        <w:t xml:space="preserve">, I want accurate and easily accessible information so that I can compile the reports in a timely manner. </w:t>
-      </w:r>
-    </w:p>
-    <w:p>
-      <w:pPr>
-        <w:pStyle w:val="li1"/>
-        <w:numPr>
-          <w:ilvl w:val="1"/>
-          <w:numId w:val="17"/>
-        </w:numPr>
-        <w:rPr>
-          <w:rFonts w:asciiTheme="majorHAnsi" w:eastAsia="Times New Roman" w:hAnsiTheme="majorHAnsi"/>
-          <w:sz w:val="24"/>
-          <w:szCs w:val="24"/>
-        </w:rPr>
-      </w:pPr>
-      <w:r>
-        <w:rPr>
-          <w:rStyle w:val="s1"/>
-          <w:rFonts w:asciiTheme="majorHAnsi" w:eastAsia="Times New Roman" w:hAnsiTheme="majorHAnsi"/>
-          <w:b/>
-          <w:bCs/>
-          <w:sz w:val="24"/>
-          <w:szCs w:val="24"/>
-        </w:rPr>
-        <w:t>Acceptance criteria:</w:t>
-      </w:r>
-      <w:r>
-        <w:rPr>
-          <w:rStyle w:val="s1"/>
-          <w:rFonts w:asciiTheme="majorHAnsi" w:eastAsia="Times New Roman" w:hAnsiTheme="majorHAnsi"/>
-          <w:sz w:val="24"/>
-          <w:szCs w:val="24"/>
-        </w:rPr>
-        <w:t xml:space="preserve"> User data from regular users is already aggregated and can be placed in a report template.</w:t>
-      </w:r>
-      <w:r>
-        <w:rPr>
-          <w:rStyle w:val="apple-converted-space"/>
-          <w:rFonts w:asciiTheme="majorHAnsi" w:eastAsia="Times New Roman" w:hAnsiTheme="majorHAnsi"/>
-          <w:sz w:val="24"/>
-          <w:szCs w:val="24"/>
-        </w:rPr>
-        <w:t> </w:t>
-      </w:r>
-    </w:p>
-    <w:p>
-      <w:pPr>
-        <w:pStyle w:val="ListParagraph"/>
-        <w:spacing w:after="0"/>
-        <w:rPr>
-          <w:rFonts w:asciiTheme="majorHAnsi" w:eastAsia="Aptos" w:hAnsiTheme="majorHAnsi" w:cs="Aptos"/>
-        </w:rPr>
-      </w:pPr>
-    </w:p>
-    <w:p>
-      <w:pPr>
-        <w:pStyle w:val="li1"/>
-        <w:rPr>
-          <w:rFonts w:asciiTheme="majorHAnsi" w:eastAsia="Times New Roman" w:hAnsiTheme="majorHAnsi"/>
-          <w:sz w:val="24"/>
-          <w:szCs w:val="24"/>
-        </w:rPr>
-      </w:pPr>
-    </w:p>
-    <w:p>
-      <w:pPr>
-        <w:pStyle w:val="li1"/>
-        <w:numPr>
-          <w:ilvl w:val="0"/>
-          <w:numId w:val="17"/>
-        </w:numPr>
-        <w:rPr>
-          <w:rFonts w:asciiTheme="majorHAnsi" w:eastAsia="Times New Roman" w:hAnsiTheme="majorHAnsi"/>
-          <w:sz w:val="24"/>
-          <w:szCs w:val="24"/>
-        </w:rPr>
-      </w:pPr>
-      <w:r>
-        <w:rPr>
-          <w:rStyle w:val="s1"/>
-          <w:rFonts w:asciiTheme="majorHAnsi" w:eastAsia="Times New Roman" w:hAnsiTheme="majorHAnsi"/>
-          <w:sz w:val="24"/>
-          <w:szCs w:val="24"/>
-        </w:rPr>
-        <w:t xml:space="preserve">As </w:t>
-      </w:r>
-      <w:r>
-        <w:rPr>
-          <w:rStyle w:val="s1"/>
-          <w:rFonts w:asciiTheme="majorHAnsi" w:eastAsia="Times New Roman" w:hAnsiTheme="majorHAnsi"/>
-          <w:i/>
-          <w:iCs/>
-          <w:sz w:val="24"/>
-          <w:szCs w:val="24"/>
-        </w:rPr>
-        <w:t>head of the reporting department</w:t>
-      </w:r>
-      <w:r>
-        <w:rPr>
-          <w:rStyle w:val="s1"/>
-          <w:rFonts w:asciiTheme="majorHAnsi" w:eastAsia="Times New Roman" w:hAnsiTheme="majorHAnsi"/>
-          <w:sz w:val="24"/>
-          <w:szCs w:val="24"/>
-        </w:rPr>
-        <w:t>, I want to receive forms sent by other departments so that I can gather valuable insights from aggregated stats.</w:t>
-      </w:r>
-    </w:p>
-    <w:p>
-      <w:pPr>
-        <w:pStyle w:val="li1"/>
-        <w:numPr>
-          <w:ilvl w:val="1"/>
-          <w:numId w:val="17"/>
-        </w:numPr>
-        <w:rPr>
-          <w:rFonts w:asciiTheme="majorHAnsi" w:eastAsia="Times New Roman" w:hAnsiTheme="majorHAnsi"/>
-          <w:sz w:val="24"/>
-          <w:szCs w:val="24"/>
-        </w:rPr>
-      </w:pPr>
-      <w:r>
-        <w:rPr>
-          <w:rStyle w:val="s1"/>
-          <w:rFonts w:asciiTheme="majorHAnsi" w:eastAsia="Times New Roman" w:hAnsiTheme="majorHAnsi"/>
-          <w:b/>
-          <w:bCs/>
-          <w:sz w:val="24"/>
-          <w:szCs w:val="24"/>
-        </w:rPr>
-        <w:t xml:space="preserve">Acceptance criteria: </w:t>
-      </w:r>
-      <w:r>
-        <w:rPr>
-          <w:rStyle w:val="s1"/>
-          <w:rFonts w:asciiTheme="majorHAnsi" w:eastAsia="Times New Roman" w:hAnsiTheme="majorHAnsi"/>
-          <w:sz w:val="24"/>
-          <w:szCs w:val="24"/>
-        </w:rPr>
-        <w:t>User can view all forms and other documents submitted by other departments.</w:t>
-      </w:r>
-      <w:r>
-        <w:rPr>
-          <w:rStyle w:val="apple-converted-space"/>
-          <w:rFonts w:asciiTheme="majorHAnsi" w:eastAsia="Times New Roman" w:hAnsiTheme="majorHAnsi"/>
-          <w:sz w:val="24"/>
-          <w:szCs w:val="24"/>
-        </w:rPr>
-        <w:t> </w:t>
-      </w:r>
-    </w:p>
-    <w:p>
-      <w:pPr>
-        <w:pStyle w:val="li1"/>
-        <w:rPr>
-          <w:rStyle w:val="apple-converted-space"/>
-          <w:rFonts w:asciiTheme="majorHAnsi" w:eastAsia="Times New Roman" w:hAnsiTheme="majorHAnsi"/>
-          <w:sz w:val="24"/>
-          <w:szCs w:val="24"/>
-        </w:rPr>
-      </w:pPr>
-    </w:p>
-    <w:p>
-      <w:pPr>
-        <w:pStyle w:val="p1"/>
-        <w:numPr>
-          <w:ilvl w:val="0"/>
-          <w:numId w:val="19"/>
-        </w:numPr>
-        <w:rPr>
-          <w:rFonts w:asciiTheme="majorHAnsi" w:hAnsiTheme="majorHAnsi"/>
-          <w:sz w:val="24"/>
-          <w:szCs w:val="24"/>
-        </w:rPr>
-      </w:pPr>
-      <w:r>
-        <w:rPr>
-          <w:rStyle w:val="s1"/>
-          <w:rFonts w:asciiTheme="majorHAnsi" w:hAnsiTheme="majorHAnsi"/>
-          <w:sz w:val="24"/>
-          <w:szCs w:val="24"/>
-        </w:rPr>
-        <w:t xml:space="preserve">As </w:t>
-      </w:r>
-      <w:r>
-        <w:rPr>
-          <w:rStyle w:val="s1"/>
-          <w:rFonts w:asciiTheme="majorHAnsi" w:hAnsiTheme="majorHAnsi"/>
-          <w:i/>
-          <w:iCs/>
-          <w:sz w:val="24"/>
-          <w:szCs w:val="24"/>
-        </w:rPr>
-        <w:t>head of the reporting department</w:t>
-      </w:r>
-      <w:r>
-        <w:rPr>
-          <w:rStyle w:val="s1"/>
-          <w:rFonts w:asciiTheme="majorHAnsi" w:hAnsiTheme="majorHAnsi"/>
-          <w:sz w:val="24"/>
-          <w:szCs w:val="24"/>
-        </w:rPr>
-        <w:t>, I want to be able to see the report details I have submitted so that I can keep track of previous years and compare them.</w:t>
-      </w:r>
-      <w:r>
-        <w:rPr>
-          <w:rStyle w:val="apple-converted-space"/>
-          <w:rFonts w:asciiTheme="majorHAnsi" w:hAnsiTheme="majorHAnsi"/>
-          <w:sz w:val="24"/>
-          <w:szCs w:val="24"/>
-        </w:rPr>
-        <w:t> </w:t>
-      </w:r>
-    </w:p>
-    <w:p>
-      <w:pPr>
-        <w:pStyle w:val="p1"/>
-        <w:numPr>
-          <w:ilvl w:val="1"/>
-          <w:numId w:val="19"/>
-        </w:numPr>
-        <w:ind w:left="1080"/>
-        <w:rPr>
-          <w:rStyle w:val="s1"/>
-          <w:rFonts w:asciiTheme="majorHAnsi" w:hAnsiTheme="majorHAnsi"/>
-          <w:sz w:val="24"/>
-          <w:szCs w:val="24"/>
-        </w:rPr>
-      </w:pPr>
-      <w:r>
-        <w:rPr>
-          <w:rStyle w:val="s1"/>
-          <w:rFonts w:asciiTheme="majorHAnsi" w:hAnsiTheme="majorHAnsi"/>
-          <w:b/>
-          <w:bCs/>
-          <w:sz w:val="24"/>
-          <w:szCs w:val="24"/>
-        </w:rPr>
-        <w:lastRenderedPageBreak/>
-        <w:t>Acceptance Criteria:</w:t>
-      </w:r>
-      <w:r>
-        <w:rPr>
-          <w:rStyle w:val="s1"/>
-          <w:rFonts w:asciiTheme="majorHAnsi" w:hAnsiTheme="majorHAnsi"/>
-          <w:sz w:val="24"/>
-          <w:szCs w:val="24"/>
-        </w:rPr>
-        <w:t xml:space="preserve"> Users can view a list of their previous submissions with timestamps and form details.</w:t>
-      </w:r>
-      <w:r>
-        <w:rPr>
-          <w:rStyle w:val="s1"/>
-          <w:rFonts w:asciiTheme="majorHAnsi" w:hAnsiTheme="majorHAnsi"/>
-          <w:sz w:val="24"/>
-          <w:szCs w:val="24"/>
-        </w:rPr>
-        <w:t xml:space="preserve"> </w:t>
-      </w:r>
-    </w:p>
-    <w:p>
-      <w:pPr>
-        <w:rPr>
-          <w:rFonts w:asciiTheme="majorHAnsi" w:hAnsiTheme="majorHAnsi"/>
-        </w:rPr>
-      </w:pPr>
-    </w:p>
-    <w:p>
-      <w:pPr>
-        <w:pStyle w:val="ListParagraph"/>
-        <w:numPr>
-          <w:ilvl w:val="0"/>
-          <w:numId w:val="17"/>
-        </w:numPr>
-        <w:rPr>
-          <w:rFonts w:asciiTheme="majorHAnsi" w:hAnsiTheme="majorHAnsi"/>
-        </w:rPr>
-      </w:pPr>
-      <w:r>
-        <w:rPr>
-          <w:rStyle w:val="s1"/>
-          <w:rFonts w:asciiTheme="majorHAnsi" w:hAnsiTheme="majorHAnsi"/>
-          <w:sz w:val="24"/>
-          <w:szCs w:val="24"/>
-        </w:rPr>
-        <w:t xml:space="preserve">As </w:t>
-      </w:r>
-      <w:r>
-        <w:rPr>
-          <w:rStyle w:val="s1"/>
-          <w:rFonts w:asciiTheme="majorHAnsi" w:hAnsiTheme="majorHAnsi"/>
-          <w:i/>
-          <w:iCs/>
-          <w:sz w:val="24"/>
-          <w:szCs w:val="24"/>
-        </w:rPr>
-        <w:t>head of the reporting department</w:t>
-      </w:r>
-      <w:r>
-        <w:rPr>
-          <w:rStyle w:val="s1"/>
-          <w:rFonts w:asciiTheme="majorHAnsi" w:hAnsiTheme="majorHAnsi"/>
-          <w:sz w:val="24"/>
-          <w:szCs w:val="24"/>
-        </w:rPr>
-        <w:t>, I want to</w:t>
-      </w:r>
-      <w:r>
-        <w:rPr>
-          <w:rStyle w:val="s1"/>
-          <w:rFonts w:asciiTheme="majorHAnsi" w:hAnsiTheme="majorHAnsi"/>
-          <w:sz w:val="24"/>
-          <w:szCs w:val="24"/>
-        </w:rPr>
-        <w:t xml:space="preserve"> enter and edit the calendar activities</w:t>
-      </w:r>
-    </w:p>
-    <w:p>
-      <w:pPr>
-        <w:rPr>
-          <w:rFonts w:asciiTheme="majorHAnsi" w:hAnsiTheme="majorHAnsi"/>
-        </w:rPr>
-      </w:pPr>
-    </w:p>
-    <w:p>
-      <w:pPr>
-        <w:rPr>
-          <w:rFonts w:asciiTheme="majorHAnsi" w:hAnsiTheme="majorHAnsi"/>
-        </w:rPr>
-      </w:pPr>
-      <w:r>
-        <w:rPr>
-          <w:rFonts w:asciiTheme="majorHAnsi" w:hAnsiTheme="majorHAnsi"/>
-        </w:rPr>
-        <w:br w:type="page"/>
-      </w:r>
-    </w:p>
-    <w:p>
-      <w:pPr>
-        <w:spacing w:after="0"/>
-        <w:rPr>
-          <w:rFonts w:asciiTheme="majorHAnsi" w:hAnsiTheme="majorHAnsi"/>
-          <w:b/>
-          <w:bCs/>
-        </w:rPr>
-      </w:pPr>
-      <w:r>
-        <w:rPr>
-          <w:rFonts w:asciiTheme="majorHAnsi" w:eastAsia="Aptos" w:hAnsiTheme="majorHAnsi" w:cs="Aptos"/>
-          <w:b/>
-          <w:bCs/>
-        </w:rPr>
-        <w:lastRenderedPageBreak/>
-        <w:t xml:space="preserve">Role </w:t>
-      </w:r>
-      <w:r>
-        <w:rPr>
-          <w:rFonts w:asciiTheme="majorHAnsi" w:eastAsia="Aptos" w:hAnsiTheme="majorHAnsi" w:cs="Aptos"/>
-          <w:b/>
-          <w:bCs/>
-        </w:rPr>
-        <w:t>3</w:t>
-      </w:r>
-      <w:r>
-        <w:rPr>
-          <w:rFonts w:asciiTheme="majorHAnsi" w:eastAsia="Aptos" w:hAnsiTheme="majorHAnsi" w:cs="Aptos"/>
-          <w:b/>
-          <w:bCs/>
-        </w:rPr>
-        <w:t xml:space="preserve">: Regular </w:t>
-      </w:r>
-      <w:r>
-        <w:rPr>
-          <w:rFonts w:asciiTheme="majorHAnsi" w:eastAsia="Aptos" w:hAnsiTheme="majorHAnsi" w:cs="Aptos"/>
-          <w:b/>
-          <w:bCs/>
-        </w:rPr>
-        <w:t>M</w:t>
-      </w:r>
-      <w:r>
-        <w:rPr>
-          <w:rFonts w:asciiTheme="majorHAnsi" w:eastAsia="Aptos" w:hAnsiTheme="majorHAnsi" w:cs="Aptos"/>
-          <w:b/>
-          <w:bCs/>
-        </w:rPr>
-        <w:t xml:space="preserve">ember </w:t>
-      </w:r>
-    </w:p>
-    <w:p>
-      <w:pPr>
-        <w:pStyle w:val="ListParagraph"/>
-        <w:spacing w:after="0"/>
-        <w:rPr>
-          <w:rFonts w:asciiTheme="majorHAnsi" w:eastAsia="Aptos" w:hAnsiTheme="majorHAnsi" w:cs="Aptos"/>
-        </w:rPr>
-      </w:pPr>
-    </w:p>
-    <w:p>
-      <w:pPr>
-        <w:pStyle w:val="ListParagraph"/>
-        <w:numPr>
-          <w:ilvl w:val="0"/>
-          <w:numId w:val="16"/>
-        </w:numPr>
-        <w:spacing w:after="0"/>
-        <w:rPr>
-          <w:rFonts w:asciiTheme="majorHAnsi" w:eastAsia="Aptos" w:hAnsiTheme="majorHAnsi" w:cs="Aptos"/>
-        </w:rPr>
-      </w:pPr>
-      <w:r>
-        <w:rPr>
-          <w:rFonts w:asciiTheme="majorHAnsi" w:eastAsia="Aptos" w:hAnsiTheme="majorHAnsi" w:cs="Aptos"/>
-        </w:rPr>
-        <w:t xml:space="preserve">As a </w:t>
-      </w:r>
-      <w:r>
-        <w:rPr>
-          <w:rFonts w:asciiTheme="majorHAnsi" w:eastAsia="Aptos" w:hAnsiTheme="majorHAnsi" w:cs="Aptos"/>
-          <w:b/>
-          <w:bCs/>
-          <w:i/>
-          <w:iCs/>
-        </w:rPr>
-        <w:t>Member</w:t>
-      </w:r>
-      <w:r>
-        <w:rPr>
-          <w:rFonts w:asciiTheme="majorHAnsi" w:eastAsia="Aptos" w:hAnsiTheme="majorHAnsi" w:cs="Aptos"/>
-        </w:rPr>
-        <w:t>, I want to view and update my personal profile so that my contact information and preferences are correct.</w:t>
-      </w:r>
-    </w:p>
-    <w:p>
-      <w:pPr>
-        <w:pStyle w:val="ListParagraph"/>
-        <w:numPr>
-          <w:ilvl w:val="1"/>
-          <w:numId w:val="16"/>
-        </w:numPr>
-        <w:spacing w:after="0"/>
-        <w:rPr>
-          <w:rFonts w:asciiTheme="majorHAnsi" w:eastAsia="Aptos" w:hAnsiTheme="majorHAnsi" w:cs="Aptos"/>
-          <w:b/>
-          <w:bCs/>
-        </w:rPr>
-      </w:pPr>
-      <w:r>
-        <w:rPr>
-          <w:rFonts w:asciiTheme="majorHAnsi" w:eastAsia="Aptos" w:hAnsiTheme="majorHAnsi" w:cs="Aptos"/>
-          <w:b/>
-          <w:bCs/>
-        </w:rPr>
         <w:t xml:space="preserve">Acceptance Criteria: </w:t>
       </w:r>
     </w:p>
@@ -2360,16 +2380,8 @@
         <w:rPr>
           <w:rFonts w:asciiTheme="majorHAnsi" w:eastAsia="Aptos" w:hAnsiTheme="majorHAnsi" w:cs="Aptos"/>
         </w:rPr>
-        <w:t xml:space="preserve">Profile must show “last updated” timestamp and logs </w:t>
-      </w:r>
-      <w:proofErr w:type="spellStart"/>
-      <w:r>
-        <w:rPr>
-          <w:rFonts w:asciiTheme="majorHAnsi" w:eastAsia="Aptos" w:hAnsiTheme="majorHAnsi" w:cs="Aptos"/>
-        </w:rPr>
-        <w:t>userID</w:t>
-      </w:r>
-      <w:proofErr w:type="spellEnd"/>
+        <w:t>Profile must show “last updated” timestamp and logs userID</w:t>
+      </w:r>
       <w:r>
         <w:rPr>
           <w:rFonts w:asciiTheme="majorHAnsi" w:eastAsia="Aptos" w:hAnsiTheme="majorHAnsi" w:cs="Aptos"/>

</xml_diff>

<commit_message>
Added new user story for member data collection
</commit_message>
<xml_diff>
--- a/documents/UserStories.docx
+++ b/documents/UserStories.docx
@@ -6122,7 +6122,158 @@
         <w:t xml:space="preserve"> </w:t>
       </w:r>
     </w:p>
-    <w:p/>
+    <w:p>
+      <w:pPr>
+        <w:pStyle w:val="p1"/>
+        <w:numPr>
+          <w:ilvl w:val="0"/>
+          <w:numId w:val="16"/>
+        </w:numPr>
+        <w:rPr>
+          <w:rFonts w:asciiTheme="minorHAnsi" w:hAnsiTheme="minorHAnsi"/>
+          <w:sz w:val="24"/>
+          <w:szCs w:val="24"/>
+        </w:rPr>
+      </w:pPr>
+      <w:r>
+        <w:rPr>
+          <w:rFonts w:asciiTheme="minorHAnsi" w:hAnsiTheme="minorHAnsi"/>
+          <w:sz w:val="24"/>
+          <w:szCs w:val="24"/>
+        </w:rPr>
+        <w:t xml:space="preserve">As a </w:t>
+      </w:r>
+      <w:r>
+        <w:rPr>
+          <w:rFonts w:asciiTheme="minorHAnsi" w:hAnsiTheme="minorHAnsi"/>
+          <w:b/>
+          <w:bCs/>
+          <w:i/>
+          <w:iCs/>
+          <w:sz w:val="24"/>
+          <w:szCs w:val="24"/>
+        </w:rPr>
+        <w:t>User</w:t>
+      </w:r>
+      <w:r>
+        <w:rPr>
+          <w:rFonts w:asciiTheme="minorHAnsi" w:hAnsiTheme="minorHAnsi"/>
+          <w:sz w:val="24"/>
+          <w:szCs w:val="24"/>
+        </w:rPr>
+        <w:t xml:space="preserve">, I want </w:t>
+      </w:r>
+      <w:proofErr w:type="gramStart"/>
+      <w:r>
+        <w:rPr>
+          <w:rFonts w:asciiTheme="minorHAnsi" w:hAnsiTheme="minorHAnsi"/>
+          <w:sz w:val="24"/>
+          <w:szCs w:val="24"/>
+        </w:rPr>
+        <w:t>access to</w:t>
+      </w:r>
+      <w:proofErr w:type="gramEnd"/>
+      <w:r>
+        <w:rPr>
+          <w:rFonts w:asciiTheme="minorHAnsi" w:hAnsiTheme="minorHAnsi"/>
+          <w:sz w:val="24"/>
+          <w:szCs w:val="24"/>
+        </w:rPr>
+        <w:t xml:space="preserve"> a monthly report where we can input data for specific questions and insert data. The data should be collected from every entry.</w:t>
+      </w:r>
+    </w:p>
+    <w:p>
+      <w:pPr>
+        <w:pStyle w:val="p1"/>
+        <w:numPr>
+          <w:ilvl w:val="1"/>
+          <w:numId w:val="16"/>
+        </w:numPr>
+        <w:rPr>
+          <w:rFonts w:asciiTheme="minorHAnsi" w:hAnsiTheme="minorHAnsi"/>
+          <w:b/>
+          <w:bCs/>
+          <w:sz w:val="24"/>
+          <w:szCs w:val="24"/>
+        </w:rPr>
+      </w:pPr>
+      <w:r>
+        <w:rPr>
+          <w:rFonts w:asciiTheme="minorHAnsi" w:hAnsiTheme="minorHAnsi"/>
+          <w:b/>
+          <w:bCs/>
+          <w:sz w:val="24"/>
+          <w:szCs w:val="24"/>
+        </w:rPr>
+        <w:t xml:space="preserve">Acceptance Criteria: </w:t>
+      </w:r>
+    </w:p>
+    <w:p>
+      <w:pPr>
+        <w:pStyle w:val="p1"/>
+        <w:numPr>
+          <w:ilvl w:val="2"/>
+          <w:numId w:val="16"/>
+        </w:numPr>
+        <w:rPr>
+          <w:rFonts w:asciiTheme="minorHAnsi" w:hAnsiTheme="minorHAnsi"/>
+          <w:sz w:val="24"/>
+          <w:szCs w:val="24"/>
+        </w:rPr>
+      </w:pPr>
+      <w:r>
+        <w:rPr>
+          <w:rFonts w:asciiTheme="minorHAnsi" w:hAnsiTheme="minorHAnsi"/>
+          <w:sz w:val="24"/>
+          <w:szCs w:val="24"/>
+        </w:rPr>
+        <w:t>Ability to answer the questions with appropriate answers.</w:t>
+      </w:r>
+    </w:p>
+    <w:p>
+      <w:pPr>
+        <w:pStyle w:val="p1"/>
+        <w:numPr>
+          <w:ilvl w:val="2"/>
+          <w:numId w:val="16"/>
+        </w:numPr>
+        <w:rPr>
+          <w:rFonts w:asciiTheme="minorHAnsi" w:hAnsiTheme="minorHAnsi"/>
+          <w:sz w:val="24"/>
+          <w:szCs w:val="24"/>
+        </w:rPr>
+      </w:pPr>
+      <w:r>
+        <w:rPr>
+          <w:rFonts w:asciiTheme="minorHAnsi" w:hAnsiTheme="minorHAnsi"/>
+          <w:sz w:val="24"/>
+          <w:szCs w:val="24"/>
+        </w:rPr>
+        <w:t>Contain all relevant questions in one place.</w:t>
+      </w:r>
+    </w:p>
+    <w:p>
+      <w:pPr>
+        <w:pStyle w:val="p1"/>
+        <w:numPr>
+          <w:ilvl w:val="2"/>
+          <w:numId w:val="16"/>
+        </w:numPr>
+        <w:rPr>
+          <w:rFonts w:asciiTheme="minorHAnsi" w:hAnsiTheme="minorHAnsi"/>
+          <w:sz w:val="24"/>
+          <w:szCs w:val="24"/>
+        </w:rPr>
+      </w:pPr>
+      <w:r>
+        <w:rPr>
+          <w:rFonts w:asciiTheme="minorHAnsi" w:hAnsiTheme="minorHAnsi"/>
+          <w:sz w:val="24"/>
+          <w:szCs w:val="24"/>
+        </w:rPr>
+        <w:t>Data should be collected and stored for summary and reporting use.</w:t>
+      </w:r>
+    </w:p>
     <w:sectPr>
       <w:headerReference w:type="default" r:id="rId8"/>
       <w:pgSz w:w="12240" w:h="15840"/>

</xml_diff>